<commit_message>
Introdução teorica aos algoritmos
</commit_message>
<xml_diff>
--- a/Relatorio/Relatorio_IA.docx
+++ b/Relatorio/Relatorio_IA.docx
@@ -148,7 +148,6 @@
                       <w:lang w:val="en-GB"/>
                     </w:rPr>
                   </w:pPr>
-                  <w:proofErr w:type="spellStart"/>
                   <w:r>
                     <w:rPr>
                       <w:b/>
@@ -156,17 +155,7 @@
                       <w:szCs w:val="48"/>
                       <w:lang w:val="en-GB"/>
                     </w:rPr>
-                    <w:t>Algoritmos</w:t>
-                  </w:r>
-                  <w:proofErr w:type="spellEnd"/>
-                  <w:r>
-                    <w:rPr>
-                      <w:b/>
-                      <w:sz w:val="48"/>
-                      <w:szCs w:val="48"/>
-                      <w:lang w:val="en-GB"/>
-                    </w:rPr>
-                    <w:t xml:space="preserve"> de Pesquisa</w:t>
+                    <w:t>Algoritmos de Pesquisa</w:t>
                   </w:r>
                 </w:p>
               </w:txbxContent>
@@ -314,7 +303,7 @@
           <w:r>
             <w:fldChar w:fldCharType="separate"/>
           </w:r>
-          <w:hyperlink w:anchor="_Toc151368915" w:history="1">
+          <w:hyperlink w:anchor="_Toc151729877" w:history="1">
             <w:r>
               <w:rPr>
                 <w:rStyle w:val="Hiperligao"/>
@@ -341,7 +330,7 @@
                 <w:noProof/>
                 <w:webHidden/>
               </w:rPr>
-              <w:instrText xml:space="preserve"> PAGEREF _Toc151368915 \h </w:instrText>
+              <w:instrText xml:space="preserve"> PAGEREF _Toc151729877 \h </w:instrText>
             </w:r>
             <w:r>
               <w:rPr>
@@ -388,7 +377,7 @@
               <w14:ligatures w14:val="standardContextual"/>
             </w:rPr>
           </w:pPr>
-          <w:hyperlink w:anchor="_Toc151368916" w:history="1">
+          <w:hyperlink w:anchor="_Toc151729878" w:history="1">
             <w:r>
               <w:rPr>
                 <w:rStyle w:val="Hiperligao"/>
@@ -415,7 +404,7 @@
                 <w:noProof/>
                 <w:webHidden/>
               </w:rPr>
-              <w:instrText xml:space="preserve"> PAGEREF _Toc151368916 \h </w:instrText>
+              <w:instrText xml:space="preserve"> PAGEREF _Toc151729878 \h </w:instrText>
             </w:r>
             <w:r>
               <w:rPr>
@@ -462,7 +451,7 @@
               <w14:ligatures w14:val="standardContextual"/>
             </w:rPr>
           </w:pPr>
-          <w:hyperlink w:anchor="_Toc151368917" w:history="1">
+          <w:hyperlink w:anchor="_Toc151729879" w:history="1">
             <w:r>
               <w:rPr>
                 <w:rStyle w:val="Hiperligao"/>
@@ -489,7 +478,7 @@
                 <w:noProof/>
                 <w:webHidden/>
               </w:rPr>
-              <w:instrText xml:space="preserve"> PAGEREF _Toc151368917 \h </w:instrText>
+              <w:instrText xml:space="preserve"> PAGEREF _Toc151729879 \h </w:instrText>
             </w:r>
             <w:r>
               <w:rPr>
@@ -536,7 +525,7 @@
               <w14:ligatures w14:val="standardContextual"/>
             </w:rPr>
           </w:pPr>
-          <w:hyperlink w:anchor="_Toc151368918" w:history="1">
+          <w:hyperlink w:anchor="_Toc151729880" w:history="1">
             <w:r>
               <w:rPr>
                 <w:rStyle w:val="Hiperligao"/>
@@ -563,7 +552,81 @@
                 <w:noProof/>
                 <w:webHidden/>
               </w:rPr>
-              <w:instrText xml:space="preserve"> PAGEREF _Toc151368918 \h </w:instrText>
+              <w:instrText xml:space="preserve"> PAGEREF _Toc151729880 \h </w:instrText>
+            </w:r>
+            <w:r>
+              <w:rPr>
+                <w:noProof/>
+                <w:webHidden/>
+              </w:rPr>
+            </w:r>
+            <w:r>
+              <w:rPr>
+                <w:noProof/>
+                <w:webHidden/>
+              </w:rPr>
+              <w:fldChar w:fldCharType="separate"/>
+            </w:r>
+            <w:r>
+              <w:rPr>
+                <w:noProof/>
+                <w:webHidden/>
+              </w:rPr>
+              <w:t>2</w:t>
+            </w:r>
+            <w:r>
+              <w:rPr>
+                <w:noProof/>
+                <w:webHidden/>
+              </w:rPr>
+              <w:fldChar w:fldCharType="end"/>
+            </w:r>
+          </w:hyperlink>
+        </w:p>
+        <w:p>
+          <w:pPr>
+            <w:pStyle w:val="ndice2"/>
+            <w:tabs>
+              <w:tab w:val="right" w:leader="dot" w:pos="9016"/>
+            </w:tabs>
+            <w:rPr>
+              <w:rFonts w:asciiTheme="minorHAnsi" w:eastAsiaTheme="minorEastAsia" w:hAnsiTheme="minorHAnsi" w:cstheme="minorBidi"/>
+              <w:noProof/>
+              <w:kern w:val="2"/>
+              <w:sz w:val="22"/>
+              <w:szCs w:val="22"/>
+              <w:lang w:val="en-GB" w:eastAsia="en-GB"/>
+              <w14:ligatures w14:val="standardContextual"/>
+            </w:rPr>
+          </w:pPr>
+          <w:hyperlink w:anchor="_Toc151729881" w:history="1">
+            <w:r>
+              <w:rPr>
+                <w:rStyle w:val="Hiperligao"/>
+                <w:noProof/>
+              </w:rPr>
+              <w:t>2.1. Estratégia</w:t>
+            </w:r>
+            <w:r>
+              <w:rPr>
+                <w:noProof/>
+                <w:webHidden/>
+              </w:rPr>
+              <w:tab/>
+            </w:r>
+            <w:r>
+              <w:rPr>
+                <w:noProof/>
+                <w:webHidden/>
+              </w:rPr>
+              <w:fldChar w:fldCharType="begin"/>
+            </w:r>
+            <w:r>
+              <w:rPr>
+                <w:noProof/>
+                <w:webHidden/>
+              </w:rPr>
+              <w:instrText xml:space="preserve"> PAGEREF _Toc151729881 \h </w:instrText>
             </w:r>
             <w:r>
               <w:rPr>
@@ -610,7 +673,7 @@
               <w14:ligatures w14:val="standardContextual"/>
             </w:rPr>
           </w:pPr>
-          <w:hyperlink w:anchor="_Toc151368919" w:history="1">
+          <w:hyperlink w:anchor="_Toc151729882" w:history="1">
             <w:r>
               <w:rPr>
                 <w:rStyle w:val="Hiperligao"/>
@@ -637,7 +700,7 @@
                 <w:noProof/>
                 <w:webHidden/>
               </w:rPr>
-              <w:instrText xml:space="preserve"> PAGEREF _Toc151368919 \h </w:instrText>
+              <w:instrText xml:space="preserve"> PAGEREF _Toc151729882 \h </w:instrText>
             </w:r>
             <w:r>
               <w:rPr>
@@ -684,7 +747,7 @@
               <w14:ligatures w14:val="standardContextual"/>
             </w:rPr>
           </w:pPr>
-          <w:hyperlink w:anchor="_Toc151368920" w:history="1">
+          <w:hyperlink w:anchor="_Toc151729883" w:history="1">
             <w:r>
               <w:rPr>
                 <w:rStyle w:val="Hiperligao"/>
@@ -711,7 +774,7 @@
                 <w:noProof/>
                 <w:webHidden/>
               </w:rPr>
-              <w:instrText xml:space="preserve"> PAGEREF _Toc151368920 \h </w:instrText>
+              <w:instrText xml:space="preserve"> PAGEREF _Toc151729883 \h </w:instrText>
             </w:r>
             <w:r>
               <w:rPr>
@@ -758,7 +821,7 @@
               <w14:ligatures w14:val="standardContextual"/>
             </w:rPr>
           </w:pPr>
-          <w:hyperlink w:anchor="_Toc151368921" w:history="1">
+          <w:hyperlink w:anchor="_Toc151729884" w:history="1">
             <w:r>
               <w:rPr>
                 <w:rStyle w:val="Hiperligao"/>
@@ -785,7 +848,7 @@
                 <w:noProof/>
                 <w:webHidden/>
               </w:rPr>
-              <w:instrText xml:space="preserve"> PAGEREF _Toc151368921 \h </w:instrText>
+              <w:instrText xml:space="preserve"> PAGEREF _Toc151729884 \h </w:instrText>
             </w:r>
             <w:r>
               <w:rPr>
@@ -832,7 +895,7 @@
               <w14:ligatures w14:val="standardContextual"/>
             </w:rPr>
           </w:pPr>
-          <w:hyperlink w:anchor="_Toc151368922" w:history="1">
+          <w:hyperlink w:anchor="_Toc151729885" w:history="1">
             <w:r>
               <w:rPr>
                 <w:rStyle w:val="Hiperligao"/>
@@ -859,7 +922,7 @@
                 <w:noProof/>
                 <w:webHidden/>
               </w:rPr>
-              <w:instrText xml:space="preserve"> PAGEREF _Toc151368922 \h </w:instrText>
+              <w:instrText xml:space="preserve"> PAGEREF _Toc151729885 \h </w:instrText>
             </w:r>
             <w:r>
               <w:rPr>
@@ -879,7 +942,7 @@
                 <w:noProof/>
                 <w:webHidden/>
               </w:rPr>
-              <w:t>3</w:t>
+              <w:t>4</w:t>
             </w:r>
             <w:r>
               <w:rPr>
@@ -897,10 +960,16 @@
               <w:tab w:val="right" w:leader="dot" w:pos="9016"/>
             </w:tabs>
             <w:rPr>
+              <w:rFonts w:asciiTheme="minorHAnsi" w:eastAsiaTheme="minorEastAsia" w:hAnsiTheme="minorHAnsi" w:cstheme="minorBidi"/>
               <w:noProof/>
+              <w:kern w:val="2"/>
+              <w:sz w:val="22"/>
+              <w:szCs w:val="22"/>
+              <w:lang w:val="en-GB" w:eastAsia="en-GB"/>
+              <w14:ligatures w14:val="standardContextual"/>
             </w:rPr>
           </w:pPr>
-          <w:hyperlink w:anchor="_Toc151368923" w:history="1">
+          <w:hyperlink w:anchor="_Toc151729886" w:history="1">
             <w:r>
               <w:rPr>
                 <w:rStyle w:val="Hiperligao"/>
@@ -927,7 +996,7 @@
                 <w:noProof/>
                 <w:webHidden/>
               </w:rPr>
-              <w:instrText xml:space="preserve"> PAGEREF _Toc151368923 \h </w:instrText>
+              <w:instrText xml:space="preserve"> PAGEREF _Toc151729886 \h </w:instrText>
             </w:r>
             <w:r>
               <w:rPr>
@@ -947,7 +1016,7 @@
                 <w:noProof/>
                 <w:webHidden/>
               </w:rPr>
-              <w:t>3</w:t>
+              <w:t>4</w:t>
             </w:r>
             <w:r>
               <w:rPr>
@@ -974,7 +1043,7 @@
               <w14:ligatures w14:val="standardContextual"/>
             </w:rPr>
           </w:pPr>
-          <w:hyperlink w:anchor="_Toc151368924" w:history="1">
+          <w:hyperlink w:anchor="_Toc151729887" w:history="1">
             <w:r>
               <w:rPr>
                 <w:rStyle w:val="Hiperligao"/>
@@ -1001,7 +1070,7 @@
                 <w:noProof/>
                 <w:webHidden/>
               </w:rPr>
-              <w:instrText xml:space="preserve"> PAGEREF _Toc151368924 \h </w:instrText>
+              <w:instrText xml:space="preserve"> PAGEREF _Toc151729887 \h </w:instrText>
             </w:r>
             <w:r>
               <w:rPr>
@@ -1021,7 +1090,7 @@
                 <w:noProof/>
                 <w:webHidden/>
               </w:rPr>
-              <w:t>4</w:t>
+              <w:t>5</w:t>
             </w:r>
             <w:r>
               <w:rPr>
@@ -1048,7 +1117,7 @@
               <w14:ligatures w14:val="standardContextual"/>
             </w:rPr>
           </w:pPr>
-          <w:hyperlink w:anchor="_Toc151368925" w:history="1">
+          <w:hyperlink w:anchor="_Toc151729888" w:history="1">
             <w:r>
               <w:rPr>
                 <w:rStyle w:val="Hiperligao"/>
@@ -1075,7 +1144,7 @@
                 <w:noProof/>
                 <w:webHidden/>
               </w:rPr>
-              <w:instrText xml:space="preserve"> PAGEREF _Toc151368925 \h </w:instrText>
+              <w:instrText xml:space="preserve"> PAGEREF _Toc151729888 \h </w:instrText>
             </w:r>
             <w:r>
               <w:rPr>
@@ -1095,7 +1164,7 @@
                 <w:noProof/>
                 <w:webHidden/>
               </w:rPr>
-              <w:t>5</w:t>
+              <w:t>6</w:t>
             </w:r>
             <w:r>
               <w:rPr>
@@ -1122,7 +1191,7 @@
               <w14:ligatures w14:val="standardContextual"/>
             </w:rPr>
           </w:pPr>
-          <w:hyperlink w:anchor="_Toc151368926" w:history="1">
+          <w:hyperlink w:anchor="_Toc151729889" w:history="1">
             <w:r>
               <w:rPr>
                 <w:rStyle w:val="Hiperligao"/>
@@ -1149,7 +1218,7 @@
                 <w:noProof/>
                 <w:webHidden/>
               </w:rPr>
-              <w:instrText xml:space="preserve"> PAGEREF _Toc151368926 \h </w:instrText>
+              <w:instrText xml:space="preserve"> PAGEREF _Toc151729889 \h </w:instrText>
             </w:r>
             <w:r>
               <w:rPr>
@@ -1169,7 +1238,7 @@
                 <w:noProof/>
                 <w:webHidden/>
               </w:rPr>
-              <w:t>6</w:t>
+              <w:t>7</w:t>
             </w:r>
             <w:r>
               <w:rPr>
@@ -1224,8 +1293,18 @@
     </w:p>
     <w:p>
       <w:pPr>
-        <w:rPr>
-          <w:lang w:eastAsia="en-GB"/>
+        <w:pStyle w:val="ndicedeilustraes"/>
+        <w:tabs>
+          <w:tab w:val="right" w:leader="dot" w:pos="9016"/>
+        </w:tabs>
+        <w:rPr>
+          <w:rFonts w:asciiTheme="minorHAnsi" w:eastAsiaTheme="minorEastAsia" w:hAnsiTheme="minorHAnsi" w:cstheme="minorBidi"/>
+          <w:noProof/>
+          <w:kern w:val="2"/>
+          <w:sz w:val="22"/>
+          <w:szCs w:val="22"/>
+          <w:lang w:val="en-GB" w:eastAsia="en-GB"/>
+          <w14:ligatures w14:val="standardContextual"/>
         </w:rPr>
       </w:pPr>
       <w:r>
@@ -1246,15 +1325,144 @@
         </w:rPr>
         <w:fldChar w:fldCharType="separate"/>
       </w:r>
-      <w:r>
-        <w:rPr>
-          <w:b/>
-          <w:bCs/>
+      <w:hyperlink w:anchor="_Toc151729890" w:history="1">
+        <w:r>
+          <w:rPr>
+            <w:rStyle w:val="Hiperligao"/>
+            <w:noProof/>
+          </w:rPr>
+          <w:t>Figura 1 - Representação gráfica do algoritmo de pesquisa em largura</w:t>
+        </w:r>
+        <w:r>
+          <w:rPr>
+            <w:noProof/>
+            <w:webHidden/>
+          </w:rPr>
+          <w:tab/>
+        </w:r>
+        <w:r>
+          <w:rPr>
+            <w:noProof/>
+            <w:webHidden/>
+          </w:rPr>
+          <w:fldChar w:fldCharType="begin"/>
+        </w:r>
+        <w:r>
+          <w:rPr>
+            <w:noProof/>
+            <w:webHidden/>
+          </w:rPr>
+          <w:instrText xml:space="preserve"> PAGEREF _Toc151729890 \h </w:instrText>
+        </w:r>
+        <w:r>
+          <w:rPr>
+            <w:noProof/>
+            <w:webHidden/>
+          </w:rPr>
+        </w:r>
+        <w:r>
+          <w:rPr>
+            <w:noProof/>
+            <w:webHidden/>
+          </w:rPr>
+          <w:fldChar w:fldCharType="separate"/>
+        </w:r>
+        <w:r>
+          <w:rPr>
+            <w:noProof/>
+            <w:webHidden/>
+          </w:rPr>
+          <w:t>3</w:t>
+        </w:r>
+        <w:r>
+          <w:rPr>
+            <w:noProof/>
+            <w:webHidden/>
+          </w:rPr>
+          <w:fldChar w:fldCharType="end"/>
+        </w:r>
+      </w:hyperlink>
+    </w:p>
+    <w:p>
+      <w:pPr>
+        <w:pStyle w:val="ndicedeilustraes"/>
+        <w:tabs>
+          <w:tab w:val="right" w:leader="dot" w:pos="9016"/>
+        </w:tabs>
+        <w:rPr>
+          <w:rFonts w:asciiTheme="minorHAnsi" w:eastAsiaTheme="minorEastAsia" w:hAnsiTheme="minorHAnsi" w:cstheme="minorBidi"/>
           <w:noProof/>
-          <w:lang w:eastAsia="en-GB"/>
-        </w:rPr>
-        <w:t>Não foi encontrada nenhuma entrada do índice de ilustrações.</w:t>
-      </w:r>
+          <w:kern w:val="2"/>
+          <w:sz w:val="22"/>
+          <w:szCs w:val="22"/>
+          <w:lang w:val="en-GB" w:eastAsia="en-GB"/>
+          <w14:ligatures w14:val="standardContextual"/>
+        </w:rPr>
+      </w:pPr>
+      <w:hyperlink w:anchor="_Toc151729891" w:history="1">
+        <w:r>
+          <w:rPr>
+            <w:rStyle w:val="Hiperligao"/>
+            <w:noProof/>
+          </w:rPr>
+          <w:t>Figura 2 - Representação gráfica do algoritmo de pesquisa em profundidade</w:t>
+        </w:r>
+        <w:r>
+          <w:rPr>
+            <w:noProof/>
+            <w:webHidden/>
+          </w:rPr>
+          <w:tab/>
+        </w:r>
+        <w:r>
+          <w:rPr>
+            <w:noProof/>
+            <w:webHidden/>
+          </w:rPr>
+          <w:fldChar w:fldCharType="begin"/>
+        </w:r>
+        <w:r>
+          <w:rPr>
+            <w:noProof/>
+            <w:webHidden/>
+          </w:rPr>
+          <w:instrText xml:space="preserve"> PAGEREF _Toc151729891 \h </w:instrText>
+        </w:r>
+        <w:r>
+          <w:rPr>
+            <w:noProof/>
+            <w:webHidden/>
+          </w:rPr>
+        </w:r>
+        <w:r>
+          <w:rPr>
+            <w:noProof/>
+            <w:webHidden/>
+          </w:rPr>
+          <w:fldChar w:fldCharType="separate"/>
+        </w:r>
+        <w:r>
+          <w:rPr>
+            <w:noProof/>
+            <w:webHidden/>
+          </w:rPr>
+          <w:t>4</w:t>
+        </w:r>
+        <w:r>
+          <w:rPr>
+            <w:noProof/>
+            <w:webHidden/>
+          </w:rPr>
+          <w:fldChar w:fldCharType="end"/>
+        </w:r>
+      </w:hyperlink>
+    </w:p>
+    <w:p>
+      <w:pPr>
+        <w:rPr>
+          <w:lang w:eastAsia="en-GB"/>
+        </w:rPr>
+      </w:pPr>
       <w:r>
         <w:rPr>
           <w:lang w:eastAsia="en-GB"/>
@@ -1363,35 +1571,151 @@
         <w:rPr>
           <w:i/>
           <w:iCs/>
-          <w:lang w:eastAsia="en-GB"/>
+          <w:lang w:val="en-GB" w:eastAsia="en-GB"/>
         </w:rPr>
       </w:pPr>
       <w:r>
         <w:rPr>
           <w:b/>
           <w:bCs/>
-          <w:lang w:eastAsia="en-GB"/>
-        </w:rPr>
-        <w:t>IA</w:t>
+          <w:lang w:val="en-GB" w:eastAsia="en-GB"/>
+        </w:rPr>
+        <w:t>FIFO</w:t>
       </w:r>
       <w:r>
         <w:rPr>
           <w:b/>
           <w:bCs/>
-          <w:lang w:eastAsia="en-GB"/>
+          <w:lang w:val="en-GB" w:eastAsia="en-GB"/>
         </w:rPr>
         <w:tab/>
       </w:r>
       <w:r>
+        <w:rPr>
+          <w:i/>
+          <w:iCs/>
+          <w:lang w:val="en-GB" w:eastAsia="en-GB"/>
+        </w:rPr>
+        <w:t xml:space="preserve">First </w:t>
+      </w:r>
+      <w:proofErr w:type="gramStart"/>
+      <w:r>
+        <w:rPr>
+          <w:i/>
+          <w:iCs/>
+          <w:lang w:val="en-GB" w:eastAsia="en-GB"/>
+        </w:rPr>
+        <w:t>In</w:t>
+      </w:r>
+      <w:proofErr w:type="gramEnd"/>
+      <w:r>
+        <w:rPr>
+          <w:i/>
+          <w:iCs/>
+          <w:lang w:val="en-GB" w:eastAsia="en-GB"/>
+        </w:rPr>
+        <w:t xml:space="preserve"> First Out</w:t>
+      </w:r>
+    </w:p>
+    <w:p>
+      <w:pPr>
         <w:rPr>
           <w:b/>
           <w:bCs/>
-          <w:lang w:eastAsia="en-GB"/>
+          <w:lang w:val="en-GB" w:eastAsia="en-GB"/>
+        </w:rPr>
+      </w:pPr>
+      <w:r>
+        <w:rPr>
+          <w:b/>
+          <w:bCs/>
+          <w:lang w:val="en-GB" w:eastAsia="en-GB"/>
+        </w:rPr>
+        <w:t>FILO</w:t>
+      </w:r>
+      <w:r>
+        <w:rPr>
+          <w:b/>
+          <w:bCs/>
+          <w:lang w:val="en-GB" w:eastAsia="en-GB"/>
         </w:rPr>
         <w:tab/>
       </w:r>
       <w:r>
         <w:rPr>
+          <w:i/>
+          <w:iCs/>
+          <w:lang w:val="en-GB" w:eastAsia="en-GB"/>
+        </w:rPr>
+        <w:t xml:space="preserve">First </w:t>
+      </w:r>
+      <w:proofErr w:type="gramStart"/>
+      <w:r>
+        <w:rPr>
+          <w:i/>
+          <w:iCs/>
+          <w:lang w:val="en-GB" w:eastAsia="en-GB"/>
+        </w:rPr>
+        <w:t>In</w:t>
+      </w:r>
+      <w:proofErr w:type="gramEnd"/>
+      <w:r>
+        <w:rPr>
+          <w:i/>
+          <w:iCs/>
+          <w:lang w:val="en-GB" w:eastAsia="en-GB"/>
+        </w:rPr>
+        <w:t xml:space="preserve"> Last Out</w:t>
+      </w:r>
+      <w:r>
+        <w:rPr>
+          <w:b/>
+          <w:bCs/>
+          <w:lang w:val="en-GB" w:eastAsia="en-GB"/>
+        </w:rPr>
+        <w:t xml:space="preserve"> </w:t>
+      </w:r>
+      <w:r>
+        <w:rPr>
+          <w:b/>
+          <w:bCs/>
+          <w:lang w:val="en-GB" w:eastAsia="en-GB"/>
+        </w:rPr>
+        <w:tab/>
+      </w:r>
+    </w:p>
+    <w:p>
+      <w:pPr>
+        <w:rPr>
+          <w:lang w:eastAsia="en-GB"/>
+        </w:rPr>
+      </w:pPr>
+      <w:r>
+        <w:rPr>
+          <w:b/>
+          <w:bCs/>
+          <w:lang w:eastAsia="en-GB"/>
+        </w:rPr>
+        <w:t>IA</w:t>
+      </w:r>
+      <w:r>
+        <w:rPr>
+          <w:b/>
+          <w:bCs/>
+          <w:lang w:eastAsia="en-GB"/>
+        </w:rPr>
+        <w:tab/>
+      </w:r>
+      <w:r>
+        <w:rPr>
+          <w:b/>
+          <w:bCs/>
+          <w:lang w:eastAsia="en-GB"/>
+        </w:rPr>
+        <w:tab/>
+      </w:r>
+      <w:r>
+        <w:rPr>
           <w:lang w:eastAsia="en-GB"/>
         </w:rPr>
         <w:t>Inteligência Artificial</w:t>
@@ -1400,7 +1724,27 @@
     <w:p>
       <w:pPr>
         <w:rPr>
-          <w:lang w:eastAsia="en-GB"/>
+          <w:b/>
+          <w:bCs/>
+          <w:lang w:val="en-GB" w:eastAsia="en-GB"/>
+        </w:rPr>
+      </w:pPr>
+    </w:p>
+    <w:p>
+      <w:pPr>
+        <w:rPr>
+          <w:b/>
+          <w:bCs/>
+          <w:lang w:val="en-GB" w:eastAsia="en-GB"/>
+        </w:rPr>
+      </w:pPr>
+    </w:p>
+    <w:p>
+      <w:pPr>
+        <w:rPr>
+          <w:b/>
+          <w:bCs/>
+          <w:lang w:val="en-GB" w:eastAsia="en-GB"/>
         </w:rPr>
         <w:sectPr>
           <w:headerReference w:type="default" r:id="rId10"/>
@@ -1418,7 +1762,7 @@
       <w:pPr>
         <w:pStyle w:val="Ttulo1"/>
       </w:pPr>
-      <w:bookmarkStart w:id="0" w:name="_Toc151368915"/>
+      <w:bookmarkStart w:id="0" w:name="_Toc151729877"/>
       <w:r>
         <w:lastRenderedPageBreak/>
         <w:t>Introdução</w:t>
@@ -1441,7 +1785,7 @@
           <w:numId w:val="15"/>
         </w:numPr>
       </w:pPr>
-      <w:bookmarkStart w:id="1" w:name="_Toc151368916"/>
+      <w:bookmarkStart w:id="1" w:name="_Toc151729878"/>
       <w:r>
         <w:t>Enquadramento</w:t>
       </w:r>
@@ -1490,7 +1834,7 @@
           <w:numId w:val="15"/>
         </w:numPr>
       </w:pPr>
-      <w:bookmarkStart w:id="2" w:name="_Toc151368917"/>
+      <w:bookmarkStart w:id="2" w:name="_Toc151729879"/>
       <w:r>
         <w:t>Estrutura do documento</w:t>
       </w:r>
@@ -1572,7 +1916,7 @@
           <w:rStyle w:val="x4k7w5x"/>
         </w:rPr>
       </w:pPr>
-      <w:bookmarkStart w:id="3" w:name="_Toc151368918"/>
+      <w:bookmarkStart w:id="3" w:name="_Toc151729880"/>
       <w:r>
         <w:lastRenderedPageBreak/>
         <w:t>Conte</w:t>
@@ -1744,9 +2088,11 @@
       <w:pPr>
         <w:pStyle w:val="Ttulo2"/>
       </w:pPr>
+      <w:bookmarkStart w:id="4" w:name="_Toc151729881"/>
       <w:r>
         <w:t>Estratégia</w:t>
       </w:r>
+      <w:bookmarkEnd w:id="4"/>
     </w:p>
     <w:p>
       <w:pPr>
@@ -1764,6 +2110,7 @@
     </w:p>
     <w:p>
       <w:pPr>
+        <w:spacing w:after="0"/>
         <w:ind w:firstLine="360"/>
         <w:rPr>
           <w:lang w:eastAsia="en-GB"/>
@@ -1771,107 +2118,9 @@
       </w:pPr>
       <w:r>
         <w:rPr>
-          <w:lang w:eastAsia="en-GB"/>
-        </w:rPr>
-        <w:t xml:space="preserve">A solução será o caminho encontrado pelos algoritmos desde a posição inicial até ao objetivo, ou seja, até ao item no armazém. Os algoritmos de pesquisa terão uma </w:t>
-      </w:r>
-      <w:proofErr w:type="spellStart"/>
-      <w:r>
-        <w:rPr>
-          <w:i/>
-          <w:iCs/>
-          <w:lang w:eastAsia="en-GB"/>
-        </w:rPr>
-        <w:t>f</w:t>
-      </w:r>
-      <w:r>
-        <w:rPr>
-          <w:i/>
-          <w:iCs/>
-          <w:lang w:eastAsia="en-GB"/>
-        </w:rPr>
-        <w:t>rontier</w:t>
-      </w:r>
-      <w:proofErr w:type="spellEnd"/>
-      <w:r>
-        <w:rPr>
-          <w:lang w:eastAsia="en-GB"/>
-        </w:rPr>
-        <w:t xml:space="preserve">, o que </w:t>
-      </w:r>
-      <w:r>
-        <w:rPr>
-          <w:lang w:eastAsia="en-GB"/>
-        </w:rPr>
-        <w:t>irá gerir as possibilidades a pesquisar. Este conceito será e</w:t>
-      </w:r>
-      <w:r>
-        <w:rPr>
           <w:rStyle w:val="x4k7w5x"/>
         </w:rPr>
-        <w:t>x</w:t>
-      </w:r>
-      <w:r>
-        <w:rPr>
-          <w:rStyle w:val="x4k7w5x"/>
-        </w:rPr>
-        <w:t>plorado com mais detalhe na e</w:t>
-      </w:r>
-      <w:r>
-        <w:rPr>
-          <w:rStyle w:val="x4k7w5x"/>
-        </w:rPr>
-        <w:t>x</w:t>
-      </w:r>
-      <w:r>
-        <w:rPr>
-          <w:rStyle w:val="x4k7w5x"/>
-        </w:rPr>
-        <w:t>plicação de cada algoritmo.</w:t>
-      </w:r>
-    </w:p>
-    <w:p>
-      <w:pPr>
-        <w:ind w:firstLine="360"/>
-        <w:rPr>
-          <w:lang w:eastAsia="en-GB"/>
-        </w:rPr>
-      </w:pPr>
-      <w:r>
-        <w:rPr>
-          <w:rStyle w:val="x4k7w5x"/>
-        </w:rPr>
-        <w:t>Terá</w:t>
-      </w:r>
-      <w:r>
-        <w:rPr>
-          <w:rStyle w:val="x4k7w5x"/>
-        </w:rPr>
-        <w:t xml:space="preserve"> de se</w:t>
-      </w:r>
-      <w:r>
-        <w:rPr>
-          <w:rStyle w:val="x4k7w5x"/>
-        </w:rPr>
-        <w:t>r</w:t>
-      </w:r>
-      <w:r>
-        <w:rPr>
-          <w:rStyle w:val="x4k7w5x"/>
-        </w:rPr>
-        <w:t xml:space="preserve"> implementa</w:t>
-      </w:r>
-      <w:r>
-        <w:rPr>
-          <w:rStyle w:val="x4k7w5x"/>
-        </w:rPr>
-        <w:t>do</w:t>
-      </w:r>
-      <w:r>
-        <w:rPr>
-          <w:rStyle w:val="x4k7w5x"/>
-        </w:rPr>
-        <w:t xml:space="preserve">, em </w:t>
+        <w:t xml:space="preserve">Terá de ser implementado, em </w:t>
       </w:r>
       <w:r>
         <w:rPr>
@@ -1900,6 +2149,101 @@
           <w:rStyle w:val="x4k7w5x"/>
         </w:rPr>
         <w:t xml:space="preserve"> terá de modo a conseguir uma solução ao problema. Serão avaliados o tempo que o algoritmo demora a encontrar uma solução e se essa solução será a solução ótima.</w:t>
+      </w:r>
+    </w:p>
+    <w:p>
+      <w:pPr>
+        <w:ind w:firstLine="360"/>
+        <w:rPr>
+          <w:lang w:eastAsia="en-GB"/>
+        </w:rPr>
+      </w:pPr>
+      <w:r>
+        <w:rPr>
+          <w:lang w:eastAsia="en-GB"/>
+        </w:rPr>
+        <w:t>A solução será o caminho encontrado pelos algoritmos desde a posição inicial até ao objetivo, ou seja, até ao item no armazém.</w:t>
+      </w:r>
+      <w:r>
+        <w:rPr>
+          <w:lang w:eastAsia="en-GB"/>
+        </w:rPr>
+        <w:t xml:space="preserve"> Uma solução pode ser considerada a solução ótima quando esta for o menor caminho, com o menor custo.</w:t>
+      </w:r>
+    </w:p>
+    <w:p>
+      <w:pPr>
+        <w:spacing w:after="0"/>
+        <w:ind w:firstLine="360"/>
+        <w:rPr>
+          <w:lang w:eastAsia="en-GB"/>
+        </w:rPr>
+      </w:pPr>
+      <w:r>
+        <w:rPr>
+          <w:lang w:eastAsia="en-GB"/>
+        </w:rPr>
+        <w:t xml:space="preserve"> Os algoritmos de pesquisa</w:t>
+      </w:r>
+      <w:r>
+        <w:rPr>
+          <w:lang w:eastAsia="en-GB"/>
+        </w:rPr>
+        <w:t xml:space="preserve">, de modo a conseguirem prosseguir com a procura, utilizam uma </w:t>
+      </w:r>
+      <w:r>
+        <w:rPr>
+          <w:i/>
+          <w:iCs/>
+          <w:lang w:eastAsia="en-GB"/>
+        </w:rPr>
+        <w:t>frontier</w:t>
+      </w:r>
+      <w:r>
+        <w:rPr>
+          <w:lang w:eastAsia="en-GB"/>
+        </w:rPr>
+        <w:t>, que irá gerir os nós a e</w:t>
+      </w:r>
+      <w:r>
+        <w:rPr>
+          <w:rStyle w:val="x4k7w5x"/>
+        </w:rPr>
+        <w:t>x</w:t>
+      </w:r>
+      <w:r>
+        <w:rPr>
+          <w:lang w:eastAsia="en-GB"/>
+        </w:rPr>
+        <w:t>pandir, de modo que o algoritmo saiba as opções que tem para prosseguir com a procura.</w:t>
+      </w:r>
+    </w:p>
+    <w:p>
+      <w:pPr>
+        <w:ind w:firstLine="360"/>
+        <w:rPr>
+          <w:lang w:eastAsia="en-GB"/>
+        </w:rPr>
+      </w:pPr>
+      <w:r>
+        <w:rPr>
+          <w:lang w:eastAsia="en-GB"/>
+        </w:rPr>
+        <w:t xml:space="preserve">A forma como a </w:t>
+      </w:r>
+      <w:r>
+        <w:rPr>
+          <w:i/>
+          <w:iCs/>
+          <w:lang w:eastAsia="en-GB"/>
+        </w:rPr>
+        <w:t>frontier</w:t>
+      </w:r>
+      <w:r>
+        <w:rPr>
+          <w:lang w:eastAsia="en-GB"/>
+        </w:rPr>
+        <w:t xml:space="preserve"> é montada depende do algoritmo.</w:t>
       </w:r>
     </w:p>
     <w:p>
@@ -1937,12 +2281,12 @@
       <w:pPr>
         <w:pStyle w:val="Ttulo1"/>
       </w:pPr>
-      <w:bookmarkStart w:id="4" w:name="_Toc151368919"/>
+      <w:bookmarkStart w:id="5" w:name="_Toc151729882"/>
       <w:r>
         <w:lastRenderedPageBreak/>
         <w:t>Algoritmos de Pesquisa</w:t>
       </w:r>
-      <w:bookmarkEnd w:id="4"/>
+      <w:bookmarkEnd w:id="5"/>
     </w:p>
     <w:p>
       <w:pPr>
@@ -1962,15 +2306,15 @@
       <w:pPr>
         <w:pStyle w:val="Ttulo2"/>
       </w:pPr>
-      <w:bookmarkStart w:id="5" w:name="_Toc151368920"/>
+      <w:bookmarkStart w:id="6" w:name="_Toc151729883"/>
       <w:r>
         <w:t>Largura</w:t>
       </w:r>
-      <w:bookmarkEnd w:id="5"/>
-    </w:p>
-    <w:p>
-      <w:pPr>
-        <w:ind w:left="360"/>
+      <w:bookmarkEnd w:id="6"/>
+    </w:p>
+    <w:p>
+      <w:pPr>
+        <w:ind w:firstLine="360"/>
         <w:rPr>
           <w:lang w:eastAsia="en-GB"/>
         </w:rPr>
@@ -1981,16 +2325,496 @@
         </w:rPr>
         <w:t xml:space="preserve">O algoritmo de pesquisa em largura </w:t>
       </w:r>
+      <w:r>
+        <w:rPr>
+          <w:lang w:eastAsia="en-GB"/>
+        </w:rPr>
+        <w:t>irá seguir múltiplas direções ao mesmo tempo, e</w:t>
+      </w:r>
+      <w:r>
+        <w:rPr>
+          <w:rStyle w:val="x4k7w5x"/>
+        </w:rPr>
+        <w:t>xplorando vários caminhos simultaneamente.</w:t>
+      </w:r>
+      <w:r>
+        <w:rPr>
+          <w:lang w:eastAsia="en-GB"/>
+        </w:rPr>
+        <w:t xml:space="preserve"> Para tornar isso possível, a </w:t>
+      </w:r>
+      <w:r>
+        <w:rPr>
+          <w:i/>
+          <w:iCs/>
+          <w:lang w:eastAsia="en-GB"/>
+        </w:rPr>
+        <w:t>frontier</w:t>
+      </w:r>
+      <w:r>
+        <w:rPr>
+          <w:lang w:eastAsia="en-GB"/>
+        </w:rPr>
+        <w:t xml:space="preserve"> será montada como uma </w:t>
+      </w:r>
+      <w:r>
+        <w:rPr>
+          <w:i/>
+          <w:iCs/>
+          <w:lang w:eastAsia="en-GB"/>
+        </w:rPr>
+        <w:t>queue</w:t>
+      </w:r>
+      <w:r>
+        <w:rPr>
+          <w:lang w:eastAsia="en-GB"/>
+        </w:rPr>
+        <w:t>, tendo como método o FIFO –</w:t>
+      </w:r>
+      <w:r>
+        <w:rPr>
+          <w:lang w:eastAsia="en-GB"/>
+        </w:rPr>
+        <w:t xml:space="preserve"> </w:t>
+      </w:r>
+      <w:proofErr w:type="spellStart"/>
+      <w:r>
+        <w:rPr>
+          <w:i/>
+          <w:iCs/>
+          <w:lang w:eastAsia="en-GB"/>
+        </w:rPr>
+        <w:t>F</w:t>
+      </w:r>
+      <w:r>
+        <w:rPr>
+          <w:i/>
+          <w:iCs/>
+          <w:lang w:eastAsia="en-GB"/>
+        </w:rPr>
+        <w:t>irst</w:t>
+      </w:r>
+      <w:proofErr w:type="spellEnd"/>
+      <w:r>
+        <w:rPr>
+          <w:i/>
+          <w:iCs/>
+          <w:lang w:eastAsia="en-GB"/>
+        </w:rPr>
+        <w:t xml:space="preserve"> </w:t>
+      </w:r>
+      <w:r>
+        <w:rPr>
+          <w:i/>
+          <w:iCs/>
+          <w:lang w:eastAsia="en-GB"/>
+        </w:rPr>
+        <w:t>I</w:t>
+      </w:r>
+      <w:r>
+        <w:rPr>
+          <w:i/>
+          <w:iCs/>
+          <w:lang w:eastAsia="en-GB"/>
+        </w:rPr>
+        <w:t xml:space="preserve">n </w:t>
+      </w:r>
+      <w:proofErr w:type="spellStart"/>
+      <w:r>
+        <w:rPr>
+          <w:i/>
+          <w:iCs/>
+          <w:lang w:eastAsia="en-GB"/>
+        </w:rPr>
+        <w:t>F</w:t>
+      </w:r>
+      <w:r>
+        <w:rPr>
+          <w:i/>
+          <w:iCs/>
+          <w:lang w:eastAsia="en-GB"/>
+        </w:rPr>
+        <w:t>irst</w:t>
+      </w:r>
+      <w:proofErr w:type="spellEnd"/>
+      <w:r>
+        <w:rPr>
+          <w:i/>
+          <w:iCs/>
+          <w:lang w:eastAsia="en-GB"/>
+        </w:rPr>
+        <w:t xml:space="preserve"> </w:t>
+      </w:r>
+      <w:r>
+        <w:rPr>
+          <w:i/>
+          <w:iCs/>
+          <w:lang w:eastAsia="en-GB"/>
+        </w:rPr>
+        <w:t>O</w:t>
+      </w:r>
+      <w:r>
+        <w:rPr>
+          <w:i/>
+          <w:iCs/>
+          <w:lang w:eastAsia="en-GB"/>
+        </w:rPr>
+        <w:t>ut</w:t>
+      </w:r>
+      <w:r>
+        <w:rPr>
+          <w:lang w:eastAsia="en-GB"/>
+        </w:rPr>
+        <w:t xml:space="preserve">.  </w:t>
+      </w:r>
+    </w:p>
+    <w:p>
+      <w:pPr>
+        <w:ind w:firstLine="360"/>
+        <w:rPr>
+          <w:rStyle w:val="x4k7w5x"/>
+        </w:rPr>
+      </w:pPr>
+      <w:r>
+        <w:rPr>
+          <w:lang w:eastAsia="en-GB"/>
+        </w:rPr>
+        <w:t>Assim, todos os novos caminhos possíveis são adicionados à fila e e</w:t>
+      </w:r>
+      <w:r>
+        <w:rPr>
+          <w:rStyle w:val="x4k7w5x"/>
+        </w:rPr>
+        <w:t>xpandidos conforme a ordem que foram adicionados.</w:t>
+      </w:r>
+      <w:r>
+        <w:rPr>
+          <w:rStyle w:val="x4k7w5x"/>
+        </w:rPr>
+        <w:t xml:space="preserve"> Montando uma árvore, </w:t>
+      </w:r>
+      <w:r>
+        <w:rPr>
+          <w:rStyle w:val="x4k7w5x"/>
+        </w:rPr>
+        <w:t xml:space="preserve">visível na </w:t>
+      </w:r>
+      <w:r>
+        <w:rPr>
+          <w:rStyle w:val="x4k7w5x"/>
+        </w:rPr>
+        <w:fldChar w:fldCharType="begin"/>
+      </w:r>
+      <w:r>
+        <w:rPr>
+          <w:rStyle w:val="x4k7w5x"/>
+        </w:rPr>
+        <w:instrText xml:space="preserve"> REF _Ref151729704 \h </w:instrText>
+      </w:r>
+      <w:r>
+        <w:rPr>
+          <w:rStyle w:val="x4k7w5x"/>
+        </w:rPr>
+      </w:r>
+      <w:r>
+        <w:rPr>
+          <w:rStyle w:val="x4k7w5x"/>
+        </w:rPr>
+        <w:fldChar w:fldCharType="separate"/>
+      </w:r>
+      <w:r>
+        <w:t xml:space="preserve">Figura </w:t>
+      </w:r>
+      <w:r>
+        <w:rPr>
+          <w:noProof/>
+        </w:rPr>
+        <w:t>1</w:t>
+      </w:r>
+      <w:r>
+        <w:rPr>
+          <w:rStyle w:val="x4k7w5x"/>
+        </w:rPr>
+        <w:fldChar w:fldCharType="end"/>
+      </w:r>
+      <w:r>
+        <w:rPr>
+          <w:rStyle w:val="x4k7w5x"/>
+        </w:rPr>
+        <w:t>, observa-se que se expande todos os nós do mesmo nível antes de passar para outro nível:</w:t>
+      </w:r>
+    </w:p>
+    <w:p>
+      <w:pPr>
+        <w:ind w:firstLine="360"/>
+        <w:jc w:val="center"/>
+        <w:rPr>
+          <w:lang w:eastAsia="en-GB"/>
+        </w:rPr>
+      </w:pPr>
+      <w:r>
+        <w:rPr>
+          <w:noProof/>
+        </w:rPr>
+        <w:drawing>
+          <wp:inline distT="0" distB="0" distL="0" distR="0" wp14:anchorId="79635A57" wp14:editId="69FAA72B">
+            <wp:extent cx="1520357" cy="1080000"/>
+            <wp:effectExtent l="0" t="0" r="0" b="0"/>
+            <wp:docPr id="1042539074" name="Imagem 1" descr="Uma imagem com texto, captura de ecrã, software, Ícone de computador&#10;&#10;Descrição gerada automaticamente"/>
+            <wp:cNvGraphicFramePr>
+              <a:graphicFrameLocks xmlns:a="http://schemas.openxmlformats.org/drawingml/2006/main" noChangeAspect="1"/>
+            </wp:cNvGraphicFramePr>
+            <a:graphic xmlns:a="http://schemas.openxmlformats.org/drawingml/2006/main">
+              <a:graphicData uri="http://schemas.openxmlformats.org/drawingml/2006/picture">
+                <pic:pic xmlns:pic="http://schemas.openxmlformats.org/drawingml/2006/picture">
+                  <pic:nvPicPr>
+                    <pic:cNvPr id="1042539074" name="Imagem 1" descr="Uma imagem com texto, captura de ecrã, software, Ícone de computador&#10;&#10;Descrição gerada automaticamente"/>
+                    <pic:cNvPicPr/>
+                  </pic:nvPicPr>
+                  <pic:blipFill rotWithShape="1">
+                    <a:blip r:embed="rId15"/>
+                    <a:srcRect l="6878" t="29468" r="83516" b="58400"/>
+                    <a:stretch/>
+                  </pic:blipFill>
+                  <pic:spPr bwMode="auto">
+                    <a:xfrm>
+                      <a:off x="0" y="0"/>
+                      <a:ext cx="1520357" cy="1080000"/>
+                    </a:xfrm>
+                    <a:prstGeom prst="rect">
+                      <a:avLst/>
+                    </a:prstGeom>
+                    <a:ln>
+                      <a:noFill/>
+                    </a:ln>
+                    <a:extLst>
+                      <a:ext uri="{53640926-AAD7-44D8-BBD7-CCE9431645EC}">
+                        <a14:shadowObscured xmlns:a14="http://schemas.microsoft.com/office/drawing/2010/main"/>
+                      </a:ext>
+                    </a:extLst>
+                  </pic:spPr>
+                </pic:pic>
+              </a:graphicData>
+            </a:graphic>
+          </wp:inline>
+        </w:drawing>
+      </w:r>
+      <w:r>
+        <w:rPr>
+          <w:noProof/>
+        </w:rPr>
+        <w:drawing>
+          <wp:inline distT="0" distB="0" distL="0" distR="0" wp14:anchorId="2E385813" wp14:editId="305419BD">
+            <wp:extent cx="1514652" cy="1080000"/>
+            <wp:effectExtent l="0" t="0" r="0" b="0"/>
+            <wp:docPr id="716557031" name="Imagem 716557031" descr="Uma imagem com texto, captura de ecrã, software, Ícone de computador&#10;&#10;Descrição gerada automaticamente"/>
+            <wp:cNvGraphicFramePr>
+              <a:graphicFrameLocks xmlns:a="http://schemas.openxmlformats.org/drawingml/2006/main" noChangeAspect="1"/>
+            </wp:cNvGraphicFramePr>
+            <a:graphic xmlns:a="http://schemas.openxmlformats.org/drawingml/2006/main">
+              <a:graphicData uri="http://schemas.openxmlformats.org/drawingml/2006/picture">
+                <pic:pic xmlns:pic="http://schemas.openxmlformats.org/drawingml/2006/picture">
+                  <pic:nvPicPr>
+                    <pic:cNvPr id="1042539074" name="Imagem 1" descr="Uma imagem com texto, captura de ecrã, software, Ícone de computador&#10;&#10;Descrição gerada automaticamente"/>
+                    <pic:cNvPicPr/>
+                  </pic:nvPicPr>
+                  <pic:blipFill rotWithShape="1">
+                    <a:blip r:embed="rId15"/>
+                    <a:srcRect l="32502" t="29023" r="57779" b="58655"/>
+                    <a:stretch/>
+                  </pic:blipFill>
+                  <pic:spPr bwMode="auto">
+                    <a:xfrm>
+                      <a:off x="0" y="0"/>
+                      <a:ext cx="1514652" cy="1080000"/>
+                    </a:xfrm>
+                    <a:prstGeom prst="rect">
+                      <a:avLst/>
+                    </a:prstGeom>
+                    <a:ln>
+                      <a:noFill/>
+                    </a:ln>
+                    <a:extLst>
+                      <a:ext uri="{53640926-AAD7-44D8-BBD7-CCE9431645EC}">
+                        <a14:shadowObscured xmlns:a14="http://schemas.microsoft.com/office/drawing/2010/main"/>
+                      </a:ext>
+                    </a:extLst>
+                  </pic:spPr>
+                </pic:pic>
+              </a:graphicData>
+            </a:graphic>
+          </wp:inline>
+        </w:drawing>
+      </w:r>
+    </w:p>
+    <w:p>
+      <w:pPr>
+        <w:ind w:firstLine="360"/>
+        <w:rPr>
+          <w:lang w:eastAsia="en-GB"/>
+        </w:rPr>
+      </w:pPr>
+    </w:p>
+    <w:p>
+      <w:pPr>
+        <w:keepNext/>
+        <w:ind w:firstLine="360"/>
+        <w:jc w:val="center"/>
+      </w:pPr>
+      <w:r>
+        <w:rPr>
+          <w:noProof/>
+        </w:rPr>
+        <w:drawing>
+          <wp:inline distT="0" distB="0" distL="0" distR="0" wp14:anchorId="23AA6988" wp14:editId="2EF6D132">
+            <wp:extent cx="1518589" cy="1080000"/>
+            <wp:effectExtent l="0" t="0" r="0" b="0"/>
+            <wp:docPr id="1142598341" name="Imagem 1142598341" descr="Uma imagem com texto, captura de ecrã, software, Ícone de computador&#10;&#10;Descrição gerada automaticamente"/>
+            <wp:cNvGraphicFramePr>
+              <a:graphicFrameLocks xmlns:a="http://schemas.openxmlformats.org/drawingml/2006/main" noChangeAspect="1"/>
+            </wp:cNvGraphicFramePr>
+            <a:graphic xmlns:a="http://schemas.openxmlformats.org/drawingml/2006/main">
+              <a:graphicData uri="http://schemas.openxmlformats.org/drawingml/2006/picture">
+                <pic:pic xmlns:pic="http://schemas.openxmlformats.org/drawingml/2006/picture">
+                  <pic:nvPicPr>
+                    <pic:cNvPr id="1042539074" name="Imagem 1" descr="Uma imagem com texto, captura de ecrã, software, Ícone de computador&#10;&#10;Descrição gerada automaticamente"/>
+                    <pic:cNvPicPr/>
+                  </pic:nvPicPr>
+                  <pic:blipFill rotWithShape="1">
+                    <a:blip r:embed="rId15"/>
+                    <a:srcRect l="6678" t="73437" r="83671" b="14361"/>
+                    <a:stretch/>
+                  </pic:blipFill>
+                  <pic:spPr bwMode="auto">
+                    <a:xfrm>
+                      <a:off x="0" y="0"/>
+                      <a:ext cx="1518589" cy="1080000"/>
+                    </a:xfrm>
+                    <a:prstGeom prst="rect">
+                      <a:avLst/>
+                    </a:prstGeom>
+                    <a:ln>
+                      <a:noFill/>
+                    </a:ln>
+                    <a:extLst>
+                      <a:ext uri="{53640926-AAD7-44D8-BBD7-CCE9431645EC}">
+                        <a14:shadowObscured xmlns:a14="http://schemas.microsoft.com/office/drawing/2010/main"/>
+                      </a:ext>
+                    </a:extLst>
+                  </pic:spPr>
+                </pic:pic>
+              </a:graphicData>
+            </a:graphic>
+          </wp:inline>
+        </w:drawing>
+      </w:r>
+      <w:r>
+        <w:rPr>
+          <w:noProof/>
+        </w:rPr>
+        <w:drawing>
+          <wp:inline distT="0" distB="0" distL="0" distR="0" wp14:anchorId="3AA10105" wp14:editId="332CEC55">
+            <wp:extent cx="1656457" cy="1080000"/>
+            <wp:effectExtent l="0" t="0" r="0" b="0"/>
+            <wp:docPr id="620764490" name="Imagem 620764490" descr="Uma imagem com texto, captura de ecrã, software, Ícone de computador&#10;&#10;Descrição gerada automaticamente"/>
+            <wp:cNvGraphicFramePr>
+              <a:graphicFrameLocks xmlns:a="http://schemas.openxmlformats.org/drawingml/2006/main" noChangeAspect="1"/>
+            </wp:cNvGraphicFramePr>
+            <a:graphic xmlns:a="http://schemas.openxmlformats.org/drawingml/2006/main">
+              <a:graphicData uri="http://schemas.openxmlformats.org/drawingml/2006/picture">
+                <pic:pic xmlns:pic="http://schemas.openxmlformats.org/drawingml/2006/picture">
+                  <pic:nvPicPr>
+                    <pic:cNvPr id="1042539074" name="Imagem 1" descr="Uma imagem com texto, captura de ecrã, software, Ícone de computador&#10;&#10;Descrição gerada automaticamente"/>
+                    <pic:cNvPicPr/>
+                  </pic:nvPicPr>
+                  <pic:blipFill rotWithShape="1">
+                    <a:blip r:embed="rId15"/>
+                    <a:srcRect l="31260" t="73310" r="57785" b="13994"/>
+                    <a:stretch/>
+                  </pic:blipFill>
+                  <pic:spPr bwMode="auto">
+                    <a:xfrm>
+                      <a:off x="0" y="0"/>
+                      <a:ext cx="1656457" cy="1080000"/>
+                    </a:xfrm>
+                    <a:prstGeom prst="rect">
+                      <a:avLst/>
+                    </a:prstGeom>
+                    <a:ln>
+                      <a:noFill/>
+                    </a:ln>
+                    <a:extLst>
+                      <a:ext uri="{53640926-AAD7-44D8-BBD7-CCE9431645EC}">
+                        <a14:shadowObscured xmlns:a14="http://schemas.microsoft.com/office/drawing/2010/main"/>
+                      </a:ext>
+                    </a:extLst>
+                  </pic:spPr>
+                </pic:pic>
+              </a:graphicData>
+            </a:graphic>
+          </wp:inline>
+        </w:drawing>
+      </w:r>
+    </w:p>
+    <w:p>
+      <w:pPr>
+        <w:pStyle w:val="Legenda"/>
+        <w:rPr>
+          <w:lang w:eastAsia="en-GB"/>
+        </w:rPr>
+      </w:pPr>
+      <w:bookmarkStart w:id="7" w:name="_Ref151729704"/>
+      <w:bookmarkStart w:id="8" w:name="_Toc151729890"/>
+      <w:r>
+        <w:t xml:space="preserve">Figura </w:t>
+      </w:r>
+      <w:r>
+        <w:fldChar w:fldCharType="begin"/>
+      </w:r>
+      <w:r>
+        <w:instrText xml:space="preserve"> SEQ Figura \* ARABIC </w:instrText>
+      </w:r>
+      <w:r>
+        <w:fldChar w:fldCharType="separate"/>
+      </w:r>
+      <w:r>
+        <w:rPr>
+          <w:noProof/>
+        </w:rPr>
+        <w:t>1</w:t>
+      </w:r>
+      <w:r>
+        <w:fldChar w:fldCharType="end"/>
+      </w:r>
+      <w:bookmarkEnd w:id="7"/>
+      <w:r>
+        <w:t xml:space="preserve"> - </w:t>
+      </w:r>
+      <w:r>
+        <w:t xml:space="preserve">Representação gráfica do algoritmo de pesquisa em </w:t>
+      </w:r>
+      <w:r>
+        <w:t>largura</w:t>
+      </w:r>
+      <w:bookmarkEnd w:id="8"/>
+    </w:p>
+    <w:p>
+      <w:pPr>
+        <w:ind w:firstLine="360"/>
+        <w:rPr>
+          <w:lang w:eastAsia="en-GB"/>
+        </w:rPr>
+      </w:pPr>
     </w:p>
     <w:p>
       <w:pPr>
         <w:pStyle w:val="Ttulo2"/>
       </w:pPr>
-      <w:bookmarkStart w:id="6" w:name="_Toc151368921"/>
+      <w:bookmarkStart w:id="9" w:name="_Toc151729884"/>
       <w:r>
         <w:t>Profundidade</w:t>
       </w:r>
-      <w:bookmarkEnd w:id="6"/>
+      <w:bookmarkEnd w:id="9"/>
     </w:p>
     <w:p>
       <w:pPr>
@@ -2003,7 +2827,528 @@
         <w:rPr>
           <w:lang w:eastAsia="en-GB"/>
         </w:rPr>
-        <w:t>O algoritmo de pesquisa em profundidade é parecido com o algoritmo de pesquisa em largura.</w:t>
+        <w:t xml:space="preserve">O algoritmo de pesquisa em profundidade é </w:t>
+      </w:r>
+      <w:r>
+        <w:rPr>
+          <w:lang w:eastAsia="en-GB"/>
+        </w:rPr>
+        <w:t>o oposto d</w:t>
+      </w:r>
+      <w:r>
+        <w:rPr>
+          <w:lang w:eastAsia="en-GB"/>
+        </w:rPr>
+        <w:t>o algoritmo de pesquisa em largura.</w:t>
+      </w:r>
+      <w:r>
+        <w:rPr>
+          <w:lang w:eastAsia="en-GB"/>
+        </w:rPr>
+        <w:t xml:space="preserve"> Enquanto o algoritmo em largura e</w:t>
+      </w:r>
+      <w:r>
+        <w:rPr>
+          <w:rStyle w:val="x4k7w5x"/>
+        </w:rPr>
+        <w:t>x</w:t>
+      </w:r>
+      <w:r>
+        <w:rPr>
+          <w:rStyle w:val="x4k7w5x"/>
+        </w:rPr>
+        <w:t>austa todos os nós a e</w:t>
+      </w:r>
+      <w:r>
+        <w:rPr>
+          <w:rStyle w:val="x4k7w5x"/>
+        </w:rPr>
+        <w:t>x</w:t>
+      </w:r>
+      <w:r>
+        <w:rPr>
+          <w:rStyle w:val="x4k7w5x"/>
+        </w:rPr>
+        <w:t xml:space="preserve">pandir do mesmo nível, seguindo vários caminhos ao mesmo tempo, o algoritmo em profundidade segue apenas um caminho até ao fim, representado na </w:t>
+      </w:r>
+      <w:r>
+        <w:rPr>
+          <w:rStyle w:val="x4k7w5x"/>
+        </w:rPr>
+        <w:fldChar w:fldCharType="begin"/>
+      </w:r>
+      <w:r>
+        <w:rPr>
+          <w:rStyle w:val="x4k7w5x"/>
+        </w:rPr>
+        <w:instrText xml:space="preserve"> REF _Ref151729712 \h </w:instrText>
+      </w:r>
+      <w:r>
+        <w:rPr>
+          <w:rStyle w:val="x4k7w5x"/>
+        </w:rPr>
+      </w:r>
+      <w:r>
+        <w:rPr>
+          <w:rStyle w:val="x4k7w5x"/>
+        </w:rPr>
+        <w:fldChar w:fldCharType="separate"/>
+      </w:r>
+      <w:r>
+        <w:t xml:space="preserve">Figura </w:t>
+      </w:r>
+      <w:r>
+        <w:rPr>
+          <w:noProof/>
+        </w:rPr>
+        <w:t>2</w:t>
+      </w:r>
+      <w:r>
+        <w:rPr>
+          <w:rStyle w:val="x4k7w5x"/>
+        </w:rPr>
+        <w:fldChar w:fldCharType="end"/>
+      </w:r>
+      <w:r>
+        <w:rPr>
+          <w:rStyle w:val="x4k7w5x"/>
+        </w:rPr>
+        <w:t>.</w:t>
+      </w:r>
+    </w:p>
+    <w:p>
+      <w:pPr>
+        <w:ind w:firstLine="360"/>
+        <w:jc w:val="center"/>
+        <w:rPr>
+          <w:lang w:eastAsia="en-GB"/>
+        </w:rPr>
+      </w:pPr>
+      <w:r>
+        <w:rPr>
+          <w:noProof/>
+        </w:rPr>
+        <w:lastRenderedPageBreak/>
+        <w:drawing>
+          <wp:inline distT="0" distB="0" distL="0" distR="0" wp14:anchorId="266C6A1F" wp14:editId="0024FEB1">
+            <wp:extent cx="1831293" cy="1001110"/>
+            <wp:effectExtent l="0" t="0" r="0" b="0"/>
+            <wp:docPr id="564074073" name="Imagem 1" descr="Uma imagem com texto, captura de ecrã, software, Ícone de computador&#10;&#10;Descrição gerada automaticamente"/>
+            <wp:cNvGraphicFramePr>
+              <a:graphicFrameLocks xmlns:a="http://schemas.openxmlformats.org/drawingml/2006/main" noChangeAspect="1"/>
+            </wp:cNvGraphicFramePr>
+            <a:graphic xmlns:a="http://schemas.openxmlformats.org/drawingml/2006/main">
+              <a:graphicData uri="http://schemas.openxmlformats.org/drawingml/2006/picture">
+                <pic:pic xmlns:pic="http://schemas.openxmlformats.org/drawingml/2006/picture">
+                  <pic:nvPicPr>
+                    <pic:cNvPr id="564074073" name="Imagem 1" descr="Uma imagem com texto, captura de ecrã, software, Ícone de computador&#10;&#10;Descrição gerada automaticamente"/>
+                    <pic:cNvPicPr/>
+                  </pic:nvPicPr>
+                  <pic:blipFill rotWithShape="1">
+                    <a:blip r:embed="rId16"/>
+                    <a:srcRect l="5566" t="27929" r="82682" b="60649"/>
+                    <a:stretch/>
+                  </pic:blipFill>
+                  <pic:spPr bwMode="auto">
+                    <a:xfrm>
+                      <a:off x="0" y="0"/>
+                      <a:ext cx="1832141" cy="1001574"/>
+                    </a:xfrm>
+                    <a:prstGeom prst="rect">
+                      <a:avLst/>
+                    </a:prstGeom>
+                    <a:ln>
+                      <a:noFill/>
+                    </a:ln>
+                    <a:extLst>
+                      <a:ext uri="{53640926-AAD7-44D8-BBD7-CCE9431645EC}">
+                        <a14:shadowObscured xmlns:a14="http://schemas.microsoft.com/office/drawing/2010/main"/>
+                      </a:ext>
+                    </a:extLst>
+                  </pic:spPr>
+                </pic:pic>
+              </a:graphicData>
+            </a:graphic>
+          </wp:inline>
+        </w:drawing>
+      </w:r>
+      <w:r>
+        <w:rPr>
+          <w:noProof/>
+        </w:rPr>
+        <w:drawing>
+          <wp:inline distT="0" distB="0" distL="0" distR="0" wp14:anchorId="327D48BA" wp14:editId="5D49E785">
+            <wp:extent cx="1934805" cy="1087821"/>
+            <wp:effectExtent l="0" t="0" r="0" b="0"/>
+            <wp:docPr id="1656242396" name="Imagem 1656242396" descr="Uma imagem com texto, captura de ecrã, software, Ícone de computador&#10;&#10;Descrição gerada automaticamente"/>
+            <wp:cNvGraphicFramePr>
+              <a:graphicFrameLocks xmlns:a="http://schemas.openxmlformats.org/drawingml/2006/main" noChangeAspect="1"/>
+            </wp:cNvGraphicFramePr>
+            <a:graphic xmlns:a="http://schemas.openxmlformats.org/drawingml/2006/main">
+              <a:graphicData uri="http://schemas.openxmlformats.org/drawingml/2006/picture">
+                <pic:pic xmlns:pic="http://schemas.openxmlformats.org/drawingml/2006/picture">
+                  <pic:nvPicPr>
+                    <pic:cNvPr id="564074073" name="Imagem 1" descr="Uma imagem com texto, captura de ecrã, software, Ícone de computador&#10;&#10;Descrição gerada automaticamente"/>
+                    <pic:cNvPicPr/>
+                  </pic:nvPicPr>
+                  <pic:blipFill rotWithShape="1">
+                    <a:blip r:embed="rId16"/>
+                    <a:srcRect l="31419" t="27518" r="56830" b="60735"/>
+                    <a:stretch/>
+                  </pic:blipFill>
+                  <pic:spPr bwMode="auto">
+                    <a:xfrm>
+                      <a:off x="0" y="0"/>
+                      <a:ext cx="1935847" cy="1088407"/>
+                    </a:xfrm>
+                    <a:prstGeom prst="rect">
+                      <a:avLst/>
+                    </a:prstGeom>
+                    <a:ln>
+                      <a:noFill/>
+                    </a:ln>
+                    <a:extLst>
+                      <a:ext uri="{53640926-AAD7-44D8-BBD7-CCE9431645EC}">
+                        <a14:shadowObscured xmlns:a14="http://schemas.microsoft.com/office/drawing/2010/main"/>
+                      </a:ext>
+                    </a:extLst>
+                  </pic:spPr>
+                </pic:pic>
+              </a:graphicData>
+            </a:graphic>
+          </wp:inline>
+        </w:drawing>
+      </w:r>
+    </w:p>
+    <w:p>
+      <w:pPr>
+        <w:ind w:firstLine="360"/>
+        <w:jc w:val="center"/>
+        <w:rPr>
+          <w:lang w:eastAsia="en-GB"/>
+        </w:rPr>
+      </w:pPr>
+      <w:r>
+        <w:rPr>
+          <w:noProof/>
+        </w:rPr>
+        <w:drawing>
+          <wp:inline distT="0" distB="0" distL="0" distR="0" wp14:anchorId="255A247C" wp14:editId="39B6C3DD">
+            <wp:extent cx="1665763" cy="1080000"/>
+            <wp:effectExtent l="0" t="0" r="0" b="0"/>
+            <wp:docPr id="1743385184" name="Imagem 1743385184" descr="Uma imagem com texto, captura de ecrã, software, Ícone de computador&#10;&#10;Descrição gerada automaticamente"/>
+            <wp:cNvGraphicFramePr>
+              <a:graphicFrameLocks xmlns:a="http://schemas.openxmlformats.org/drawingml/2006/main" noChangeAspect="1"/>
+            </wp:cNvGraphicFramePr>
+            <a:graphic xmlns:a="http://schemas.openxmlformats.org/drawingml/2006/main">
+              <a:graphicData uri="http://schemas.openxmlformats.org/drawingml/2006/picture">
+                <pic:pic xmlns:pic="http://schemas.openxmlformats.org/drawingml/2006/picture">
+                  <pic:nvPicPr>
+                    <pic:cNvPr id="564074073" name="Imagem 1" descr="Uma imagem com texto, captura de ecrã, software, Ícone de computador&#10;&#10;Descrição gerada automaticamente"/>
+                    <pic:cNvPicPr/>
+                  </pic:nvPicPr>
+                  <pic:blipFill rotWithShape="1">
+                    <a:blip r:embed="rId16"/>
+                    <a:srcRect l="5815" t="60255" r="82926" b="26767"/>
+                    <a:stretch/>
+                  </pic:blipFill>
+                  <pic:spPr bwMode="auto">
+                    <a:xfrm>
+                      <a:off x="0" y="0"/>
+                      <a:ext cx="1665763" cy="1080000"/>
+                    </a:xfrm>
+                    <a:prstGeom prst="rect">
+                      <a:avLst/>
+                    </a:prstGeom>
+                    <a:ln>
+                      <a:noFill/>
+                    </a:ln>
+                    <a:extLst>
+                      <a:ext uri="{53640926-AAD7-44D8-BBD7-CCE9431645EC}">
+                        <a14:shadowObscured xmlns:a14="http://schemas.microsoft.com/office/drawing/2010/main"/>
+                      </a:ext>
+                    </a:extLst>
+                  </pic:spPr>
+                </pic:pic>
+              </a:graphicData>
+            </a:graphic>
+          </wp:inline>
+        </w:drawing>
+      </w:r>
+      <w:r>
+        <w:rPr>
+          <w:noProof/>
+        </w:rPr>
+        <w:drawing>
+          <wp:inline distT="0" distB="0" distL="0" distR="0" wp14:anchorId="095D5B6E" wp14:editId="07CE9E87">
+            <wp:extent cx="1924365" cy="1080000"/>
+            <wp:effectExtent l="0" t="0" r="0" b="0"/>
+            <wp:docPr id="1021373965" name="Imagem 1021373965" descr="Uma imagem com texto, captura de ecrã, software, Ícone de computador&#10;&#10;Descrição gerada automaticamente"/>
+            <wp:cNvGraphicFramePr>
+              <a:graphicFrameLocks xmlns:a="http://schemas.openxmlformats.org/drawingml/2006/main" noChangeAspect="1"/>
+            </wp:cNvGraphicFramePr>
+            <a:graphic xmlns:a="http://schemas.openxmlformats.org/drawingml/2006/main">
+              <a:graphicData uri="http://schemas.openxmlformats.org/drawingml/2006/picture">
+                <pic:pic xmlns:pic="http://schemas.openxmlformats.org/drawingml/2006/picture">
+                  <pic:nvPicPr>
+                    <pic:cNvPr id="564074073" name="Imagem 1" descr="Uma imagem com texto, captura de ecrã, software, Ícone de computador&#10;&#10;Descrição gerada automaticamente"/>
+                    <pic:cNvPicPr/>
+                  </pic:nvPicPr>
+                  <pic:blipFill rotWithShape="1">
+                    <a:blip r:embed="rId16"/>
+                    <a:srcRect l="30801" t="61134" r="57072" b="26766"/>
+                    <a:stretch/>
+                  </pic:blipFill>
+                  <pic:spPr bwMode="auto">
+                    <a:xfrm>
+                      <a:off x="0" y="0"/>
+                      <a:ext cx="1924365" cy="1080000"/>
+                    </a:xfrm>
+                    <a:prstGeom prst="rect">
+                      <a:avLst/>
+                    </a:prstGeom>
+                    <a:ln>
+                      <a:noFill/>
+                    </a:ln>
+                    <a:extLst>
+                      <a:ext uri="{53640926-AAD7-44D8-BBD7-CCE9431645EC}">
+                        <a14:shadowObscured xmlns:a14="http://schemas.microsoft.com/office/drawing/2010/main"/>
+                      </a:ext>
+                    </a:extLst>
+                  </pic:spPr>
+                </pic:pic>
+              </a:graphicData>
+            </a:graphic>
+          </wp:inline>
+        </w:drawing>
+      </w:r>
+    </w:p>
+    <w:p>
+      <w:pPr>
+        <w:keepNext/>
+        <w:ind w:firstLine="360"/>
+        <w:jc w:val="center"/>
+      </w:pPr>
+      <w:r>
+        <w:rPr>
+          <w:noProof/>
+        </w:rPr>
+        <w:drawing>
+          <wp:inline distT="0" distB="0" distL="0" distR="0" wp14:anchorId="58240C27" wp14:editId="662BD0EB">
+            <wp:extent cx="1705263" cy="1080000"/>
+            <wp:effectExtent l="0" t="0" r="0" b="0"/>
+            <wp:docPr id="1214342159" name="Imagem 1" descr="Uma imagem com texto, captura de ecrã, software, Ícone de computador&#10;&#10;Descrição gerada automaticamente"/>
+            <wp:cNvGraphicFramePr>
+              <a:graphicFrameLocks xmlns:a="http://schemas.openxmlformats.org/drawingml/2006/main" noChangeAspect="1"/>
+            </wp:cNvGraphicFramePr>
+            <a:graphic xmlns:a="http://schemas.openxmlformats.org/drawingml/2006/main">
+              <a:graphicData uri="http://schemas.openxmlformats.org/drawingml/2006/picture">
+                <pic:pic xmlns:pic="http://schemas.openxmlformats.org/drawingml/2006/picture">
+                  <pic:nvPicPr>
+                    <pic:cNvPr id="1214342159" name="Imagem 1" descr="Uma imagem com texto, captura de ecrã, software, Ícone de computador&#10;&#10;Descrição gerada automaticamente"/>
+                    <pic:cNvPicPr/>
+                  </pic:nvPicPr>
+                  <pic:blipFill rotWithShape="1">
+                    <a:blip r:embed="rId17"/>
+                    <a:srcRect l="5813" t="41995" r="83053" b="45469"/>
+                    <a:stretch/>
+                  </pic:blipFill>
+                  <pic:spPr bwMode="auto">
+                    <a:xfrm>
+                      <a:off x="0" y="0"/>
+                      <a:ext cx="1705263" cy="1080000"/>
+                    </a:xfrm>
+                    <a:prstGeom prst="rect">
+                      <a:avLst/>
+                    </a:prstGeom>
+                    <a:ln>
+                      <a:noFill/>
+                    </a:ln>
+                    <a:extLst>
+                      <a:ext uri="{53640926-AAD7-44D8-BBD7-CCE9431645EC}">
+                        <a14:shadowObscured xmlns:a14="http://schemas.microsoft.com/office/drawing/2010/main"/>
+                      </a:ext>
+                    </a:extLst>
+                  </pic:spPr>
+                </pic:pic>
+              </a:graphicData>
+            </a:graphic>
+          </wp:inline>
+        </w:drawing>
+      </w:r>
+      <w:r>
+        <w:rPr>
+          <w:noProof/>
+        </w:rPr>
+        <w:drawing>
+          <wp:inline distT="0" distB="0" distL="0" distR="0" wp14:anchorId="3B748FBB" wp14:editId="681059E6">
+            <wp:extent cx="1638620" cy="1080000"/>
+            <wp:effectExtent l="0" t="0" r="0" b="0"/>
+            <wp:docPr id="1197700063" name="Imagem 1197700063" descr="Uma imagem com texto, captura de ecrã, software, Ícone de computador&#10;&#10;Descrição gerada automaticamente"/>
+            <wp:cNvGraphicFramePr>
+              <a:graphicFrameLocks xmlns:a="http://schemas.openxmlformats.org/drawingml/2006/main" noChangeAspect="1"/>
+            </wp:cNvGraphicFramePr>
+            <a:graphic xmlns:a="http://schemas.openxmlformats.org/drawingml/2006/main">
+              <a:graphicData uri="http://schemas.openxmlformats.org/drawingml/2006/picture">
+                <pic:pic xmlns:pic="http://schemas.openxmlformats.org/drawingml/2006/picture">
+                  <pic:nvPicPr>
+                    <pic:cNvPr id="1214342159" name="Imagem 1" descr="Uma imagem com texto, captura de ecrã, software, Ícone de computador&#10;&#10;Descrição gerada automaticamente"/>
+                    <pic:cNvPicPr/>
+                  </pic:nvPicPr>
+                  <pic:blipFill rotWithShape="1">
+                    <a:blip r:embed="rId17"/>
+                    <a:srcRect l="31537" t="41995" r="57577" b="45249"/>
+                    <a:stretch/>
+                  </pic:blipFill>
+                  <pic:spPr bwMode="auto">
+                    <a:xfrm>
+                      <a:off x="0" y="0"/>
+                      <a:ext cx="1638620" cy="1080000"/>
+                    </a:xfrm>
+                    <a:prstGeom prst="rect">
+                      <a:avLst/>
+                    </a:prstGeom>
+                    <a:ln>
+                      <a:noFill/>
+                    </a:ln>
+                    <a:extLst>
+                      <a:ext uri="{53640926-AAD7-44D8-BBD7-CCE9431645EC}">
+                        <a14:shadowObscured xmlns:a14="http://schemas.microsoft.com/office/drawing/2010/main"/>
+                      </a:ext>
+                    </a:extLst>
+                  </pic:spPr>
+                </pic:pic>
+              </a:graphicData>
+            </a:graphic>
+          </wp:inline>
+        </w:drawing>
+      </w:r>
+    </w:p>
+    <w:p>
+      <w:pPr>
+        <w:pStyle w:val="Legenda"/>
+      </w:pPr>
+      <w:bookmarkStart w:id="10" w:name="_Ref151729712"/>
+      <w:bookmarkStart w:id="11" w:name="_Toc151729891"/>
+      <w:r>
+        <w:t xml:space="preserve">Figura </w:t>
+      </w:r>
+      <w:r>
+        <w:fldChar w:fldCharType="begin"/>
+      </w:r>
+      <w:r>
+        <w:instrText xml:space="preserve"> SEQ Figura \* ARABIC </w:instrText>
+      </w:r>
+      <w:r>
+        <w:fldChar w:fldCharType="separate"/>
+      </w:r>
+      <w:r>
+        <w:rPr>
+          <w:noProof/>
+        </w:rPr>
+        <w:t>2</w:t>
+      </w:r>
+      <w:r>
+        <w:fldChar w:fldCharType="end"/>
+      </w:r>
+      <w:bookmarkEnd w:id="10"/>
+      <w:r>
+        <w:t xml:space="preserve"> - Representação gráfica do algoritmo de pesquisa em profundidade</w:t>
+      </w:r>
+      <w:bookmarkEnd w:id="11"/>
+    </w:p>
+    <w:p>
+      <w:pPr>
+        <w:rPr>
+          <w:rStyle w:val="x4k7w5x"/>
+        </w:rPr>
+      </w:pPr>
+      <w:r>
+        <w:tab/>
+        <w:t xml:space="preserve">Para isso, a estratégia deste algoritmo é programada para agir como uma </w:t>
+      </w:r>
+      <w:r>
+        <w:rPr>
+          <w:i/>
+          <w:iCs/>
+        </w:rPr>
+        <w:t>stack</w:t>
+      </w:r>
+      <w:r>
+        <w:t xml:space="preserve">, agindo em FILO – </w:t>
+      </w:r>
+      <w:proofErr w:type="spellStart"/>
+      <w:r>
+        <w:rPr>
+          <w:i/>
+          <w:iCs/>
+        </w:rPr>
+        <w:t>First</w:t>
+      </w:r>
+      <w:proofErr w:type="spellEnd"/>
+      <w:r>
+        <w:rPr>
+          <w:i/>
+          <w:iCs/>
+        </w:rPr>
+        <w:t xml:space="preserve"> In </w:t>
+      </w:r>
+      <w:proofErr w:type="spellStart"/>
+      <w:r>
+        <w:rPr>
+          <w:i/>
+          <w:iCs/>
+        </w:rPr>
+        <w:t>Last</w:t>
+      </w:r>
+      <w:proofErr w:type="spellEnd"/>
+      <w:r>
+        <w:rPr>
+          <w:i/>
+          <w:iCs/>
+        </w:rPr>
+        <w:t xml:space="preserve"> Out</w:t>
+      </w:r>
+      <w:r>
+        <w:t>. Com isso, ao e</w:t>
+      </w:r>
+      <w:r>
+        <w:rPr>
+          <w:rStyle w:val="x4k7w5x"/>
+        </w:rPr>
+        <w:t>x</w:t>
+      </w:r>
+      <w:r>
+        <w:rPr>
+          <w:rStyle w:val="x4k7w5x"/>
+        </w:rPr>
+        <w:t xml:space="preserve">pandir os nós, o último a ser adicionado à </w:t>
+      </w:r>
+      <w:r>
+        <w:rPr>
+          <w:rStyle w:val="x4k7w5x"/>
+          <w:i/>
+          <w:iCs/>
+        </w:rPr>
+        <w:t>frontier</w:t>
+      </w:r>
+      <w:r>
+        <w:rPr>
+          <w:rStyle w:val="x4k7w5x"/>
+        </w:rPr>
+        <w:t xml:space="preserve"> irá ser o próximo a ser e</w:t>
+      </w:r>
+      <w:r>
+        <w:rPr>
+          <w:rStyle w:val="x4k7w5x"/>
+        </w:rPr>
+        <w:t>x</w:t>
+      </w:r>
+      <w:r>
+        <w:rPr>
+          <w:rStyle w:val="x4k7w5x"/>
+        </w:rPr>
+        <w:t>pandido.</w:t>
       </w:r>
     </w:p>
     <w:p>
@@ -2017,11 +3362,11 @@
       <w:pPr>
         <w:pStyle w:val="Ttulo2"/>
       </w:pPr>
-      <w:bookmarkStart w:id="7" w:name="_Toc151368922"/>
+      <w:bookmarkStart w:id="12" w:name="_Toc151729885"/>
       <w:r>
         <w:t>A*</w:t>
       </w:r>
-      <w:bookmarkEnd w:id="7"/>
+      <w:bookmarkEnd w:id="12"/>
     </w:p>
     <w:p>
       <w:pPr>
@@ -2034,11 +3379,11 @@
       <w:pPr>
         <w:pStyle w:val="Ttulo3"/>
       </w:pPr>
-      <w:bookmarkStart w:id="8" w:name="_Toc151368923"/>
+      <w:bookmarkStart w:id="13" w:name="_Toc151729886"/>
       <w:r>
         <w:t>Heurística</w:t>
       </w:r>
-      <w:bookmarkEnd w:id="8"/>
+      <w:bookmarkEnd w:id="13"/>
     </w:p>
     <w:p>
       <w:pPr>
@@ -2051,7 +3396,7 @@
     <w:p>
       <w:pPr>
         <w:sectPr>
-          <w:headerReference w:type="default" r:id="rId15"/>
+          <w:headerReference w:type="default" r:id="rId18"/>
           <w:pgSz w:w="11906" w:h="16838"/>
           <w:pgMar w:top="1440" w:right="1440" w:bottom="1440" w:left="1440" w:header="708" w:footer="708" w:gutter="0"/>
           <w:cols w:space="708"/>
@@ -2063,12 +3408,12 @@
       <w:pPr>
         <w:pStyle w:val="Ttulo1"/>
       </w:pPr>
-      <w:bookmarkStart w:id="9" w:name="_Toc151368924"/>
+      <w:bookmarkStart w:id="14" w:name="_Toc151729887"/>
       <w:r>
         <w:lastRenderedPageBreak/>
         <w:t>Testes e Resultados</w:t>
       </w:r>
-      <w:bookmarkEnd w:id="9"/>
+      <w:bookmarkEnd w:id="14"/>
     </w:p>
     <w:p>
       <w:pPr>
@@ -2081,7 +3426,7 @@
     <w:p>
       <w:pPr>
         <w:sectPr>
-          <w:headerReference w:type="default" r:id="rId16"/>
+          <w:headerReference w:type="default" r:id="rId19"/>
           <w:pgSz w:w="11906" w:h="16838"/>
           <w:pgMar w:top="1440" w:right="1440" w:bottom="1440" w:left="1440" w:header="708" w:footer="708" w:gutter="0"/>
           <w:cols w:space="708"/>
@@ -2093,12 +3438,12 @@
       <w:pPr>
         <w:pStyle w:val="Ttulo1"/>
       </w:pPr>
-      <w:bookmarkStart w:id="10" w:name="_Toc151368925"/>
+      <w:bookmarkStart w:id="15" w:name="_Toc151729888"/>
       <w:r>
         <w:lastRenderedPageBreak/>
         <w:t>Conclusão</w:t>
       </w:r>
-      <w:bookmarkEnd w:id="10"/>
+      <w:bookmarkEnd w:id="15"/>
     </w:p>
     <w:p>
       <w:pPr>
@@ -2106,7 +3451,7 @@
           <w:lang w:eastAsia="en-GB"/>
         </w:rPr>
         <w:sectPr>
-          <w:headerReference w:type="default" r:id="rId17"/>
+          <w:headerReference w:type="default" r:id="rId20"/>
           <w:pgSz w:w="11906" w:h="16838"/>
           <w:pgMar w:top="1440" w:right="1440" w:bottom="1440" w:left="1440" w:header="708" w:footer="708" w:gutter="0"/>
           <w:cols w:space="708"/>
@@ -2118,12 +3463,150 @@
       <w:pPr>
         <w:pStyle w:val="Ttulo1"/>
       </w:pPr>
-      <w:bookmarkStart w:id="11" w:name="_Toc151368926"/>
+      <w:bookmarkStart w:id="16" w:name="_Toc151729889"/>
       <w:r>
         <w:lastRenderedPageBreak/>
         <w:t>Bibliografia</w:t>
       </w:r>
-      <w:bookmarkEnd w:id="11"/>
+      <w:bookmarkEnd w:id="16"/>
+    </w:p>
+    <w:p>
+      <w:pPr>
+        <w:rPr>
+          <w:lang w:eastAsia="en-GB"/>
+        </w:rPr>
+      </w:pPr>
+      <w:hyperlink r:id="rId21" w:history="1">
+        <w:r>
+          <w:rPr>
+            <w:rStyle w:val="Hiperligao"/>
+            <w:color w:val="auto"/>
+            <w:u w:val="none"/>
+            <w:lang w:eastAsia="en-GB"/>
+          </w:rPr>
+          <w:t>https://www.geeksforgeeks.org/depth-first-traversal-dfs-on-a-2d-array/</w:t>
+        </w:r>
+      </w:hyperlink>
+    </w:p>
+    <w:p>
+      <w:pPr>
+        <w:rPr>
+          <w:lang w:eastAsia="en-GB"/>
+        </w:rPr>
+      </w:pPr>
+      <w:hyperlink r:id="rId22" w:history="1">
+        <w:r>
+          <w:rPr>
+            <w:rStyle w:val="Hiperligao"/>
+            <w:color w:val="auto"/>
+            <w:u w:val="none"/>
+            <w:lang w:eastAsia="en-GB"/>
+          </w:rPr>
+          <w:t>https://www.baeldung.com/cs/dfs-vs-bfs-vs-dijkstra</w:t>
+        </w:r>
+      </w:hyperlink>
+    </w:p>
+    <w:p>
+      <w:pPr>
+        <w:rPr>
+          <w:lang w:eastAsia="en-GB"/>
+        </w:rPr>
+      </w:pPr>
+      <w:hyperlink r:id="rId23" w:history="1">
+        <w:r>
+          <w:rPr>
+            <w:rStyle w:val="Hiperligao"/>
+            <w:color w:val="auto"/>
+            <w:u w:val="none"/>
+            <w:lang w:eastAsia="en-GB"/>
+          </w:rPr>
+          <w:t>https://www.pygame.org/tags/algorithm</w:t>
+        </w:r>
+      </w:hyperlink>
+    </w:p>
+    <w:p>
+      <w:pPr>
+        <w:rPr>
+          <w:lang w:eastAsia="en-GB"/>
+        </w:rPr>
+      </w:pPr>
+      <w:r>
+        <w:rPr>
+          <w:lang w:eastAsia="en-GB"/>
+        </w:rPr>
+        <w:t>https://www.pygame.org/docs/ref/time.html</w:t>
+      </w:r>
+    </w:p>
+    <w:p>
+      <w:pPr>
+        <w:rPr>
+          <w:lang w:eastAsia="en-GB"/>
+        </w:rPr>
+      </w:pPr>
+      <w:hyperlink r:id="rId24" w:history="1">
+        <w:r>
+          <w:rPr>
+            <w:rStyle w:val="Hiperligao"/>
+            <w:color w:val="auto"/>
+            <w:u w:val="none"/>
+            <w:lang w:eastAsia="en-GB"/>
+          </w:rPr>
+          <w:t>https://cs50.harvard.edu/ai/2023/notes/0/</w:t>
+        </w:r>
+      </w:hyperlink>
+    </w:p>
+    <w:p>
+      <w:pPr>
+        <w:rPr>
+          <w:lang w:eastAsia="en-GB"/>
+        </w:rPr>
+      </w:pPr>
+      <w:r>
+        <w:rPr>
+          <w:lang w:eastAsia="en-GB"/>
+        </w:rPr>
+        <w:t>https://www.techwithtim.net/tutorials/game-development-with-python/snake-pygame/snake-tutorial-1</w:t>
+      </w:r>
+    </w:p>
+    <w:p>
+      <w:pPr>
+        <w:rPr>
+          <w:lang w:eastAsia="en-GB"/>
+        </w:rPr>
+      </w:pPr>
+      <w:r>
+        <w:rPr>
+          <w:lang w:eastAsia="en-GB"/>
+        </w:rPr>
+        <w:t>https://www.inf.ed.ac.uk/teaching/courses/inf2d/timetable/05_SearchB_wbg_4up.pdf</w:t>
+      </w:r>
+    </w:p>
+    <w:p>
+      <w:pPr>
+        <w:rPr>
+          <w:lang w:eastAsia="en-GB"/>
+        </w:rPr>
+      </w:pPr>
+      <w:r>
+        <w:rPr>
+          <w:lang w:eastAsia="en-GB"/>
+        </w:rPr>
+        <w:t>https://en.wikipedia.org/wiki/Breadth-first_search</w:t>
+      </w:r>
+    </w:p>
+    <w:p>
+      <w:pPr>
+        <w:rPr>
+          <w:lang w:eastAsia="en-GB"/>
+        </w:rPr>
+      </w:pPr>
+    </w:p>
+    <w:p>
+      <w:pPr>
+        <w:rPr>
+          <w:lang w:eastAsia="en-GB"/>
+        </w:rPr>
+      </w:pPr>
     </w:p>
     <w:p>
       <w:pPr>
@@ -2285,7 +3768,7 @@
           <w:tab w:val="left" w:pos="933"/>
         </w:tabs>
         <w:rPr>
-          <w:lang w:val="en-GB" w:eastAsia="en-GB"/>
+          <w:lang w:eastAsia="en-GB"/>
         </w:rPr>
       </w:pPr>
       <w:r>
@@ -2296,7 +3779,7 @@
       </w:r>
     </w:p>
     <w:sectPr>
-      <w:headerReference w:type="default" r:id="rId18"/>
+      <w:headerReference w:type="default" r:id="rId25"/>
       <w:pgSz w:w="11906" w:h="16838"/>
       <w:pgMar w:top="1440" w:right="1440" w:bottom="1440" w:left="1440" w:header="708" w:footer="708" w:gutter="0"/>
       <w:cols w:space="708"/>
@@ -2476,7 +3959,7 @@
         <w:noProof/>
       </w:rPr>
       <w:drawing>
-        <wp:anchor distT="0" distB="0" distL="114300" distR="114300" simplePos="0" relativeHeight="251652096" behindDoc="0" locked="0" layoutInCell="1" allowOverlap="1" wp14:anchorId="48A1E868" wp14:editId="52EBE1D7">
+        <wp:anchor distT="0" distB="0" distL="114300" distR="114300" simplePos="0" relativeHeight="251656192" behindDoc="0" locked="0" layoutInCell="1" allowOverlap="1" wp14:anchorId="48A1E868" wp14:editId="52EBE1D7">
           <wp:simplePos x="0" y="0"/>
           <wp:positionH relativeFrom="margin">
             <wp:posOffset>5448300</wp:posOffset>
@@ -2547,7 +4030,7 @@
         <w:noProof/>
       </w:rPr>
       <w:drawing>
-        <wp:anchor distT="0" distB="0" distL="114300" distR="114300" simplePos="0" relativeHeight="251656192" behindDoc="0" locked="0" layoutInCell="1" allowOverlap="1" wp14:anchorId="09A07A14" wp14:editId="6C77FBAC">
+        <wp:anchor distT="0" distB="0" distL="114300" distR="114300" simplePos="0" relativeHeight="251658240" behindDoc="0" locked="0" layoutInCell="1" allowOverlap="1" wp14:anchorId="09A07A14" wp14:editId="6C77FBAC">
           <wp:simplePos x="0" y="0"/>
           <wp:positionH relativeFrom="margin">
             <wp:posOffset>5448300</wp:posOffset>
@@ -2621,7 +4104,7 @@
         <w:noProof/>
       </w:rPr>
       <w:drawing>
-        <wp:anchor distT="0" distB="0" distL="114300" distR="114300" simplePos="0" relativeHeight="251654144" behindDoc="0" locked="0" layoutInCell="1" allowOverlap="1" wp14:anchorId="18A06DD7" wp14:editId="5DA28F85">
+        <wp:anchor distT="0" distB="0" distL="114300" distR="114300" simplePos="0" relativeHeight="251657216" behindDoc="0" locked="0" layoutInCell="1" allowOverlap="1" wp14:anchorId="18A06DD7" wp14:editId="5DA28F85">
           <wp:simplePos x="0" y="0"/>
           <wp:positionH relativeFrom="margin">
             <wp:posOffset>5448300</wp:posOffset>
@@ -2701,7 +4184,7 @@
         <w:noProof/>
       </w:rPr>
       <w:drawing>
-        <wp:anchor distT="0" distB="0" distL="114300" distR="114300" simplePos="0" relativeHeight="251660288" behindDoc="0" locked="0" layoutInCell="1" allowOverlap="1" wp14:anchorId="1E988FBF" wp14:editId="5DCF5A9E">
+        <wp:anchor distT="0" distB="0" distL="114300" distR="114300" simplePos="0" relativeHeight="251659264" behindDoc="0" locked="0" layoutInCell="1" allowOverlap="1" wp14:anchorId="1E988FBF" wp14:editId="5DCF5A9E">
           <wp:simplePos x="0" y="0"/>
           <wp:positionH relativeFrom="margin">
             <wp:posOffset>5448300</wp:posOffset>
@@ -2780,7 +4263,7 @@
         <w:noProof/>
       </w:rPr>
       <w:drawing>
-        <wp:anchor distT="0" distB="0" distL="114300" distR="114300" simplePos="0" relativeHeight="251664384" behindDoc="0" locked="0" layoutInCell="1" allowOverlap="1" wp14:anchorId="5B684A61" wp14:editId="4AFA6286">
+        <wp:anchor distT="0" distB="0" distL="114300" distR="114300" simplePos="0" relativeHeight="251661312" behindDoc="0" locked="0" layoutInCell="1" allowOverlap="1" wp14:anchorId="5B684A61" wp14:editId="4AFA6286">
           <wp:simplePos x="0" y="0"/>
           <wp:positionH relativeFrom="margin">
             <wp:posOffset>5448300</wp:posOffset>
@@ -2859,7 +4342,7 @@
         <w:noProof/>
       </w:rPr>
       <w:drawing>
-        <wp:anchor distT="0" distB="0" distL="114300" distR="114300" simplePos="0" relativeHeight="251662336" behindDoc="0" locked="0" layoutInCell="1" allowOverlap="1" wp14:anchorId="657D9043" wp14:editId="1D1445B7">
+        <wp:anchor distT="0" distB="0" distL="114300" distR="114300" simplePos="0" relativeHeight="251660288" behindDoc="0" locked="0" layoutInCell="1" allowOverlap="1" wp14:anchorId="657D9043" wp14:editId="1D1445B7">
           <wp:simplePos x="0" y="0"/>
           <wp:positionH relativeFrom="margin">
             <wp:posOffset>5448300</wp:posOffset>
@@ -3574,6 +5057,119 @@
     </w:lvl>
   </w:abstractNum>
   <w:abstractNum w:abstractNumId="5" w15:restartNumberingAfterBreak="0">
+    <w:nsid w:val="49F61FC7"/>
+    <w:multiLevelType w:val="hybridMultilevel"/>
+    <w:tmpl w:val="B928DE12"/>
+    <w:lvl w:ilvl="0" w:tplc="08090001">
+      <w:start w:val="1"/>
+      <w:numFmt w:val="bullet"/>
+      <w:lvlText w:val=""/>
+      <w:lvlJc w:val="left"/>
+      <w:pPr>
+        <w:ind w:left="1080" w:hanging="360"/>
+      </w:pPr>
+      <w:rPr>
+        <w:rFonts w:ascii="Symbol" w:hAnsi="Symbol" w:hint="default"/>
+      </w:rPr>
+    </w:lvl>
+    <w:lvl w:ilvl="1" w:tplc="08090003" w:tentative="1">
+      <w:start w:val="1"/>
+      <w:numFmt w:val="bullet"/>
+      <w:lvlText w:val="o"/>
+      <w:lvlJc w:val="left"/>
+      <w:pPr>
+        <w:ind w:left="1800" w:hanging="360"/>
+      </w:pPr>
+      <w:rPr>
+        <w:rFonts w:ascii="Courier New" w:hAnsi="Courier New" w:cs="Courier New" w:hint="default"/>
+      </w:rPr>
+    </w:lvl>
+    <w:lvl w:ilvl="2" w:tplc="08090005" w:tentative="1">
+      <w:start w:val="1"/>
+      <w:numFmt w:val="bullet"/>
+      <w:lvlText w:val=""/>
+      <w:lvlJc w:val="left"/>
+      <w:pPr>
+        <w:ind w:left="2520" w:hanging="360"/>
+      </w:pPr>
+      <w:rPr>
+        <w:rFonts w:ascii="Wingdings" w:hAnsi="Wingdings" w:hint="default"/>
+      </w:rPr>
+    </w:lvl>
+    <w:lvl w:ilvl="3" w:tplc="08090001" w:tentative="1">
+      <w:start w:val="1"/>
+      <w:numFmt w:val="bullet"/>
+      <w:lvlText w:val=""/>
+      <w:lvlJc w:val="left"/>
+      <w:pPr>
+        <w:ind w:left="3240" w:hanging="360"/>
+      </w:pPr>
+      <w:rPr>
+        <w:rFonts w:ascii="Symbol" w:hAnsi="Symbol" w:hint="default"/>
+      </w:rPr>
+    </w:lvl>
+    <w:lvl w:ilvl="4" w:tplc="08090003" w:tentative="1">
+      <w:start w:val="1"/>
+      <w:numFmt w:val="bullet"/>
+      <w:lvlText w:val="o"/>
+      <w:lvlJc w:val="left"/>
+      <w:pPr>
+        <w:ind w:left="3960" w:hanging="360"/>
+      </w:pPr>
+      <w:rPr>
+        <w:rFonts w:ascii="Courier New" w:hAnsi="Courier New" w:cs="Courier New" w:hint="default"/>
+      </w:rPr>
+    </w:lvl>
+    <w:lvl w:ilvl="5" w:tplc="08090005" w:tentative="1">
+      <w:start w:val="1"/>
+      <w:numFmt w:val="bullet"/>
+      <w:lvlText w:val=""/>
+      <w:lvlJc w:val="left"/>
+      <w:pPr>
+        <w:ind w:left="4680" w:hanging="360"/>
+      </w:pPr>
+      <w:rPr>
+        <w:rFonts w:ascii="Wingdings" w:hAnsi="Wingdings" w:hint="default"/>
+      </w:rPr>
+    </w:lvl>
+    <w:lvl w:ilvl="6" w:tplc="08090001" w:tentative="1">
+      <w:start w:val="1"/>
+      <w:numFmt w:val="bullet"/>
+      <w:lvlText w:val=""/>
+      <w:lvlJc w:val="left"/>
+      <w:pPr>
+        <w:ind w:left="5400" w:hanging="360"/>
+      </w:pPr>
+      <w:rPr>
+        <w:rFonts w:ascii="Symbol" w:hAnsi="Symbol" w:hint="default"/>
+      </w:rPr>
+    </w:lvl>
+    <w:lvl w:ilvl="7" w:tplc="08090003" w:tentative="1">
+      <w:start w:val="1"/>
+      <w:numFmt w:val="bullet"/>
+      <w:lvlText w:val="o"/>
+      <w:lvlJc w:val="left"/>
+      <w:pPr>
+        <w:ind w:left="6120" w:hanging="360"/>
+      </w:pPr>
+      <w:rPr>
+        <w:rFonts w:ascii="Courier New" w:hAnsi="Courier New" w:cs="Courier New" w:hint="default"/>
+      </w:rPr>
+    </w:lvl>
+    <w:lvl w:ilvl="8" w:tplc="08090005" w:tentative="1">
+      <w:start w:val="1"/>
+      <w:numFmt w:val="bullet"/>
+      <w:lvlText w:val=""/>
+      <w:lvlJc w:val="left"/>
+      <w:pPr>
+        <w:ind w:left="6840" w:hanging="360"/>
+      </w:pPr>
+      <w:rPr>
+        <w:rFonts w:ascii="Wingdings" w:hAnsi="Wingdings" w:hint="default"/>
+      </w:rPr>
+    </w:lvl>
+  </w:abstractNum>
+  <w:abstractNum w:abstractNumId="6" w15:restartNumberingAfterBreak="0">
     <w:nsid w:val="4B6A78E7"/>
     <w:multiLevelType w:val="multilevel"/>
     <w:tmpl w:val="AF94308C"/>
@@ -3689,7 +5285,7 @@
       </w:rPr>
     </w:lvl>
   </w:abstractNum>
-  <w:abstractNum w:abstractNumId="6" w15:restartNumberingAfterBreak="0">
+  <w:abstractNum w:abstractNumId="7" w15:restartNumberingAfterBreak="0">
     <w:nsid w:val="51CE01E4"/>
     <w:multiLevelType w:val="hybridMultilevel"/>
     <w:tmpl w:val="D220CF8A"/>
@@ -3779,7 +5375,7 @@
       </w:pPr>
     </w:lvl>
   </w:abstractNum>
-  <w:abstractNum w:abstractNumId="7" w15:restartNumberingAfterBreak="0">
+  <w:abstractNum w:abstractNumId="8" w15:restartNumberingAfterBreak="0">
     <w:nsid w:val="573252C9"/>
     <w:multiLevelType w:val="hybridMultilevel"/>
     <w:tmpl w:val="696CECEA"/>
@@ -3892,7 +5488,7 @@
       </w:rPr>
     </w:lvl>
   </w:abstractNum>
-  <w:abstractNum w:abstractNumId="8" w15:restartNumberingAfterBreak="0">
+  <w:abstractNum w:abstractNumId="9" w15:restartNumberingAfterBreak="0">
     <w:nsid w:val="5B587CD1"/>
     <w:multiLevelType w:val="hybridMultilevel"/>
     <w:tmpl w:val="4490AB88"/>
@@ -4005,7 +5601,7 @@
       </w:rPr>
     </w:lvl>
   </w:abstractNum>
-  <w:abstractNum w:abstractNumId="9" w15:restartNumberingAfterBreak="0">
+  <w:abstractNum w:abstractNumId="10" w15:restartNumberingAfterBreak="0">
     <w:nsid w:val="71D66DA3"/>
     <w:multiLevelType w:val="hybridMultilevel"/>
     <w:tmpl w:val="CF708112"/>
@@ -4118,7 +5714,7 @@
       </w:rPr>
     </w:lvl>
   </w:abstractNum>
-  <w:abstractNum w:abstractNumId="10" w15:restartNumberingAfterBreak="0">
+  <w:abstractNum w:abstractNumId="11" w15:restartNumberingAfterBreak="0">
     <w:nsid w:val="7DD23CA0"/>
     <w:multiLevelType w:val="multilevel"/>
     <w:tmpl w:val="791A7E22"/>
@@ -4237,10 +5833,10 @@
     <w:abstractNumId w:val="3"/>
   </w:num>
   <w:num w:numId="2" w16cid:durableId="2092727524">
-    <w:abstractNumId w:val="10"/>
+    <w:abstractNumId w:val="11"/>
   </w:num>
   <w:num w:numId="3" w16cid:durableId="1591816079">
-    <w:abstractNumId w:val="10"/>
+    <w:abstractNumId w:val="11"/>
     <w:lvlOverride w:ilvl="0">
       <w:startOverride w:val="1"/>
     </w:lvlOverride>
@@ -4270,7 +5866,7 @@
     </w:lvlOverride>
   </w:num>
   <w:num w:numId="4" w16cid:durableId="920216403">
-    <w:abstractNumId w:val="10"/>
+    <w:abstractNumId w:val="11"/>
     <w:lvlOverride w:ilvl="0">
       <w:startOverride w:val="1"/>
     </w:lvlOverride>
@@ -4300,7 +5896,7 @@
     </w:lvlOverride>
   </w:num>
   <w:num w:numId="5" w16cid:durableId="1833257008">
-    <w:abstractNumId w:val="10"/>
+    <w:abstractNumId w:val="11"/>
     <w:lvlOverride w:ilvl="0">
       <w:startOverride w:val="2"/>
     </w:lvlOverride>
@@ -4330,10 +5926,10 @@
     </w:lvlOverride>
   </w:num>
   <w:num w:numId="6" w16cid:durableId="850879486">
-    <w:abstractNumId w:val="10"/>
+    <w:abstractNumId w:val="11"/>
   </w:num>
   <w:num w:numId="7" w16cid:durableId="1769889099">
-    <w:abstractNumId w:val="10"/>
+    <w:abstractNumId w:val="11"/>
     <w:lvlOverride w:ilvl="0">
       <w:startOverride w:val="1"/>
     </w:lvlOverride>
@@ -4363,7 +5959,7 @@
     </w:lvlOverride>
   </w:num>
   <w:num w:numId="8" w16cid:durableId="1560634226">
-    <w:abstractNumId w:val="10"/>
+    <w:abstractNumId w:val="11"/>
     <w:lvlOverride w:ilvl="0">
       <w:startOverride w:val="1"/>
     </w:lvlOverride>
@@ -4393,28 +5989,28 @@
     </w:lvlOverride>
   </w:num>
   <w:num w:numId="9" w16cid:durableId="1489597046">
-    <w:abstractNumId w:val="8"/>
+    <w:abstractNumId w:val="9"/>
   </w:num>
   <w:num w:numId="10" w16cid:durableId="531461155">
     <w:abstractNumId w:val="2"/>
   </w:num>
   <w:num w:numId="11" w16cid:durableId="1053041731">
-    <w:abstractNumId w:val="7"/>
+    <w:abstractNumId w:val="8"/>
   </w:num>
   <w:num w:numId="12" w16cid:durableId="756482255">
     <w:abstractNumId w:val="4"/>
   </w:num>
   <w:num w:numId="13" w16cid:durableId="1303775962">
-    <w:abstractNumId w:val="9"/>
+    <w:abstractNumId w:val="10"/>
   </w:num>
   <w:num w:numId="14" w16cid:durableId="690842754">
     <w:abstractNumId w:val="0"/>
   </w:num>
   <w:num w:numId="15" w16cid:durableId="180944943">
-    <w:abstractNumId w:val="5"/>
+    <w:abstractNumId w:val="6"/>
   </w:num>
   <w:num w:numId="16" w16cid:durableId="455681308">
-    <w:abstractNumId w:val="5"/>
+    <w:abstractNumId w:val="6"/>
     <w:lvlOverride w:ilvl="0">
       <w:startOverride w:val="1"/>
     </w:lvlOverride>
@@ -4447,7 +6043,7 @@
     <w:abstractNumId w:val="1"/>
   </w:num>
   <w:num w:numId="18" w16cid:durableId="2130586895">
-    <w:abstractNumId w:val="6"/>
+    <w:abstractNumId w:val="7"/>
   </w:num>
   <w:num w:numId="19" w16cid:durableId="2056274810">
     <w:abstractNumId w:val="1"/>
@@ -4508,6 +6104,9 @@
     <w:lvlOverride w:ilvl="8">
       <w:startOverride w:val="1"/>
     </w:lvlOverride>
+  </w:num>
+  <w:num w:numId="21" w16cid:durableId="804660628">
+    <w:abstractNumId w:val="5"/>
   </w:num>
 </w:numbering>
 </file>
@@ -5422,6 +7021,18 @@
       <w:ind w:left="520"/>
     </w:pPr>
   </w:style>
+  <w:style w:type="character" w:styleId="MenoNoResolvida">
+    <w:name w:val="Unresolved Mention"/>
+    <w:basedOn w:val="Tipodeletrapredefinidodopargrafo"/>
+    <w:uiPriority w:val="99"/>
+    <w:semiHidden/>
+    <w:unhideWhenUsed/>
+    <w:rsid w:val="008E389E"/>
+    <w:rPr>
+      <w:color w:val="605E5C"/>
+      <w:shd w:val="clear" w:color="auto" w:fill="E1DFDD"/>
+    </w:rPr>
+  </w:style>
 </w:styles>
 </file>
 

</xml_diff>

<commit_message>
output, relatorio e matrizes
</commit_message>
<xml_diff>
--- a/Relatorio/Relatorio_IA.docx
+++ b/Relatorio/Relatorio_IA.docx
@@ -1550,7 +1550,7 @@
           <w:color w:val="1F3864" w:themeColor="accent1" w:themeShade="80"/>
           <w:sz w:val="40"/>
           <w:szCs w:val="40"/>
-          <w:lang w:eastAsia="en-GB"/>
+          <w:lang w:val="en-GB" w:eastAsia="en-GB"/>
         </w:rPr>
       </w:pPr>
       <w:r>
@@ -1560,10 +1560,66 @@
           <w:color w:val="1F3864" w:themeColor="accent1" w:themeShade="80"/>
           <w:sz w:val="40"/>
           <w:szCs w:val="40"/>
-          <w:lang w:eastAsia="en-GB"/>
+          <w:lang w:val="en-GB" w:eastAsia="en-GB"/>
         </w:rPr>
         <w:lastRenderedPageBreak/>
         <w:t>Lista de siglas e acrónimos</w:t>
+      </w:r>
+    </w:p>
+    <w:p>
+      <w:pPr>
+        <w:rPr>
+          <w:lang w:eastAsia="en-GB"/>
+        </w:rPr>
+      </w:pPr>
+      <w:r>
+        <w:rPr>
+          <w:b/>
+          <w:bCs/>
+          <w:lang w:eastAsia="en-GB"/>
+        </w:rPr>
+        <w:t>BFS</w:t>
+      </w:r>
+      <w:r>
+        <w:rPr>
+          <w:lang w:eastAsia="en-GB"/>
+        </w:rPr>
+        <w:tab/>
+      </w:r>
+      <w:r>
+        <w:rPr>
+          <w:lang w:eastAsia="en-GB"/>
+        </w:rPr>
+        <w:tab/>
+        <w:t>Algoritmo de pesquisa em largura</w:t>
+      </w:r>
+    </w:p>
+    <w:p>
+      <w:pPr>
+        <w:rPr>
+          <w:lang w:eastAsia="en-GB"/>
+        </w:rPr>
+      </w:pPr>
+      <w:r>
+        <w:rPr>
+          <w:b/>
+          <w:bCs/>
+          <w:lang w:eastAsia="en-GB"/>
+        </w:rPr>
+        <w:t>DFS</w:t>
+      </w:r>
+      <w:r>
+        <w:rPr>
+          <w:lang w:eastAsia="en-GB"/>
+        </w:rPr>
+        <w:tab/>
+      </w:r>
+      <w:r>
+        <w:rPr>
+          <w:lang w:eastAsia="en-GB"/>
+        </w:rPr>
+        <w:tab/>
+        <w:t>Algoritmo de pesquisa em profundidade</w:t>
       </w:r>
     </w:p>
     <w:p>
@@ -1596,155 +1652,119 @@
           <w:iCs/>
           <w:lang w:val="en-GB" w:eastAsia="en-GB"/>
         </w:rPr>
-        <w:t xml:space="preserve">First </w:t>
-      </w:r>
-      <w:proofErr w:type="gramStart"/>
+        <w:t>First In First Out</w:t>
+      </w:r>
+    </w:p>
+    <w:p>
+      <w:pPr>
+        <w:rPr>
+          <w:b/>
+          <w:bCs/>
+          <w:lang w:val="en-GB" w:eastAsia="en-GB"/>
+        </w:rPr>
+      </w:pPr>
+      <w:r>
+        <w:rPr>
+          <w:b/>
+          <w:bCs/>
+          <w:lang w:val="en-GB" w:eastAsia="en-GB"/>
+        </w:rPr>
+        <w:t>FILO</w:t>
+      </w:r>
+      <w:r>
+        <w:rPr>
+          <w:b/>
+          <w:bCs/>
+          <w:lang w:val="en-GB" w:eastAsia="en-GB"/>
+        </w:rPr>
+        <w:tab/>
+      </w:r>
       <w:r>
         <w:rPr>
           <w:i/>
           <w:iCs/>
           <w:lang w:val="en-GB" w:eastAsia="en-GB"/>
         </w:rPr>
-        <w:t>In</w:t>
-      </w:r>
-      <w:proofErr w:type="gramEnd"/>
-      <w:r>
-        <w:rPr>
-          <w:i/>
-          <w:iCs/>
-          <w:lang w:val="en-GB" w:eastAsia="en-GB"/>
-        </w:rPr>
-        <w:t xml:space="preserve"> First Out</w:t>
-      </w:r>
-    </w:p>
-    <w:p>
-      <w:pPr>
+        <w:t>First In Last Out</w:t>
+      </w:r>
+      <w:r>
         <w:rPr>
           <w:b/>
           <w:bCs/>
           <w:lang w:val="en-GB" w:eastAsia="en-GB"/>
         </w:rPr>
-      </w:pPr>
+        <w:t xml:space="preserve"> </w:t>
+      </w:r>
       <w:r>
         <w:rPr>
           <w:b/>
           <w:bCs/>
           <w:lang w:val="en-GB" w:eastAsia="en-GB"/>
         </w:rPr>
-        <w:t>FILO</w:t>
-      </w:r>
+        <w:tab/>
+      </w:r>
+    </w:p>
+    <w:p>
+      <w:pPr>
+        <w:rPr>
+          <w:lang w:eastAsia="en-GB"/>
+        </w:rPr>
+      </w:pPr>
       <w:r>
         <w:rPr>
           <w:b/>
           <w:bCs/>
-          <w:lang w:val="en-GB" w:eastAsia="en-GB"/>
-        </w:rPr>
-        <w:tab/>
-      </w:r>
-      <w:r>
-        <w:rPr>
-          <w:i/>
-          <w:iCs/>
-          <w:lang w:val="en-GB" w:eastAsia="en-GB"/>
-        </w:rPr>
-        <w:t xml:space="preserve">First </w:t>
-      </w:r>
-      <w:proofErr w:type="gramStart"/>
-      <w:r>
-        <w:rPr>
-          <w:i/>
-          <w:iCs/>
-          <w:lang w:val="en-GB" w:eastAsia="en-GB"/>
-        </w:rPr>
-        <w:t>In</w:t>
-      </w:r>
-      <w:proofErr w:type="gramEnd"/>
-      <w:r>
-        <w:rPr>
-          <w:i/>
-          <w:iCs/>
-          <w:lang w:val="en-GB" w:eastAsia="en-GB"/>
-        </w:rPr>
-        <w:t xml:space="preserve"> Last Out</w:t>
+          <w:lang w:eastAsia="en-GB"/>
+        </w:rPr>
+        <w:t>IA</w:t>
       </w:r>
       <w:r>
         <w:rPr>
           <w:b/>
           <w:bCs/>
-          <w:lang w:val="en-GB" w:eastAsia="en-GB"/>
-        </w:rPr>
-        <w:t xml:space="preserve"> </w:t>
+          <w:lang w:eastAsia="en-GB"/>
+        </w:rPr>
+        <w:tab/>
       </w:r>
       <w:r>
         <w:rPr>
           <w:b/>
           <w:bCs/>
-          <w:lang w:val="en-GB" w:eastAsia="en-GB"/>
+          <w:lang w:eastAsia="en-GB"/>
         </w:rPr>
         <w:tab/>
       </w:r>
-    </w:p>
-    <w:p>
-      <w:pPr>
-        <w:rPr>
-          <w:lang w:eastAsia="en-GB"/>
-        </w:rPr>
-      </w:pPr>
-      <w:r>
+      <w:r>
+        <w:rPr>
+          <w:lang w:eastAsia="en-GB"/>
+        </w:rPr>
+        <w:t>Inteligência Artificial</w:t>
+      </w:r>
+    </w:p>
+    <w:p>
+      <w:pPr>
         <w:rPr>
           <w:b/>
           <w:bCs/>
           <w:lang w:eastAsia="en-GB"/>
         </w:rPr>
-        <w:t>IA</w:t>
-      </w:r>
-      <w:r>
+      </w:pPr>
+    </w:p>
+    <w:p>
+      <w:pPr>
         <w:rPr>
           <w:b/>
           <w:bCs/>
           <w:lang w:eastAsia="en-GB"/>
         </w:rPr>
-        <w:tab/>
-      </w:r>
-      <w:r>
+      </w:pPr>
+    </w:p>
+    <w:p>
+      <w:pPr>
         <w:rPr>
           <w:b/>
           <w:bCs/>
           <w:lang w:eastAsia="en-GB"/>
-        </w:rPr>
-        <w:tab/>
-      </w:r>
-      <w:r>
-        <w:rPr>
-          <w:lang w:eastAsia="en-GB"/>
-        </w:rPr>
-        <w:t>Inteligência Artificial</w:t>
-      </w:r>
-    </w:p>
-    <w:p>
-      <w:pPr>
-        <w:rPr>
-          <w:b/>
-          <w:bCs/>
-          <w:lang w:val="en-GB" w:eastAsia="en-GB"/>
-        </w:rPr>
-      </w:pPr>
-    </w:p>
-    <w:p>
-      <w:pPr>
-        <w:rPr>
-          <w:b/>
-          <w:bCs/>
-          <w:lang w:val="en-GB" w:eastAsia="en-GB"/>
-        </w:rPr>
-      </w:pPr>
-    </w:p>
-    <w:p>
-      <w:pPr>
-        <w:rPr>
-          <w:b/>
-          <w:bCs/>
-          <w:lang w:val="en-GB" w:eastAsia="en-GB"/>
         </w:rPr>
         <w:sectPr>
           <w:headerReference w:type="default" r:id="rId10"/>
@@ -1773,6 +1793,265 @@
       <w:pPr>
         <w:ind w:firstLine="360"/>
         <w:rPr>
+          <w:rStyle w:val="x4k7w5x"/>
+        </w:rPr>
+      </w:pPr>
+      <w:r>
+        <w:rPr>
+          <w:rStyle w:val="x4k7w5x"/>
+        </w:rPr>
+        <w:t>Nos dias de hoje</w:t>
+      </w:r>
+      <w:r>
+        <w:rPr>
+          <w:rStyle w:val="x4k7w5x"/>
+        </w:rPr>
+        <w:t>, há uma crescente adesão à tecnologia, sendo a automação e inteligência artificial inerente.</w:t>
+      </w:r>
+    </w:p>
+    <w:p>
+      <w:pPr>
+        <w:spacing w:after="0"/>
+        <w:ind w:firstLine="360"/>
+        <w:rPr>
+          <w:rStyle w:val="x4k7w5x"/>
+        </w:rPr>
+      </w:pPr>
+      <w:r>
+        <w:rPr>
+          <w:rStyle w:val="x4k7w5x"/>
+        </w:rPr>
+        <w:t>No conte</w:t>
+      </w:r>
+      <w:r>
+        <w:rPr>
+          <w:rStyle w:val="x4k7w5x"/>
+        </w:rPr>
+        <w:t>x</w:t>
+      </w:r>
+      <w:r>
+        <w:rPr>
+          <w:rStyle w:val="x4k7w5x"/>
+        </w:rPr>
+        <w:t>to de armazéns, a automação deste pode melhorar a produtividade logística, tendo efeitos também na segurança dos trabalhadores</w:t>
+      </w:r>
+      <w:r>
+        <w:rPr>
+          <w:rStyle w:val="x4k7w5x"/>
+        </w:rPr>
+        <w:t>, com a diminuição de acidentes de trabalho com a maquinaria pesada utilizada em armazéns de grande porte.</w:t>
+      </w:r>
+    </w:p>
+    <w:p>
+      <w:pPr>
+        <w:ind w:firstLine="360"/>
+        <w:rPr>
+          <w:rStyle w:val="x4k7w5x"/>
+        </w:rPr>
+      </w:pPr>
+      <w:r>
+        <w:rPr>
+          <w:rStyle w:val="x4k7w5x"/>
+        </w:rPr>
+        <w:t xml:space="preserve">O trabalho terá como plano </w:t>
+      </w:r>
+      <w:r>
+        <w:rPr>
+          <w:rStyle w:val="x4k7w5x"/>
+        </w:rPr>
+        <w:t>a automação de um armazém de uma empresa de encomendas</w:t>
+      </w:r>
+      <w:r>
+        <w:rPr>
+          <w:rStyle w:val="x4k7w5x"/>
+        </w:rPr>
+        <w:t xml:space="preserve">, onde um </w:t>
+      </w:r>
+      <w:r>
+        <w:rPr>
+          <w:rStyle w:val="x4k7w5x"/>
+          <w:i/>
+          <w:iCs/>
+        </w:rPr>
+        <w:t>robot</w:t>
+      </w:r>
+      <w:r>
+        <w:rPr>
+          <w:rStyle w:val="x4k7w5x"/>
+        </w:rPr>
+        <w:t xml:space="preserve"> irá receber um pedido de encomenda de um item e terá de calcular </w:t>
+      </w:r>
+      <w:r>
+        <w:rPr>
+          <w:rStyle w:val="x4k7w5x"/>
+        </w:rPr>
+        <w:t>um caminho</w:t>
+      </w:r>
+      <w:r>
+        <w:rPr>
+          <w:rStyle w:val="x4k7w5x"/>
+        </w:rPr>
+        <w:t xml:space="preserve"> desde a sua posição até </w:t>
+      </w:r>
+      <w:r>
+        <w:rPr>
+          <w:rStyle w:val="x4k7w5x"/>
+        </w:rPr>
+        <w:t>à localização do</w:t>
+      </w:r>
+      <w:r>
+        <w:rPr>
+          <w:rStyle w:val="x4k7w5x"/>
+        </w:rPr>
+        <w:t xml:space="preserve"> item encomendado</w:t>
+      </w:r>
+      <w:r>
+        <w:rPr>
+          <w:rStyle w:val="x4k7w5x"/>
+        </w:rPr>
+        <w:t xml:space="preserve"> no armazém</w:t>
+      </w:r>
+      <w:r>
+        <w:rPr>
+          <w:rStyle w:val="x4k7w5x"/>
+        </w:rPr>
+        <w:t>.</w:t>
+      </w:r>
+    </w:p>
+    <w:p>
+      <w:pPr>
+        <w:spacing w:after="0"/>
+        <w:ind w:firstLine="360"/>
+        <w:rPr>
+          <w:rStyle w:val="x4k7w5x"/>
+        </w:rPr>
+      </w:pPr>
+      <w:r>
+        <w:rPr>
+          <w:rStyle w:val="x4k7w5x"/>
+        </w:rPr>
+        <w:t xml:space="preserve">A fase inicial do trabalho será a implementação de um único </w:t>
+      </w:r>
+      <w:r>
+        <w:rPr>
+          <w:rStyle w:val="x4k7w5x"/>
+          <w:i/>
+          <w:iCs/>
+        </w:rPr>
+        <w:t>robot</w:t>
+      </w:r>
+      <w:r>
+        <w:rPr>
+          <w:rStyle w:val="x4k7w5x"/>
+        </w:rPr>
+        <w:t xml:space="preserve"> com um único </w:t>
+      </w:r>
+      <w:r>
+        <w:rPr>
+          <w:rStyle w:val="x4k7w5x"/>
+        </w:rPr>
+        <w:t>objeto de encomenda</w:t>
+      </w:r>
+      <w:r>
+        <w:rPr>
+          <w:rStyle w:val="x4k7w5x"/>
+        </w:rPr>
+        <w:t>.</w:t>
+      </w:r>
+    </w:p>
+    <w:p>
+      <w:pPr>
+        <w:ind w:firstLine="360"/>
+        <w:rPr>
+          <w:rStyle w:val="x4k7w5x"/>
+        </w:rPr>
+      </w:pPr>
+      <w:r>
+        <w:rPr>
+          <w:rStyle w:val="x4k7w5x"/>
+        </w:rPr>
+        <w:t xml:space="preserve">A fase seguinte será a implementação de um único </w:t>
+      </w:r>
+      <w:r>
+        <w:rPr>
+          <w:rStyle w:val="x4k7w5x"/>
+          <w:i/>
+          <w:iCs/>
+        </w:rPr>
+        <w:t>robot</w:t>
+      </w:r>
+      <w:r>
+        <w:rPr>
+          <w:rStyle w:val="x4k7w5x"/>
+        </w:rPr>
+        <w:t xml:space="preserve"> com dois objetivos.</w:t>
+      </w:r>
+    </w:p>
+    <w:p>
+      <w:pPr>
+        <w:spacing w:after="0"/>
+        <w:ind w:firstLine="360"/>
+        <w:rPr>
+          <w:lang w:eastAsia="en-GB"/>
+        </w:rPr>
+      </w:pPr>
+      <w:r>
+        <w:rPr>
+          <w:rStyle w:val="x4k7w5x"/>
+        </w:rPr>
+        <w:t xml:space="preserve">O trabalho será implementado, em </w:t>
+      </w:r>
+      <w:r>
+        <w:rPr>
+          <w:rStyle w:val="x4k7w5x"/>
+          <w:i/>
+          <w:iCs/>
+        </w:rPr>
+        <w:t>Python</w:t>
+      </w:r>
+      <w:r>
+        <w:rPr>
+          <w:rStyle w:val="x4k7w5x"/>
+        </w:rPr>
+        <w:t xml:space="preserve">, uma representação do armazém, assim como os algoritmos que o </w:t>
+      </w:r>
+      <w:r>
+        <w:rPr>
+          <w:rStyle w:val="x4k7w5x"/>
+          <w:i/>
+          <w:iCs/>
+        </w:rPr>
+        <w:t>robot</w:t>
+      </w:r>
+      <w:r>
+        <w:rPr>
+          <w:rStyle w:val="x4k7w5x"/>
+        </w:rPr>
+        <w:t xml:space="preserve"> terá de modo a conseguir uma solução ao problema. Serão avaliados o tempo que o algoritmo demora a encontrar uma solução e se essa solução será a solução ótima.</w:t>
+      </w:r>
+      <w:r>
+        <w:rPr>
+          <w:rStyle w:val="x4k7w5x"/>
+        </w:rPr>
+        <w:t xml:space="preserve"> Este conceito aplicado a este projeto estará e</w:t>
+      </w:r>
+      <w:r>
+        <w:rPr>
+          <w:rStyle w:val="x4k7w5x"/>
+        </w:rPr>
+        <w:t>x</w:t>
+      </w:r>
+      <w:r>
+        <w:rPr>
+          <w:rStyle w:val="x4k7w5x"/>
+        </w:rPr>
+        <w:t xml:space="preserve">plicado posteriormente. </w:t>
+      </w:r>
+    </w:p>
+    <w:p>
+      <w:pPr>
+        <w:ind w:firstLine="360"/>
+        <w:rPr>
           <w:lang w:eastAsia="en-GB"/>
         </w:rPr>
       </w:pPr>
@@ -1817,6 +2096,12 @@
         </w:rPr>
         <w:t>Inteligência Artificial lecionada pelo docente Joaquim Gonçalves da Licenciatura de Engenharia Informática Médica, no Instituto Politécnico do Cávado e do Ave</w:t>
       </w:r>
+      <w:r>
+        <w:rPr>
+          <w:lang w:eastAsia="en-GB"/>
+        </w:rPr>
+        <w:t>.</w:t>
+      </w:r>
     </w:p>
     <w:p>
       <w:pPr>
@@ -1847,7 +2132,7 @@
       <w:pPr>
         <w:ind w:firstLine="360"/>
         <w:rPr>
-          <w:lang w:eastAsia="en-GB"/>
+          <w:rStyle w:val="x4k7w5x"/>
         </w:rPr>
       </w:pPr>
       <w:r>
@@ -1867,383 +2152,784 @@
       <w:pPr>
         <w:ind w:firstLine="360"/>
         <w:rPr>
-          <w:lang w:eastAsia="en-GB"/>
-        </w:rPr>
-      </w:pPr>
-      <w:r>
-        <w:rPr>
-          <w:lang w:eastAsia="en-GB"/>
-        </w:rPr>
-        <w:t xml:space="preserve"> </w:t>
-      </w:r>
-      <w:r>
-        <w:rPr>
-          <w:lang w:eastAsia="en-GB"/>
-        </w:rPr>
-        <w:t xml:space="preserve"> </w:t>
-      </w:r>
+          <w:rStyle w:val="x4k7w5x"/>
+        </w:rPr>
+      </w:pPr>
+    </w:p>
+    <w:p>
+      <w:pPr>
+        <w:ind w:firstLine="360"/>
+        <w:rPr>
+          <w:rStyle w:val="x4k7w5x"/>
+        </w:rPr>
+      </w:pPr>
     </w:p>
     <w:p>
       <w:pPr>
         <w:pStyle w:val="Ttulo2"/>
         <w:numPr>
-          <w:ilvl w:val="0"/>
-          <w:numId w:val="0"/>
+          <w:ilvl w:val="1"/>
+          <w:numId w:val="22"/>
         </w:numPr>
-        <w:ind w:left="792"/>
-      </w:pPr>
-    </w:p>
-    <w:p>
-      <w:pPr>
-        <w:rPr>
-          <w:lang w:eastAsia="en-GB"/>
-        </w:rPr>
-        <w:sectPr>
-          <w:headerReference w:type="default" r:id="rId12"/>
-          <w:footerReference w:type="default" r:id="rId13"/>
-          <w:pgSz w:w="11906" w:h="16838"/>
-          <w:pgMar w:top="1440" w:right="1440" w:bottom="1440" w:left="1440" w:header="708" w:footer="708" w:gutter="0"/>
-          <w:pgNumType w:start="1"/>
-          <w:cols w:space="708"/>
-          <w:docGrid w:linePitch="360"/>
-        </w:sectPr>
-      </w:pPr>
-    </w:p>
-    <w:p>
-      <w:pPr>
-        <w:pStyle w:val="Ttulo1"/>
-        <w:rPr>
-          <w:rStyle w:val="x4k7w5x"/>
-        </w:rPr>
-      </w:pPr>
-      <w:bookmarkStart w:id="3" w:name="_Toc151729880"/>
+      </w:pPr>
       <w:r>
         <w:lastRenderedPageBreak/>
-        <w:t>Conte</w:t>
-      </w:r>
-      <w:r>
-        <w:rPr>
-          <w:rStyle w:val="x4k7w5x"/>
-        </w:rPr>
-        <w:t>xto</w:t>
-      </w:r>
-      <w:bookmarkEnd w:id="3"/>
-    </w:p>
-    <w:p>
-      <w:pPr>
-        <w:ind w:firstLine="360"/>
-        <w:rPr>
-          <w:rStyle w:val="x4k7w5x"/>
-        </w:rPr>
-      </w:pPr>
-      <w:r>
-        <w:rPr>
-          <w:lang w:eastAsia="en-GB"/>
-        </w:rPr>
-        <w:t xml:space="preserve">Este capítulo servirá essencialmente para </w:t>
-      </w:r>
-      <w:r>
-        <w:rPr>
-          <w:lang w:eastAsia="en-GB"/>
-        </w:rPr>
-        <w:t>conte</w:t>
-      </w:r>
-      <w:r>
-        <w:rPr>
-          <w:rStyle w:val="x4k7w5x"/>
-        </w:rPr>
-        <w:t>xtualizar o trabalho prático, com a definição dos objetivos deste.</w:t>
-      </w:r>
-    </w:p>
-    <w:p>
-      <w:pPr>
-        <w:ind w:firstLine="360"/>
-        <w:rPr>
-          <w:rStyle w:val="x4k7w5x"/>
-        </w:rPr>
-      </w:pPr>
-      <w:r>
-        <w:rPr>
-          <w:rStyle w:val="x4k7w5x"/>
-        </w:rPr>
-        <w:t>O trabalho terá como plano um armazém</w:t>
-      </w:r>
-      <w:r>
-        <w:rPr>
-          <w:rStyle w:val="x4k7w5x"/>
-        </w:rPr>
-        <w:t xml:space="preserve"> automático, onde u</w:t>
-      </w:r>
-      <w:r>
-        <w:rPr>
-          <w:rStyle w:val="x4k7w5x"/>
-        </w:rPr>
-        <w:t xml:space="preserve">m </w:t>
-      </w:r>
-      <w:r>
-        <w:rPr>
-          <w:rStyle w:val="x4k7w5x"/>
+        <w:t>Ferramentas utilizadas</w:t>
+      </w:r>
+    </w:p>
+    <w:p>
+      <w:pPr>
+        <w:ind w:left="357"/>
+        <w:rPr>
+          <w:b/>
+          <w:bCs/>
           <w:i/>
           <w:iCs/>
-        </w:rPr>
-        <w:t>robot</w:t>
-      </w:r>
-      <w:r>
-        <w:rPr>
-          <w:rStyle w:val="x4k7w5x"/>
-        </w:rPr>
-        <w:t xml:space="preserve"> irá receber um pedido</w:t>
-      </w:r>
-      <w:r>
-        <w:rPr>
-          <w:rStyle w:val="x4k7w5x"/>
-        </w:rPr>
-        <w:t xml:space="preserve"> de encomenda de um item</w:t>
-      </w:r>
-      <w:r>
-        <w:rPr>
-          <w:rStyle w:val="x4k7w5x"/>
-        </w:rPr>
-        <w:t xml:space="preserve"> e terá de calcular uma rota desde a sua posição até ao item encomendado, </w:t>
-      </w:r>
-      <w:r>
-        <w:rPr>
-          <w:rStyle w:val="x4k7w5x"/>
-        </w:rPr>
-        <w:t>que estará disponível numa</w:t>
-      </w:r>
-      <w:r>
-        <w:rPr>
-          <w:rStyle w:val="x4k7w5x"/>
-        </w:rPr>
-        <w:t xml:space="preserve"> determinada coordenada.</w:t>
-      </w:r>
-    </w:p>
-    <w:p>
-      <w:pPr>
-        <w:spacing w:after="0"/>
-        <w:ind w:firstLine="360"/>
-        <w:rPr>
-          <w:rStyle w:val="x4k7w5x"/>
-        </w:rPr>
-      </w:pPr>
-      <w:r>
-        <w:rPr>
-          <w:rStyle w:val="x4k7w5x"/>
-        </w:rPr>
-        <w:t xml:space="preserve">A fase inicial do trabalho será a implementação de um único </w:t>
-      </w:r>
-      <w:r>
-        <w:rPr>
-          <w:rStyle w:val="x4k7w5x"/>
+          <w:lang w:eastAsia="en-GB"/>
+        </w:rPr>
+      </w:pPr>
+      <w:r>
+        <w:rPr>
+          <w:noProof/>
+        </w:rPr>
+        <w:drawing>
+          <wp:anchor distT="0" distB="0" distL="114300" distR="114300" simplePos="0" relativeHeight="251652096" behindDoc="0" locked="0" layoutInCell="1" allowOverlap="1" wp14:anchorId="7434385A" wp14:editId="1262D799">
+            <wp:simplePos x="0" y="0"/>
+            <wp:positionH relativeFrom="column">
+              <wp:posOffset>315310</wp:posOffset>
+            </wp:positionH>
+            <wp:positionV relativeFrom="paragraph">
+              <wp:posOffset>306070</wp:posOffset>
+            </wp:positionV>
+            <wp:extent cx="720000" cy="720000"/>
+            <wp:effectExtent l="0" t="0" r="0" b="0"/>
+            <wp:wrapSquare wrapText="bothSides"/>
+            <wp:docPr id="204324944" name="Imagem 3" descr="GitHub Logos and Usage · GitHub"/>
+            <wp:cNvGraphicFramePr>
+              <a:graphicFrameLocks xmlns:a="http://schemas.openxmlformats.org/drawingml/2006/main" noChangeAspect="1"/>
+            </wp:cNvGraphicFramePr>
+            <a:graphic xmlns:a="http://schemas.openxmlformats.org/drawingml/2006/main">
+              <a:graphicData uri="http://schemas.openxmlformats.org/drawingml/2006/picture">
+                <pic:pic xmlns:pic="http://schemas.openxmlformats.org/drawingml/2006/picture">
+                  <pic:nvPicPr>
+                    <pic:cNvPr id="0" name="Picture 5" descr="GitHub Logos and Usage · GitHub"/>
+                    <pic:cNvPicPr>
+                      <a:picLocks noChangeAspect="1" noChangeArrowheads="1"/>
+                    </pic:cNvPicPr>
+                  </pic:nvPicPr>
+                  <pic:blipFill>
+                    <a:blip r:embed="rId12" cstate="print">
+                      <a:extLst>
+                        <a:ext uri="{28A0092B-C50C-407E-A947-70E740481C1C}">
+                          <a14:useLocalDpi xmlns:a14="http://schemas.microsoft.com/office/drawing/2010/main" val="0"/>
+                        </a:ext>
+                      </a:extLst>
+                    </a:blip>
+                    <a:srcRect/>
+                    <a:stretch>
+                      <a:fillRect/>
+                    </a:stretch>
+                  </pic:blipFill>
+                  <pic:spPr bwMode="auto">
+                    <a:xfrm>
+                      <a:off x="0" y="0"/>
+                      <a:ext cx="720000" cy="720000"/>
+                    </a:xfrm>
+                    <a:prstGeom prst="rect">
+                      <a:avLst/>
+                    </a:prstGeom>
+                    <a:noFill/>
+                    <a:ln>
+                      <a:noFill/>
+                    </a:ln>
+                  </pic:spPr>
+                </pic:pic>
+              </a:graphicData>
+            </a:graphic>
+          </wp:anchor>
+        </w:drawing>
+      </w:r>
+      <w:r>
+        <w:rPr>
+          <w:b/>
+          <w:bCs/>
           <w:i/>
           <w:iCs/>
-        </w:rPr>
-        <w:t>robot</w:t>
-      </w:r>
-      <w:r>
-        <w:rPr>
-          <w:rStyle w:val="x4k7w5x"/>
-        </w:rPr>
-        <w:t xml:space="preserve"> com um único objetivo.</w:t>
-      </w:r>
+          <w:lang w:eastAsia="en-GB"/>
+        </w:rPr>
+        <w:t>Version Control</w:t>
+      </w:r>
+    </w:p>
+    <w:p>
+      <w:pPr>
+        <w:pStyle w:val="PargrafodaLista"/>
+        <w:numPr>
+          <w:ilvl w:val="0"/>
+          <w:numId w:val="23"/>
+        </w:numPr>
+        <w:spacing w:line="360" w:lineRule="auto"/>
+        <w:rPr>
+          <w:lang w:eastAsia="en-GB"/>
+        </w:rPr>
+      </w:pPr>
+      <w:r>
+        <w:rPr>
+          <w:lang w:eastAsia="en-GB"/>
+        </w:rPr>
+        <w:t>GitHub</w:t>
+      </w:r>
+    </w:p>
+    <w:p>
+      <w:pPr>
+        <w:pStyle w:val="PargrafodaLista"/>
+        <w:rPr>
+          <w:lang w:eastAsia="en-GB"/>
+        </w:rPr>
+      </w:pPr>
+      <w:r>
+        <w:rPr>
+          <w:lang w:eastAsia="en-GB"/>
+        </w:rPr>
+        <w:t>Repositório de versões.</w:t>
+      </w:r>
+    </w:p>
+    <w:p>
+      <w:pPr>
+        <w:pStyle w:val="PargrafodaLista"/>
+        <w:rPr>
+          <w:color w:val="000000" w:themeColor="text1"/>
+          <w:lang w:eastAsia="en-GB"/>
+        </w:rPr>
+      </w:pPr>
+      <w:hyperlink r:id="rId13" w:history="1">
+        <w:r>
+          <w:rPr>
+            <w:rStyle w:val="Hiperligao"/>
+            <w:color w:val="000000" w:themeColor="text1"/>
+            <w:u w:val="none"/>
+            <w:lang w:eastAsia="en-GB"/>
+          </w:rPr>
+          <w:t>https://github.com/xaloftal/IA</w:t>
+        </w:r>
+      </w:hyperlink>
+    </w:p>
+    <w:p>
+      <w:pPr>
+        <w:pStyle w:val="PargrafodaLista"/>
+        <w:rPr>
+          <w:color w:val="000000" w:themeColor="text1"/>
+          <w:lang w:eastAsia="en-GB"/>
+        </w:rPr>
+      </w:pPr>
+    </w:p>
+    <w:p>
+      <w:pPr>
+        <w:ind w:left="357"/>
+        <w:rPr>
+          <w:b/>
+          <w:bCs/>
+          <w:lang w:eastAsia="en-GB"/>
+        </w:rPr>
+      </w:pPr>
+      <w:r>
+        <w:rPr>
+          <w:noProof/>
+        </w:rPr>
+        <w:drawing>
+          <wp:anchor distT="0" distB="0" distL="114300" distR="114300" simplePos="0" relativeHeight="251670528" behindDoc="0" locked="0" layoutInCell="1" allowOverlap="1" wp14:anchorId="55503F75" wp14:editId="7D1559EA">
+            <wp:simplePos x="0" y="0"/>
+            <wp:positionH relativeFrom="column">
+              <wp:posOffset>304667</wp:posOffset>
+            </wp:positionH>
+            <wp:positionV relativeFrom="paragraph">
+              <wp:posOffset>286710</wp:posOffset>
+            </wp:positionV>
+            <wp:extent cx="720000" cy="720000"/>
+            <wp:effectExtent l="0" t="0" r="0" b="0"/>
+            <wp:wrapThrough wrapText="bothSides">
+              <wp:wrapPolygon edited="0">
+                <wp:start x="0" y="0"/>
+                <wp:lineTo x="0" y="21162"/>
+                <wp:lineTo x="21162" y="21162"/>
+                <wp:lineTo x="21162" y="0"/>
+                <wp:lineTo x="0" y="0"/>
+              </wp:wrapPolygon>
+            </wp:wrapThrough>
+            <wp:docPr id="326407159" name="Imagem 5" descr="Trello – Apps no Google Play"/>
+            <wp:cNvGraphicFramePr>
+              <a:graphicFrameLocks xmlns:a="http://schemas.openxmlformats.org/drawingml/2006/main" noChangeAspect="1"/>
+            </wp:cNvGraphicFramePr>
+            <a:graphic xmlns:a="http://schemas.openxmlformats.org/drawingml/2006/main">
+              <a:graphicData uri="http://schemas.openxmlformats.org/drawingml/2006/picture">
+                <pic:pic xmlns:pic="http://schemas.openxmlformats.org/drawingml/2006/picture">
+                  <pic:nvPicPr>
+                    <pic:cNvPr id="0" name="Picture 13" descr="Trello – Apps no Google Play"/>
+                    <pic:cNvPicPr>
+                      <a:picLocks noChangeAspect="1" noChangeArrowheads="1"/>
+                    </pic:cNvPicPr>
+                  </pic:nvPicPr>
+                  <pic:blipFill>
+                    <a:blip r:embed="rId14" cstate="print">
+                      <a:extLst>
+                        <a:ext uri="{28A0092B-C50C-407E-A947-70E740481C1C}">
+                          <a14:useLocalDpi xmlns:a14="http://schemas.microsoft.com/office/drawing/2010/main" val="0"/>
+                        </a:ext>
+                      </a:extLst>
+                    </a:blip>
+                    <a:srcRect/>
+                    <a:stretch>
+                      <a:fillRect/>
+                    </a:stretch>
+                  </pic:blipFill>
+                  <pic:spPr bwMode="auto">
+                    <a:xfrm>
+                      <a:off x="0" y="0"/>
+                      <a:ext cx="720000" cy="720000"/>
+                    </a:xfrm>
+                    <a:prstGeom prst="rect">
+                      <a:avLst/>
+                    </a:prstGeom>
+                    <a:noFill/>
+                    <a:ln>
+                      <a:noFill/>
+                    </a:ln>
+                  </pic:spPr>
+                </pic:pic>
+              </a:graphicData>
+            </a:graphic>
+          </wp:anchor>
+        </w:drawing>
+      </w:r>
+      <w:r>
+        <w:rPr>
+          <w:b/>
+          <w:bCs/>
+          <w:lang w:eastAsia="en-GB"/>
+        </w:rPr>
+        <w:t>Planeamento</w:t>
+      </w:r>
+    </w:p>
+    <w:p>
+      <w:pPr>
+        <w:pStyle w:val="PargrafodaLista"/>
+        <w:numPr>
+          <w:ilvl w:val="0"/>
+          <w:numId w:val="24"/>
+        </w:numPr>
+        <w:spacing w:line="360" w:lineRule="auto"/>
+        <w:rPr>
+          <w:lang w:eastAsia="en-GB"/>
+        </w:rPr>
+      </w:pPr>
+      <w:r>
+        <w:rPr>
+          <w:lang w:eastAsia="en-GB"/>
+        </w:rPr>
+        <w:t>Trello</w:t>
+      </w:r>
+    </w:p>
+    <w:p>
+      <w:pPr>
+        <w:pStyle w:val="PargrafodaLista"/>
+        <w:rPr>
+          <w:lang w:eastAsia="en-GB"/>
+        </w:rPr>
+      </w:pPr>
+      <w:r>
+        <w:rPr>
+          <w:lang w:eastAsia="en-GB"/>
+        </w:rPr>
+        <w:t>Ferramenta de organização e planeamento de projetos</w:t>
+      </w:r>
+    </w:p>
+    <w:p>
+      <w:pPr>
+        <w:pStyle w:val="PargrafodaLista"/>
+        <w:rPr>
+          <w:lang w:eastAsia="en-GB"/>
+        </w:rPr>
+      </w:pPr>
+    </w:p>
+    <w:p>
+      <w:pPr>
+        <w:pStyle w:val="PargrafodaLista"/>
+        <w:rPr>
+          <w:color w:val="000000" w:themeColor="text1"/>
+          <w:lang w:eastAsia="en-GB"/>
+        </w:rPr>
+      </w:pPr>
+    </w:p>
+    <w:p>
+      <w:pPr>
+        <w:ind w:left="357"/>
+        <w:rPr>
+          <w:b/>
+          <w:bCs/>
+          <w:lang w:eastAsia="en-GB"/>
+        </w:rPr>
+      </w:pPr>
+      <w:r>
+        <w:rPr>
+          <w:b/>
+          <w:bCs/>
+          <w:lang w:eastAsia="en-GB"/>
+        </w:rPr>
+        <w:t>Implementação</w:t>
+      </w:r>
+    </w:p>
+    <w:p>
+      <w:pPr>
+        <w:pStyle w:val="PargrafodaLista"/>
+        <w:numPr>
+          <w:ilvl w:val="0"/>
+          <w:numId w:val="23"/>
+        </w:numPr>
+        <w:spacing w:line="360" w:lineRule="auto"/>
+        <w:rPr>
+          <w:lang w:eastAsia="en-GB"/>
+        </w:rPr>
+      </w:pPr>
+      <w:r>
+        <w:rPr>
+          <w:noProof/>
+        </w:rPr>
+        <w:drawing>
+          <wp:anchor distT="0" distB="0" distL="114300" distR="114300" simplePos="0" relativeHeight="251654144" behindDoc="0" locked="0" layoutInCell="1" allowOverlap="1" wp14:anchorId="67668F2F" wp14:editId="7FA014EF">
+            <wp:simplePos x="0" y="0"/>
+            <wp:positionH relativeFrom="column">
+              <wp:posOffset>330682</wp:posOffset>
+            </wp:positionH>
+            <wp:positionV relativeFrom="paragraph">
+              <wp:posOffset>7620</wp:posOffset>
+            </wp:positionV>
+            <wp:extent cx="720000" cy="720000"/>
+            <wp:effectExtent l="0" t="0" r="0" b="0"/>
+            <wp:wrapThrough wrapText="bothSides">
+              <wp:wrapPolygon edited="0">
+                <wp:start x="13726" y="0"/>
+                <wp:lineTo x="0" y="5147"/>
+                <wp:lineTo x="0" y="16586"/>
+                <wp:lineTo x="10295" y="18302"/>
+                <wp:lineTo x="13154" y="21162"/>
+                <wp:lineTo x="13726" y="21162"/>
+                <wp:lineTo x="18302" y="21162"/>
+                <wp:lineTo x="21162" y="19446"/>
+                <wp:lineTo x="21162" y="1716"/>
+                <wp:lineTo x="18302" y="0"/>
+                <wp:lineTo x="13726" y="0"/>
+              </wp:wrapPolygon>
+            </wp:wrapThrough>
+            <wp:docPr id="86726472" name="Imagem 2" descr="Visual Studio Code - Wikiversity"/>
+            <wp:cNvGraphicFramePr>
+              <a:graphicFrameLocks xmlns:a="http://schemas.openxmlformats.org/drawingml/2006/main" noChangeAspect="1"/>
+            </wp:cNvGraphicFramePr>
+            <a:graphic xmlns:a="http://schemas.openxmlformats.org/drawingml/2006/main">
+              <a:graphicData uri="http://schemas.openxmlformats.org/drawingml/2006/picture">
+                <pic:pic xmlns:pic="http://schemas.openxmlformats.org/drawingml/2006/picture">
+                  <pic:nvPicPr>
+                    <pic:cNvPr id="0" name="Picture 6" descr="Visual Studio Code - Wikiversity"/>
+                    <pic:cNvPicPr>
+                      <a:picLocks noChangeAspect="1" noChangeArrowheads="1"/>
+                    </pic:cNvPicPr>
+                  </pic:nvPicPr>
+                  <pic:blipFill>
+                    <a:blip r:embed="rId15" cstate="print">
+                      <a:extLst>
+                        <a:ext uri="{28A0092B-C50C-407E-A947-70E740481C1C}">
+                          <a14:useLocalDpi xmlns:a14="http://schemas.microsoft.com/office/drawing/2010/main" val="0"/>
+                        </a:ext>
+                      </a:extLst>
+                    </a:blip>
+                    <a:srcRect/>
+                    <a:stretch>
+                      <a:fillRect/>
+                    </a:stretch>
+                  </pic:blipFill>
+                  <pic:spPr bwMode="auto">
+                    <a:xfrm>
+                      <a:off x="0" y="0"/>
+                      <a:ext cx="720000" cy="720000"/>
+                    </a:xfrm>
+                    <a:prstGeom prst="rect">
+                      <a:avLst/>
+                    </a:prstGeom>
+                    <a:noFill/>
+                    <a:ln>
+                      <a:noFill/>
+                    </a:ln>
+                  </pic:spPr>
+                </pic:pic>
+              </a:graphicData>
+            </a:graphic>
+          </wp:anchor>
+        </w:drawing>
+      </w:r>
+      <w:r>
+        <w:rPr>
+          <w:lang w:eastAsia="en-GB"/>
+        </w:rPr>
+        <w:t>Visual Studio Code - VSCode</w:t>
+      </w:r>
+    </w:p>
+    <w:p>
+      <w:pPr>
+        <w:pStyle w:val="PargrafodaLista"/>
+        <w:ind w:left="1134"/>
+        <w:rPr>
+          <w:lang w:eastAsia="en-GB"/>
+        </w:rPr>
+      </w:pPr>
+      <w:r>
+        <w:rPr>
+          <w:lang w:eastAsia="en-GB"/>
+        </w:rPr>
+        <w:t xml:space="preserve">                                                    IDE de programação</w:t>
+      </w:r>
+    </w:p>
+    <w:p>
+      <w:pPr>
+        <w:pStyle w:val="PargrafodaLista"/>
+        <w:ind w:left="1134"/>
+        <w:rPr>
+          <w:lang w:eastAsia="en-GB"/>
+        </w:rPr>
+      </w:pPr>
+    </w:p>
+    <w:p>
+      <w:pPr>
+        <w:pStyle w:val="PargrafodaLista"/>
+        <w:ind w:left="1134"/>
+        <w:rPr>
+          <w:lang w:eastAsia="en-GB"/>
+        </w:rPr>
+      </w:pPr>
+    </w:p>
+    <w:p>
+      <w:pPr>
+        <w:pStyle w:val="PargrafodaLista"/>
+        <w:ind w:left="1134"/>
+        <w:rPr>
+          <w:lang w:eastAsia="en-GB"/>
+        </w:rPr>
+      </w:pPr>
+    </w:p>
+    <w:p>
+      <w:pPr>
+        <w:ind w:left="357"/>
+        <w:rPr>
+          <w:lang w:eastAsia="en-GB"/>
+        </w:rPr>
+      </w:pPr>
+      <w:r>
+        <w:rPr>
+          <w:b/>
+          <w:bCs/>
+          <w:lang w:eastAsia="en-GB"/>
+        </w:rPr>
+        <w:t>Comunicação</w:t>
+      </w:r>
+    </w:p>
+    <w:p>
+      <w:pPr>
+        <w:pStyle w:val="PargrafodaLista"/>
+        <w:numPr>
+          <w:ilvl w:val="0"/>
+          <w:numId w:val="23"/>
+        </w:numPr>
+        <w:spacing w:line="360" w:lineRule="auto"/>
+        <w:rPr>
+          <w:lang w:eastAsia="en-GB"/>
+        </w:rPr>
+      </w:pPr>
+      <w:r>
+        <w:rPr>
+          <w:noProof/>
+        </w:rPr>
+        <w:drawing>
+          <wp:anchor distT="0" distB="0" distL="114300" distR="114300" simplePos="0" relativeHeight="251659264" behindDoc="0" locked="0" layoutInCell="1" allowOverlap="1" wp14:anchorId="4790EEC3" wp14:editId="485B994F">
+            <wp:simplePos x="0" y="0"/>
+            <wp:positionH relativeFrom="column">
+              <wp:posOffset>297121</wp:posOffset>
+            </wp:positionH>
+            <wp:positionV relativeFrom="paragraph">
+              <wp:posOffset>17884</wp:posOffset>
+            </wp:positionV>
+            <wp:extent cx="720000" cy="720000"/>
+            <wp:effectExtent l="0" t="0" r="0" b="0"/>
+            <wp:wrapThrough wrapText="bothSides">
+              <wp:wrapPolygon edited="0">
+                <wp:start x="0" y="0"/>
+                <wp:lineTo x="0" y="21162"/>
+                <wp:lineTo x="21162" y="21162"/>
+                <wp:lineTo x="21162" y="0"/>
+                <wp:lineTo x="0" y="0"/>
+              </wp:wrapPolygon>
+            </wp:wrapThrough>
+            <wp:docPr id="840650375" name="Imagem 7" descr="Discord: Conversa e Convive – Apps no Google Play"/>
+            <wp:cNvGraphicFramePr>
+              <a:graphicFrameLocks xmlns:a="http://schemas.openxmlformats.org/drawingml/2006/main" noChangeAspect="1"/>
+            </wp:cNvGraphicFramePr>
+            <a:graphic xmlns:a="http://schemas.openxmlformats.org/drawingml/2006/main">
+              <a:graphicData uri="http://schemas.openxmlformats.org/drawingml/2006/picture">
+                <pic:pic xmlns:pic="http://schemas.openxmlformats.org/drawingml/2006/picture">
+                  <pic:nvPicPr>
+                    <pic:cNvPr id="0" name="Picture 20" descr="Discord: Conversa e Convive – Apps no Google Play"/>
+                    <pic:cNvPicPr>
+                      <a:picLocks noChangeAspect="1" noChangeArrowheads="1"/>
+                    </pic:cNvPicPr>
+                  </pic:nvPicPr>
+                  <pic:blipFill>
+                    <a:blip r:embed="rId16" cstate="print">
+                      <a:extLst>
+                        <a:ext uri="{28A0092B-C50C-407E-A947-70E740481C1C}">
+                          <a14:useLocalDpi xmlns:a14="http://schemas.microsoft.com/office/drawing/2010/main" val="0"/>
+                        </a:ext>
+                      </a:extLst>
+                    </a:blip>
+                    <a:srcRect/>
+                    <a:stretch>
+                      <a:fillRect/>
+                    </a:stretch>
+                  </pic:blipFill>
+                  <pic:spPr bwMode="auto">
+                    <a:xfrm>
+                      <a:off x="0" y="0"/>
+                      <a:ext cx="720000" cy="720000"/>
+                    </a:xfrm>
+                    <a:prstGeom prst="rect">
+                      <a:avLst/>
+                    </a:prstGeom>
+                    <a:noFill/>
+                    <a:ln>
+                      <a:noFill/>
+                    </a:ln>
+                  </pic:spPr>
+                </pic:pic>
+              </a:graphicData>
+            </a:graphic>
+          </wp:anchor>
+        </w:drawing>
+      </w:r>
+      <w:r>
+        <w:rPr>
+          <w:lang w:eastAsia="en-GB"/>
+        </w:rPr>
+        <w:t>Discord</w:t>
+      </w:r>
+    </w:p>
+    <w:p>
+      <w:pPr>
+        <w:pStyle w:val="PargrafodaLista"/>
+        <w:spacing w:line="360" w:lineRule="auto"/>
+        <w:rPr>
+          <w:lang w:eastAsia="en-GB"/>
+        </w:rPr>
+      </w:pPr>
+      <w:r>
+        <w:rPr>
+          <w:lang w:eastAsia="en-GB"/>
+        </w:rPr>
+        <w:t>Rede social de comunicação por voz</w:t>
+      </w:r>
+    </w:p>
+    <w:p>
+      <w:pPr>
+        <w:pStyle w:val="PargrafodaLista"/>
+        <w:spacing w:line="360" w:lineRule="auto"/>
+        <w:rPr>
+          <w:lang w:eastAsia="en-GB"/>
+        </w:rPr>
+      </w:pPr>
+      <w:r>
+        <w:rPr>
+          <w:lang w:eastAsia="en-GB"/>
+        </w:rPr>
+        <w:t>Utilizado para as reuniões do grupo</w:t>
+      </w:r>
+    </w:p>
+    <w:p>
+      <w:pPr>
+        <w:pStyle w:val="PargrafodaLista"/>
+        <w:spacing w:line="360" w:lineRule="auto"/>
+        <w:rPr>
+          <w:lang w:eastAsia="en-GB"/>
+        </w:rPr>
+      </w:pPr>
+    </w:p>
+    <w:p>
+      <w:pPr>
+        <w:pStyle w:val="PargrafodaLista"/>
+        <w:numPr>
+          <w:ilvl w:val="0"/>
+          <w:numId w:val="23"/>
+        </w:numPr>
+        <w:spacing w:line="360" w:lineRule="auto"/>
+        <w:rPr>
+          <w:lang w:eastAsia="en-GB"/>
+        </w:rPr>
+      </w:pPr>
+      <w:r>
+        <w:rPr>
+          <w:noProof/>
+        </w:rPr>
+        <w:drawing>
+          <wp:anchor distT="0" distB="0" distL="114300" distR="114300" simplePos="0" relativeHeight="251672576" behindDoc="0" locked="0" layoutInCell="1" allowOverlap="1" wp14:anchorId="61311007" wp14:editId="2FEE196E">
+            <wp:simplePos x="0" y="0"/>
+            <wp:positionH relativeFrom="column">
+              <wp:posOffset>311150</wp:posOffset>
+            </wp:positionH>
+            <wp:positionV relativeFrom="paragraph">
+              <wp:posOffset>96594</wp:posOffset>
+            </wp:positionV>
+            <wp:extent cx="715797" cy="720000"/>
+            <wp:effectExtent l="0" t="0" r="0" b="0"/>
+            <wp:wrapThrough wrapText="bothSides">
+              <wp:wrapPolygon edited="0">
+                <wp:start x="6325" y="0"/>
+                <wp:lineTo x="2875" y="3432"/>
+                <wp:lineTo x="0" y="8007"/>
+                <wp:lineTo x="0" y="21162"/>
+                <wp:lineTo x="14374" y="21162"/>
+                <wp:lineTo x="17249" y="19446"/>
+                <wp:lineTo x="21274" y="12583"/>
+                <wp:lineTo x="21274" y="8007"/>
+                <wp:lineTo x="18399" y="3432"/>
+                <wp:lineTo x="14949" y="0"/>
+                <wp:lineTo x="6325" y="0"/>
+              </wp:wrapPolygon>
+            </wp:wrapThrough>
+            <wp:docPr id="475837401" name="Imagem 8" descr="WhatsApp - Wikipedia"/>
+            <wp:cNvGraphicFramePr>
+              <a:graphicFrameLocks xmlns:a="http://schemas.openxmlformats.org/drawingml/2006/main" noChangeAspect="1"/>
+            </wp:cNvGraphicFramePr>
+            <a:graphic xmlns:a="http://schemas.openxmlformats.org/drawingml/2006/main">
+              <a:graphicData uri="http://schemas.openxmlformats.org/drawingml/2006/picture">
+                <pic:pic xmlns:pic="http://schemas.openxmlformats.org/drawingml/2006/picture">
+                  <pic:nvPicPr>
+                    <pic:cNvPr id="0" name="Picture 22" descr="WhatsApp - Wikipedia"/>
+                    <pic:cNvPicPr>
+                      <a:picLocks noChangeAspect="1" noChangeArrowheads="1"/>
+                    </pic:cNvPicPr>
+                  </pic:nvPicPr>
+                  <pic:blipFill>
+                    <a:blip r:embed="rId17" cstate="print">
+                      <a:extLst>
+                        <a:ext uri="{28A0092B-C50C-407E-A947-70E740481C1C}">
+                          <a14:useLocalDpi xmlns:a14="http://schemas.microsoft.com/office/drawing/2010/main" val="0"/>
+                        </a:ext>
+                      </a:extLst>
+                    </a:blip>
+                    <a:srcRect/>
+                    <a:stretch>
+                      <a:fillRect/>
+                    </a:stretch>
+                  </pic:blipFill>
+                  <pic:spPr bwMode="auto">
+                    <a:xfrm>
+                      <a:off x="0" y="0"/>
+                      <a:ext cx="715797" cy="720000"/>
+                    </a:xfrm>
+                    <a:prstGeom prst="rect">
+                      <a:avLst/>
+                    </a:prstGeom>
+                    <a:noFill/>
+                    <a:ln>
+                      <a:noFill/>
+                    </a:ln>
+                  </pic:spPr>
+                </pic:pic>
+              </a:graphicData>
+            </a:graphic>
+          </wp:anchor>
+        </w:drawing>
+      </w:r>
+      <w:r>
+        <w:rPr>
+          <w:lang w:eastAsia="en-GB"/>
+        </w:rPr>
+        <w:t>Whatsapp</w:t>
+      </w:r>
+    </w:p>
+    <w:p>
+      <w:pPr>
+        <w:pStyle w:val="PargrafodaLista"/>
+        <w:spacing w:line="360" w:lineRule="auto"/>
+        <w:rPr>
+          <w:lang w:eastAsia="en-GB"/>
+        </w:rPr>
+      </w:pPr>
+      <w:r>
+        <w:rPr>
+          <w:lang w:eastAsia="en-GB"/>
+        </w:rPr>
+        <w:t>Rede social de mensagens instantâneas</w:t>
+      </w:r>
+    </w:p>
+    <w:p>
+      <w:pPr>
+        <w:pStyle w:val="PargrafodaLista"/>
+        <w:spacing w:line="360" w:lineRule="auto"/>
+        <w:rPr>
+          <w:color w:val="000000" w:themeColor="text1"/>
+          <w:lang w:eastAsia="en-GB"/>
+        </w:rPr>
+      </w:pPr>
+      <w:r>
+        <w:rPr>
+          <w:lang w:eastAsia="en-GB"/>
+        </w:rPr>
+        <w:t>Utilizado para a comunicação mais informal</w:t>
+      </w:r>
+    </w:p>
+    <w:p>
+      <w:pPr>
+        <w:rPr>
+          <w:color w:val="000000" w:themeColor="text1"/>
+          <w:lang w:eastAsia="en-GB"/>
+        </w:rPr>
+      </w:pPr>
+    </w:p>
+    <w:p>
+      <w:pPr>
+        <w:pStyle w:val="PargrafodaLista"/>
+        <w:rPr>
+          <w:lang w:eastAsia="en-GB"/>
+        </w:rPr>
+      </w:pPr>
+    </w:p>
+    <w:p>
+      <w:pPr>
+        <w:pStyle w:val="PargrafodaLista"/>
+        <w:rPr>
+          <w:lang w:eastAsia="en-GB"/>
+        </w:rPr>
+      </w:pPr>
+    </w:p>
+    <w:p>
+      <w:pPr>
+        <w:rPr>
+          <w:lang w:eastAsia="en-GB"/>
+        </w:rPr>
+      </w:pPr>
     </w:p>
     <w:p>
       <w:pPr>
         <w:ind w:firstLine="360"/>
         <w:rPr>
-          <w:rStyle w:val="x4k7w5x"/>
-        </w:rPr>
-      </w:pPr>
-      <w:r>
-        <w:rPr>
-          <w:rStyle w:val="x4k7w5x"/>
-        </w:rPr>
-        <w:t xml:space="preserve">A fase seguinte será a implementação de um único </w:t>
-      </w:r>
-      <w:r>
-        <w:rPr>
-          <w:rStyle w:val="x4k7w5x"/>
-          <w:i/>
-          <w:iCs/>
-        </w:rPr>
-        <w:t>robot</w:t>
-      </w:r>
-      <w:r>
-        <w:rPr>
-          <w:rStyle w:val="x4k7w5x"/>
-        </w:rPr>
-        <w:t xml:space="preserve"> com dois objetivos.</w:t>
-      </w:r>
-    </w:p>
-    <w:p>
-      <w:pPr>
-        <w:ind w:firstLine="360"/>
-        <w:rPr>
-          <w:rStyle w:val="x4k7w5x"/>
-        </w:rPr>
-      </w:pPr>
-    </w:p>
-    <w:p>
-      <w:pPr>
-        <w:pStyle w:val="Ttulo2"/>
-      </w:pPr>
-      <w:bookmarkStart w:id="4" w:name="_Toc151729881"/>
-      <w:r>
-        <w:t>Estratégia</w:t>
-      </w:r>
-      <w:bookmarkEnd w:id="4"/>
-    </w:p>
-    <w:p>
-      <w:pPr>
-        <w:ind w:firstLine="360"/>
-        <w:rPr>
-          <w:lang w:eastAsia="en-GB"/>
-        </w:rPr>
-      </w:pPr>
-      <w:r>
-        <w:rPr>
-          <w:lang w:eastAsia="en-GB"/>
-        </w:rPr>
-        <w:t>Sendo um problema de pesquisa, irão ser aplicados os algoritmos de pesquisa em largura e profundidade para os não informados e o algoritmo A* para o algoritmo informado.</w:t>
-      </w:r>
-    </w:p>
-    <w:p>
-      <w:pPr>
-        <w:spacing w:after="0"/>
-        <w:ind w:firstLine="360"/>
-        <w:rPr>
-          <w:lang w:eastAsia="en-GB"/>
-        </w:rPr>
-      </w:pPr>
-      <w:r>
-        <w:rPr>
-          <w:rStyle w:val="x4k7w5x"/>
-        </w:rPr>
-        <w:t xml:space="preserve">Terá de ser implementado, em </w:t>
-      </w:r>
-      <w:r>
-        <w:rPr>
-          <w:rStyle w:val="x4k7w5x"/>
-          <w:i/>
-          <w:iCs/>
-        </w:rPr>
-        <w:t>Python</w:t>
-      </w:r>
-      <w:r>
-        <w:rPr>
-          <w:rStyle w:val="x4k7w5x"/>
-        </w:rPr>
-        <w:t xml:space="preserve">, uma representação do armazém, assim como os algoritmos que o </w:t>
-      </w:r>
-      <w:r>
-        <w:rPr>
-          <w:rStyle w:val="x4k7w5x"/>
-          <w:i/>
-          <w:iCs/>
-        </w:rPr>
-        <w:t>robot</w:t>
-      </w:r>
-      <w:r>
-        <w:rPr>
-          <w:rStyle w:val="x4k7w5x"/>
-        </w:rPr>
-        <w:t xml:space="preserve"> terá de modo a conseguir uma solução ao problema. Serão avaliados o tempo que o algoritmo demora a encontrar uma solução e se essa solução será a solução ótima.</w:t>
-      </w:r>
-    </w:p>
-    <w:p>
-      <w:pPr>
-        <w:ind w:firstLine="360"/>
-        <w:rPr>
-          <w:lang w:eastAsia="en-GB"/>
-        </w:rPr>
-      </w:pPr>
-      <w:r>
-        <w:rPr>
-          <w:lang w:eastAsia="en-GB"/>
-        </w:rPr>
-        <w:t>A solução será o caminho encontrado pelos algoritmos desde a posição inicial até ao objetivo, ou seja, até ao item no armazém.</w:t>
-      </w:r>
-      <w:r>
-        <w:rPr>
-          <w:lang w:eastAsia="en-GB"/>
-        </w:rPr>
-        <w:t xml:space="preserve"> Uma solução pode ser considerada a solução ótima quando esta for o menor caminho, com o menor custo.</w:t>
-      </w:r>
-    </w:p>
-    <w:p>
-      <w:pPr>
-        <w:spacing w:after="0"/>
-        <w:ind w:firstLine="360"/>
-        <w:rPr>
-          <w:lang w:eastAsia="en-GB"/>
-        </w:rPr>
-      </w:pPr>
-      <w:r>
-        <w:rPr>
-          <w:lang w:eastAsia="en-GB"/>
-        </w:rPr>
-        <w:t xml:space="preserve"> Os algoritmos de pesquisa</w:t>
-      </w:r>
-      <w:r>
-        <w:rPr>
-          <w:lang w:eastAsia="en-GB"/>
-        </w:rPr>
-        <w:t xml:space="preserve">, de modo a conseguirem prosseguir com a procura, utilizam uma </w:t>
-      </w:r>
-      <w:r>
-        <w:rPr>
-          <w:i/>
-          <w:iCs/>
-          <w:lang w:eastAsia="en-GB"/>
-        </w:rPr>
-        <w:t>frontier</w:t>
-      </w:r>
-      <w:r>
-        <w:rPr>
-          <w:lang w:eastAsia="en-GB"/>
-        </w:rPr>
-        <w:t>, que irá gerir os nós a e</w:t>
-      </w:r>
-      <w:r>
-        <w:rPr>
-          <w:rStyle w:val="x4k7w5x"/>
-        </w:rPr>
-        <w:t>x</w:t>
-      </w:r>
-      <w:r>
-        <w:rPr>
-          <w:lang w:eastAsia="en-GB"/>
-        </w:rPr>
-        <w:t>pandir, de modo que o algoritmo saiba as opções que tem para prosseguir com a procura.</w:t>
-      </w:r>
-    </w:p>
-    <w:p>
-      <w:pPr>
-        <w:ind w:firstLine="360"/>
-        <w:rPr>
-          <w:lang w:eastAsia="en-GB"/>
-        </w:rPr>
-      </w:pPr>
-      <w:r>
-        <w:rPr>
-          <w:lang w:eastAsia="en-GB"/>
-        </w:rPr>
-        <w:t xml:space="preserve">A forma como a </w:t>
-      </w:r>
-      <w:r>
-        <w:rPr>
-          <w:i/>
-          <w:iCs/>
-          <w:lang w:eastAsia="en-GB"/>
-        </w:rPr>
-        <w:t>frontier</w:t>
-      </w:r>
-      <w:r>
-        <w:rPr>
-          <w:lang w:eastAsia="en-GB"/>
-        </w:rPr>
-        <w:t xml:space="preserve"> é montada depende do algoritmo.</w:t>
+          <w:lang w:eastAsia="en-GB"/>
+        </w:rPr>
+      </w:pPr>
+      <w:r>
+        <w:rPr>
+          <w:lang w:eastAsia="en-GB"/>
+        </w:rPr>
+        <w:t xml:space="preserve"> </w:t>
+      </w:r>
+      <w:r>
+        <w:rPr>
+          <w:lang w:eastAsia="en-GB"/>
+        </w:rPr>
+        <w:t xml:space="preserve"> </w:t>
       </w:r>
     </w:p>
     <w:p>
@@ -2260,16 +2946,8 @@
         <w:rPr>
           <w:lang w:eastAsia="en-GB"/>
         </w:rPr>
-      </w:pPr>
-    </w:p>
-    <w:p>
-      <w:pPr>
-        <w:ind w:left="360"/>
-        <w:rPr>
-          <w:lang w:eastAsia="en-GB"/>
-        </w:rPr>
         <w:sectPr>
-          <w:headerReference w:type="default" r:id="rId14"/>
+          <w:headerReference w:type="default" r:id="rId18"/>
           <w:pgSz w:w="11906" w:h="16838"/>
           <w:pgMar w:top="1440" w:right="1440" w:bottom="1440" w:left="1440" w:header="708" w:footer="708" w:gutter="0"/>
           <w:cols w:space="708"/>
@@ -2281,12 +2959,12 @@
       <w:pPr>
         <w:pStyle w:val="Ttulo1"/>
       </w:pPr>
-      <w:bookmarkStart w:id="5" w:name="_Toc151729882"/>
+      <w:bookmarkStart w:id="3" w:name="_Toc151729882"/>
       <w:r>
         <w:lastRenderedPageBreak/>
         <w:t>Algoritmos de Pesquisa</w:t>
       </w:r>
-      <w:bookmarkEnd w:id="5"/>
+      <w:bookmarkEnd w:id="3"/>
     </w:p>
     <w:p>
       <w:pPr>
@@ -2299,21 +2977,36 @@
         <w:rPr>
           <w:lang w:eastAsia="en-GB"/>
         </w:rPr>
-        <w:t>Este capítulo tratará da introdução teórica a cada algoritmo escolhido para o desenvolvimento do trabalho prático.</w:t>
-      </w:r>
-    </w:p>
-    <w:p>
-      <w:pPr>
-        <w:pStyle w:val="Ttulo2"/>
-      </w:pPr>
-      <w:bookmarkStart w:id="6" w:name="_Toc151729883"/>
-      <w:r>
-        <w:t>Largura</w:t>
-      </w:r>
-      <w:bookmarkEnd w:id="6"/>
-    </w:p>
-    <w:p>
-      <w:pPr>
+        <w:t>Este capítulo tratará da introdução teórica</w:t>
+      </w:r>
+      <w:r>
+        <w:rPr>
+          <w:lang w:eastAsia="en-GB"/>
+        </w:rPr>
+        <w:t xml:space="preserve"> e implementação</w:t>
+      </w:r>
+      <w:r>
+        <w:rPr>
+          <w:lang w:eastAsia="en-GB"/>
+        </w:rPr>
+        <w:t xml:space="preserve"> </w:t>
+      </w:r>
+      <w:r>
+        <w:rPr>
+          <w:lang w:eastAsia="en-GB"/>
+        </w:rPr>
+        <w:t>de</w:t>
+      </w:r>
+      <w:r>
+        <w:rPr>
+          <w:lang w:eastAsia="en-GB"/>
+        </w:rPr>
+        <w:t xml:space="preserve"> cada algoritmo escolhido para o desenvolvimento do trabalho prático.</w:t>
+      </w:r>
+    </w:p>
+    <w:p>
+      <w:pPr>
+        <w:spacing w:after="0"/>
         <w:ind w:firstLine="360"/>
         <w:rPr>
           <w:lang w:eastAsia="en-GB"/>
@@ -2323,25 +3016,7 @@
         <w:rPr>
           <w:lang w:eastAsia="en-GB"/>
         </w:rPr>
-        <w:t xml:space="preserve">O algoritmo de pesquisa em largura </w:t>
-      </w:r>
-      <w:r>
-        <w:rPr>
-          <w:lang w:eastAsia="en-GB"/>
-        </w:rPr>
-        <w:t>irá seguir múltiplas direções ao mesmo tempo, e</w:t>
-      </w:r>
-      <w:r>
-        <w:rPr>
-          <w:rStyle w:val="x4k7w5x"/>
-        </w:rPr>
-        <w:t>xplorando vários caminhos simultaneamente.</w:t>
-      </w:r>
-      <w:r>
-        <w:rPr>
-          <w:lang w:eastAsia="en-GB"/>
-        </w:rPr>
-        <w:t xml:space="preserve"> Para tornar isso possível, a </w:t>
+        <w:t xml:space="preserve">Os algoritmos de pesquisa, de modo a conseguirem prosseguir com a procura, utilizam uma </w:t>
       </w:r>
       <w:r>
         <w:rPr>
@@ -2355,7 +3030,93 @@
         <w:rPr>
           <w:lang w:eastAsia="en-GB"/>
         </w:rPr>
-        <w:t xml:space="preserve"> será montada como uma </w:t>
+        <w:t>, que irá gerir os nós a e</w:t>
+      </w:r>
+      <w:r>
+        <w:rPr>
+          <w:rStyle w:val="x4k7w5x"/>
+        </w:rPr>
+        <w:t>x</w:t>
+      </w:r>
+      <w:r>
+        <w:rPr>
+          <w:lang w:eastAsia="en-GB"/>
+        </w:rPr>
+        <w:t>pandir, de modo que o algoritmo saiba as opções que tem para prosseguir com a procura</w:t>
+      </w:r>
+      <w:r>
+        <w:rPr>
+          <w:lang w:eastAsia="en-GB"/>
+        </w:rPr>
+        <w:t>, sendo um conceito comum dos algoritmos</w:t>
+      </w:r>
+      <w:r>
+        <w:rPr>
+          <w:lang w:eastAsia="en-GB"/>
+        </w:rPr>
+        <w:t>.</w:t>
+      </w:r>
+    </w:p>
+    <w:p>
+      <w:pPr>
+        <w:ind w:firstLine="360"/>
+        <w:rPr>
+          <w:lang w:eastAsia="en-GB"/>
+        </w:rPr>
+      </w:pPr>
+    </w:p>
+    <w:p>
+      <w:pPr>
+        <w:pStyle w:val="Ttulo2"/>
+      </w:pPr>
+      <w:bookmarkStart w:id="4" w:name="_Toc151729883"/>
+      <w:r>
+        <w:t>Largura</w:t>
+      </w:r>
+      <w:bookmarkEnd w:id="4"/>
+    </w:p>
+    <w:p>
+      <w:pPr>
+        <w:ind w:firstLine="360"/>
+        <w:rPr>
+          <w:lang w:eastAsia="en-GB"/>
+        </w:rPr>
+      </w:pPr>
+      <w:r>
+        <w:rPr>
+          <w:lang w:eastAsia="en-GB"/>
+        </w:rPr>
+        <w:t>O algoritmo de pesquisa em largura</w:t>
+      </w:r>
+      <w:r>
+        <w:rPr>
+          <w:lang w:eastAsia="en-GB"/>
+        </w:rPr>
+        <w:t>, ou BFS,</w:t>
+      </w:r>
+      <w:r>
+        <w:rPr>
+          <w:lang w:eastAsia="en-GB"/>
+        </w:rPr>
+        <w:t xml:space="preserve"> </w:t>
+      </w:r>
+      <w:r>
+        <w:rPr>
+          <w:lang w:eastAsia="en-GB"/>
+        </w:rPr>
+        <w:t>irá seguir múltiplas direções ao mesmo tempo, e</w:t>
+      </w:r>
+      <w:r>
+        <w:rPr>
+          <w:rStyle w:val="x4k7w5x"/>
+        </w:rPr>
+        <w:t>xplorando vários caminhos simultaneamente.</w:t>
+      </w:r>
+      <w:r>
+        <w:rPr>
+          <w:lang w:eastAsia="en-GB"/>
+        </w:rPr>
+        <w:t xml:space="preserve"> Para tornar isso possível, a </w:t>
       </w:r>
       <w:r>
         <w:rPr>
@@ -2363,28 +3124,39 @@
           <w:iCs/>
           <w:lang w:eastAsia="en-GB"/>
         </w:rPr>
-        <w:t>queue</w:t>
-      </w:r>
-      <w:r>
-        <w:rPr>
-          <w:lang w:eastAsia="en-GB"/>
-        </w:rPr>
-        <w:t>, tendo como método o FIFO –</w:t>
-      </w:r>
-      <w:r>
-        <w:rPr>
-          <w:lang w:eastAsia="en-GB"/>
-        </w:rPr>
-        <w:t xml:space="preserve"> </w:t>
-      </w:r>
-      <w:proofErr w:type="spellStart"/>
+        <w:t>frontier</w:t>
+      </w:r>
+      <w:r>
+        <w:rPr>
+          <w:lang w:eastAsia="en-GB"/>
+        </w:rPr>
+        <w:t>,</w:t>
+      </w:r>
+      <w:r>
+        <w:rPr>
+          <w:lang w:eastAsia="en-GB"/>
+        </w:rPr>
+        <w:t xml:space="preserve"> será montada como uma </w:t>
+      </w:r>
       <w:r>
         <w:rPr>
           <w:i/>
           <w:iCs/>
           <w:lang w:eastAsia="en-GB"/>
         </w:rPr>
-        <w:t>F</w:t>
+        <w:t>queue</w:t>
+      </w:r>
+      <w:r>
+        <w:rPr>
+          <w:lang w:eastAsia="en-GB"/>
+        </w:rPr>
+        <w:t>, tendo como método o FIFO –</w:t>
+      </w:r>
+      <w:r>
+        <w:rPr>
+          <w:lang w:eastAsia="en-GB"/>
+        </w:rPr>
+        <w:t xml:space="preserve"> </w:t>
       </w:r>
       <w:r>
         <w:rPr>
@@ -2392,16 +3164,15 @@
           <w:iCs/>
           <w:lang w:eastAsia="en-GB"/>
         </w:rPr>
-        <w:t>irst</w:t>
-      </w:r>
-      <w:proofErr w:type="spellEnd"/>
+        <w:t>F</w:t>
+      </w:r>
       <w:r>
         <w:rPr>
           <w:i/>
           <w:iCs/>
           <w:lang w:eastAsia="en-GB"/>
         </w:rPr>
-        <w:t xml:space="preserve"> </w:t>
+        <w:t xml:space="preserve">irst </w:t>
       </w:r>
       <w:r>
         <w:rPr>
@@ -2419,7 +3190,6 @@
         </w:rPr>
         <w:t xml:space="preserve">n </w:t>
       </w:r>
-      <w:proofErr w:type="spellStart"/>
       <w:r>
         <w:rPr>
           <w:i/>
@@ -2434,16 +3204,7 @@
           <w:iCs/>
           <w:lang w:eastAsia="en-GB"/>
         </w:rPr>
-        <w:t>irst</w:t>
-      </w:r>
-      <w:proofErr w:type="spellEnd"/>
-      <w:r>
-        <w:rPr>
-          <w:i/>
-          <w:iCs/>
-          <w:lang w:eastAsia="en-GB"/>
-        </w:rPr>
-        <w:t xml:space="preserve"> </w:t>
+        <w:t xml:space="preserve">irst </w:t>
       </w:r>
       <w:r>
         <w:rPr>
@@ -2572,7 +3333,7 @@
                     <pic:cNvPicPr/>
                   </pic:nvPicPr>
                   <pic:blipFill rotWithShape="1">
-                    <a:blip r:embed="rId15"/>
+                    <a:blip r:embed="rId19"/>
                     <a:srcRect l="6878" t="29468" r="83516" b="58400"/>
                     <a:stretch/>
                   </pic:blipFill>
@@ -2619,7 +3380,7 @@
                     <pic:cNvPicPr/>
                   </pic:nvPicPr>
                   <pic:blipFill rotWithShape="1">
-                    <a:blip r:embed="rId15"/>
+                    <a:blip r:embed="rId19"/>
                     <a:srcRect l="32502" t="29023" r="57779" b="58655"/>
                     <a:stretch/>
                   </pic:blipFill>
@@ -2681,7 +3442,7 @@
                     <pic:cNvPicPr/>
                   </pic:nvPicPr>
                   <pic:blipFill rotWithShape="1">
-                    <a:blip r:embed="rId15"/>
+                    <a:blip r:embed="rId19"/>
                     <a:srcRect l="6678" t="73437" r="83671" b="14361"/>
                     <a:stretch/>
                   </pic:blipFill>
@@ -2728,7 +3489,7 @@
                     <pic:cNvPicPr/>
                   </pic:nvPicPr>
                   <pic:blipFill rotWithShape="1">
-                    <a:blip r:embed="rId15"/>
+                    <a:blip r:embed="rId19"/>
                     <a:srcRect l="31260" t="73310" r="57785" b="13994"/>
                     <a:stretch/>
                   </pic:blipFill>
@@ -2759,12 +3520,9 @@
     <w:p>
       <w:pPr>
         <w:pStyle w:val="Legenda"/>
-        <w:rPr>
-          <w:lang w:eastAsia="en-GB"/>
-        </w:rPr>
-      </w:pPr>
-      <w:bookmarkStart w:id="7" w:name="_Ref151729704"/>
-      <w:bookmarkStart w:id="8" w:name="_Toc151729890"/>
+      </w:pPr>
+      <w:bookmarkStart w:id="5" w:name="_Ref151729704"/>
+      <w:bookmarkStart w:id="6" w:name="_Toc151729890"/>
       <w:r>
         <w:t xml:space="preserve">Figura </w:t>
       </w:r>
@@ -2786,17 +3544,183 @@
       <w:r>
         <w:fldChar w:fldCharType="end"/>
       </w:r>
+      <w:bookmarkEnd w:id="5"/>
+      <w:r>
+        <w:t xml:space="preserve"> - </w:t>
+      </w:r>
+      <w:r>
+        <w:t xml:space="preserve">Representação gráfica do algoritmo de pesquisa em </w:t>
+      </w:r>
+      <w:r>
+        <w:t>largura</w:t>
+      </w:r>
+      <w:bookmarkEnd w:id="6"/>
+    </w:p>
+    <w:p>
+      <w:r>
+        <w:tab/>
+        <w:t xml:space="preserve">Para isto, na definição de </w:t>
+      </w:r>
+      <w:r>
+        <w:rPr>
+          <w:i/>
+          <w:iCs/>
+        </w:rPr>
+        <w:t>frontier</w:t>
+      </w:r>
+      <w:r>
+        <w:t xml:space="preserve">, que será a </w:t>
+      </w:r>
+      <w:r>
+        <w:rPr>
+          <w:i/>
+          <w:iCs/>
+        </w:rPr>
+        <w:t xml:space="preserve">queueFrontier, </w:t>
+      </w:r>
+      <w:r>
+        <w:t xml:space="preserve">definida como a classe deque da biblioteca </w:t>
+      </w:r>
+      <w:r>
+        <w:rPr>
+          <w:i/>
+          <w:iCs/>
+        </w:rPr>
+        <w:t>collections</w:t>
+      </w:r>
+      <w:r>
+        <w:t>, neste caso será feito a eliminação do primeiro item guardado na variável, com recurso ao método popleft(), como se pode observar a seguir:</w:t>
+      </w:r>
+    </w:p>
+    <w:p>
+      <w:pPr>
+        <w:shd w:val="clear" w:color="auto" w:fill="1E1E1E"/>
+        <w:spacing w:after="0" w:line="285" w:lineRule="atLeast"/>
+        <w:jc w:val="left"/>
+        <w:rPr>
+          <w:rFonts w:ascii="Consolas" w:eastAsia="Times New Roman" w:hAnsi="Consolas"/>
+          <w:color w:val="D4D4D4"/>
+          <w:sz w:val="21"/>
+          <w:szCs w:val="21"/>
+          <w:lang w:eastAsia="en-GB"/>
+        </w:rPr>
+      </w:pPr>
+      <w:r>
+        <w:rPr>
+          <w:rFonts w:ascii="Consolas" w:eastAsia="Times New Roman" w:hAnsi="Consolas"/>
+          <w:color w:val="9CDCFE"/>
+          <w:sz w:val="21"/>
+          <w:szCs w:val="21"/>
+          <w:lang w:eastAsia="en-GB"/>
+        </w:rPr>
+        <w:t>queueFrontier</w:t>
+      </w:r>
+      <w:r>
+        <w:rPr>
+          <w:rFonts w:ascii="Consolas" w:eastAsia="Times New Roman" w:hAnsi="Consolas"/>
+          <w:color w:val="D4D4D4"/>
+          <w:sz w:val="21"/>
+          <w:szCs w:val="21"/>
+          <w:lang w:eastAsia="en-GB"/>
+        </w:rPr>
+        <w:t>.</w:t>
+      </w:r>
+      <w:r>
+        <w:rPr>
+          <w:rFonts w:ascii="Consolas" w:eastAsia="Times New Roman" w:hAnsi="Consolas"/>
+          <w:color w:val="DCDCAA"/>
+          <w:sz w:val="21"/>
+          <w:szCs w:val="21"/>
+          <w:lang w:eastAsia="en-GB"/>
+        </w:rPr>
+        <w:t>popleft</w:t>
+      </w:r>
+      <w:r>
+        <w:rPr>
+          <w:rFonts w:ascii="Consolas" w:eastAsia="Times New Roman" w:hAnsi="Consolas"/>
+          <w:color w:val="D4D4D4"/>
+          <w:sz w:val="21"/>
+          <w:szCs w:val="21"/>
+          <w:lang w:eastAsia="en-GB"/>
+        </w:rPr>
+        <w:t>()</w:t>
+      </w:r>
+    </w:p>
+    <w:p>
+      <w:pPr>
+        <w:spacing w:before="240" w:after="0"/>
+        <w:rPr>
+          <w:rStyle w:val="x4k7w5x"/>
+        </w:rPr>
+      </w:pPr>
+      <w:r>
+        <w:lastRenderedPageBreak/>
+        <w:tab/>
+      </w:r>
+      <w:r>
+        <w:t>O par de coordenadas eliminado será armazenado como (</w:t>
+      </w:r>
+      <w:r>
+        <w:rPr>
+          <w:rStyle w:val="x4k7w5x"/>
+        </w:rPr>
+        <w:t>x, y).</w:t>
+      </w:r>
+    </w:p>
+    <w:p>
+      <w:pPr>
+        <w:rPr>
+          <w:rStyle w:val="x4k7w5x"/>
+        </w:rPr>
+      </w:pPr>
+      <w:r>
+        <w:rPr>
+          <w:rStyle w:val="x4k7w5x"/>
+        </w:rPr>
+        <w:tab/>
+        <w:t>Caso esse par seja o fim, o</w:t>
+      </w:r>
+      <w:r>
+        <w:rPr>
+          <w:rStyle w:val="x4k7w5x"/>
+        </w:rPr>
+        <w:t xml:space="preserve"> caminho será reconstruído a partir do dicionário de pais, definido no </w:t>
+      </w:r>
+      <w:r>
+        <w:rPr>
+          <w:rStyle w:val="x4k7w5x"/>
+        </w:rPr>
+        <w:t>início</w:t>
+      </w:r>
+      <w:r>
+        <w:rPr>
+          <w:rStyle w:val="x4k7w5x"/>
+        </w:rPr>
+        <w:t xml:space="preserve"> da função de bfs.</w:t>
+      </w:r>
+    </w:p>
+    <w:p>
+      <w:pPr>
+        <w:ind w:left="360"/>
+      </w:pPr>
+    </w:p>
+    <w:p>
+      <w:pPr>
+        <w:ind w:firstLine="360"/>
+        <w:rPr>
+          <w:lang w:eastAsia="en-GB"/>
+        </w:rPr>
+      </w:pPr>
+    </w:p>
+    <w:p>
+      <w:pPr>
+        <w:pStyle w:val="Ttulo2"/>
+      </w:pPr>
+      <w:bookmarkStart w:id="7" w:name="_Toc151729884"/>
+      <w:r>
+        <w:t>Profundidade</w:t>
+      </w:r>
       <w:bookmarkEnd w:id="7"/>
-      <w:r>
-        <w:t xml:space="preserve"> - </w:t>
-      </w:r>
-      <w:r>
-        <w:t xml:space="preserve">Representação gráfica do algoritmo de pesquisa em </w:t>
-      </w:r>
-      <w:r>
-        <w:t>largura</w:t>
-      </w:r>
-      <w:bookmarkEnd w:id="8"/>
     </w:p>
     <w:p>
       <w:pPr>
@@ -2805,29 +3729,23 @@
           <w:lang w:eastAsia="en-GB"/>
         </w:rPr>
       </w:pPr>
-    </w:p>
-    <w:p>
-      <w:pPr>
-        <w:pStyle w:val="Ttulo2"/>
-      </w:pPr>
-      <w:bookmarkStart w:id="9" w:name="_Toc151729884"/>
-      <w:r>
-        <w:t>Profundidade</w:t>
-      </w:r>
-      <w:bookmarkEnd w:id="9"/>
-    </w:p>
-    <w:p>
-      <w:pPr>
-        <w:ind w:firstLine="360"/>
-        <w:rPr>
-          <w:lang w:eastAsia="en-GB"/>
-        </w:rPr>
-      </w:pPr>
-      <w:r>
-        <w:rPr>
-          <w:lang w:eastAsia="en-GB"/>
-        </w:rPr>
-        <w:t xml:space="preserve">O algoritmo de pesquisa em profundidade é </w:t>
+      <w:r>
+        <w:rPr>
+          <w:lang w:eastAsia="en-GB"/>
+        </w:rPr>
+        <w:t>O algoritmo de pesquisa em profundidade</w:t>
+      </w:r>
+      <w:r>
+        <w:rPr>
+          <w:lang w:eastAsia="en-GB"/>
+        </w:rPr>
+        <w:t>, ou DFS,</w:t>
+      </w:r>
+      <w:r>
+        <w:rPr>
+          <w:lang w:eastAsia="en-GB"/>
+        </w:rPr>
+        <w:t xml:space="preserve"> é </w:t>
       </w:r>
       <w:r>
         <w:rPr>
@@ -2851,25 +3769,7 @@
         <w:rPr>
           <w:rStyle w:val="x4k7w5x"/>
         </w:rPr>
-        <w:t>x</w:t>
-      </w:r>
-      <w:r>
-        <w:rPr>
-          <w:rStyle w:val="x4k7w5x"/>
-        </w:rPr>
-        <w:t>austa todos os nós a e</w:t>
-      </w:r>
-      <w:r>
-        <w:rPr>
-          <w:rStyle w:val="x4k7w5x"/>
-        </w:rPr>
-        <w:t>x</w:t>
-      </w:r>
-      <w:r>
-        <w:rPr>
-          <w:rStyle w:val="x4k7w5x"/>
-        </w:rPr>
-        <w:t xml:space="preserve">pandir do mesmo nível, seguindo vários caminhos ao mesmo tempo, o algoritmo em profundidade segue apenas um caminho até ao fim, representado na </w:t>
+        <w:t xml:space="preserve">xausta todos os nós a expandir do mesmo nível, seguindo vários caminhos ao mesmo tempo, o algoritmo em profundidade segue apenas um caminho até ao fim, representado na </w:t>
       </w:r>
       <w:r>
         <w:rPr>
@@ -2928,7 +3828,6 @@
         <w:rPr>
           <w:noProof/>
         </w:rPr>
-        <w:lastRenderedPageBreak/>
         <w:drawing>
           <wp:inline distT="0" distB="0" distL="0" distR="0" wp14:anchorId="266C6A1F" wp14:editId="0024FEB1">
             <wp:extent cx="1831293" cy="1001110"/>
@@ -2945,7 +3844,7 @@
                     <pic:cNvPicPr/>
                   </pic:nvPicPr>
                   <pic:blipFill rotWithShape="1">
-                    <a:blip r:embed="rId16"/>
+                    <a:blip r:embed="rId20"/>
                     <a:srcRect l="5566" t="27929" r="82682" b="60649"/>
                     <a:stretch/>
                   </pic:blipFill>
@@ -2992,7 +3891,7 @@
                     <pic:cNvPicPr/>
                   </pic:nvPicPr>
                   <pic:blipFill rotWithShape="1">
-                    <a:blip r:embed="rId16"/>
+                    <a:blip r:embed="rId20"/>
                     <a:srcRect l="31419" t="27518" r="56830" b="60735"/>
                     <a:stretch/>
                   </pic:blipFill>
@@ -3048,7 +3947,7 @@
                     <pic:cNvPicPr/>
                   </pic:nvPicPr>
                   <pic:blipFill rotWithShape="1">
-                    <a:blip r:embed="rId16"/>
+                    <a:blip r:embed="rId20"/>
                     <a:srcRect l="5815" t="60255" r="82926" b="26767"/>
                     <a:stretch/>
                   </pic:blipFill>
@@ -3095,7 +3994,7 @@
                     <pic:cNvPicPr/>
                   </pic:nvPicPr>
                   <pic:blipFill rotWithShape="1">
-                    <a:blip r:embed="rId16"/>
+                    <a:blip r:embed="rId20"/>
                     <a:srcRect l="30801" t="61134" r="57072" b="26766"/>
                     <a:stretch/>
                   </pic:blipFill>
@@ -3149,7 +4048,7 @@
                     <pic:cNvPicPr/>
                   </pic:nvPicPr>
                   <pic:blipFill rotWithShape="1">
-                    <a:blip r:embed="rId17"/>
+                    <a:blip r:embed="rId21"/>
                     <a:srcRect l="5813" t="41995" r="83053" b="45469"/>
                     <a:stretch/>
                   </pic:blipFill>
@@ -3196,7 +4095,7 @@
                     <pic:cNvPicPr/>
                   </pic:nvPicPr>
                   <pic:blipFill rotWithShape="1">
-                    <a:blip r:embed="rId17"/>
+                    <a:blip r:embed="rId21"/>
                     <a:srcRect l="31537" t="41995" r="57577" b="45249"/>
                     <a:stretch/>
                   </pic:blipFill>
@@ -3228,8 +4127,8 @@
       <w:pPr>
         <w:pStyle w:val="Legenda"/>
       </w:pPr>
-      <w:bookmarkStart w:id="10" w:name="_Ref151729712"/>
-      <w:bookmarkStart w:id="11" w:name="_Toc151729891"/>
+      <w:bookmarkStart w:id="8" w:name="_Ref151729712"/>
+      <w:bookmarkStart w:id="9" w:name="_Toc151729891"/>
       <w:r>
         <w:t xml:space="preserve">Figura </w:t>
       </w:r>
@@ -3251,11 +4150,11 @@
       <w:r>
         <w:fldChar w:fldCharType="end"/>
       </w:r>
-      <w:bookmarkEnd w:id="10"/>
+      <w:bookmarkEnd w:id="8"/>
       <w:r>
         <w:t xml:space="preserve"> - Representação gráfica do algoritmo de pesquisa em profundidade</w:t>
       </w:r>
-      <w:bookmarkEnd w:id="11"/>
+      <w:bookmarkEnd w:id="9"/>
     </w:p>
     <w:p>
       <w:pPr>
@@ -3277,78 +4176,35 @@
       <w:r>
         <w:t xml:space="preserve">, agindo em FILO – </w:t>
       </w:r>
-      <w:proofErr w:type="spellStart"/>
       <w:r>
         <w:rPr>
           <w:i/>
           <w:iCs/>
         </w:rPr>
-        <w:t>First</w:t>
-      </w:r>
-      <w:proofErr w:type="spellEnd"/>
-      <w:r>
-        <w:rPr>
+        <w:t>First In Last Out</w:t>
+      </w:r>
+      <w:r>
+        <w:t>. Com isso, ao e</w:t>
+      </w:r>
+      <w:r>
+        <w:rPr>
+          <w:rStyle w:val="x4k7w5x"/>
+        </w:rPr>
+        <w:t xml:space="preserve">xpandir os nós, o último a ser adicionado à </w:t>
+      </w:r>
+      <w:r>
+        <w:rPr>
+          <w:rStyle w:val="x4k7w5x"/>
           <w:i/>
           <w:iCs/>
         </w:rPr>
-        <w:t xml:space="preserve"> In </w:t>
-      </w:r>
-      <w:proofErr w:type="spellStart"/>
-      <w:r>
-        <w:rPr>
-          <w:i/>
-          <w:iCs/>
-        </w:rPr>
-        <w:t>Last</w:t>
-      </w:r>
-      <w:proofErr w:type="spellEnd"/>
-      <w:r>
-        <w:rPr>
-          <w:i/>
-          <w:iCs/>
-        </w:rPr>
-        <w:t xml:space="preserve"> Out</w:t>
-      </w:r>
-      <w:r>
-        <w:t>. Com isso, ao e</w:t>
-      </w:r>
-      <w:r>
-        <w:rPr>
-          <w:rStyle w:val="x4k7w5x"/>
-        </w:rPr>
-        <w:t>x</w:t>
-      </w:r>
-      <w:r>
-        <w:rPr>
-          <w:rStyle w:val="x4k7w5x"/>
-        </w:rPr>
-        <w:t xml:space="preserve">pandir os nós, o último a ser adicionado à </w:t>
-      </w:r>
-      <w:r>
-        <w:rPr>
-          <w:rStyle w:val="x4k7w5x"/>
-          <w:i/>
-          <w:iCs/>
-        </w:rPr>
         <w:t>frontier</w:t>
       </w:r>
       <w:r>
         <w:rPr>
           <w:rStyle w:val="x4k7w5x"/>
         </w:rPr>
-        <w:t xml:space="preserve"> irá ser o próximo a ser e</w:t>
-      </w:r>
-      <w:r>
-        <w:rPr>
-          <w:rStyle w:val="x4k7w5x"/>
-        </w:rPr>
-        <w:t>x</w:t>
-      </w:r>
-      <w:r>
-        <w:rPr>
-          <w:rStyle w:val="x4k7w5x"/>
-        </w:rPr>
-        <w:t>pandido.</w:t>
+        <w:t xml:space="preserve"> irá ser o próximo a ser expandido.</w:t>
       </w:r>
     </w:p>
     <w:p>
@@ -3362,11 +4218,11 @@
       <w:pPr>
         <w:pStyle w:val="Ttulo2"/>
       </w:pPr>
-      <w:bookmarkStart w:id="12" w:name="_Toc151729885"/>
+      <w:bookmarkStart w:id="10" w:name="_Toc151729885"/>
       <w:r>
         <w:t>A*</w:t>
       </w:r>
-      <w:bookmarkEnd w:id="12"/>
+      <w:bookmarkEnd w:id="10"/>
     </w:p>
     <w:p>
       <w:pPr>
@@ -3379,16 +4235,11 @@
       <w:pPr>
         <w:pStyle w:val="Ttulo3"/>
       </w:pPr>
-      <w:bookmarkStart w:id="13" w:name="_Toc151729886"/>
+      <w:bookmarkStart w:id="11" w:name="_Toc151729886"/>
       <w:r>
         <w:t>Heurística</w:t>
       </w:r>
-      <w:bookmarkEnd w:id="13"/>
-    </w:p>
-    <w:p>
-      <w:pPr>
-        <w:ind w:firstLine="360"/>
-      </w:pPr>
+      <w:bookmarkEnd w:id="11"/>
     </w:p>
     <w:p/>
     <w:p/>
@@ -3396,7 +4247,7 @@
     <w:p>
       <w:pPr>
         <w:sectPr>
-          <w:headerReference w:type="default" r:id="rId18"/>
+          <w:headerReference w:type="default" r:id="rId22"/>
           <w:pgSz w:w="11906" w:h="16838"/>
           <w:pgMar w:top="1440" w:right="1440" w:bottom="1440" w:left="1440" w:header="708" w:footer="708" w:gutter="0"/>
           <w:cols w:space="708"/>
@@ -3408,12 +4259,838 @@
       <w:pPr>
         <w:pStyle w:val="Ttulo1"/>
       </w:pPr>
-      <w:bookmarkStart w:id="14" w:name="_Toc151729887"/>
+      <w:bookmarkStart w:id="12" w:name="_Toc151729887"/>
       <w:r>
         <w:lastRenderedPageBreak/>
         <w:t>Testes e Resultados</w:t>
       </w:r>
-      <w:bookmarkEnd w:id="14"/>
+      <w:bookmarkEnd w:id="12"/>
+    </w:p>
+    <w:p>
+      <w:pPr>
+        <w:ind w:firstLine="360"/>
+        <w:rPr>
+          <w:rStyle w:val="x4k7w5x"/>
+        </w:rPr>
+      </w:pPr>
+      <w:r>
+        <w:rPr>
+          <w:lang w:eastAsia="en-GB"/>
+        </w:rPr>
+        <w:t>Neste capítulo estarão e</w:t>
+      </w:r>
+      <w:r>
+        <w:rPr>
+          <w:rStyle w:val="x4k7w5x"/>
+        </w:rPr>
+        <w:t>xpostos os testes a cada algoritmo e a comparação entre os resultados de cada.</w:t>
+      </w:r>
+    </w:p>
+    <w:p>
+      <w:pPr>
+        <w:ind w:firstLine="360"/>
+        <w:rPr>
+          <w:lang w:eastAsia="en-GB"/>
+        </w:rPr>
+      </w:pPr>
+      <w:r>
+        <w:rPr>
+          <w:lang w:eastAsia="en-GB"/>
+        </w:rPr>
+        <w:t>A solução</w:t>
+      </w:r>
+      <w:r>
+        <w:rPr>
+          <w:lang w:eastAsia="en-GB"/>
+        </w:rPr>
+        <w:t xml:space="preserve"> para este projeto</w:t>
+      </w:r>
+      <w:r>
+        <w:rPr>
+          <w:lang w:eastAsia="en-GB"/>
+        </w:rPr>
+        <w:t xml:space="preserve"> será o caminho encontrado pelos algoritmos desde a posição inicial até ao objetivo, ou seja, até ao item no armazém. Uma solução pode ser considerada a solução ótima quando esta for o menor caminho, com o menor custo</w:t>
+      </w:r>
+      <w:r>
+        <w:rPr>
+          <w:lang w:eastAsia="en-GB"/>
+        </w:rPr>
+        <w:t>, tendo também peso o tempo de processamento do algoritmo.</w:t>
+      </w:r>
+    </w:p>
+    <w:p>
+      <w:pPr>
+        <w:pStyle w:val="Ttulo2"/>
+      </w:pPr>
+      <w:r>
+        <w:t>Preparação</w:t>
+      </w:r>
+    </w:p>
+    <w:p>
+      <w:pPr>
+        <w:ind w:firstLine="360"/>
+        <w:rPr>
+          <w:lang w:eastAsia="en-GB"/>
+        </w:rPr>
+      </w:pPr>
+      <w:r>
+        <w:rPr>
+          <w:lang w:eastAsia="en-GB"/>
+        </w:rPr>
+        <w:t>De modo a representar o armazém, com objetivo de testar os</w:t>
+      </w:r>
+      <w:r>
+        <w:rPr>
+          <w:lang w:eastAsia="en-GB"/>
+        </w:rPr>
+        <w:t xml:space="preserve"> algoritmos, surgiu a necessidade d</w:t>
+      </w:r>
+      <w:r>
+        <w:rPr>
+          <w:lang w:eastAsia="en-GB"/>
+        </w:rPr>
+        <w:t>e</w:t>
+      </w:r>
+      <w:r>
+        <w:rPr>
+          <w:lang w:eastAsia="en-GB"/>
+        </w:rPr>
+        <w:t xml:space="preserve"> cria</w:t>
+      </w:r>
+      <w:r>
+        <w:rPr>
+          <w:lang w:eastAsia="en-GB"/>
+        </w:rPr>
+        <w:t>r</w:t>
+      </w:r>
+      <w:r>
+        <w:rPr>
+          <w:lang w:eastAsia="en-GB"/>
+        </w:rPr>
+        <w:t xml:space="preserve"> matrizes, onde 0 representa os caminhos livres e 1 as paredes.</w:t>
+      </w:r>
+      <w:r>
+        <w:rPr>
+          <w:lang w:eastAsia="en-GB"/>
+        </w:rPr>
+        <w:t xml:space="preserve"> Estas serão sempre quadradas, com o mesmo número de linhas e colunas.</w:t>
+      </w:r>
+    </w:p>
+    <w:p>
+      <w:pPr>
+        <w:ind w:firstLine="360"/>
+        <w:rPr>
+          <w:lang w:eastAsia="en-GB"/>
+        </w:rPr>
+      </w:pPr>
+      <w:r>
+        <w:rPr>
+          <w:lang w:eastAsia="en-GB"/>
+        </w:rPr>
+        <w:t>Com isso, definiu-se uma forma de gerar matrizes de forma automática</w:t>
+      </w:r>
+      <w:r>
+        <w:rPr>
+          <w:lang w:eastAsia="en-GB"/>
+        </w:rPr>
+        <w:t xml:space="preserve">, no ficheiro randomMatrices.py, com o método </w:t>
+      </w:r>
+      <w:r>
+        <w:rPr>
+          <w:i/>
+          <w:iCs/>
+          <w:lang w:eastAsia="en-GB"/>
+        </w:rPr>
+        <w:t>random.choice</w:t>
+      </w:r>
+      <w:r>
+        <w:rPr>
+          <w:lang w:eastAsia="en-GB"/>
+        </w:rPr>
+        <w:t xml:space="preserve"> da biblioteca </w:t>
+      </w:r>
+      <w:r>
+        <w:rPr>
+          <w:i/>
+          <w:iCs/>
+          <w:lang w:eastAsia="en-GB"/>
+        </w:rPr>
+        <w:t>NumPy</w:t>
+      </w:r>
+      <w:r>
+        <w:rPr>
+          <w:lang w:eastAsia="en-GB"/>
+        </w:rPr>
+        <w:t>:</w:t>
+      </w:r>
+    </w:p>
+    <w:p>
+      <w:pPr>
+        <w:shd w:val="clear" w:color="auto" w:fill="1E1E1E"/>
+        <w:spacing w:after="0" w:line="285" w:lineRule="atLeast"/>
+        <w:jc w:val="left"/>
+        <w:rPr>
+          <w:rFonts w:ascii="Consolas" w:eastAsia="Times New Roman" w:hAnsi="Consolas"/>
+          <w:color w:val="D4D4D4"/>
+          <w:sz w:val="21"/>
+          <w:szCs w:val="21"/>
+          <w:lang w:val="en-GB" w:eastAsia="en-GB"/>
+        </w:rPr>
+      </w:pPr>
+      <w:r>
+        <w:rPr>
+          <w:rFonts w:ascii="Consolas" w:eastAsia="Times New Roman" w:hAnsi="Consolas"/>
+          <w:color w:val="4EC9B0"/>
+          <w:sz w:val="21"/>
+          <w:szCs w:val="21"/>
+          <w:lang w:val="en-GB" w:eastAsia="en-GB"/>
+        </w:rPr>
+        <w:t>np</w:t>
+      </w:r>
+      <w:r>
+        <w:rPr>
+          <w:rFonts w:ascii="Consolas" w:eastAsia="Times New Roman" w:hAnsi="Consolas"/>
+          <w:color w:val="D4D4D4"/>
+          <w:sz w:val="21"/>
+          <w:szCs w:val="21"/>
+          <w:lang w:val="en-GB" w:eastAsia="en-GB"/>
+        </w:rPr>
+        <w:t>.</w:t>
+      </w:r>
+      <w:r>
+        <w:rPr>
+          <w:rFonts w:ascii="Consolas" w:eastAsia="Times New Roman" w:hAnsi="Consolas"/>
+          <w:color w:val="4EC9B0"/>
+          <w:sz w:val="21"/>
+          <w:szCs w:val="21"/>
+          <w:lang w:val="en-GB" w:eastAsia="en-GB"/>
+        </w:rPr>
+        <w:t>random</w:t>
+      </w:r>
+      <w:r>
+        <w:rPr>
+          <w:rFonts w:ascii="Consolas" w:eastAsia="Times New Roman" w:hAnsi="Consolas"/>
+          <w:color w:val="D4D4D4"/>
+          <w:sz w:val="21"/>
+          <w:szCs w:val="21"/>
+          <w:lang w:val="en-GB" w:eastAsia="en-GB"/>
+        </w:rPr>
+        <w:t>.</w:t>
+      </w:r>
+      <w:r>
+        <w:rPr>
+          <w:rFonts w:ascii="Consolas" w:eastAsia="Times New Roman" w:hAnsi="Consolas"/>
+          <w:color w:val="9CDCFE"/>
+          <w:sz w:val="21"/>
+          <w:szCs w:val="21"/>
+          <w:lang w:val="en-GB" w:eastAsia="en-GB"/>
+        </w:rPr>
+        <w:t>choice</w:t>
+      </w:r>
+      <w:r>
+        <w:rPr>
+          <w:rFonts w:ascii="Consolas" w:eastAsia="Times New Roman" w:hAnsi="Consolas"/>
+          <w:color w:val="D4D4D4"/>
+          <w:sz w:val="21"/>
+          <w:szCs w:val="21"/>
+          <w:lang w:val="en-GB" w:eastAsia="en-GB"/>
+        </w:rPr>
+        <w:t>([</w:t>
+      </w:r>
+      <w:r>
+        <w:rPr>
+          <w:rFonts w:ascii="Consolas" w:eastAsia="Times New Roman" w:hAnsi="Consolas"/>
+          <w:color w:val="B5CEA8"/>
+          <w:sz w:val="21"/>
+          <w:szCs w:val="21"/>
+          <w:lang w:val="en-GB" w:eastAsia="en-GB"/>
+        </w:rPr>
+        <w:t>0</w:t>
+      </w:r>
+      <w:r>
+        <w:rPr>
+          <w:rFonts w:ascii="Consolas" w:eastAsia="Times New Roman" w:hAnsi="Consolas"/>
+          <w:color w:val="D4D4D4"/>
+          <w:sz w:val="21"/>
+          <w:szCs w:val="21"/>
+          <w:lang w:val="en-GB" w:eastAsia="en-GB"/>
+        </w:rPr>
+        <w:t xml:space="preserve">, </w:t>
+      </w:r>
+      <w:r>
+        <w:rPr>
+          <w:rFonts w:ascii="Consolas" w:eastAsia="Times New Roman" w:hAnsi="Consolas"/>
+          <w:color w:val="B5CEA8"/>
+          <w:sz w:val="21"/>
+          <w:szCs w:val="21"/>
+          <w:lang w:val="en-GB" w:eastAsia="en-GB"/>
+        </w:rPr>
+        <w:t>1</w:t>
+      </w:r>
+      <w:r>
+        <w:rPr>
+          <w:rFonts w:ascii="Consolas" w:eastAsia="Times New Roman" w:hAnsi="Consolas"/>
+          <w:color w:val="D4D4D4"/>
+          <w:sz w:val="21"/>
+          <w:szCs w:val="21"/>
+          <w:lang w:val="en-GB" w:eastAsia="en-GB"/>
+        </w:rPr>
+        <w:t xml:space="preserve">], </w:t>
+      </w:r>
+      <w:r>
+        <w:rPr>
+          <w:rFonts w:ascii="Consolas" w:eastAsia="Times New Roman" w:hAnsi="Consolas"/>
+          <w:color w:val="9CDCFE"/>
+          <w:sz w:val="21"/>
+          <w:szCs w:val="21"/>
+          <w:lang w:val="en-GB" w:eastAsia="en-GB"/>
+        </w:rPr>
+        <w:t>size</w:t>
+      </w:r>
+      <w:r>
+        <w:rPr>
+          <w:rFonts w:ascii="Consolas" w:eastAsia="Times New Roman" w:hAnsi="Consolas"/>
+          <w:color w:val="D4D4D4"/>
+          <w:sz w:val="21"/>
+          <w:szCs w:val="21"/>
+          <w:lang w:val="en-GB" w:eastAsia="en-GB"/>
+        </w:rPr>
+        <w:t>=(</w:t>
+      </w:r>
+      <w:r>
+        <w:rPr>
+          <w:rFonts w:ascii="Consolas" w:eastAsia="Times New Roman" w:hAnsi="Consolas"/>
+          <w:color w:val="B5CEA8"/>
+          <w:sz w:val="21"/>
+          <w:szCs w:val="21"/>
+          <w:lang w:val="en-GB" w:eastAsia="en-GB"/>
+        </w:rPr>
+        <w:t>10</w:t>
+      </w:r>
+      <w:r>
+        <w:rPr>
+          <w:rFonts w:ascii="Consolas" w:eastAsia="Times New Roman" w:hAnsi="Consolas"/>
+          <w:color w:val="D4D4D4"/>
+          <w:sz w:val="21"/>
+          <w:szCs w:val="21"/>
+          <w:lang w:val="en-GB" w:eastAsia="en-GB"/>
+        </w:rPr>
+        <w:t xml:space="preserve">, </w:t>
+      </w:r>
+      <w:r>
+        <w:rPr>
+          <w:rFonts w:ascii="Consolas" w:eastAsia="Times New Roman" w:hAnsi="Consolas"/>
+          <w:color w:val="B5CEA8"/>
+          <w:sz w:val="21"/>
+          <w:szCs w:val="21"/>
+          <w:lang w:val="en-GB" w:eastAsia="en-GB"/>
+        </w:rPr>
+        <w:t>10</w:t>
+      </w:r>
+      <w:r>
+        <w:rPr>
+          <w:rFonts w:ascii="Consolas" w:eastAsia="Times New Roman" w:hAnsi="Consolas"/>
+          <w:color w:val="D4D4D4"/>
+          <w:sz w:val="21"/>
+          <w:szCs w:val="21"/>
+          <w:lang w:val="en-GB" w:eastAsia="en-GB"/>
+        </w:rPr>
+        <w:t xml:space="preserve">), </w:t>
+      </w:r>
+      <w:r>
+        <w:rPr>
+          <w:rFonts w:ascii="Consolas" w:eastAsia="Times New Roman" w:hAnsi="Consolas"/>
+          <w:color w:val="9CDCFE"/>
+          <w:sz w:val="21"/>
+          <w:szCs w:val="21"/>
+          <w:lang w:val="en-GB" w:eastAsia="en-GB"/>
+        </w:rPr>
+        <w:t>p</w:t>
+      </w:r>
+      <w:r>
+        <w:rPr>
+          <w:rFonts w:ascii="Consolas" w:eastAsia="Times New Roman" w:hAnsi="Consolas"/>
+          <w:color w:val="D4D4D4"/>
+          <w:sz w:val="21"/>
+          <w:szCs w:val="21"/>
+          <w:lang w:val="en-GB" w:eastAsia="en-GB"/>
+        </w:rPr>
+        <w:t>=[</w:t>
+      </w:r>
+      <w:r>
+        <w:rPr>
+          <w:rFonts w:ascii="Consolas" w:eastAsia="Times New Roman" w:hAnsi="Consolas"/>
+          <w:color w:val="B5CEA8"/>
+          <w:sz w:val="21"/>
+          <w:szCs w:val="21"/>
+          <w:lang w:val="en-GB" w:eastAsia="en-GB"/>
+        </w:rPr>
+        <w:t>0.7</w:t>
+      </w:r>
+      <w:r>
+        <w:rPr>
+          <w:rFonts w:ascii="Consolas" w:eastAsia="Times New Roman" w:hAnsi="Consolas"/>
+          <w:color w:val="D4D4D4"/>
+          <w:sz w:val="21"/>
+          <w:szCs w:val="21"/>
+          <w:lang w:val="en-GB" w:eastAsia="en-GB"/>
+        </w:rPr>
+        <w:t xml:space="preserve">, </w:t>
+      </w:r>
+      <w:r>
+        <w:rPr>
+          <w:rFonts w:ascii="Consolas" w:eastAsia="Times New Roman" w:hAnsi="Consolas"/>
+          <w:color w:val="B5CEA8"/>
+          <w:sz w:val="21"/>
+          <w:szCs w:val="21"/>
+          <w:lang w:val="en-GB" w:eastAsia="en-GB"/>
+        </w:rPr>
+        <w:t>0.3</w:t>
+      </w:r>
+      <w:r>
+        <w:rPr>
+          <w:rFonts w:ascii="Consolas" w:eastAsia="Times New Roman" w:hAnsi="Consolas"/>
+          <w:color w:val="D4D4D4"/>
+          <w:sz w:val="21"/>
+          <w:szCs w:val="21"/>
+          <w:lang w:val="en-GB" w:eastAsia="en-GB"/>
+        </w:rPr>
+        <w:t>])</w:t>
+      </w:r>
+    </w:p>
+    <w:p>
+      <w:pPr>
+        <w:spacing w:before="240"/>
+        <w:ind w:firstLine="360"/>
+        <w:rPr>
+          <w:rStyle w:val="x4k7w5x"/>
+        </w:rPr>
+      </w:pPr>
+      <w:r>
+        <w:rPr>
+          <w:lang w:eastAsia="en-GB"/>
+        </w:rPr>
+        <w:t xml:space="preserve">Onde o 0.7 representa </w:t>
+      </w:r>
+      <w:r>
+        <w:rPr>
+          <w:lang w:eastAsia="en-GB"/>
+        </w:rPr>
+        <w:t>a probabilidade de aparecer 0 e 0.3 a probabilidade de 1, ou seja, a matriz gerada aqui terá o tamanho 10</w:t>
+      </w:r>
+      <w:r>
+        <w:rPr>
+          <w:rStyle w:val="x4k7w5x"/>
+        </w:rPr>
+        <w:t>x</w:t>
+      </w:r>
+      <w:r>
+        <w:rPr>
+          <w:rStyle w:val="x4k7w5x"/>
+        </w:rPr>
+        <w:t>10 com probabilidade de obstáculos a 30%. A inserção do tamanho da matriz e as probabilidades tem de ser manipulada diretamente no código.</w:t>
+      </w:r>
+    </w:p>
+    <w:p>
+      <w:pPr>
+        <w:spacing w:before="240"/>
+        <w:ind w:firstLine="360"/>
+        <w:rPr>
+          <w:rStyle w:val="x4k7w5x"/>
+        </w:rPr>
+      </w:pPr>
+      <w:r>
+        <w:rPr>
+          <w:rStyle w:val="x4k7w5x"/>
+        </w:rPr>
+        <w:t>A matriz, após ser gerada, é armazenada no ficheiro outputMatri</w:t>
+      </w:r>
+      <w:r>
+        <w:rPr>
+          <w:rStyle w:val="x4k7w5x"/>
+        </w:rPr>
+        <w:t>x</w:t>
+      </w:r>
+      <w:r>
+        <w:rPr>
+          <w:rStyle w:val="x4k7w5x"/>
+        </w:rPr>
+        <w:t>.t</w:t>
+      </w:r>
+      <w:r>
+        <w:rPr>
+          <w:rStyle w:val="x4k7w5x"/>
+        </w:rPr>
+        <w:t>x</w:t>
+      </w:r>
+      <w:r>
+        <w:rPr>
+          <w:rStyle w:val="x4k7w5x"/>
+        </w:rPr>
+        <w:t xml:space="preserve">t e, manualmente, tem de ser guardada no ficheiro </w:t>
+      </w:r>
+      <w:r>
+        <w:rPr>
+          <w:rStyle w:val="x4k7w5x"/>
+        </w:rPr>
+        <w:t>fixedMatrices</w:t>
+      </w:r>
+      <w:r>
+        <w:rPr>
+          <w:rStyle w:val="x4k7w5x"/>
+        </w:rPr>
+        <w:t>.py</w:t>
+      </w:r>
+      <w:r>
+        <w:rPr>
+          <w:rStyle w:val="x4k7w5x"/>
+        </w:rPr>
+        <w:t>, onde estarão todas as matrizes armazenadas, com um nome que permite identificar o seu tamanho e a probabilidade de obstáculos, da seguinte forma:</w:t>
+      </w:r>
+    </w:p>
+    <w:p>
+      <w:pPr>
+        <w:shd w:val="clear" w:color="auto" w:fill="1E1E1E"/>
+        <w:spacing w:after="0" w:line="285" w:lineRule="atLeast"/>
+        <w:jc w:val="center"/>
+        <w:rPr>
+          <w:rFonts w:ascii="Consolas" w:eastAsia="Times New Roman" w:hAnsi="Consolas"/>
+          <w:color w:val="D4D4D4"/>
+          <w:sz w:val="21"/>
+          <w:szCs w:val="21"/>
+          <w:lang w:eastAsia="en-GB"/>
+        </w:rPr>
+      </w:pPr>
+      <w:r>
+        <w:rPr>
+          <w:rFonts w:ascii="Consolas" w:eastAsia="Times New Roman" w:hAnsi="Consolas"/>
+          <w:color w:val="9CDCFE"/>
+          <w:sz w:val="21"/>
+          <w:szCs w:val="21"/>
+          <w:lang w:eastAsia="en-GB"/>
+        </w:rPr>
+        <w:t>matrix</w:t>
+      </w:r>
+      <w:r>
+        <w:rPr>
+          <w:rFonts w:ascii="Consolas" w:eastAsia="Times New Roman" w:hAnsi="Consolas"/>
+          <w:color w:val="D4D4D4"/>
+          <w:sz w:val="21"/>
+          <w:szCs w:val="21"/>
+          <w:lang w:eastAsia="en-GB"/>
+        </w:rPr>
+        <w:t xml:space="preserve"> </w:t>
+      </w:r>
+      <w:r>
+        <w:rPr>
+          <w:rFonts w:ascii="Consolas" w:eastAsia="Times New Roman" w:hAnsi="Consolas"/>
+          <w:color w:val="D4D4D4"/>
+          <w:sz w:val="21"/>
+          <w:szCs w:val="21"/>
+          <w:lang w:eastAsia="en-GB"/>
+        </w:rPr>
+        <w:t>(tamanho)(proba</w:t>
+      </w:r>
+      <w:r>
+        <w:rPr>
+          <w:rFonts w:ascii="Consolas" w:eastAsia="Times New Roman" w:hAnsi="Consolas"/>
+          <w:color w:val="D4D4D4"/>
+          <w:sz w:val="21"/>
+          <w:szCs w:val="21"/>
+          <w:lang w:eastAsia="en-GB"/>
+        </w:rPr>
+        <w:t>bi</w:t>
+      </w:r>
+      <w:r>
+        <w:rPr>
+          <w:rFonts w:ascii="Consolas" w:eastAsia="Times New Roman" w:hAnsi="Consolas"/>
+          <w:color w:val="D4D4D4"/>
+          <w:sz w:val="21"/>
+          <w:szCs w:val="21"/>
+          <w:lang w:eastAsia="en-GB"/>
+        </w:rPr>
+        <w:t>lidade de obst</w:t>
+      </w:r>
+      <w:r>
+        <w:rPr>
+          <w:rFonts w:ascii="Consolas" w:eastAsia="Times New Roman" w:hAnsi="Consolas"/>
+          <w:color w:val="D4D4D4"/>
+          <w:sz w:val="21"/>
+          <w:szCs w:val="21"/>
+          <w:lang w:eastAsia="en-GB"/>
+        </w:rPr>
+        <w:t>á</w:t>
+      </w:r>
+      <w:r>
+        <w:rPr>
+          <w:rFonts w:ascii="Consolas" w:eastAsia="Times New Roman" w:hAnsi="Consolas"/>
+          <w:color w:val="D4D4D4"/>
+          <w:sz w:val="21"/>
+          <w:szCs w:val="21"/>
+          <w:lang w:eastAsia="en-GB"/>
+        </w:rPr>
+        <w:t>culos)</w:t>
+      </w:r>
+    </w:p>
+    <w:p>
+      <w:pPr>
+        <w:spacing w:before="240"/>
+        <w:ind w:firstLine="360"/>
+        <w:rPr>
+          <w:rStyle w:val="x4k7w5x"/>
+        </w:rPr>
+      </w:pPr>
+      <w:r>
+        <w:rPr>
+          <w:rStyle w:val="x4k7w5x"/>
+        </w:rPr>
+        <w:t>Ou seja, a matriz do e</w:t>
+      </w:r>
+      <w:r>
+        <w:rPr>
+          <w:rStyle w:val="x4k7w5x"/>
+        </w:rPr>
+        <w:t>x</w:t>
+      </w:r>
+      <w:r>
+        <w:rPr>
+          <w:rStyle w:val="x4k7w5x"/>
+        </w:rPr>
+        <w:t>emplo de cima terá o nome matri</w:t>
+      </w:r>
+      <w:r>
+        <w:rPr>
+          <w:rStyle w:val="x4k7w5x"/>
+        </w:rPr>
+        <w:t>x</w:t>
+      </w:r>
+      <w:r>
+        <w:rPr>
+          <w:rStyle w:val="x4k7w5x"/>
+        </w:rPr>
+        <w:t>1030</w:t>
+      </w:r>
+      <w:r>
+        <w:rPr>
+          <w:rStyle w:val="x4k7w5x"/>
+        </w:rPr>
+        <w:t>.</w:t>
+      </w:r>
+    </w:p>
+    <w:p>
+      <w:pPr>
+        <w:spacing w:before="240"/>
+        <w:ind w:firstLine="360"/>
+      </w:pPr>
+    </w:p>
+    <w:p>
+      <w:pPr>
+        <w:pStyle w:val="Ttulo2"/>
+      </w:pPr>
+      <w:r>
+        <w:t>Comparações</w:t>
+      </w:r>
+    </w:p>
+    <w:p>
+      <w:pPr>
+        <w:ind w:firstLine="360"/>
+        <w:rPr>
+          <w:rStyle w:val="x4k7w5x"/>
+        </w:rPr>
+      </w:pPr>
+      <w:r>
+        <w:rPr>
+          <w:lang w:eastAsia="en-GB"/>
+        </w:rPr>
+        <w:t>A primeira matriz a ser testada foi a matriz</w:t>
+      </w:r>
+      <w:r>
+        <w:rPr>
+          <w:lang w:eastAsia="en-GB"/>
+        </w:rPr>
+        <w:t>2530</w:t>
+      </w:r>
+    </w:p>
+    <w:p>
+      <w:pPr>
+        <w:ind w:firstLine="360"/>
+        <w:rPr>
+          <w:rStyle w:val="x4k7w5x"/>
+        </w:rPr>
+      </w:pPr>
+      <w:r>
+        <w:rPr>
+          <w:rStyle w:val="x4k7w5x"/>
+        </w:rPr>
+        <w:t xml:space="preserve">Com o início nas coordenadas (0,0) e o objeto a (9,2), da </w:t>
+      </w:r>
+      <w:r>
+        <w:rPr>
+          <w:rStyle w:val="x4k7w5x"/>
+        </w:rPr>
+        <w:fldChar w:fldCharType="begin"/>
+      </w:r>
+      <w:r>
+        <w:rPr>
+          <w:rStyle w:val="x4k7w5x"/>
+        </w:rPr>
+        <w:instrText xml:space="preserve"> REF _Ref151988555 \h </w:instrText>
+      </w:r>
+      <w:r>
+        <w:rPr>
+          <w:rStyle w:val="x4k7w5x"/>
+        </w:rPr>
+      </w:r>
+      <w:r>
+        <w:rPr>
+          <w:rStyle w:val="x4k7w5x"/>
+        </w:rPr>
+        <w:fldChar w:fldCharType="separate"/>
+      </w:r>
+      <w:r>
+        <w:t xml:space="preserve">Figura </w:t>
+      </w:r>
+      <w:r>
+        <w:rPr>
+          <w:noProof/>
+        </w:rPr>
+        <w:t>3</w:t>
+      </w:r>
+      <w:r>
+        <w:rPr>
+          <w:rStyle w:val="x4k7w5x"/>
+        </w:rPr>
+        <w:fldChar w:fldCharType="end"/>
+      </w:r>
+      <w:r>
+        <w:rPr>
+          <w:rStyle w:val="x4k7w5x"/>
+        </w:rPr>
+        <w:t xml:space="preserve"> à figura estão representados os resultados no terminal do </w:t>
+      </w:r>
+      <w:r>
+        <w:rPr>
+          <w:rStyle w:val="x4k7w5x"/>
+          <w:i/>
+          <w:iCs/>
+        </w:rPr>
+        <w:t>VSC</w:t>
+      </w:r>
+      <w:r>
+        <w:rPr>
+          <w:rStyle w:val="x4k7w5x"/>
+          <w:i/>
+          <w:iCs/>
+        </w:rPr>
+        <w:t>ode</w:t>
+      </w:r>
+      <w:r>
+        <w:rPr>
+          <w:rStyle w:val="x4k7w5x"/>
+        </w:rPr>
+        <w:t xml:space="preserve"> para os algoritmos em profundidade, la</w:t>
+      </w:r>
+      <w:r>
+        <w:rPr>
+          <w:rStyle w:val="x4k7w5x"/>
+        </w:rPr>
+        <w:t>r</w:t>
+      </w:r>
+      <w:r>
+        <w:rPr>
+          <w:rStyle w:val="x4k7w5x"/>
+        </w:rPr>
+        <w:t>gura e A*, respetivamente:</w:t>
+      </w:r>
+    </w:p>
+    <w:p>
+      <w:pPr>
+        <w:keepNext/>
+        <w:ind w:firstLine="360"/>
+        <w:jc w:val="center"/>
+      </w:pPr>
+      <w:r>
+        <w:rPr>
+          <w:noProof/>
+        </w:rPr>
+        <w:lastRenderedPageBreak/>
+        <w:drawing>
+          <wp:inline distT="0" distB="0" distL="0" distR="0" wp14:anchorId="39621F4A" wp14:editId="04573826">
+            <wp:extent cx="2372360" cy="4051738"/>
+            <wp:effectExtent l="0" t="0" r="0" b="0"/>
+            <wp:docPr id="1755711117" name="Imagem 1" descr="Uma imagem com captura de ecrã, software, texto, Software de multimédia&#10;&#10;Descrição gerada automaticamente"/>
+            <wp:cNvGraphicFramePr>
+              <a:graphicFrameLocks xmlns:a="http://schemas.openxmlformats.org/drawingml/2006/main" noChangeAspect="1"/>
+            </wp:cNvGraphicFramePr>
+            <a:graphic xmlns:a="http://schemas.openxmlformats.org/drawingml/2006/main">
+              <a:graphicData uri="http://schemas.openxmlformats.org/drawingml/2006/picture">
+                <pic:pic xmlns:pic="http://schemas.openxmlformats.org/drawingml/2006/picture">
+                  <pic:nvPicPr>
+                    <pic:cNvPr id="1755711117" name="Imagem 1" descr="Uma imagem com captura de ecrã, software, texto, Software de multimédia&#10;&#10;Descrição gerada automaticamente"/>
+                    <pic:cNvPicPr/>
+                  </pic:nvPicPr>
+                  <pic:blipFill rotWithShape="1">
+                    <a:blip r:embed="rId23"/>
+                    <a:srcRect l="3301" t="23228" r="73452" b="6185"/>
+                    <a:stretch/>
+                  </pic:blipFill>
+                  <pic:spPr bwMode="auto">
+                    <a:xfrm>
+                      <a:off x="0" y="0"/>
+                      <a:ext cx="2378255" cy="4061806"/>
+                    </a:xfrm>
+                    <a:prstGeom prst="rect">
+                      <a:avLst/>
+                    </a:prstGeom>
+                    <a:ln>
+                      <a:noFill/>
+                    </a:ln>
+                    <a:extLst>
+                      <a:ext uri="{53640926-AAD7-44D8-BBD7-CCE9431645EC}">
+                        <a14:shadowObscured xmlns:a14="http://schemas.microsoft.com/office/drawing/2010/main"/>
+                      </a:ext>
+                    </a:extLst>
+                  </pic:spPr>
+                </pic:pic>
+              </a:graphicData>
+            </a:graphic>
+          </wp:inline>
+        </w:drawing>
+      </w:r>
+    </w:p>
+    <w:p>
+      <w:pPr>
+        <w:pStyle w:val="Legenda"/>
+        <w:rPr>
+          <w:lang w:eastAsia="en-GB"/>
+        </w:rPr>
+      </w:pPr>
+      <w:bookmarkStart w:id="13" w:name="_Ref151988555"/>
+      <w:r>
+        <w:t xml:space="preserve">Figura </w:t>
+      </w:r>
+      <w:r>
+        <w:fldChar w:fldCharType="begin"/>
+      </w:r>
+      <w:r>
+        <w:instrText xml:space="preserve"> SEQ Figura \* ARABIC </w:instrText>
+      </w:r>
+      <w:r>
+        <w:fldChar w:fldCharType="separate"/>
+      </w:r>
+      <w:r>
+        <w:rPr>
+          <w:noProof/>
+        </w:rPr>
+        <w:t>3</w:t>
+      </w:r>
+      <w:r>
+        <w:fldChar w:fldCharType="end"/>
+      </w:r>
+      <w:bookmarkEnd w:id="13"/>
+      <w:r>
+        <w:t xml:space="preserve"> - DFS para a matriz2530 com fim a (9,2)</w:t>
+      </w:r>
     </w:p>
     <w:p>
       <w:pPr>
@@ -3425,25 +5102,106 @@
     </w:p>
     <w:p>
       <w:pPr>
+        <w:keepNext/>
+        <w:jc w:val="center"/>
+      </w:pPr>
+      <w:r>
+        <w:rPr>
+          <w:noProof/>
+        </w:rPr>
+        <w:drawing>
+          <wp:inline distT="0" distB="0" distL="0" distR="0" wp14:anchorId="40783232" wp14:editId="5E2A6F32">
+            <wp:extent cx="2419103" cy="1891862"/>
+            <wp:effectExtent l="0" t="0" r="0" b="0"/>
+            <wp:docPr id="898158909" name="Imagem 1" descr="Uma imagem com texto, captura de ecrã, software, Software de multimédia&#10;&#10;Descrição gerada automaticamente"/>
+            <wp:cNvGraphicFramePr>
+              <a:graphicFrameLocks xmlns:a="http://schemas.openxmlformats.org/drawingml/2006/main" noChangeAspect="1"/>
+            </wp:cNvGraphicFramePr>
+            <a:graphic xmlns:a="http://schemas.openxmlformats.org/drawingml/2006/main">
+              <a:graphicData uri="http://schemas.openxmlformats.org/drawingml/2006/picture">
+                <pic:pic xmlns:pic="http://schemas.openxmlformats.org/drawingml/2006/picture">
+                  <pic:nvPicPr>
+                    <pic:cNvPr id="898158909" name="Imagem 1" descr="Uma imagem com texto, captura de ecrã, software, Software de multimédia&#10;&#10;Descrição gerada automaticamente"/>
+                    <pic:cNvPicPr/>
+                  </pic:nvPicPr>
+                  <pic:blipFill rotWithShape="1">
+                    <a:blip r:embed="rId24"/>
+                    <a:srcRect l="3438" t="32520" r="75101" b="37641"/>
+                    <a:stretch/>
+                  </pic:blipFill>
+                  <pic:spPr bwMode="auto">
+                    <a:xfrm>
+                      <a:off x="0" y="0"/>
+                      <a:ext cx="2437952" cy="1906603"/>
+                    </a:xfrm>
+                    <a:prstGeom prst="rect">
+                      <a:avLst/>
+                    </a:prstGeom>
+                    <a:ln>
+                      <a:noFill/>
+                    </a:ln>
+                    <a:extLst>
+                      <a:ext uri="{53640926-AAD7-44D8-BBD7-CCE9431645EC}">
+                        <a14:shadowObscured xmlns:a14="http://schemas.microsoft.com/office/drawing/2010/main"/>
+                      </a:ext>
+                    </a:extLst>
+                  </pic:spPr>
+                </pic:pic>
+              </a:graphicData>
+            </a:graphic>
+          </wp:inline>
+        </w:drawing>
+      </w:r>
+    </w:p>
+    <w:p>
+      <w:pPr>
+        <w:pStyle w:val="Legenda"/>
         <w:sectPr>
-          <w:headerReference w:type="default" r:id="rId19"/>
+          <w:headerReference w:type="default" r:id="rId25"/>
           <w:pgSz w:w="11906" w:h="16838"/>
           <w:pgMar w:top="1440" w:right="1440" w:bottom="1440" w:left="1440" w:header="708" w:footer="708" w:gutter="0"/>
           <w:cols w:space="708"/>
           <w:docGrid w:linePitch="360"/>
         </w:sectPr>
       </w:pPr>
+      <w:r>
+        <w:t xml:space="preserve">Figura </w:t>
+      </w:r>
+      <w:r>
+        <w:fldChar w:fldCharType="begin"/>
+      </w:r>
+      <w:r>
+        <w:instrText xml:space="preserve"> SEQ Figura \* ARABIC </w:instrText>
+      </w:r>
+      <w:r>
+        <w:fldChar w:fldCharType="separate"/>
+      </w:r>
+      <w:r>
+        <w:rPr>
+          <w:noProof/>
+        </w:rPr>
+        <w:t>4</w:t>
+      </w:r>
+      <w:r>
+        <w:fldChar w:fldCharType="end"/>
+      </w:r>
+      <w:r>
+        <w:t xml:space="preserve"> - BFS </w:t>
+      </w:r>
+      <w:r>
+        <w:t>para a matriz2530 com fim a (9,2)</w:t>
+      </w:r>
     </w:p>
     <w:p>
       <w:pPr>
         <w:pStyle w:val="Ttulo1"/>
       </w:pPr>
-      <w:bookmarkStart w:id="15" w:name="_Toc151729888"/>
+      <w:bookmarkStart w:id="14" w:name="_Toc151729888"/>
       <w:r>
         <w:lastRenderedPageBreak/>
         <w:t>Conclusão</w:t>
       </w:r>
-      <w:bookmarkEnd w:id="15"/>
+      <w:bookmarkEnd w:id="14"/>
     </w:p>
     <w:p>
       <w:pPr>
@@ -3451,7 +5209,7 @@
           <w:lang w:eastAsia="en-GB"/>
         </w:rPr>
         <w:sectPr>
-          <w:headerReference w:type="default" r:id="rId20"/>
+          <w:headerReference w:type="default" r:id="rId26"/>
           <w:pgSz w:w="11906" w:h="16838"/>
           <w:pgMar w:top="1440" w:right="1440" w:bottom="1440" w:left="1440" w:header="708" w:footer="708" w:gutter="0"/>
           <w:cols w:space="708"/>
@@ -3463,20 +5221,33 @@
       <w:pPr>
         <w:pStyle w:val="Ttulo1"/>
       </w:pPr>
-      <w:bookmarkStart w:id="16" w:name="_Toc151729889"/>
+      <w:bookmarkStart w:id="15" w:name="_Toc151729889"/>
       <w:r>
         <w:lastRenderedPageBreak/>
         <w:t>Bibliografia</w:t>
       </w:r>
-      <w:bookmarkEnd w:id="16"/>
-    </w:p>
-    <w:p>
-      <w:pPr>
-        <w:rPr>
-          <w:lang w:eastAsia="en-GB"/>
-        </w:rPr>
-      </w:pPr>
-      <w:hyperlink r:id="rId21" w:history="1">
+      <w:bookmarkEnd w:id="15"/>
+    </w:p>
+    <w:p>
+      <w:pPr>
+        <w:rPr>
+          <w:lang w:eastAsia="en-GB"/>
+        </w:rPr>
+      </w:pPr>
+      <w:r>
+        <w:rPr>
+          <w:lang w:eastAsia="en-GB"/>
+        </w:rPr>
+        <w:t>https://www.mecalux.pt/blog/automatizacao-armazens</w:t>
+      </w:r>
+    </w:p>
+    <w:p>
+      <w:pPr>
+        <w:rPr>
+          <w:lang w:eastAsia="en-GB"/>
+        </w:rPr>
+      </w:pPr>
+      <w:hyperlink r:id="rId27" w:history="1">
         <w:r>
           <w:rPr>
             <w:rStyle w:val="Hiperligao"/>
@@ -3494,7 +5265,7 @@
           <w:lang w:eastAsia="en-GB"/>
         </w:rPr>
       </w:pPr>
-      <w:hyperlink r:id="rId22" w:history="1">
+      <w:hyperlink r:id="rId28" w:history="1">
         <w:r>
           <w:rPr>
             <w:rStyle w:val="Hiperligao"/>
@@ -3512,7 +5283,7 @@
           <w:lang w:eastAsia="en-GB"/>
         </w:rPr>
       </w:pPr>
-      <w:hyperlink r:id="rId23" w:history="1">
+      <w:hyperlink r:id="rId29" w:history="1">
         <w:r>
           <w:rPr>
             <w:rStyle w:val="Hiperligao"/>
@@ -3543,7 +5314,7 @@
           <w:lang w:eastAsia="en-GB"/>
         </w:rPr>
       </w:pPr>
-      <w:hyperlink r:id="rId24" w:history="1">
+      <w:hyperlink r:id="rId30" w:history="1">
         <w:r>
           <w:rPr>
             <w:rStyle w:val="Hiperligao"/>
@@ -3779,7 +5550,7 @@
       </w:r>
     </w:p>
     <w:sectPr>
-      <w:headerReference w:type="default" r:id="rId25"/>
+      <w:headerReference w:type="default" r:id="rId31"/>
       <w:pgSz w:w="11906" w:h="16838"/>
       <w:pgMar w:top="1440" w:right="1440" w:bottom="1440" w:left="1440" w:header="708" w:footer="708" w:gutter="0"/>
       <w:cols w:space="708"/>
@@ -3870,59 +5641,6 @@
 </w:ftr>
 </file>
 
-<file path=word/footer2.xml><?xml version="1.0" encoding="utf-8"?>
-<w:ftr xmlns:wpc="http://schemas.microsoft.com/office/word/2010/wordprocessingCanvas" xmlns:cx="http://schemas.microsoft.com/office/drawing/2014/chartex" xmlns:cx1="http://schemas.microsoft.com/office/drawing/2015/9/8/chartex" xmlns:cx2="http://schemas.microsoft.com/office/drawing/2015/10/21/chartex" xmlns:cx3="http://schemas.microsoft.com/office/drawing/2016/5/9/chartex" xmlns:cx4="http://schemas.microsoft.com/office/drawing/2016/5/10/chartex" xmlns:cx5="http://schemas.microsoft.com/office/drawing/2016/5/11/chartex" xmlns:cx6="http://schemas.microsoft.com/office/drawing/2016/5/12/chartex" xmlns:cx7="http://schemas.microsoft.com/office/drawing/2016/5/13/chartex" xmlns:cx8="http://schemas.microsoft.com/office/drawing/2016/5/14/chartex" xmlns:mc="http://schemas.openxmlformats.org/markup-compatibility/2006" xmlns:aink="http://schemas.microsoft.com/office/drawing/2016/ink" xmlns:am3d="http://schemas.microsoft.com/office/drawing/2017/model3d" xmlns:o="urn:schemas-microsoft-com:office:office" xmlns:oel="http://schemas.microsoft.com/office/2019/extlst" xmlns:r="http://schemas.openxmlformats.org/officeDocument/2006/relationships" xmlns:m="http://schemas.openxmlformats.org/officeDocument/2006/math" xmlns:v="urn:schemas-microsoft-com:vml" xmlns:wp14="http://schemas.microsoft.com/office/word/2010/wordprocessingDrawing" xmlns:wp="http://schemas.openxmlformats.org/drawingml/2006/wordprocessingDrawing" xmlns:w10="urn:schemas-microsoft-com:office:word" xmlns:w="http://schemas.openxmlformats.org/wordprocessingml/2006/main" xmlns:w14="http://schemas.microsoft.com/office/word/2010/wordml" xmlns:w15="http://schemas.microsoft.com/office/word/2012/wordml" xmlns:w16cex="http://schemas.microsoft.com/office/word/2018/wordml/cex" xmlns:w16cid="http://schemas.microsoft.com/office/word/2016/wordml/cid" xmlns:w16="http://schemas.microsoft.com/office/word/2018/wordml" xmlns:w16sdtdh="http://schemas.microsoft.com/office/word/2020/wordml/sdtdatahash" xmlns:w16se="http://schemas.microsoft.com/office/word/2015/wordml/symex" xmlns:wpg="http://schemas.microsoft.com/office/word/2010/wordprocessingGroup" xmlns:wpi="http://schemas.microsoft.com/office/word/2010/wordprocessingInk" xmlns:wne="http://schemas.microsoft.com/office/word/2006/wordml" xmlns:wps="http://schemas.microsoft.com/office/word/2010/wordprocessingShape" mc:Ignorable="w14 w15 w16se w16cid w16 w16cex w16sdtdh wp14">
-  <w:p>
-    <w:pPr>
-      <w:pStyle w:val="Rodap"/>
-    </w:pPr>
-    <w:r>
-      <w:t>Ana Carvalho</w:t>
-    </w:r>
-  </w:p>
-  <w:p>
-    <w:pPr>
-      <w:pStyle w:val="Rodap"/>
-    </w:pPr>
-    <w:r>
-      <w:t>Ana Pinto</w:t>
-    </w:r>
-  </w:p>
-  <w:p>
-    <w:pPr>
-      <w:pStyle w:val="Rodap"/>
-    </w:pPr>
-    <w:r>
-      <w:t>Diana Dinis</w:t>
-    </w:r>
-    <w:r>
-      <w:ptab w:relativeTo="margin" w:alignment="center" w:leader="none"/>
-    </w:r>
-    <w:r>
-      <w:fldChar w:fldCharType="begin"/>
-    </w:r>
-    <w:r>
-      <w:instrText>PAGE   \* MERGEFORMAT</w:instrText>
-    </w:r>
-    <w:r>
-      <w:fldChar w:fldCharType="separate"/>
-    </w:r>
-    <w:r>
-      <w:t>iii</w:t>
-    </w:r>
-    <w:r>
-      <w:fldChar w:fldCharType="end"/>
-    </w:r>
-    <w:r>
-      <w:ptab w:relativeTo="margin" w:alignment="right" w:leader="none"/>
-    </w:r>
-    <w:r>
-      <w:t>2023</w:t>
-    </w:r>
-  </w:p>
-</w:ftr>
-</file>
-
 <file path=word/footnotes.xml><?xml version="1.0" encoding="utf-8"?>
 <w:footnotes xmlns:wpc="http://schemas.microsoft.com/office/word/2010/wordprocessingCanvas" xmlns:cx="http://schemas.microsoft.com/office/drawing/2014/chartex" xmlns:cx1="http://schemas.microsoft.com/office/drawing/2015/9/8/chartex" xmlns:cx2="http://schemas.microsoft.com/office/drawing/2015/10/21/chartex" xmlns:cx3="http://schemas.microsoft.com/office/drawing/2016/5/9/chartex" xmlns:cx4="http://schemas.microsoft.com/office/drawing/2016/5/10/chartex" xmlns:cx5="http://schemas.microsoft.com/office/drawing/2016/5/11/chartex" xmlns:cx6="http://schemas.microsoft.com/office/drawing/2016/5/12/chartex" xmlns:cx7="http://schemas.microsoft.com/office/drawing/2016/5/13/chartex" xmlns:cx8="http://schemas.microsoft.com/office/drawing/2016/5/14/chartex" xmlns:mc="http://schemas.openxmlformats.org/markup-compatibility/2006" xmlns:aink="http://schemas.microsoft.com/office/drawing/2016/ink" xmlns:am3d="http://schemas.microsoft.com/office/drawing/2017/model3d" xmlns:o="urn:schemas-microsoft-com:office:office" xmlns:oel="http://schemas.microsoft.com/office/2019/extlst" xmlns:r="http://schemas.openxmlformats.org/officeDocument/2006/relationships" xmlns:m="http://schemas.openxmlformats.org/officeDocument/2006/math" xmlns:v="urn:schemas-microsoft-com:vml" xmlns:wp14="http://schemas.microsoft.com/office/word/2010/wordprocessingDrawing" xmlns:wp="http://schemas.openxmlformats.org/drawingml/2006/wordprocessingDrawing" xmlns:w10="urn:schemas-microsoft-com:office:word" xmlns:w="http://schemas.openxmlformats.org/wordprocessingml/2006/main" xmlns:w14="http://schemas.microsoft.com/office/word/2010/wordml" xmlns:w15="http://schemas.microsoft.com/office/word/2012/wordml" xmlns:w16cex="http://schemas.microsoft.com/office/word/2018/wordml/cex" xmlns:w16cid="http://schemas.microsoft.com/office/word/2016/wordml/cid" xmlns:w16="http://schemas.microsoft.com/office/word/2018/wordml" xmlns:w16sdtdh="http://schemas.microsoft.com/office/word/2020/wordml/sdtdatahash" xmlns:w16se="http://schemas.microsoft.com/office/word/2015/wordml/symex" xmlns:wpg="http://schemas.microsoft.com/office/word/2010/wordprocessingGroup" xmlns:wpi="http://schemas.microsoft.com/office/word/2010/wordprocessingInk" xmlns:wne="http://schemas.microsoft.com/office/word/2006/wordml" xmlns:wps="http://schemas.microsoft.com/office/word/2010/wordprocessingShape" mc:Ignorable="w14 w15 w16se w16cid w16 w16cex w16sdtdh wp14">
   <w:footnote w:type="separator" w:id="-1">
@@ -3959,7 +5677,7 @@
         <w:noProof/>
       </w:rPr>
       <w:drawing>
-        <wp:anchor distT="0" distB="0" distL="114300" distR="114300" simplePos="0" relativeHeight="251656192" behindDoc="0" locked="0" layoutInCell="1" allowOverlap="1" wp14:anchorId="48A1E868" wp14:editId="52EBE1D7">
+        <wp:anchor distT="0" distB="0" distL="114300" distR="114300" simplePos="0" relativeHeight="251655168" behindDoc="0" locked="0" layoutInCell="1" allowOverlap="1" wp14:anchorId="48A1E868" wp14:editId="4F4FF305">
           <wp:simplePos x="0" y="0"/>
           <wp:positionH relativeFrom="margin">
             <wp:posOffset>5448300</wp:posOffset>
@@ -4030,7 +5748,7 @@
         <w:noProof/>
       </w:rPr>
       <w:drawing>
-        <wp:anchor distT="0" distB="0" distL="114300" distR="114300" simplePos="0" relativeHeight="251658240" behindDoc="0" locked="0" layoutInCell="1" allowOverlap="1" wp14:anchorId="09A07A14" wp14:editId="6C77FBAC">
+        <wp:anchor distT="0" distB="0" distL="114300" distR="114300" simplePos="0" relativeHeight="251656192" behindDoc="0" locked="0" layoutInCell="1" allowOverlap="1" wp14:anchorId="18A06DD7" wp14:editId="492AEAEC">
           <wp:simplePos x="0" y="0"/>
           <wp:positionH relativeFrom="margin">
             <wp:posOffset>5448300</wp:posOffset>
@@ -4041,7 +5759,7 @@
           <wp:extent cx="716915" cy="716915"/>
           <wp:effectExtent l="0" t="0" r="6985" b="6985"/>
           <wp:wrapNone/>
-          <wp:docPr id="971204730" name="Imagem 971204730" descr="Uma imagem com logótipo&#10;&#10;Descrição gerada automaticamente"/>
+          <wp:docPr id="524178662" name="Imagem 524178662" descr="Uma imagem com logótipo&#10;&#10;Descrição gerada automaticamente"/>
           <wp:cNvGraphicFramePr>
             <a:graphicFrameLocks xmlns:a="http://schemas.openxmlformats.org/drawingml/2006/main" noChangeAspect="1"/>
           </wp:cNvGraphicFramePr>
@@ -4104,87 +5822,7 @@
         <w:noProof/>
       </w:rPr>
       <w:drawing>
-        <wp:anchor distT="0" distB="0" distL="114300" distR="114300" simplePos="0" relativeHeight="251657216" behindDoc="0" locked="0" layoutInCell="1" allowOverlap="1" wp14:anchorId="18A06DD7" wp14:editId="5DA28F85">
-          <wp:simplePos x="0" y="0"/>
-          <wp:positionH relativeFrom="margin">
-            <wp:posOffset>5448300</wp:posOffset>
-          </wp:positionH>
-          <wp:positionV relativeFrom="paragraph">
-            <wp:posOffset>-305435</wp:posOffset>
-          </wp:positionV>
-          <wp:extent cx="716915" cy="716915"/>
-          <wp:effectExtent l="0" t="0" r="6985" b="6985"/>
-          <wp:wrapNone/>
-          <wp:docPr id="524178662" name="Imagem 524178662" descr="Uma imagem com logótipo&#10;&#10;Descrição gerada automaticamente"/>
-          <wp:cNvGraphicFramePr>
-            <a:graphicFrameLocks xmlns:a="http://schemas.openxmlformats.org/drawingml/2006/main" noChangeAspect="1"/>
-          </wp:cNvGraphicFramePr>
-          <a:graphic xmlns:a="http://schemas.openxmlformats.org/drawingml/2006/main">
-            <a:graphicData uri="http://schemas.openxmlformats.org/drawingml/2006/picture">
-              <pic:pic xmlns:pic="http://schemas.openxmlformats.org/drawingml/2006/picture">
-                <pic:nvPicPr>
-                  <pic:cNvPr id="7" name="Imagem 7" descr="Uma imagem com logótipo&#10;&#10;Descrição gerada automaticamente"/>
-                  <pic:cNvPicPr>
-                    <a:picLocks noChangeAspect="1"/>
-                  </pic:cNvPicPr>
-                </pic:nvPicPr>
-                <pic:blipFill>
-                  <a:blip r:embed="rId1">
-                    <a:extLst>
-                      <a:ext uri="{28A0092B-C50C-407E-A947-70E740481C1C}">
-                        <a14:useLocalDpi xmlns:a14="http://schemas.microsoft.com/office/drawing/2010/main" val="0"/>
-                      </a:ext>
-                    </a:extLst>
-                  </a:blip>
-                  <a:srcRect/>
-                  <a:stretch>
-                    <a:fillRect/>
-                  </a:stretch>
-                </pic:blipFill>
-                <pic:spPr bwMode="auto">
-                  <a:xfrm>
-                    <a:off x="0" y="0"/>
-                    <a:ext cx="716915" cy="716915"/>
-                  </a:xfrm>
-                  <a:prstGeom prst="rect">
-                    <a:avLst/>
-                  </a:prstGeom>
-                  <a:noFill/>
-                  <a:ln>
-                    <a:noFill/>
-                  </a:ln>
-                </pic:spPr>
-              </pic:pic>
-            </a:graphicData>
-          </a:graphic>
-        </wp:anchor>
-      </w:drawing>
-    </w:r>
-    <w:r>
-      <w:t>Conte</w:t>
-    </w:r>
-    <w:r>
-      <w:rPr>
-        <w:rStyle w:val="x4k7w5x"/>
-      </w:rPr>
-      <w:t>xto</w:t>
-    </w:r>
-  </w:p>
-</w:hdr>
-</file>
-
-<file path=word/header4.xml><?xml version="1.0" encoding="utf-8"?>
-<w:hdr xmlns:wpc="http://schemas.microsoft.com/office/word/2010/wordprocessingCanvas" xmlns:cx="http://schemas.microsoft.com/office/drawing/2014/chartex" xmlns:cx1="http://schemas.microsoft.com/office/drawing/2015/9/8/chartex" xmlns:cx2="http://schemas.microsoft.com/office/drawing/2015/10/21/chartex" xmlns:cx3="http://schemas.microsoft.com/office/drawing/2016/5/9/chartex" xmlns:cx4="http://schemas.microsoft.com/office/drawing/2016/5/10/chartex" xmlns:cx5="http://schemas.microsoft.com/office/drawing/2016/5/11/chartex" xmlns:cx6="http://schemas.microsoft.com/office/drawing/2016/5/12/chartex" xmlns:cx7="http://schemas.microsoft.com/office/drawing/2016/5/13/chartex" xmlns:cx8="http://schemas.microsoft.com/office/drawing/2016/5/14/chartex" xmlns:mc="http://schemas.openxmlformats.org/markup-compatibility/2006" xmlns:aink="http://schemas.microsoft.com/office/drawing/2016/ink" xmlns:am3d="http://schemas.microsoft.com/office/drawing/2017/model3d" xmlns:o="urn:schemas-microsoft-com:office:office" xmlns:oel="http://schemas.microsoft.com/office/2019/extlst" xmlns:r="http://schemas.openxmlformats.org/officeDocument/2006/relationships" xmlns:m="http://schemas.openxmlformats.org/officeDocument/2006/math" xmlns:v="urn:schemas-microsoft-com:vml" xmlns:wp14="http://schemas.microsoft.com/office/word/2010/wordprocessingDrawing" xmlns:wp="http://schemas.openxmlformats.org/drawingml/2006/wordprocessingDrawing" xmlns:w10="urn:schemas-microsoft-com:office:word" xmlns:w="http://schemas.openxmlformats.org/wordprocessingml/2006/main" xmlns:w14="http://schemas.microsoft.com/office/word/2010/wordml" xmlns:w15="http://schemas.microsoft.com/office/word/2012/wordml" xmlns:w16cex="http://schemas.microsoft.com/office/word/2018/wordml/cex" xmlns:w16cid="http://schemas.microsoft.com/office/word/2016/wordml/cid" xmlns:w16="http://schemas.microsoft.com/office/word/2018/wordml" xmlns:w16sdtdh="http://schemas.microsoft.com/office/word/2020/wordml/sdtdatahash" xmlns:w16se="http://schemas.microsoft.com/office/word/2015/wordml/symex" xmlns:wpg="http://schemas.microsoft.com/office/word/2010/wordprocessingGroup" xmlns:wpi="http://schemas.microsoft.com/office/word/2010/wordprocessingInk" xmlns:wne="http://schemas.microsoft.com/office/word/2006/wordml" xmlns:wps="http://schemas.microsoft.com/office/word/2010/wordprocessingShape" mc:Ignorable="w14 w15 w16se w16cid w16 w16cex w16sdtdh wp14">
-  <w:p>
-    <w:pPr>
-      <w:pStyle w:val="Cabealho"/>
-    </w:pPr>
-    <w:r>
-      <w:rPr>
-        <w:noProof/>
-      </w:rPr>
-      <w:drawing>
-        <wp:anchor distT="0" distB="0" distL="114300" distR="114300" simplePos="0" relativeHeight="251659264" behindDoc="0" locked="0" layoutInCell="1" allowOverlap="1" wp14:anchorId="1E988FBF" wp14:editId="5DCF5A9E">
+        <wp:anchor distT="0" distB="0" distL="114300" distR="114300" simplePos="0" relativeHeight="251657216" behindDoc="0" locked="0" layoutInCell="1" allowOverlap="1" wp14:anchorId="1E988FBF" wp14:editId="0E832CFD">
           <wp:simplePos x="0" y="0"/>
           <wp:positionH relativeFrom="margin">
             <wp:posOffset>5448300</wp:posOffset>
@@ -4252,7 +5890,7 @@
 </w:hdr>
 </file>
 
-<file path=word/header5.xml><?xml version="1.0" encoding="utf-8"?>
+<file path=word/header4.xml><?xml version="1.0" encoding="utf-8"?>
 <w:hdr xmlns:wpc="http://schemas.microsoft.com/office/word/2010/wordprocessingCanvas" xmlns:cx="http://schemas.microsoft.com/office/drawing/2014/chartex" xmlns:cx1="http://schemas.microsoft.com/office/drawing/2015/9/8/chartex" xmlns:cx2="http://schemas.microsoft.com/office/drawing/2015/10/21/chartex" xmlns:cx3="http://schemas.microsoft.com/office/drawing/2016/5/9/chartex" xmlns:cx4="http://schemas.microsoft.com/office/drawing/2016/5/10/chartex" xmlns:cx5="http://schemas.microsoft.com/office/drawing/2016/5/11/chartex" xmlns:cx6="http://schemas.microsoft.com/office/drawing/2016/5/12/chartex" xmlns:cx7="http://schemas.microsoft.com/office/drawing/2016/5/13/chartex" xmlns:cx8="http://schemas.microsoft.com/office/drawing/2016/5/14/chartex" xmlns:mc="http://schemas.openxmlformats.org/markup-compatibility/2006" xmlns:aink="http://schemas.microsoft.com/office/drawing/2016/ink" xmlns:am3d="http://schemas.microsoft.com/office/drawing/2017/model3d" xmlns:o="urn:schemas-microsoft-com:office:office" xmlns:oel="http://schemas.microsoft.com/office/2019/extlst" xmlns:r="http://schemas.openxmlformats.org/officeDocument/2006/relationships" xmlns:m="http://schemas.openxmlformats.org/officeDocument/2006/math" xmlns:v="urn:schemas-microsoft-com:vml" xmlns:wp14="http://schemas.microsoft.com/office/word/2010/wordprocessingDrawing" xmlns:wp="http://schemas.openxmlformats.org/drawingml/2006/wordprocessingDrawing" xmlns:w10="urn:schemas-microsoft-com:office:word" xmlns:w="http://schemas.openxmlformats.org/wordprocessingml/2006/main" xmlns:w14="http://schemas.microsoft.com/office/word/2010/wordml" xmlns:w15="http://schemas.microsoft.com/office/word/2012/wordml" xmlns:w16cex="http://schemas.microsoft.com/office/word/2018/wordml/cex" xmlns:w16cid="http://schemas.microsoft.com/office/word/2016/wordml/cid" xmlns:w16="http://schemas.microsoft.com/office/word/2018/wordml" xmlns:w16sdtdh="http://schemas.microsoft.com/office/word/2020/wordml/sdtdatahash" xmlns:w16se="http://schemas.microsoft.com/office/word/2015/wordml/symex" xmlns:wpg="http://schemas.microsoft.com/office/word/2010/wordprocessingGroup" xmlns:wpi="http://schemas.microsoft.com/office/word/2010/wordprocessingInk" xmlns:wne="http://schemas.microsoft.com/office/word/2006/wordml" xmlns:wps="http://schemas.microsoft.com/office/word/2010/wordprocessingShape" mc:Ignorable="w14 w15 w16se w16cid w16 w16cex w16sdtdh wp14">
   <w:p>
     <w:pPr>
@@ -4263,7 +5901,7 @@
         <w:noProof/>
       </w:rPr>
       <w:drawing>
-        <wp:anchor distT="0" distB="0" distL="114300" distR="114300" simplePos="0" relativeHeight="251661312" behindDoc="0" locked="0" layoutInCell="1" allowOverlap="1" wp14:anchorId="5B684A61" wp14:editId="4AFA6286">
+        <wp:anchor distT="0" distB="0" distL="114300" distR="114300" simplePos="0" relativeHeight="251659264" behindDoc="0" locked="0" layoutInCell="1" allowOverlap="1" wp14:anchorId="5B684A61" wp14:editId="5961A3CD">
           <wp:simplePos x="0" y="0"/>
           <wp:positionH relativeFrom="margin">
             <wp:posOffset>5448300</wp:posOffset>
@@ -4331,7 +5969,7 @@
 </w:hdr>
 </file>
 
-<file path=word/header6.xml><?xml version="1.0" encoding="utf-8"?>
+<file path=word/header5.xml><?xml version="1.0" encoding="utf-8"?>
 <w:hdr xmlns:wpc="http://schemas.microsoft.com/office/word/2010/wordprocessingCanvas" xmlns:cx="http://schemas.microsoft.com/office/drawing/2014/chartex" xmlns:cx1="http://schemas.microsoft.com/office/drawing/2015/9/8/chartex" xmlns:cx2="http://schemas.microsoft.com/office/drawing/2015/10/21/chartex" xmlns:cx3="http://schemas.microsoft.com/office/drawing/2016/5/9/chartex" xmlns:cx4="http://schemas.microsoft.com/office/drawing/2016/5/10/chartex" xmlns:cx5="http://schemas.microsoft.com/office/drawing/2016/5/11/chartex" xmlns:cx6="http://schemas.microsoft.com/office/drawing/2016/5/12/chartex" xmlns:cx7="http://schemas.microsoft.com/office/drawing/2016/5/13/chartex" xmlns:cx8="http://schemas.microsoft.com/office/drawing/2016/5/14/chartex" xmlns:mc="http://schemas.openxmlformats.org/markup-compatibility/2006" xmlns:aink="http://schemas.microsoft.com/office/drawing/2016/ink" xmlns:am3d="http://schemas.microsoft.com/office/drawing/2017/model3d" xmlns:o="urn:schemas-microsoft-com:office:office" xmlns:oel="http://schemas.microsoft.com/office/2019/extlst" xmlns:r="http://schemas.openxmlformats.org/officeDocument/2006/relationships" xmlns:m="http://schemas.openxmlformats.org/officeDocument/2006/math" xmlns:v="urn:schemas-microsoft-com:vml" xmlns:wp14="http://schemas.microsoft.com/office/word/2010/wordprocessingDrawing" xmlns:wp="http://schemas.openxmlformats.org/drawingml/2006/wordprocessingDrawing" xmlns:w10="urn:schemas-microsoft-com:office:word" xmlns:w="http://schemas.openxmlformats.org/wordprocessingml/2006/main" xmlns:w14="http://schemas.microsoft.com/office/word/2010/wordml" xmlns:w15="http://schemas.microsoft.com/office/word/2012/wordml" xmlns:w16cex="http://schemas.microsoft.com/office/word/2018/wordml/cex" xmlns:w16cid="http://schemas.microsoft.com/office/word/2016/wordml/cid" xmlns:w16="http://schemas.microsoft.com/office/word/2018/wordml" xmlns:w16sdtdh="http://schemas.microsoft.com/office/word/2020/wordml/sdtdatahash" xmlns:w16se="http://schemas.microsoft.com/office/word/2015/wordml/symex" xmlns:wpg="http://schemas.microsoft.com/office/word/2010/wordprocessingGroup" xmlns:wpi="http://schemas.microsoft.com/office/word/2010/wordprocessingInk" xmlns:wne="http://schemas.microsoft.com/office/word/2006/wordml" xmlns:wps="http://schemas.microsoft.com/office/word/2010/wordprocessingShape" mc:Ignorable="w14 w15 w16se w16cid w16 w16cex w16sdtdh wp14">
   <w:p>
     <w:pPr>
@@ -4342,7 +5980,7 @@
         <w:noProof/>
       </w:rPr>
       <w:drawing>
-        <wp:anchor distT="0" distB="0" distL="114300" distR="114300" simplePos="0" relativeHeight="251660288" behindDoc="0" locked="0" layoutInCell="1" allowOverlap="1" wp14:anchorId="657D9043" wp14:editId="1D1445B7">
+        <wp:anchor distT="0" distB="0" distL="114300" distR="114300" simplePos="0" relativeHeight="251659264" behindDoc="0" locked="0" layoutInCell="1" allowOverlap="1" wp14:anchorId="657D9043" wp14:editId="11D5CAAA">
           <wp:simplePos x="0" y="0"/>
           <wp:positionH relativeFrom="margin">
             <wp:posOffset>5448300</wp:posOffset>
@@ -4405,7 +6043,7 @@
 </w:hdr>
 </file>
 
-<file path=word/header7.xml><?xml version="1.0" encoding="utf-8"?>
+<file path=word/header6.xml><?xml version="1.0" encoding="utf-8"?>
 <w:hdr xmlns:wpc="http://schemas.microsoft.com/office/word/2010/wordprocessingCanvas" xmlns:cx="http://schemas.microsoft.com/office/drawing/2014/chartex" xmlns:cx1="http://schemas.microsoft.com/office/drawing/2015/9/8/chartex" xmlns:cx2="http://schemas.microsoft.com/office/drawing/2015/10/21/chartex" xmlns:cx3="http://schemas.microsoft.com/office/drawing/2016/5/9/chartex" xmlns:cx4="http://schemas.microsoft.com/office/drawing/2016/5/10/chartex" xmlns:cx5="http://schemas.microsoft.com/office/drawing/2016/5/11/chartex" xmlns:cx6="http://schemas.microsoft.com/office/drawing/2016/5/12/chartex" xmlns:cx7="http://schemas.microsoft.com/office/drawing/2016/5/13/chartex" xmlns:cx8="http://schemas.microsoft.com/office/drawing/2016/5/14/chartex" xmlns:mc="http://schemas.openxmlformats.org/markup-compatibility/2006" xmlns:aink="http://schemas.microsoft.com/office/drawing/2016/ink" xmlns:am3d="http://schemas.microsoft.com/office/drawing/2017/model3d" xmlns:o="urn:schemas-microsoft-com:office:office" xmlns:oel="http://schemas.microsoft.com/office/2019/extlst" xmlns:r="http://schemas.openxmlformats.org/officeDocument/2006/relationships" xmlns:m="http://schemas.openxmlformats.org/officeDocument/2006/math" xmlns:v="urn:schemas-microsoft-com:vml" xmlns:wp14="http://schemas.microsoft.com/office/word/2010/wordprocessingDrawing" xmlns:wp="http://schemas.openxmlformats.org/drawingml/2006/wordprocessingDrawing" xmlns:w10="urn:schemas-microsoft-com:office:word" xmlns:w="http://schemas.openxmlformats.org/wordprocessingml/2006/main" xmlns:w14="http://schemas.microsoft.com/office/word/2010/wordml" xmlns:w15="http://schemas.microsoft.com/office/word/2012/wordml" xmlns:w16cex="http://schemas.microsoft.com/office/word/2018/wordml/cex" xmlns:w16cid="http://schemas.microsoft.com/office/word/2016/wordml/cid" xmlns:w16="http://schemas.microsoft.com/office/word/2018/wordml" xmlns:w16sdtdh="http://schemas.microsoft.com/office/word/2020/wordml/sdtdatahash" xmlns:w16se="http://schemas.microsoft.com/office/word/2015/wordml/symex" xmlns:wpg="http://schemas.microsoft.com/office/word/2010/wordprocessingGroup" xmlns:wpi="http://schemas.microsoft.com/office/word/2010/wordprocessingInk" xmlns:wne="http://schemas.microsoft.com/office/word/2006/wordml" xmlns:wps="http://schemas.microsoft.com/office/word/2010/wordprocessingShape" mc:Ignorable="w14 w15 w16se w16cid w16 w16cex w16sdtdh wp14">
   <w:p>
     <w:pPr>
@@ -4416,7 +6054,7 @@
         <w:noProof/>
       </w:rPr>
       <w:drawing>
-        <wp:anchor distT="0" distB="0" distL="114300" distR="114300" simplePos="0" relativeHeight="251686912" behindDoc="0" locked="0" layoutInCell="1" allowOverlap="1" wp14:anchorId="0C5E1CA1" wp14:editId="117CFADF">
+        <wp:anchor distT="0" distB="0" distL="114300" distR="114300" simplePos="0" relativeHeight="251660288" behindDoc="0" locked="0" layoutInCell="1" allowOverlap="1" wp14:anchorId="0C5E1CA1" wp14:editId="51CC9168">
           <wp:simplePos x="0" y="0"/>
           <wp:positionH relativeFrom="margin">
             <wp:posOffset>5448300</wp:posOffset>
@@ -4599,7 +6237,7 @@
   <w:abstractNum w:abstractNumId="1" w15:restartNumberingAfterBreak="0">
     <w:nsid w:val="26DD33F1"/>
     <w:multiLevelType w:val="multilevel"/>
-    <w:tmpl w:val="5DE6DC86"/>
+    <w:tmpl w:val="3C54E10A"/>
     <w:lvl w:ilvl="0">
       <w:start w:val="1"/>
       <w:numFmt w:val="decimal"/>
@@ -5057,6 +6695,119 @@
     </w:lvl>
   </w:abstractNum>
   <w:abstractNum w:abstractNumId="5" w15:restartNumberingAfterBreak="0">
+    <w:nsid w:val="3E16239F"/>
+    <w:multiLevelType w:val="hybridMultilevel"/>
+    <w:tmpl w:val="5B7E4DFC"/>
+    <w:lvl w:ilvl="0" w:tplc="08090001">
+      <w:start w:val="1"/>
+      <w:numFmt w:val="bullet"/>
+      <w:lvlText w:val=""/>
+      <w:lvlJc w:val="left"/>
+      <w:pPr>
+        <w:ind w:left="720" w:hanging="360"/>
+      </w:pPr>
+      <w:rPr>
+        <w:rFonts w:ascii="Symbol" w:hAnsi="Symbol" w:hint="default"/>
+      </w:rPr>
+    </w:lvl>
+    <w:lvl w:ilvl="1" w:tplc="08090003" w:tentative="1">
+      <w:start w:val="1"/>
+      <w:numFmt w:val="bullet"/>
+      <w:lvlText w:val="o"/>
+      <w:lvlJc w:val="left"/>
+      <w:pPr>
+        <w:ind w:left="1440" w:hanging="360"/>
+      </w:pPr>
+      <w:rPr>
+        <w:rFonts w:ascii="Courier New" w:hAnsi="Courier New" w:cs="Courier New" w:hint="default"/>
+      </w:rPr>
+    </w:lvl>
+    <w:lvl w:ilvl="2" w:tplc="08090005" w:tentative="1">
+      <w:start w:val="1"/>
+      <w:numFmt w:val="bullet"/>
+      <w:lvlText w:val=""/>
+      <w:lvlJc w:val="left"/>
+      <w:pPr>
+        <w:ind w:left="2160" w:hanging="360"/>
+      </w:pPr>
+      <w:rPr>
+        <w:rFonts w:ascii="Wingdings" w:hAnsi="Wingdings" w:hint="default"/>
+      </w:rPr>
+    </w:lvl>
+    <w:lvl w:ilvl="3" w:tplc="08090001" w:tentative="1">
+      <w:start w:val="1"/>
+      <w:numFmt w:val="bullet"/>
+      <w:lvlText w:val=""/>
+      <w:lvlJc w:val="left"/>
+      <w:pPr>
+        <w:ind w:left="2880" w:hanging="360"/>
+      </w:pPr>
+      <w:rPr>
+        <w:rFonts w:ascii="Symbol" w:hAnsi="Symbol" w:hint="default"/>
+      </w:rPr>
+    </w:lvl>
+    <w:lvl w:ilvl="4" w:tplc="08090003" w:tentative="1">
+      <w:start w:val="1"/>
+      <w:numFmt w:val="bullet"/>
+      <w:lvlText w:val="o"/>
+      <w:lvlJc w:val="left"/>
+      <w:pPr>
+        <w:ind w:left="3600" w:hanging="360"/>
+      </w:pPr>
+      <w:rPr>
+        <w:rFonts w:ascii="Courier New" w:hAnsi="Courier New" w:cs="Courier New" w:hint="default"/>
+      </w:rPr>
+    </w:lvl>
+    <w:lvl w:ilvl="5" w:tplc="08090005" w:tentative="1">
+      <w:start w:val="1"/>
+      <w:numFmt w:val="bullet"/>
+      <w:lvlText w:val=""/>
+      <w:lvlJc w:val="left"/>
+      <w:pPr>
+        <w:ind w:left="4320" w:hanging="360"/>
+      </w:pPr>
+      <w:rPr>
+        <w:rFonts w:ascii="Wingdings" w:hAnsi="Wingdings" w:hint="default"/>
+      </w:rPr>
+    </w:lvl>
+    <w:lvl w:ilvl="6" w:tplc="08090001" w:tentative="1">
+      <w:start w:val="1"/>
+      <w:numFmt w:val="bullet"/>
+      <w:lvlText w:val=""/>
+      <w:lvlJc w:val="left"/>
+      <w:pPr>
+        <w:ind w:left="5040" w:hanging="360"/>
+      </w:pPr>
+      <w:rPr>
+        <w:rFonts w:ascii="Symbol" w:hAnsi="Symbol" w:hint="default"/>
+      </w:rPr>
+    </w:lvl>
+    <w:lvl w:ilvl="7" w:tplc="08090003" w:tentative="1">
+      <w:start w:val="1"/>
+      <w:numFmt w:val="bullet"/>
+      <w:lvlText w:val="o"/>
+      <w:lvlJc w:val="left"/>
+      <w:pPr>
+        <w:ind w:left="5760" w:hanging="360"/>
+      </w:pPr>
+      <w:rPr>
+        <w:rFonts w:ascii="Courier New" w:hAnsi="Courier New" w:cs="Courier New" w:hint="default"/>
+      </w:rPr>
+    </w:lvl>
+    <w:lvl w:ilvl="8" w:tplc="08090005" w:tentative="1">
+      <w:start w:val="1"/>
+      <w:numFmt w:val="bullet"/>
+      <w:lvlText w:val=""/>
+      <w:lvlJc w:val="left"/>
+      <w:pPr>
+        <w:ind w:left="6480" w:hanging="360"/>
+      </w:pPr>
+      <w:rPr>
+        <w:rFonts w:ascii="Wingdings" w:hAnsi="Wingdings" w:hint="default"/>
+      </w:rPr>
+    </w:lvl>
+  </w:abstractNum>
+  <w:abstractNum w:abstractNumId="6" w15:restartNumberingAfterBreak="0">
     <w:nsid w:val="49F61FC7"/>
     <w:multiLevelType w:val="hybridMultilevel"/>
     <w:tmpl w:val="B928DE12"/>
@@ -5169,7 +6920,7 @@
       </w:rPr>
     </w:lvl>
   </w:abstractNum>
-  <w:abstractNum w:abstractNumId="6" w15:restartNumberingAfterBreak="0">
+  <w:abstractNum w:abstractNumId="7" w15:restartNumberingAfterBreak="0">
     <w:nsid w:val="4B6A78E7"/>
     <w:multiLevelType w:val="multilevel"/>
     <w:tmpl w:val="AF94308C"/>
@@ -5285,7 +7036,7 @@
       </w:rPr>
     </w:lvl>
   </w:abstractNum>
-  <w:abstractNum w:abstractNumId="7" w15:restartNumberingAfterBreak="0">
+  <w:abstractNum w:abstractNumId="8" w15:restartNumberingAfterBreak="0">
     <w:nsid w:val="51CE01E4"/>
     <w:multiLevelType w:val="hybridMultilevel"/>
     <w:tmpl w:val="D220CF8A"/>
@@ -5375,7 +7126,7 @@
       </w:pPr>
     </w:lvl>
   </w:abstractNum>
-  <w:abstractNum w:abstractNumId="8" w15:restartNumberingAfterBreak="0">
+  <w:abstractNum w:abstractNumId="9" w15:restartNumberingAfterBreak="0">
     <w:nsid w:val="573252C9"/>
     <w:multiLevelType w:val="hybridMultilevel"/>
     <w:tmpl w:val="696CECEA"/>
@@ -5488,7 +7239,7 @@
       </w:rPr>
     </w:lvl>
   </w:abstractNum>
-  <w:abstractNum w:abstractNumId="9" w15:restartNumberingAfterBreak="0">
+  <w:abstractNum w:abstractNumId="10" w15:restartNumberingAfterBreak="0">
     <w:nsid w:val="5B587CD1"/>
     <w:multiLevelType w:val="hybridMultilevel"/>
     <w:tmpl w:val="4490AB88"/>
@@ -5601,7 +7352,7 @@
       </w:rPr>
     </w:lvl>
   </w:abstractNum>
-  <w:abstractNum w:abstractNumId="10" w15:restartNumberingAfterBreak="0">
+  <w:abstractNum w:abstractNumId="11" w15:restartNumberingAfterBreak="0">
     <w:nsid w:val="71D66DA3"/>
     <w:multiLevelType w:val="hybridMultilevel"/>
     <w:tmpl w:val="CF708112"/>
@@ -5714,7 +7465,7 @@
       </w:rPr>
     </w:lvl>
   </w:abstractNum>
-  <w:abstractNum w:abstractNumId="11" w15:restartNumberingAfterBreak="0">
+  <w:abstractNum w:abstractNumId="12" w15:restartNumberingAfterBreak="0">
     <w:nsid w:val="7DD23CA0"/>
     <w:multiLevelType w:val="multilevel"/>
     <w:tmpl w:val="791A7E22"/>
@@ -5833,10 +7584,10 @@
     <w:abstractNumId w:val="3"/>
   </w:num>
   <w:num w:numId="2" w16cid:durableId="2092727524">
-    <w:abstractNumId w:val="11"/>
+    <w:abstractNumId w:val="12"/>
   </w:num>
   <w:num w:numId="3" w16cid:durableId="1591816079">
-    <w:abstractNumId w:val="11"/>
+    <w:abstractNumId w:val="12"/>
     <w:lvlOverride w:ilvl="0">
       <w:startOverride w:val="1"/>
     </w:lvlOverride>
@@ -5866,7 +7617,7 @@
     </w:lvlOverride>
   </w:num>
   <w:num w:numId="4" w16cid:durableId="920216403">
-    <w:abstractNumId w:val="11"/>
+    <w:abstractNumId w:val="12"/>
     <w:lvlOverride w:ilvl="0">
       <w:startOverride w:val="1"/>
     </w:lvlOverride>
@@ -5896,7 +7647,7 @@
     </w:lvlOverride>
   </w:num>
   <w:num w:numId="5" w16cid:durableId="1833257008">
-    <w:abstractNumId w:val="11"/>
+    <w:abstractNumId w:val="12"/>
     <w:lvlOverride w:ilvl="0">
       <w:startOverride w:val="2"/>
     </w:lvlOverride>
@@ -5926,10 +7677,10 @@
     </w:lvlOverride>
   </w:num>
   <w:num w:numId="6" w16cid:durableId="850879486">
-    <w:abstractNumId w:val="11"/>
+    <w:abstractNumId w:val="12"/>
   </w:num>
   <w:num w:numId="7" w16cid:durableId="1769889099">
-    <w:abstractNumId w:val="11"/>
+    <w:abstractNumId w:val="12"/>
     <w:lvlOverride w:ilvl="0">
       <w:startOverride w:val="1"/>
     </w:lvlOverride>
@@ -5959,7 +7710,7 @@
     </w:lvlOverride>
   </w:num>
   <w:num w:numId="8" w16cid:durableId="1560634226">
-    <w:abstractNumId w:val="11"/>
+    <w:abstractNumId w:val="12"/>
     <w:lvlOverride w:ilvl="0">
       <w:startOverride w:val="1"/>
     </w:lvlOverride>
@@ -5989,28 +7740,28 @@
     </w:lvlOverride>
   </w:num>
   <w:num w:numId="9" w16cid:durableId="1489597046">
-    <w:abstractNumId w:val="9"/>
+    <w:abstractNumId w:val="10"/>
   </w:num>
   <w:num w:numId="10" w16cid:durableId="531461155">
     <w:abstractNumId w:val="2"/>
   </w:num>
   <w:num w:numId="11" w16cid:durableId="1053041731">
-    <w:abstractNumId w:val="8"/>
+    <w:abstractNumId w:val="9"/>
   </w:num>
   <w:num w:numId="12" w16cid:durableId="756482255">
     <w:abstractNumId w:val="4"/>
   </w:num>
   <w:num w:numId="13" w16cid:durableId="1303775962">
-    <w:abstractNumId w:val="10"/>
+    <w:abstractNumId w:val="11"/>
   </w:num>
   <w:num w:numId="14" w16cid:durableId="690842754">
     <w:abstractNumId w:val="0"/>
   </w:num>
   <w:num w:numId="15" w16cid:durableId="180944943">
-    <w:abstractNumId w:val="6"/>
+    <w:abstractNumId w:val="7"/>
   </w:num>
   <w:num w:numId="16" w16cid:durableId="455681308">
-    <w:abstractNumId w:val="6"/>
+    <w:abstractNumId w:val="7"/>
     <w:lvlOverride w:ilvl="0">
       <w:startOverride w:val="1"/>
     </w:lvlOverride>
@@ -6043,7 +7794,7 @@
     <w:abstractNumId w:val="1"/>
   </w:num>
   <w:num w:numId="18" w16cid:durableId="2130586895">
-    <w:abstractNumId w:val="7"/>
+    <w:abstractNumId w:val="8"/>
   </w:num>
   <w:num w:numId="19" w16cid:durableId="2056274810">
     <w:abstractNumId w:val="1"/>
@@ -6106,7 +7857,52 @@
     </w:lvlOverride>
   </w:num>
   <w:num w:numId="21" w16cid:durableId="804660628">
+    <w:abstractNumId w:val="6"/>
+  </w:num>
+  <w:num w:numId="22" w16cid:durableId="166335659">
+    <w:abstractNumId w:val="1"/>
+    <w:lvlOverride w:ilvl="0">
+      <w:startOverride w:val="1"/>
+    </w:lvlOverride>
+    <w:lvlOverride w:ilvl="1">
+      <w:startOverride w:val="3"/>
+    </w:lvlOverride>
+    <w:lvlOverride w:ilvl="2">
+      <w:startOverride w:val="1"/>
+    </w:lvlOverride>
+    <w:lvlOverride w:ilvl="3">
+      <w:startOverride w:val="1"/>
+    </w:lvlOverride>
+    <w:lvlOverride w:ilvl="4">
+      <w:startOverride w:val="1"/>
+    </w:lvlOverride>
+    <w:lvlOverride w:ilvl="5">
+      <w:startOverride w:val="1"/>
+    </w:lvlOverride>
+    <w:lvlOverride w:ilvl="6">
+      <w:startOverride w:val="1"/>
+    </w:lvlOverride>
+    <w:lvlOverride w:ilvl="7">
+      <w:startOverride w:val="1"/>
+    </w:lvlOverride>
+    <w:lvlOverride w:ilvl="8">
+      <w:startOverride w:val="1"/>
+    </w:lvlOverride>
+  </w:num>
+  <w:num w:numId="23" w16cid:durableId="461308375">
     <w:abstractNumId w:val="5"/>
+  </w:num>
+  <w:num w:numId="24" w16cid:durableId="1012033599">
+    <w:abstractNumId w:val="5"/>
+    <w:lvlOverride w:ilvl="0"/>
+    <w:lvlOverride w:ilvl="1"/>
+    <w:lvlOverride w:ilvl="2"/>
+    <w:lvlOverride w:ilvl="3"/>
+    <w:lvlOverride w:ilvl="4"/>
+    <w:lvlOverride w:ilvl="5"/>
+    <w:lvlOverride w:ilvl="6"/>
+    <w:lvlOverride w:ilvl="7"/>
+    <w:lvlOverride w:ilvl="8"/>
   </w:num>
 </w:numbering>
 </file>
@@ -6509,7 +8305,7 @@
   <w:style w:type="paragraph" w:default="1" w:styleId="Normal">
     <w:name w:val="Normal"/>
     <w:qFormat/>
-    <w:rsid w:val="002E5A48"/>
+    <w:rsid w:val="00F23FD4"/>
     <w:pPr>
       <w:spacing w:line="254" w:lineRule="auto"/>
       <w:jc w:val="both"/>

</xml_diff>

<commit_message>
mudanças no relatorio e menores no codigo
</commit_message>
<xml_diff>
--- a/Relatorio/Relatorio_IA.docx
+++ b/Relatorio/Relatorio_IA.docx
@@ -1652,7 +1652,25 @@
           <w:iCs/>
           <w:lang w:val="en-GB" w:eastAsia="en-GB"/>
         </w:rPr>
-        <w:t>First In First Out</w:t>
+        <w:t xml:space="preserve">First </w:t>
+      </w:r>
+      <w:proofErr w:type="gramStart"/>
+      <w:r>
+        <w:rPr>
+          <w:i/>
+          <w:iCs/>
+          <w:lang w:val="en-GB" w:eastAsia="en-GB"/>
+        </w:rPr>
+        <w:t>In</w:t>
+      </w:r>
+      <w:proofErr w:type="gramEnd"/>
+      <w:r>
+        <w:rPr>
+          <w:i/>
+          <w:iCs/>
+          <w:lang w:val="en-GB" w:eastAsia="en-GB"/>
+        </w:rPr>
+        <w:t xml:space="preserve"> First Out</w:t>
       </w:r>
     </w:p>
     <w:p>
@@ -1685,7 +1703,25 @@
           <w:iCs/>
           <w:lang w:val="en-GB" w:eastAsia="en-GB"/>
         </w:rPr>
-        <w:t>First In Last Out</w:t>
+        <w:t xml:space="preserve">First </w:t>
+      </w:r>
+      <w:proofErr w:type="gramStart"/>
+      <w:r>
+        <w:rPr>
+          <w:i/>
+          <w:iCs/>
+          <w:lang w:val="en-GB" w:eastAsia="en-GB"/>
+        </w:rPr>
+        <w:t>In</w:t>
+      </w:r>
+      <w:proofErr w:type="gramEnd"/>
+      <w:r>
+        <w:rPr>
+          <w:i/>
+          <w:iCs/>
+          <w:lang w:val="en-GB" w:eastAsia="en-GB"/>
+        </w:rPr>
+        <w:t xml:space="preserve"> Last Out</w:t>
       </w:r>
       <w:r>
         <w:rPr>
@@ -2225,6 +2261,7 @@
           </wp:anchor>
         </w:drawing>
       </w:r>
+      <w:proofErr w:type="spellStart"/>
       <w:r>
         <w:rPr>
           <w:b/>
@@ -2233,8 +2270,31 @@
           <w:iCs/>
           <w:lang w:eastAsia="en-GB"/>
         </w:rPr>
-        <w:t>Version Control</w:t>
-      </w:r>
+        <w:t>Version</w:t>
+      </w:r>
+      <w:proofErr w:type="spellEnd"/>
+      <w:r>
+        <w:rPr>
+          <w:b/>
+          <w:bCs/>
+          <w:i/>
+          <w:iCs/>
+          <w:lang w:eastAsia="en-GB"/>
+        </w:rPr>
+        <w:t xml:space="preserve"> </w:t>
+      </w:r>
+      <w:proofErr w:type="spellStart"/>
+      <w:r>
+        <w:rPr>
+          <w:b/>
+          <w:bCs/>
+          <w:i/>
+          <w:iCs/>
+          <w:lang w:eastAsia="en-GB"/>
+        </w:rPr>
+        <w:t>Control</w:t>
+      </w:r>
+      <w:proofErr w:type="spellEnd"/>
     </w:p>
     <w:p>
       <w:pPr>
@@ -2397,12 +2457,14 @@
           <w:lang w:eastAsia="en-GB"/>
         </w:rPr>
       </w:pPr>
+      <w:proofErr w:type="spellStart"/>
       <w:r>
         <w:rPr>
           <w:lang w:eastAsia="en-GB"/>
         </w:rPr>
         <w:t>Trello</w:t>
       </w:r>
+      <w:proofErr w:type="spellEnd"/>
     </w:p>
     <w:p>
       <w:pPr>
@@ -2544,8 +2606,44 @@
         <w:rPr>
           <w:lang w:eastAsia="en-GB"/>
         </w:rPr>
-        <w:t>Visual Studio Code - VSCode</w:t>
-      </w:r>
+        <w:t xml:space="preserve">Visual </w:t>
+      </w:r>
+      <w:proofErr w:type="spellStart"/>
+      <w:r>
+        <w:rPr>
+          <w:lang w:eastAsia="en-GB"/>
+        </w:rPr>
+        <w:t>Studio</w:t>
+      </w:r>
+      <w:proofErr w:type="spellEnd"/>
+      <w:r>
+        <w:rPr>
+          <w:lang w:eastAsia="en-GB"/>
+        </w:rPr>
+        <w:t xml:space="preserve"> </w:t>
+      </w:r>
+      <w:proofErr w:type="spellStart"/>
+      <w:r>
+        <w:rPr>
+          <w:lang w:eastAsia="en-GB"/>
+        </w:rPr>
+        <w:t>Code</w:t>
+      </w:r>
+      <w:proofErr w:type="spellEnd"/>
+      <w:r>
+        <w:rPr>
+          <w:lang w:eastAsia="en-GB"/>
+        </w:rPr>
+        <w:t xml:space="preserve"> - </w:t>
+      </w:r>
+      <w:proofErr w:type="spellStart"/>
+      <w:r>
+        <w:rPr>
+          <w:lang w:eastAsia="en-GB"/>
+        </w:rPr>
+        <w:t>VSCode</w:t>
+      </w:r>
+      <w:proofErr w:type="spellEnd"/>
     </w:p>
     <w:p>
       <w:pPr>
@@ -2686,12 +2784,14 @@
           </wp:anchor>
         </w:drawing>
       </w:r>
+      <w:proofErr w:type="spellStart"/>
       <w:r>
         <w:rPr>
           <w:lang w:eastAsia="en-GB"/>
         </w:rPr>
         <w:t>Discord</w:t>
       </w:r>
+      <w:proofErr w:type="spellEnd"/>
     </w:p>
     <w:p>
       <w:pPr>
@@ -2819,12 +2919,14 @@
           </wp:anchor>
         </w:drawing>
       </w:r>
+      <w:proofErr w:type="spellStart"/>
       <w:r>
         <w:rPr>
           <w:lang w:eastAsia="en-GB"/>
         </w:rPr>
         <w:t>Whatsapp</w:t>
       </w:r>
+      <w:proofErr w:type="spellEnd"/>
     </w:p>
     <w:p>
       <w:pPr>
@@ -3122,6 +3224,7 @@
         </w:rPr>
         <w:t xml:space="preserve"> </w:t>
       </w:r>
+      <w:proofErr w:type="spellStart"/>
       <w:r>
         <w:rPr>
           <w:i/>
@@ -3136,15 +3239,16 @@
           <w:iCs/>
           <w:lang w:eastAsia="en-GB"/>
         </w:rPr>
-        <w:t xml:space="preserve">irst </w:t>
-      </w:r>
+        <w:t>irst</w:t>
+      </w:r>
+      <w:proofErr w:type="spellEnd"/>
       <w:r>
         <w:rPr>
           <w:i/>
           <w:iCs/>
           <w:lang w:eastAsia="en-GB"/>
         </w:rPr>
-        <w:t>I</w:t>
+        <w:t xml:space="preserve"> </w:t>
       </w:r>
       <w:r>
         <w:rPr>
@@ -3152,7 +3256,7 @@
           <w:iCs/>
           <w:lang w:eastAsia="en-GB"/>
         </w:rPr>
-        <w:t xml:space="preserve">n </w:t>
+        <w:t>I</w:t>
       </w:r>
       <w:r>
         <w:rPr>
@@ -3160,15 +3264,33 @@
           <w:iCs/>
           <w:lang w:eastAsia="en-GB"/>
         </w:rPr>
-        <w:t>F</w:t>
-      </w:r>
+        <w:t xml:space="preserve">n </w:t>
+      </w:r>
+      <w:proofErr w:type="spellStart"/>
       <w:r>
         <w:rPr>
           <w:i/>
           <w:iCs/>
           <w:lang w:eastAsia="en-GB"/>
         </w:rPr>
-        <w:t xml:space="preserve">irst </w:t>
+        <w:t>F</w:t>
+      </w:r>
+      <w:r>
+        <w:rPr>
+          <w:i/>
+          <w:iCs/>
+          <w:lang w:eastAsia="en-GB"/>
+        </w:rPr>
+        <w:t>irst</w:t>
+      </w:r>
+      <w:proofErr w:type="spellEnd"/>
+      <w:r>
+        <w:rPr>
+          <w:i/>
+          <w:iCs/>
+          <w:lang w:eastAsia="en-GB"/>
+        </w:rPr>
+        <w:t xml:space="preserve"> </w:t>
       </w:r>
       <w:r>
         <w:rPr>
@@ -3535,25 +3657,44 @@
       <w:r>
         <w:t xml:space="preserve">, que será a </w:t>
       </w:r>
+      <w:proofErr w:type="spellStart"/>
       <w:r>
         <w:rPr>
           <w:i/>
           <w:iCs/>
         </w:rPr>
-        <w:t xml:space="preserve">queueFrontier, </w:t>
-      </w:r>
-      <w:r>
-        <w:t xml:space="preserve">definida como a classe deque da biblioteca </w:t>
-      </w:r>
+        <w:t>queueFrontier</w:t>
+      </w:r>
+      <w:proofErr w:type="spellEnd"/>
       <w:r>
         <w:rPr>
           <w:i/>
           <w:iCs/>
         </w:rPr>
+        <w:t xml:space="preserve">, </w:t>
+      </w:r>
+      <w:r>
+        <w:t xml:space="preserve">definida como a classe deque da biblioteca </w:t>
+      </w:r>
+      <w:proofErr w:type="spellStart"/>
+      <w:r>
+        <w:rPr>
+          <w:i/>
+          <w:iCs/>
+        </w:rPr>
         <w:t>collections</w:t>
       </w:r>
-      <w:r>
-        <w:t>, neste caso será feito a eliminação do primeiro item guardado na variável, com recurso ao método popleft(), como se pode observar a seguir:</w:t>
+      <w:proofErr w:type="spellEnd"/>
+      <w:r>
+        <w:t xml:space="preserve">, neste caso será feito a eliminação do primeiro item guardado na variável, com recurso ao método </w:t>
+      </w:r>
+      <w:proofErr w:type="spellStart"/>
+      <w:r>
+        <w:t>popleft</w:t>
+      </w:r>
+      <w:proofErr w:type="spellEnd"/>
+      <w:r>
+        <w:t>(), como se pode observar a seguir:</w:t>
       </w:r>
     </w:p>
     <w:p>
@@ -3569,6 +3710,7 @@
           <w:lang w:eastAsia="en-GB"/>
         </w:rPr>
       </w:pPr>
+      <w:proofErr w:type="spellStart"/>
       <w:r>
         <w:rPr>
           <w:rFonts w:ascii="Consolas" w:eastAsia="Times New Roman" w:hAnsi="Consolas"/>
@@ -3599,6 +3741,7 @@
         </w:rPr>
         <w:t>popleft</w:t>
       </w:r>
+      <w:proofErr w:type="spellEnd"/>
       <w:r>
         <w:rPr>
           <w:rFonts w:ascii="Consolas" w:eastAsia="Times New Roman" w:hAnsi="Consolas"/>
@@ -4296,50 +4439,77 @@
       <w:r>
         <w:t xml:space="preserve">, agindo em FILO – </w:t>
       </w:r>
+      <w:proofErr w:type="spellStart"/>
       <w:r>
         <w:rPr>
           <w:i/>
           <w:iCs/>
         </w:rPr>
-        <w:t>First In Last Out</w:t>
-      </w:r>
-      <w:r>
-        <w:t>. Com isso, ao e</w:t>
-      </w:r>
-      <w:r>
-        <w:rPr>
-          <w:rStyle w:val="x4k7w5x"/>
-        </w:rPr>
-        <w:t xml:space="preserve">xpandir os nós, o último a ser adicionado à </w:t>
-      </w:r>
-      <w:r>
-        <w:rPr>
-          <w:rStyle w:val="x4k7w5x"/>
+        <w:t>First</w:t>
+      </w:r>
+      <w:proofErr w:type="spellEnd"/>
+      <w:r>
+        <w:rPr>
           <w:i/>
           <w:iCs/>
         </w:rPr>
-        <w:t>frontier</w:t>
-      </w:r>
-      <w:r>
-        <w:rPr>
-          <w:rStyle w:val="x4k7w5x"/>
-        </w:rPr>
-        <w:t xml:space="preserve"> irá ser o próximo a ser expandido</w:t>
-      </w:r>
-      <w:r>
-        <w:rPr>
-          <w:rStyle w:val="x4k7w5x"/>
-        </w:rPr>
-        <w:t xml:space="preserve">. O último nó adicionado é selecionado através do método pop() da biblioteca </w:t>
-      </w:r>
-      <w:r>
-        <w:rPr>
-          <w:rStyle w:val="x4k7w5x"/>
+        <w:t xml:space="preserve"> In </w:t>
+      </w:r>
+      <w:proofErr w:type="spellStart"/>
+      <w:r>
+        <w:rPr>
           <w:i/>
           <w:iCs/>
         </w:rPr>
+        <w:t>Last</w:t>
+      </w:r>
+      <w:proofErr w:type="spellEnd"/>
+      <w:r>
+        <w:rPr>
+          <w:i/>
+          <w:iCs/>
+        </w:rPr>
+        <w:t xml:space="preserve"> Out</w:t>
+      </w:r>
+      <w:r>
+        <w:t>. Com isso, ao e</w:t>
+      </w:r>
+      <w:r>
+        <w:rPr>
+          <w:rStyle w:val="x4k7w5x"/>
+        </w:rPr>
+        <w:t xml:space="preserve">xpandir os nós, o último a ser adicionado à </w:t>
+      </w:r>
+      <w:r>
+        <w:rPr>
+          <w:rStyle w:val="x4k7w5x"/>
+          <w:i/>
+          <w:iCs/>
+        </w:rPr>
+        <w:t>frontier</w:t>
+      </w:r>
+      <w:r>
+        <w:rPr>
+          <w:rStyle w:val="x4k7w5x"/>
+        </w:rPr>
+        <w:t xml:space="preserve"> irá ser o próximo a ser expandido</w:t>
+      </w:r>
+      <w:r>
+        <w:rPr>
+          <w:rStyle w:val="x4k7w5x"/>
+        </w:rPr>
+        <w:t xml:space="preserve">. O último nó adicionado é selecionado através do método pop() da biblioteca </w:t>
+      </w:r>
+      <w:proofErr w:type="spellStart"/>
+      <w:r>
+        <w:rPr>
+          <w:rStyle w:val="x4k7w5x"/>
+          <w:i/>
+          <w:iCs/>
+        </w:rPr>
         <w:t>collections</w:t>
       </w:r>
+      <w:proofErr w:type="spellEnd"/>
       <w:r>
         <w:rPr>
           <w:rStyle w:val="x4k7w5x"/>
@@ -4360,6 +4530,7 @@
           <w:lang w:eastAsia="en-GB"/>
         </w:rPr>
       </w:pPr>
+      <w:proofErr w:type="spellStart"/>
       <w:r>
         <w:rPr>
           <w:rFonts w:ascii="Consolas" w:eastAsia="Times New Roman" w:hAnsi="Consolas"/>
@@ -4390,6 +4561,7 @@
         </w:rPr>
         <w:t>pop</w:t>
       </w:r>
+      <w:proofErr w:type="spellEnd"/>
       <w:r>
         <w:rPr>
           <w:rFonts w:ascii="Consolas" w:eastAsia="Times New Roman" w:hAnsi="Consolas"/>
@@ -4712,6 +4884,7 @@
         </w:rPr>
         <w:t xml:space="preserve">, no ficheiro randomMatrices.py, com o método </w:t>
       </w:r>
+      <w:proofErr w:type="spellStart"/>
       <w:r>
         <w:rPr>
           <w:i/>
@@ -4720,12 +4893,14 @@
         </w:rPr>
         <w:t>random.choice</w:t>
       </w:r>
+      <w:proofErr w:type="spellEnd"/>
       <w:r>
         <w:rPr>
           <w:lang w:eastAsia="en-GB"/>
         </w:rPr>
         <w:t xml:space="preserve"> da biblioteca </w:t>
       </w:r>
+      <w:proofErr w:type="spellStart"/>
       <w:r>
         <w:rPr>
           <w:i/>
@@ -4734,6 +4909,7 @@
         </w:rPr>
         <w:t>NumPy</w:t>
       </w:r>
+      <w:proofErr w:type="spellEnd"/>
       <w:r>
         <w:rPr>
           <w:lang w:eastAsia="en-GB"/>
@@ -4754,6 +4930,8 @@
           <w:lang w:val="en-GB" w:eastAsia="en-GB"/>
         </w:rPr>
       </w:pPr>
+      <w:proofErr w:type="spellStart"/>
+      <w:proofErr w:type="gramStart"/>
       <w:r>
         <w:rPr>
           <w:rFonts w:ascii="Consolas" w:eastAsia="Times New Roman" w:hAnsi="Consolas"/>
@@ -4784,6 +4962,7 @@
         </w:rPr>
         <w:t>random</w:t>
       </w:r>
+      <w:proofErr w:type="gramEnd"/>
       <w:r>
         <w:rPr>
           <w:rFonts w:ascii="Consolas" w:eastAsia="Times New Roman" w:hAnsi="Consolas"/>
@@ -4804,6 +4983,7 @@
         </w:rPr>
         <w:t>choice</w:t>
       </w:r>
+      <w:proofErr w:type="spellEnd"/>
       <w:r>
         <w:rPr>
           <w:rFonts w:ascii="Consolas" w:eastAsia="Times New Roman" w:hAnsi="Consolas"/>
@@ -5036,6 +5216,7 @@
           <w:lang w:eastAsia="en-GB"/>
         </w:rPr>
       </w:pPr>
+      <w:proofErr w:type="spellStart"/>
       <w:r>
         <w:rPr>
           <w:rFonts w:ascii="Consolas" w:eastAsia="Times New Roman" w:hAnsi="Consolas"/>
@@ -5046,6 +5227,7 @@
         </w:rPr>
         <w:t>matrix</w:t>
       </w:r>
+      <w:proofErr w:type="spellEnd"/>
       <w:r>
         <w:rPr>
           <w:rFonts w:ascii="Consolas" w:eastAsia="Times New Roman" w:hAnsi="Consolas"/>
@@ -5227,6 +5409,7 @@
         </w:rPr>
         <w:t xml:space="preserve"> à figura estão representados os resultados no terminal do </w:t>
       </w:r>
+      <w:proofErr w:type="spellStart"/>
       <w:r>
         <w:rPr>
           <w:rStyle w:val="x4k7w5x"/>
@@ -5243,6 +5426,7 @@
         </w:rPr>
         <w:t>ode</w:t>
       </w:r>
+      <w:proofErr w:type="spellEnd"/>
       <w:r>
         <w:rPr>
           <w:rStyle w:val="x4k7w5x"/>
@@ -5452,9 +5636,833 @@
       </w:r>
     </w:p>
     <w:p>
-      <w:r>
-        <w:tab/>
-        <w:t>No fim do processamento, de modo a conseguir apresentar o resultado sem ser como 0,0, foi introduzido um tempo de espera de 1 segundo, sendo, então, o resultado real dado como 0,0080556869506836 s.</w:t>
+      <w:pPr>
+        <w:ind w:firstLine="357"/>
+      </w:pPr>
+      <w:r>
+        <w:t>No fim do processamento, de modo a conseguir apresentar o resultado sem ser como 0,0, foi introduzido um tempo de espera de 1 segundo, sendo, então, o resultado real</w:t>
+      </w:r>
+      <w:r>
+        <w:t xml:space="preserve"> é</w:t>
+      </w:r>
+      <w:r>
+        <w:t xml:space="preserve"> dado como 0,0080556869506836s.</w:t>
+      </w:r>
+    </w:p>
+    <w:p>
+      <w:pPr>
+        <w:ind w:firstLine="357"/>
+      </w:pPr>
+      <w:r>
+        <w:lastRenderedPageBreak/>
+        <w:t>Na tabela está representado todos os testes efetuados aos algoritmos, onde P é o tempo de processamento do algoritmo</w:t>
+      </w:r>
+      <w:r>
+        <w:t>, em segundos,</w:t>
+      </w:r>
+      <w:r>
+        <w:t xml:space="preserve"> e C o custo, o número de passos dados</w:t>
+      </w:r>
+      <w:r>
+        <w:t>, sem contar com a orientação</w:t>
+      </w:r>
+      <w:r>
+        <w:t xml:space="preserve">. </w:t>
+      </w:r>
+    </w:p>
+    <w:tbl>
+      <w:tblPr>
+        <w:tblStyle w:val="TabelacomGrelha"/>
+        <w:tblW w:w="0" w:type="auto"/>
+        <w:tblLook w:val="04A0" w:firstRow="1" w:lastRow="0" w:firstColumn="1" w:lastColumn="0" w:noHBand="0" w:noVBand="1"/>
+      </w:tblPr>
+      <w:tblGrid>
+        <w:gridCol w:w="1430"/>
+        <w:gridCol w:w="1126"/>
+        <w:gridCol w:w="1025"/>
+        <w:gridCol w:w="1976"/>
+        <w:gridCol w:w="2086"/>
+        <w:gridCol w:w="1599"/>
+      </w:tblGrid>
+      <w:tr>
+        <w:tc>
+          <w:tcPr>
+            <w:tcW w:w="1430" w:type="dxa"/>
+            <w:vMerge w:val="restart"/>
+            <w:vAlign w:val="center"/>
+          </w:tcPr>
+          <w:p>
+            <w:pPr>
+              <w:jc w:val="center"/>
+            </w:pPr>
+            <w:r>
+              <w:t>Matriz</w:t>
+            </w:r>
+          </w:p>
+        </w:tc>
+        <w:tc>
+          <w:tcPr>
+            <w:tcW w:w="1126" w:type="dxa"/>
+            <w:vMerge w:val="restart"/>
+            <w:vAlign w:val="center"/>
+          </w:tcPr>
+          <w:p>
+            <w:pPr>
+              <w:jc w:val="center"/>
+            </w:pPr>
+            <w:r>
+              <w:t>Objetivo</w:t>
+            </w:r>
+          </w:p>
+        </w:tc>
+        <w:tc>
+          <w:tcPr>
+            <w:tcW w:w="1025" w:type="dxa"/>
+            <w:vMerge w:val="restart"/>
+            <w:vAlign w:val="center"/>
+          </w:tcPr>
+          <w:p>
+            <w:pPr>
+              <w:jc w:val="center"/>
+            </w:pPr>
+            <w:r>
+              <w:t>Métrica</w:t>
+            </w:r>
+          </w:p>
+        </w:tc>
+        <w:tc>
+          <w:tcPr>
+            <w:tcW w:w="5661" w:type="dxa"/>
+            <w:gridSpan w:val="3"/>
+            <w:vAlign w:val="center"/>
+          </w:tcPr>
+          <w:p>
+            <w:pPr>
+              <w:jc w:val="center"/>
+            </w:pPr>
+            <w:r>
+              <w:t>Algoritmos</w:t>
+            </w:r>
+          </w:p>
+        </w:tc>
+      </w:tr>
+      <w:tr>
+        <w:tc>
+          <w:tcPr>
+            <w:tcW w:w="1430" w:type="dxa"/>
+            <w:vMerge/>
+            <w:vAlign w:val="center"/>
+          </w:tcPr>
+          <w:p>
+            <w:pPr>
+              <w:jc w:val="center"/>
+            </w:pPr>
+          </w:p>
+        </w:tc>
+        <w:tc>
+          <w:tcPr>
+            <w:tcW w:w="1126" w:type="dxa"/>
+            <w:vMerge/>
+            <w:vAlign w:val="center"/>
+          </w:tcPr>
+          <w:p>
+            <w:pPr>
+              <w:jc w:val="center"/>
+            </w:pPr>
+          </w:p>
+        </w:tc>
+        <w:tc>
+          <w:tcPr>
+            <w:tcW w:w="1025" w:type="dxa"/>
+            <w:vMerge/>
+            <w:vAlign w:val="center"/>
+          </w:tcPr>
+          <w:p>
+            <w:pPr>
+              <w:jc w:val="center"/>
+            </w:pPr>
+          </w:p>
+        </w:tc>
+        <w:tc>
+          <w:tcPr>
+            <w:tcW w:w="1976" w:type="dxa"/>
+            <w:vAlign w:val="center"/>
+          </w:tcPr>
+          <w:p>
+            <w:pPr>
+              <w:jc w:val="center"/>
+            </w:pPr>
+            <w:r>
+              <w:t>BFS</w:t>
+            </w:r>
+          </w:p>
+        </w:tc>
+        <w:tc>
+          <w:tcPr>
+            <w:tcW w:w="2086" w:type="dxa"/>
+            <w:vAlign w:val="center"/>
+          </w:tcPr>
+          <w:p>
+            <w:pPr>
+              <w:jc w:val="center"/>
+            </w:pPr>
+            <w:r>
+              <w:t>DFS</w:t>
+            </w:r>
+          </w:p>
+        </w:tc>
+        <w:tc>
+          <w:tcPr>
+            <w:tcW w:w="1599" w:type="dxa"/>
+            <w:vAlign w:val="center"/>
+          </w:tcPr>
+          <w:p>
+            <w:pPr>
+              <w:jc w:val="center"/>
+            </w:pPr>
+            <w:r>
+              <w:t>A*</w:t>
+            </w:r>
+          </w:p>
+        </w:tc>
+      </w:tr>
+      <w:tr>
+        <w:tc>
+          <w:tcPr>
+            <w:tcW w:w="1430" w:type="dxa"/>
+            <w:vMerge w:val="restart"/>
+            <w:vAlign w:val="center"/>
+          </w:tcPr>
+          <w:p>
+            <w:pPr>
+              <w:jc w:val="center"/>
+            </w:pPr>
+            <w:r>
+              <w:t>Matriz2530</w:t>
+            </w:r>
+          </w:p>
+        </w:tc>
+        <w:tc>
+          <w:tcPr>
+            <w:tcW w:w="1126" w:type="dxa"/>
+            <w:vMerge w:val="restart"/>
+            <w:vAlign w:val="center"/>
+          </w:tcPr>
+          <w:p>
+            <w:pPr>
+              <w:jc w:val="center"/>
+            </w:pPr>
+            <w:r>
+              <w:t>9,2</w:t>
+            </w:r>
+          </w:p>
+        </w:tc>
+        <w:tc>
+          <w:tcPr>
+            <w:tcW w:w="1025" w:type="dxa"/>
+            <w:vAlign w:val="center"/>
+          </w:tcPr>
+          <w:p>
+            <w:pPr>
+              <w:jc w:val="center"/>
+            </w:pPr>
+            <w:r>
+              <w:t>P</w:t>
+            </w:r>
+          </w:p>
+        </w:tc>
+        <w:tc>
+          <w:tcPr>
+            <w:tcW w:w="1976" w:type="dxa"/>
+            <w:vAlign w:val="center"/>
+          </w:tcPr>
+          <w:p>
+            <w:pPr>
+              <w:jc w:val="center"/>
+            </w:pPr>
+            <w:r>
+              <w:t>0,00805568</w:t>
+            </w:r>
+          </w:p>
+        </w:tc>
+        <w:tc>
+          <w:tcPr>
+            <w:tcW w:w="2086" w:type="dxa"/>
+            <w:vAlign w:val="center"/>
+          </w:tcPr>
+          <w:p>
+            <w:pPr>
+              <w:jc w:val="center"/>
+            </w:pPr>
+            <w:r>
+              <w:t>0,00099992</w:t>
+            </w:r>
+          </w:p>
+        </w:tc>
+        <w:tc>
+          <w:tcPr>
+            <w:tcW w:w="1599" w:type="dxa"/>
+            <w:vAlign w:val="center"/>
+          </w:tcPr>
+          <w:p>
+            <w:pPr>
+              <w:jc w:val="center"/>
+            </w:pPr>
+          </w:p>
+        </w:tc>
+      </w:tr>
+      <w:tr>
+        <w:tc>
+          <w:tcPr>
+            <w:tcW w:w="1430" w:type="dxa"/>
+            <w:vMerge/>
+            <w:vAlign w:val="center"/>
+          </w:tcPr>
+          <w:p>
+            <w:pPr>
+              <w:jc w:val="center"/>
+            </w:pPr>
+          </w:p>
+        </w:tc>
+        <w:tc>
+          <w:tcPr>
+            <w:tcW w:w="1126" w:type="dxa"/>
+            <w:vMerge/>
+            <w:vAlign w:val="center"/>
+          </w:tcPr>
+          <w:p>
+            <w:pPr>
+              <w:jc w:val="center"/>
+            </w:pPr>
+          </w:p>
+        </w:tc>
+        <w:tc>
+          <w:tcPr>
+            <w:tcW w:w="1025" w:type="dxa"/>
+            <w:vAlign w:val="center"/>
+          </w:tcPr>
+          <w:p>
+            <w:pPr>
+              <w:jc w:val="center"/>
+            </w:pPr>
+            <w:r>
+              <w:t>C</w:t>
+            </w:r>
+          </w:p>
+        </w:tc>
+        <w:tc>
+          <w:tcPr>
+            <w:tcW w:w="1976" w:type="dxa"/>
+            <w:vAlign w:val="center"/>
+          </w:tcPr>
+          <w:p>
+            <w:pPr>
+              <w:jc w:val="center"/>
+            </w:pPr>
+            <w:r>
+              <w:t>13</w:t>
+            </w:r>
+          </w:p>
+        </w:tc>
+        <w:tc>
+          <w:tcPr>
+            <w:tcW w:w="2086" w:type="dxa"/>
+            <w:vAlign w:val="center"/>
+          </w:tcPr>
+          <w:p>
+            <w:pPr>
+              <w:jc w:val="center"/>
+            </w:pPr>
+            <w:r>
+              <w:t>37</w:t>
+            </w:r>
+          </w:p>
+        </w:tc>
+        <w:tc>
+          <w:tcPr>
+            <w:tcW w:w="1599" w:type="dxa"/>
+            <w:vAlign w:val="center"/>
+          </w:tcPr>
+          <w:p>
+            <w:pPr>
+              <w:jc w:val="center"/>
+            </w:pPr>
+          </w:p>
+        </w:tc>
+      </w:tr>
+      <w:tr>
+        <w:tc>
+          <w:tcPr>
+            <w:tcW w:w="1430" w:type="dxa"/>
+            <w:vMerge/>
+            <w:vAlign w:val="center"/>
+          </w:tcPr>
+          <w:p>
+            <w:pPr>
+              <w:jc w:val="center"/>
+            </w:pPr>
+          </w:p>
+        </w:tc>
+        <w:tc>
+          <w:tcPr>
+            <w:tcW w:w="1126" w:type="dxa"/>
+            <w:vMerge w:val="restart"/>
+            <w:vAlign w:val="center"/>
+          </w:tcPr>
+          <w:p>
+            <w:pPr>
+              <w:jc w:val="center"/>
+            </w:pPr>
+            <w:r>
+              <w:t>20,24</w:t>
+            </w:r>
+          </w:p>
+        </w:tc>
+        <w:tc>
+          <w:tcPr>
+            <w:tcW w:w="1025" w:type="dxa"/>
+            <w:vAlign w:val="center"/>
+          </w:tcPr>
+          <w:p>
+            <w:pPr>
+              <w:jc w:val="center"/>
+            </w:pPr>
+            <w:r>
+              <w:t>P</w:t>
+            </w:r>
+          </w:p>
+        </w:tc>
+        <w:tc>
+          <w:tcPr>
+            <w:tcW w:w="1976" w:type="dxa"/>
+            <w:vAlign w:val="center"/>
+          </w:tcPr>
+          <w:p>
+            <w:pPr>
+              <w:jc w:val="center"/>
+            </w:pPr>
+          </w:p>
+        </w:tc>
+        <w:tc>
+          <w:tcPr>
+            <w:tcW w:w="2086" w:type="dxa"/>
+            <w:vAlign w:val="center"/>
+          </w:tcPr>
+          <w:p>
+            <w:pPr>
+              <w:jc w:val="center"/>
+            </w:pPr>
+          </w:p>
+        </w:tc>
+        <w:tc>
+          <w:tcPr>
+            <w:tcW w:w="1599" w:type="dxa"/>
+            <w:vAlign w:val="center"/>
+          </w:tcPr>
+          <w:p>
+            <w:pPr>
+              <w:jc w:val="center"/>
+            </w:pPr>
+          </w:p>
+        </w:tc>
+      </w:tr>
+      <w:tr>
+        <w:tc>
+          <w:tcPr>
+            <w:tcW w:w="1430" w:type="dxa"/>
+            <w:vMerge/>
+            <w:vAlign w:val="center"/>
+          </w:tcPr>
+          <w:p>
+            <w:pPr>
+              <w:jc w:val="center"/>
+            </w:pPr>
+          </w:p>
+        </w:tc>
+        <w:tc>
+          <w:tcPr>
+            <w:tcW w:w="1126" w:type="dxa"/>
+            <w:vMerge/>
+            <w:vAlign w:val="center"/>
+          </w:tcPr>
+          <w:p>
+            <w:pPr>
+              <w:jc w:val="center"/>
+            </w:pPr>
+          </w:p>
+        </w:tc>
+        <w:tc>
+          <w:tcPr>
+            <w:tcW w:w="1025" w:type="dxa"/>
+            <w:vAlign w:val="center"/>
+          </w:tcPr>
+          <w:p>
+            <w:pPr>
+              <w:jc w:val="center"/>
+            </w:pPr>
+            <w:r>
+              <w:t>C</w:t>
+            </w:r>
+          </w:p>
+        </w:tc>
+        <w:tc>
+          <w:tcPr>
+            <w:tcW w:w="1976" w:type="dxa"/>
+            <w:vAlign w:val="center"/>
+          </w:tcPr>
+          <w:p>
+            <w:pPr>
+              <w:jc w:val="center"/>
+            </w:pPr>
+          </w:p>
+        </w:tc>
+        <w:tc>
+          <w:tcPr>
+            <w:tcW w:w="2086" w:type="dxa"/>
+            <w:vAlign w:val="center"/>
+          </w:tcPr>
+          <w:p>
+            <w:pPr>
+              <w:jc w:val="center"/>
+            </w:pPr>
+          </w:p>
+        </w:tc>
+        <w:tc>
+          <w:tcPr>
+            <w:tcW w:w="1599" w:type="dxa"/>
+            <w:vAlign w:val="center"/>
+          </w:tcPr>
+          <w:p>
+            <w:pPr>
+              <w:jc w:val="center"/>
+            </w:pPr>
+          </w:p>
+        </w:tc>
+      </w:tr>
+      <w:tr>
+        <w:tc>
+          <w:tcPr>
+            <w:tcW w:w="1430" w:type="dxa"/>
+            <w:vMerge w:val="restart"/>
+            <w:vAlign w:val="center"/>
+          </w:tcPr>
+          <w:p>
+            <w:pPr>
+              <w:jc w:val="center"/>
+            </w:pPr>
+            <w:r>
+              <w:t>Matriz5030</w:t>
+            </w:r>
+          </w:p>
+        </w:tc>
+        <w:tc>
+          <w:tcPr>
+            <w:tcW w:w="1126" w:type="dxa"/>
+            <w:vMerge w:val="restart"/>
+            <w:vAlign w:val="center"/>
+          </w:tcPr>
+          <w:p>
+            <w:pPr>
+              <w:jc w:val="center"/>
+            </w:pPr>
+          </w:p>
+        </w:tc>
+        <w:tc>
+          <w:tcPr>
+            <w:tcW w:w="1025" w:type="dxa"/>
+            <w:vAlign w:val="center"/>
+          </w:tcPr>
+          <w:p>
+            <w:pPr>
+              <w:jc w:val="center"/>
+            </w:pPr>
+            <w:r>
+              <w:t>P</w:t>
+            </w:r>
+          </w:p>
+        </w:tc>
+        <w:tc>
+          <w:tcPr>
+            <w:tcW w:w="1976" w:type="dxa"/>
+            <w:vAlign w:val="center"/>
+          </w:tcPr>
+          <w:p>
+            <w:pPr>
+              <w:jc w:val="center"/>
+            </w:pPr>
+          </w:p>
+        </w:tc>
+        <w:tc>
+          <w:tcPr>
+            <w:tcW w:w="2086" w:type="dxa"/>
+            <w:vAlign w:val="center"/>
+          </w:tcPr>
+          <w:p>
+            <w:pPr>
+              <w:jc w:val="center"/>
+            </w:pPr>
+          </w:p>
+        </w:tc>
+        <w:tc>
+          <w:tcPr>
+            <w:tcW w:w="1599" w:type="dxa"/>
+            <w:vAlign w:val="center"/>
+          </w:tcPr>
+          <w:p>
+            <w:pPr>
+              <w:jc w:val="center"/>
+            </w:pPr>
+          </w:p>
+        </w:tc>
+      </w:tr>
+      <w:tr>
+        <w:tc>
+          <w:tcPr>
+            <w:tcW w:w="1430" w:type="dxa"/>
+            <w:vMerge/>
+            <w:vAlign w:val="center"/>
+          </w:tcPr>
+          <w:p>
+            <w:pPr>
+              <w:jc w:val="center"/>
+            </w:pPr>
+          </w:p>
+        </w:tc>
+        <w:tc>
+          <w:tcPr>
+            <w:tcW w:w="1126" w:type="dxa"/>
+            <w:vMerge/>
+            <w:vAlign w:val="center"/>
+          </w:tcPr>
+          <w:p>
+            <w:pPr>
+              <w:jc w:val="center"/>
+            </w:pPr>
+          </w:p>
+        </w:tc>
+        <w:tc>
+          <w:tcPr>
+            <w:tcW w:w="1025" w:type="dxa"/>
+            <w:vAlign w:val="center"/>
+          </w:tcPr>
+          <w:p>
+            <w:pPr>
+              <w:jc w:val="center"/>
+            </w:pPr>
+            <w:r>
+              <w:t>C</w:t>
+            </w:r>
+          </w:p>
+        </w:tc>
+        <w:tc>
+          <w:tcPr>
+            <w:tcW w:w="1976" w:type="dxa"/>
+            <w:vAlign w:val="center"/>
+          </w:tcPr>
+          <w:p>
+            <w:pPr>
+              <w:jc w:val="center"/>
+            </w:pPr>
+          </w:p>
+        </w:tc>
+        <w:tc>
+          <w:tcPr>
+            <w:tcW w:w="2086" w:type="dxa"/>
+            <w:vAlign w:val="center"/>
+          </w:tcPr>
+          <w:p>
+            <w:pPr>
+              <w:jc w:val="center"/>
+            </w:pPr>
+          </w:p>
+        </w:tc>
+        <w:tc>
+          <w:tcPr>
+            <w:tcW w:w="1599" w:type="dxa"/>
+            <w:vAlign w:val="center"/>
+          </w:tcPr>
+          <w:p>
+            <w:pPr>
+              <w:jc w:val="center"/>
+            </w:pPr>
+          </w:p>
+        </w:tc>
+      </w:tr>
+      <w:tr>
+        <w:tc>
+          <w:tcPr>
+            <w:tcW w:w="1430" w:type="dxa"/>
+            <w:vMerge/>
+            <w:vAlign w:val="center"/>
+          </w:tcPr>
+          <w:p>
+            <w:pPr>
+              <w:jc w:val="center"/>
+            </w:pPr>
+          </w:p>
+        </w:tc>
+        <w:tc>
+          <w:tcPr>
+            <w:tcW w:w="1126" w:type="dxa"/>
+            <w:vMerge w:val="restart"/>
+            <w:vAlign w:val="center"/>
+          </w:tcPr>
+          <w:p>
+            <w:pPr>
+              <w:jc w:val="center"/>
+            </w:pPr>
+          </w:p>
+        </w:tc>
+        <w:tc>
+          <w:tcPr>
+            <w:tcW w:w="1025" w:type="dxa"/>
+            <w:vAlign w:val="center"/>
+          </w:tcPr>
+          <w:p>
+            <w:pPr>
+              <w:jc w:val="center"/>
+            </w:pPr>
+            <w:r>
+              <w:t>P</w:t>
+            </w:r>
+          </w:p>
+        </w:tc>
+        <w:tc>
+          <w:tcPr>
+            <w:tcW w:w="1976" w:type="dxa"/>
+            <w:vAlign w:val="center"/>
+          </w:tcPr>
+          <w:p>
+            <w:pPr>
+              <w:jc w:val="center"/>
+            </w:pPr>
+          </w:p>
+        </w:tc>
+        <w:tc>
+          <w:tcPr>
+            <w:tcW w:w="2086" w:type="dxa"/>
+            <w:vAlign w:val="center"/>
+          </w:tcPr>
+          <w:p>
+            <w:pPr>
+              <w:jc w:val="center"/>
+            </w:pPr>
+          </w:p>
+        </w:tc>
+        <w:tc>
+          <w:tcPr>
+            <w:tcW w:w="1599" w:type="dxa"/>
+            <w:vAlign w:val="center"/>
+          </w:tcPr>
+          <w:p>
+            <w:pPr>
+              <w:jc w:val="center"/>
+            </w:pPr>
+          </w:p>
+        </w:tc>
+      </w:tr>
+      <w:tr>
+        <w:tc>
+          <w:tcPr>
+            <w:tcW w:w="1430" w:type="dxa"/>
+            <w:vMerge/>
+            <w:vAlign w:val="center"/>
+          </w:tcPr>
+          <w:p>
+            <w:pPr>
+              <w:jc w:val="center"/>
+            </w:pPr>
+          </w:p>
+        </w:tc>
+        <w:tc>
+          <w:tcPr>
+            <w:tcW w:w="1126" w:type="dxa"/>
+            <w:vMerge/>
+            <w:vAlign w:val="center"/>
+          </w:tcPr>
+          <w:p>
+            <w:pPr>
+              <w:jc w:val="center"/>
+            </w:pPr>
+          </w:p>
+        </w:tc>
+        <w:tc>
+          <w:tcPr>
+            <w:tcW w:w="1025" w:type="dxa"/>
+            <w:vAlign w:val="center"/>
+          </w:tcPr>
+          <w:p>
+            <w:pPr>
+              <w:jc w:val="center"/>
+            </w:pPr>
+            <w:r>
+              <w:t>C</w:t>
+            </w:r>
+          </w:p>
+        </w:tc>
+        <w:tc>
+          <w:tcPr>
+            <w:tcW w:w="1976" w:type="dxa"/>
+            <w:vAlign w:val="center"/>
+          </w:tcPr>
+          <w:p>
+            <w:pPr>
+              <w:jc w:val="center"/>
+            </w:pPr>
+          </w:p>
+        </w:tc>
+        <w:tc>
+          <w:tcPr>
+            <w:tcW w:w="2086" w:type="dxa"/>
+            <w:vAlign w:val="center"/>
+          </w:tcPr>
+          <w:p>
+            <w:pPr>
+              <w:jc w:val="center"/>
+            </w:pPr>
+          </w:p>
+        </w:tc>
+        <w:tc>
+          <w:tcPr>
+            <w:tcW w:w="1599" w:type="dxa"/>
+            <w:vAlign w:val="center"/>
+          </w:tcPr>
+          <w:p>
+            <w:pPr>
+              <w:keepNext/>
+              <w:jc w:val="center"/>
+            </w:pPr>
+          </w:p>
+        </w:tc>
+      </w:tr>
+    </w:tbl>
+    <w:p>
+      <w:pPr>
+        <w:pStyle w:val="Legenda"/>
+      </w:pPr>
+      <w:r>
+        <w:t xml:space="preserve">Tabela </w:t>
+      </w:r>
+      <w:r>
+        <w:fldChar w:fldCharType="begin"/>
+      </w:r>
+      <w:r>
+        <w:instrText xml:space="preserve"> SEQ Tabela \* ARABIC </w:instrText>
+      </w:r>
+      <w:r>
+        <w:fldChar w:fldCharType="separate"/>
+      </w:r>
+      <w:r>
+        <w:rPr>
+          <w:noProof/>
+        </w:rPr>
+        <w:t>1</w:t>
+      </w:r>
+      <w:r>
+        <w:fldChar w:fldCharType="end"/>
+      </w:r>
+      <w:r>
+        <w:t xml:space="preserve"> - Tabela de resultados</w:t>
       </w:r>
     </w:p>
     <w:p>
@@ -5467,6 +6475,9 @@
           <w:docGrid w:linePitch="360"/>
         </w:sectPr>
       </w:pPr>
+      <w:r>
+        <w:tab/>
+      </w:r>
     </w:p>
     <w:p>
       <w:pPr>

</xml_diff>

<commit_message>
Relatório e novas matrizes
</commit_message>
<xml_diff>
--- a/Relatorio/Relatorio_IA.docx
+++ b/Relatorio/Relatorio_IA.docx
@@ -6227,6 +6227,9 @@
               <w:jc w:val="center"/>
             </w:pPr>
             <w:r>
+              <w:t>0.</w:t>
+            </w:r>
+            <w:r>
               <w:t>00336862</w:t>
             </w:r>
             <w:r>
@@ -7739,6 +7742,1559 @@
         <w:t xml:space="preserve"> com um objetivo</w:t>
       </w:r>
     </w:p>
+    <w:p>
+      <w:pPr>
+        <w:ind w:firstLine="357"/>
+      </w:pPr>
+      <w:r>
+        <w:br w:type="page"/>
+      </w:r>
+      <w:r>
+        <w:lastRenderedPageBreak/>
+        <w:t>Na tabela estão os resultados dos testes efetuados com matrizes com probabilidade de 50% de obstáculos:</w:t>
+      </w:r>
+    </w:p>
+    <w:tbl>
+      <w:tblPr>
+        <w:tblStyle w:val="TabelacomGrelha"/>
+        <w:tblW w:w="0" w:type="auto"/>
+        <w:tblLook w:val="04A0" w:firstRow="1" w:lastRow="0" w:firstColumn="1" w:lastColumn="0" w:noHBand="0" w:noVBand="1"/>
+      </w:tblPr>
+      <w:tblGrid>
+        <w:gridCol w:w="1430"/>
+        <w:gridCol w:w="1126"/>
+        <w:gridCol w:w="1025"/>
+        <w:gridCol w:w="1976"/>
+        <w:gridCol w:w="2086"/>
+        <w:gridCol w:w="1599"/>
+      </w:tblGrid>
+      <w:tr>
+        <w:tc>
+          <w:tcPr>
+            <w:tcW w:w="1430" w:type="dxa"/>
+            <w:vMerge w:val="restart"/>
+            <w:vAlign w:val="center"/>
+          </w:tcPr>
+          <w:p>
+            <w:pPr>
+              <w:jc w:val="center"/>
+            </w:pPr>
+            <w:r>
+              <w:t>Matriz</w:t>
+            </w:r>
+          </w:p>
+        </w:tc>
+        <w:tc>
+          <w:tcPr>
+            <w:tcW w:w="1126" w:type="dxa"/>
+            <w:vMerge w:val="restart"/>
+            <w:vAlign w:val="center"/>
+          </w:tcPr>
+          <w:p>
+            <w:pPr>
+              <w:jc w:val="center"/>
+            </w:pPr>
+            <w:r>
+              <w:t>Objetivo</w:t>
+            </w:r>
+          </w:p>
+        </w:tc>
+        <w:tc>
+          <w:tcPr>
+            <w:tcW w:w="1025" w:type="dxa"/>
+            <w:vMerge w:val="restart"/>
+            <w:vAlign w:val="center"/>
+          </w:tcPr>
+          <w:p>
+            <w:pPr>
+              <w:jc w:val="center"/>
+            </w:pPr>
+            <w:r>
+              <w:t>Métrica</w:t>
+            </w:r>
+          </w:p>
+        </w:tc>
+        <w:tc>
+          <w:tcPr>
+            <w:tcW w:w="5661" w:type="dxa"/>
+            <w:gridSpan w:val="3"/>
+            <w:vAlign w:val="center"/>
+          </w:tcPr>
+          <w:p>
+            <w:pPr>
+              <w:jc w:val="center"/>
+            </w:pPr>
+            <w:r>
+              <w:t>Algoritmos</w:t>
+            </w:r>
+          </w:p>
+        </w:tc>
+      </w:tr>
+      <w:tr>
+        <w:tc>
+          <w:tcPr>
+            <w:tcW w:w="1430" w:type="dxa"/>
+            <w:vMerge/>
+            <w:vAlign w:val="center"/>
+          </w:tcPr>
+          <w:p>
+            <w:pPr>
+              <w:jc w:val="center"/>
+            </w:pPr>
+          </w:p>
+        </w:tc>
+        <w:tc>
+          <w:tcPr>
+            <w:tcW w:w="1126" w:type="dxa"/>
+            <w:vMerge/>
+            <w:vAlign w:val="center"/>
+          </w:tcPr>
+          <w:p>
+            <w:pPr>
+              <w:jc w:val="center"/>
+            </w:pPr>
+          </w:p>
+        </w:tc>
+        <w:tc>
+          <w:tcPr>
+            <w:tcW w:w="1025" w:type="dxa"/>
+            <w:vMerge/>
+            <w:vAlign w:val="center"/>
+          </w:tcPr>
+          <w:p>
+            <w:pPr>
+              <w:jc w:val="center"/>
+            </w:pPr>
+          </w:p>
+        </w:tc>
+        <w:tc>
+          <w:tcPr>
+            <w:tcW w:w="1976" w:type="dxa"/>
+            <w:vAlign w:val="center"/>
+          </w:tcPr>
+          <w:p>
+            <w:pPr>
+              <w:jc w:val="center"/>
+            </w:pPr>
+            <w:r>
+              <w:t>BFS</w:t>
+            </w:r>
+          </w:p>
+        </w:tc>
+        <w:tc>
+          <w:tcPr>
+            <w:tcW w:w="2086" w:type="dxa"/>
+            <w:vAlign w:val="center"/>
+          </w:tcPr>
+          <w:p>
+            <w:pPr>
+              <w:jc w:val="center"/>
+            </w:pPr>
+            <w:r>
+              <w:t>DFS</w:t>
+            </w:r>
+          </w:p>
+        </w:tc>
+        <w:tc>
+          <w:tcPr>
+            <w:tcW w:w="1599" w:type="dxa"/>
+            <w:vAlign w:val="center"/>
+          </w:tcPr>
+          <w:p>
+            <w:pPr>
+              <w:jc w:val="center"/>
+            </w:pPr>
+            <w:r>
+              <w:t>A*</w:t>
+            </w:r>
+          </w:p>
+        </w:tc>
+      </w:tr>
+      <w:tr>
+        <w:tc>
+          <w:tcPr>
+            <w:tcW w:w="1430" w:type="dxa"/>
+            <w:vMerge w:val="restart"/>
+            <w:shd w:val="clear" w:color="auto" w:fill="D0CECE" w:themeFill="background2" w:themeFillShade="E6"/>
+            <w:vAlign w:val="center"/>
+          </w:tcPr>
+          <w:p>
+            <w:pPr>
+              <w:jc w:val="center"/>
+            </w:pPr>
+            <w:r>
+              <w:t>Matriz1030</w:t>
+            </w:r>
+          </w:p>
+        </w:tc>
+        <w:tc>
+          <w:tcPr>
+            <w:tcW w:w="1126" w:type="dxa"/>
+            <w:vMerge w:val="restart"/>
+            <w:shd w:val="clear" w:color="auto" w:fill="D0CECE" w:themeFill="background2" w:themeFillShade="E6"/>
+            <w:vAlign w:val="center"/>
+          </w:tcPr>
+          <w:p>
+            <w:pPr>
+              <w:jc w:val="center"/>
+            </w:pPr>
+          </w:p>
+        </w:tc>
+        <w:tc>
+          <w:tcPr>
+            <w:tcW w:w="1025" w:type="dxa"/>
+            <w:shd w:val="clear" w:color="auto" w:fill="D0CECE" w:themeFill="background2" w:themeFillShade="E6"/>
+            <w:vAlign w:val="center"/>
+          </w:tcPr>
+          <w:p>
+            <w:pPr>
+              <w:jc w:val="center"/>
+            </w:pPr>
+            <w:r>
+              <w:t>P</w:t>
+            </w:r>
+          </w:p>
+        </w:tc>
+        <w:tc>
+          <w:tcPr>
+            <w:tcW w:w="1976" w:type="dxa"/>
+            <w:shd w:val="clear" w:color="auto" w:fill="D0CECE" w:themeFill="background2" w:themeFillShade="E6"/>
+            <w:vAlign w:val="center"/>
+          </w:tcPr>
+          <w:p>
+            <w:pPr>
+              <w:jc w:val="center"/>
+            </w:pPr>
+          </w:p>
+        </w:tc>
+        <w:tc>
+          <w:tcPr>
+            <w:tcW w:w="2086" w:type="dxa"/>
+            <w:shd w:val="clear" w:color="auto" w:fill="D0CECE" w:themeFill="background2" w:themeFillShade="E6"/>
+            <w:vAlign w:val="center"/>
+          </w:tcPr>
+          <w:p>
+            <w:pPr>
+              <w:jc w:val="center"/>
+            </w:pPr>
+          </w:p>
+        </w:tc>
+        <w:tc>
+          <w:tcPr>
+            <w:tcW w:w="1599" w:type="dxa"/>
+            <w:shd w:val="clear" w:color="auto" w:fill="D0CECE" w:themeFill="background2" w:themeFillShade="E6"/>
+            <w:vAlign w:val="center"/>
+          </w:tcPr>
+          <w:p>
+            <w:pPr>
+              <w:jc w:val="center"/>
+            </w:pPr>
+          </w:p>
+        </w:tc>
+      </w:tr>
+      <w:tr>
+        <w:tc>
+          <w:tcPr>
+            <w:tcW w:w="1430" w:type="dxa"/>
+            <w:vMerge/>
+            <w:shd w:val="clear" w:color="auto" w:fill="D0CECE" w:themeFill="background2" w:themeFillShade="E6"/>
+            <w:vAlign w:val="center"/>
+          </w:tcPr>
+          <w:p>
+            <w:pPr>
+              <w:jc w:val="center"/>
+            </w:pPr>
+          </w:p>
+        </w:tc>
+        <w:tc>
+          <w:tcPr>
+            <w:tcW w:w="1126" w:type="dxa"/>
+            <w:vMerge/>
+            <w:shd w:val="clear" w:color="auto" w:fill="D0CECE" w:themeFill="background2" w:themeFillShade="E6"/>
+            <w:vAlign w:val="center"/>
+          </w:tcPr>
+          <w:p>
+            <w:pPr>
+              <w:jc w:val="center"/>
+            </w:pPr>
+          </w:p>
+        </w:tc>
+        <w:tc>
+          <w:tcPr>
+            <w:tcW w:w="1025" w:type="dxa"/>
+            <w:shd w:val="clear" w:color="auto" w:fill="D0CECE" w:themeFill="background2" w:themeFillShade="E6"/>
+            <w:vAlign w:val="center"/>
+          </w:tcPr>
+          <w:p>
+            <w:pPr>
+              <w:jc w:val="center"/>
+            </w:pPr>
+            <w:r>
+              <w:t>S</w:t>
+            </w:r>
+          </w:p>
+        </w:tc>
+        <w:tc>
+          <w:tcPr>
+            <w:tcW w:w="1976" w:type="dxa"/>
+            <w:shd w:val="clear" w:color="auto" w:fill="D0CECE" w:themeFill="background2" w:themeFillShade="E6"/>
+            <w:vAlign w:val="center"/>
+          </w:tcPr>
+          <w:p>
+            <w:pPr>
+              <w:jc w:val="center"/>
+            </w:pPr>
+          </w:p>
+        </w:tc>
+        <w:tc>
+          <w:tcPr>
+            <w:tcW w:w="2086" w:type="dxa"/>
+            <w:shd w:val="clear" w:color="auto" w:fill="D0CECE" w:themeFill="background2" w:themeFillShade="E6"/>
+            <w:vAlign w:val="center"/>
+          </w:tcPr>
+          <w:p>
+            <w:pPr>
+              <w:jc w:val="center"/>
+            </w:pPr>
+          </w:p>
+        </w:tc>
+        <w:tc>
+          <w:tcPr>
+            <w:tcW w:w="1599" w:type="dxa"/>
+            <w:shd w:val="clear" w:color="auto" w:fill="D0CECE" w:themeFill="background2" w:themeFillShade="E6"/>
+            <w:vAlign w:val="center"/>
+          </w:tcPr>
+          <w:p>
+            <w:pPr>
+              <w:jc w:val="center"/>
+            </w:pPr>
+          </w:p>
+        </w:tc>
+      </w:tr>
+      <w:tr>
+        <w:tc>
+          <w:tcPr>
+            <w:tcW w:w="1430" w:type="dxa"/>
+            <w:vMerge/>
+            <w:shd w:val="clear" w:color="auto" w:fill="D0CECE" w:themeFill="background2" w:themeFillShade="E6"/>
+            <w:vAlign w:val="center"/>
+          </w:tcPr>
+          <w:p>
+            <w:pPr>
+              <w:jc w:val="center"/>
+            </w:pPr>
+          </w:p>
+        </w:tc>
+        <w:tc>
+          <w:tcPr>
+            <w:tcW w:w="1126" w:type="dxa"/>
+            <w:vMerge w:val="restart"/>
+            <w:vAlign w:val="center"/>
+          </w:tcPr>
+          <w:p>
+            <w:pPr>
+              <w:jc w:val="center"/>
+            </w:pPr>
+          </w:p>
+        </w:tc>
+        <w:tc>
+          <w:tcPr>
+            <w:tcW w:w="1025" w:type="dxa"/>
+            <w:vAlign w:val="center"/>
+          </w:tcPr>
+          <w:p>
+            <w:pPr>
+              <w:jc w:val="center"/>
+            </w:pPr>
+            <w:r>
+              <w:t>P</w:t>
+            </w:r>
+          </w:p>
+        </w:tc>
+        <w:tc>
+          <w:tcPr>
+            <w:tcW w:w="1976" w:type="dxa"/>
+            <w:vAlign w:val="center"/>
+          </w:tcPr>
+          <w:p>
+            <w:pPr>
+              <w:jc w:val="center"/>
+            </w:pPr>
+          </w:p>
+        </w:tc>
+        <w:tc>
+          <w:tcPr>
+            <w:tcW w:w="2086" w:type="dxa"/>
+            <w:vAlign w:val="center"/>
+          </w:tcPr>
+          <w:p>
+            <w:pPr>
+              <w:jc w:val="center"/>
+            </w:pPr>
+          </w:p>
+        </w:tc>
+        <w:tc>
+          <w:tcPr>
+            <w:tcW w:w="1599" w:type="dxa"/>
+            <w:vAlign w:val="center"/>
+          </w:tcPr>
+          <w:p>
+            <w:pPr>
+              <w:jc w:val="center"/>
+            </w:pPr>
+          </w:p>
+        </w:tc>
+      </w:tr>
+      <w:tr>
+        <w:tc>
+          <w:tcPr>
+            <w:tcW w:w="1430" w:type="dxa"/>
+            <w:vMerge/>
+            <w:shd w:val="clear" w:color="auto" w:fill="D0CECE" w:themeFill="background2" w:themeFillShade="E6"/>
+            <w:vAlign w:val="center"/>
+          </w:tcPr>
+          <w:p>
+            <w:pPr>
+              <w:jc w:val="center"/>
+            </w:pPr>
+          </w:p>
+        </w:tc>
+        <w:tc>
+          <w:tcPr>
+            <w:tcW w:w="1126" w:type="dxa"/>
+            <w:vMerge/>
+            <w:vAlign w:val="center"/>
+          </w:tcPr>
+          <w:p>
+            <w:pPr>
+              <w:jc w:val="center"/>
+            </w:pPr>
+          </w:p>
+        </w:tc>
+        <w:tc>
+          <w:tcPr>
+            <w:tcW w:w="1025" w:type="dxa"/>
+            <w:vAlign w:val="center"/>
+          </w:tcPr>
+          <w:p>
+            <w:pPr>
+              <w:jc w:val="center"/>
+            </w:pPr>
+            <w:r>
+              <w:t>S</w:t>
+            </w:r>
+          </w:p>
+        </w:tc>
+        <w:tc>
+          <w:tcPr>
+            <w:tcW w:w="1976" w:type="dxa"/>
+            <w:vAlign w:val="center"/>
+          </w:tcPr>
+          <w:p>
+            <w:pPr>
+              <w:jc w:val="center"/>
+            </w:pPr>
+          </w:p>
+        </w:tc>
+        <w:tc>
+          <w:tcPr>
+            <w:tcW w:w="2086" w:type="dxa"/>
+            <w:vAlign w:val="center"/>
+          </w:tcPr>
+          <w:p>
+            <w:pPr>
+              <w:jc w:val="center"/>
+            </w:pPr>
+          </w:p>
+        </w:tc>
+        <w:tc>
+          <w:tcPr>
+            <w:tcW w:w="1599" w:type="dxa"/>
+            <w:vAlign w:val="center"/>
+          </w:tcPr>
+          <w:p>
+            <w:pPr>
+              <w:jc w:val="center"/>
+            </w:pPr>
+          </w:p>
+        </w:tc>
+      </w:tr>
+      <w:tr>
+        <w:tc>
+          <w:tcPr>
+            <w:tcW w:w="1430" w:type="dxa"/>
+            <w:vMerge/>
+            <w:shd w:val="clear" w:color="auto" w:fill="D0CECE" w:themeFill="background2" w:themeFillShade="E6"/>
+            <w:vAlign w:val="center"/>
+          </w:tcPr>
+          <w:p>
+            <w:pPr>
+              <w:jc w:val="center"/>
+            </w:pPr>
+          </w:p>
+        </w:tc>
+        <w:tc>
+          <w:tcPr>
+            <w:tcW w:w="1126" w:type="dxa"/>
+            <w:vMerge w:val="restart"/>
+            <w:shd w:val="clear" w:color="auto" w:fill="D0CECE" w:themeFill="background2" w:themeFillShade="E6"/>
+            <w:vAlign w:val="center"/>
+          </w:tcPr>
+          <w:p>
+            <w:pPr>
+              <w:jc w:val="center"/>
+            </w:pPr>
+          </w:p>
+        </w:tc>
+        <w:tc>
+          <w:tcPr>
+            <w:tcW w:w="1025" w:type="dxa"/>
+            <w:shd w:val="clear" w:color="auto" w:fill="D0CECE" w:themeFill="background2" w:themeFillShade="E6"/>
+            <w:vAlign w:val="center"/>
+          </w:tcPr>
+          <w:p>
+            <w:pPr>
+              <w:jc w:val="center"/>
+            </w:pPr>
+            <w:r>
+              <w:t>P</w:t>
+            </w:r>
+          </w:p>
+        </w:tc>
+        <w:tc>
+          <w:tcPr>
+            <w:tcW w:w="1976" w:type="dxa"/>
+            <w:shd w:val="clear" w:color="auto" w:fill="D0CECE" w:themeFill="background2" w:themeFillShade="E6"/>
+            <w:vAlign w:val="center"/>
+          </w:tcPr>
+          <w:p>
+            <w:pPr>
+              <w:jc w:val="center"/>
+            </w:pPr>
+          </w:p>
+        </w:tc>
+        <w:tc>
+          <w:tcPr>
+            <w:tcW w:w="2086" w:type="dxa"/>
+            <w:shd w:val="clear" w:color="auto" w:fill="D0CECE" w:themeFill="background2" w:themeFillShade="E6"/>
+            <w:vAlign w:val="center"/>
+          </w:tcPr>
+          <w:p>
+            <w:pPr>
+              <w:jc w:val="center"/>
+            </w:pPr>
+          </w:p>
+        </w:tc>
+        <w:tc>
+          <w:tcPr>
+            <w:tcW w:w="1599" w:type="dxa"/>
+            <w:shd w:val="clear" w:color="auto" w:fill="D0CECE" w:themeFill="background2" w:themeFillShade="E6"/>
+            <w:vAlign w:val="center"/>
+          </w:tcPr>
+          <w:p>
+            <w:pPr>
+              <w:jc w:val="center"/>
+            </w:pPr>
+          </w:p>
+        </w:tc>
+      </w:tr>
+      <w:tr>
+        <w:tc>
+          <w:tcPr>
+            <w:tcW w:w="1430" w:type="dxa"/>
+            <w:vMerge/>
+            <w:shd w:val="clear" w:color="auto" w:fill="D0CECE" w:themeFill="background2" w:themeFillShade="E6"/>
+            <w:vAlign w:val="center"/>
+          </w:tcPr>
+          <w:p>
+            <w:pPr>
+              <w:jc w:val="center"/>
+            </w:pPr>
+          </w:p>
+        </w:tc>
+        <w:tc>
+          <w:tcPr>
+            <w:tcW w:w="1126" w:type="dxa"/>
+            <w:vMerge/>
+            <w:shd w:val="clear" w:color="auto" w:fill="D0CECE" w:themeFill="background2" w:themeFillShade="E6"/>
+            <w:vAlign w:val="center"/>
+          </w:tcPr>
+          <w:p>
+            <w:pPr>
+              <w:jc w:val="center"/>
+            </w:pPr>
+          </w:p>
+        </w:tc>
+        <w:tc>
+          <w:tcPr>
+            <w:tcW w:w="1025" w:type="dxa"/>
+            <w:shd w:val="clear" w:color="auto" w:fill="D0CECE" w:themeFill="background2" w:themeFillShade="E6"/>
+            <w:vAlign w:val="center"/>
+          </w:tcPr>
+          <w:p>
+            <w:pPr>
+              <w:jc w:val="center"/>
+            </w:pPr>
+            <w:r>
+              <w:t>S</w:t>
+            </w:r>
+          </w:p>
+        </w:tc>
+        <w:tc>
+          <w:tcPr>
+            <w:tcW w:w="1976" w:type="dxa"/>
+            <w:shd w:val="clear" w:color="auto" w:fill="D0CECE" w:themeFill="background2" w:themeFillShade="E6"/>
+            <w:vAlign w:val="center"/>
+          </w:tcPr>
+          <w:p>
+            <w:pPr>
+              <w:jc w:val="center"/>
+            </w:pPr>
+          </w:p>
+        </w:tc>
+        <w:tc>
+          <w:tcPr>
+            <w:tcW w:w="2086" w:type="dxa"/>
+            <w:shd w:val="clear" w:color="auto" w:fill="D0CECE" w:themeFill="background2" w:themeFillShade="E6"/>
+            <w:vAlign w:val="center"/>
+          </w:tcPr>
+          <w:p>
+            <w:pPr>
+              <w:jc w:val="center"/>
+            </w:pPr>
+          </w:p>
+        </w:tc>
+        <w:tc>
+          <w:tcPr>
+            <w:tcW w:w="1599" w:type="dxa"/>
+            <w:shd w:val="clear" w:color="auto" w:fill="D0CECE" w:themeFill="background2" w:themeFillShade="E6"/>
+            <w:vAlign w:val="center"/>
+          </w:tcPr>
+          <w:p>
+            <w:pPr>
+              <w:jc w:val="center"/>
+            </w:pPr>
+          </w:p>
+        </w:tc>
+      </w:tr>
+      <w:tr>
+        <w:tc>
+          <w:tcPr>
+            <w:tcW w:w="1430" w:type="dxa"/>
+            <w:vMerge w:val="restart"/>
+            <w:vAlign w:val="center"/>
+          </w:tcPr>
+          <w:p>
+            <w:pPr>
+              <w:jc w:val="center"/>
+            </w:pPr>
+            <w:r>
+              <w:t>Matriz2530</w:t>
+            </w:r>
+          </w:p>
+        </w:tc>
+        <w:tc>
+          <w:tcPr>
+            <w:tcW w:w="1126" w:type="dxa"/>
+            <w:vMerge w:val="restart"/>
+            <w:vAlign w:val="center"/>
+          </w:tcPr>
+          <w:p>
+            <w:pPr>
+              <w:jc w:val="center"/>
+            </w:pPr>
+          </w:p>
+        </w:tc>
+        <w:tc>
+          <w:tcPr>
+            <w:tcW w:w="1025" w:type="dxa"/>
+            <w:vAlign w:val="center"/>
+          </w:tcPr>
+          <w:p>
+            <w:pPr>
+              <w:jc w:val="center"/>
+            </w:pPr>
+            <w:r>
+              <w:t>P</w:t>
+            </w:r>
+          </w:p>
+        </w:tc>
+        <w:tc>
+          <w:tcPr>
+            <w:tcW w:w="1976" w:type="dxa"/>
+            <w:vAlign w:val="center"/>
+          </w:tcPr>
+          <w:p>
+            <w:pPr>
+              <w:jc w:val="center"/>
+            </w:pPr>
+          </w:p>
+        </w:tc>
+        <w:tc>
+          <w:tcPr>
+            <w:tcW w:w="2086" w:type="dxa"/>
+            <w:vAlign w:val="center"/>
+          </w:tcPr>
+          <w:p>
+            <w:pPr>
+              <w:jc w:val="center"/>
+            </w:pPr>
+          </w:p>
+        </w:tc>
+        <w:tc>
+          <w:tcPr>
+            <w:tcW w:w="1599" w:type="dxa"/>
+            <w:vAlign w:val="center"/>
+          </w:tcPr>
+          <w:p>
+            <w:pPr>
+              <w:jc w:val="center"/>
+            </w:pPr>
+          </w:p>
+        </w:tc>
+      </w:tr>
+      <w:tr>
+        <w:tc>
+          <w:tcPr>
+            <w:tcW w:w="1430" w:type="dxa"/>
+            <w:vMerge/>
+            <w:vAlign w:val="center"/>
+          </w:tcPr>
+          <w:p>
+            <w:pPr>
+              <w:jc w:val="center"/>
+            </w:pPr>
+          </w:p>
+        </w:tc>
+        <w:tc>
+          <w:tcPr>
+            <w:tcW w:w="1126" w:type="dxa"/>
+            <w:vMerge/>
+            <w:vAlign w:val="center"/>
+          </w:tcPr>
+          <w:p>
+            <w:pPr>
+              <w:jc w:val="center"/>
+            </w:pPr>
+          </w:p>
+        </w:tc>
+        <w:tc>
+          <w:tcPr>
+            <w:tcW w:w="1025" w:type="dxa"/>
+            <w:vAlign w:val="center"/>
+          </w:tcPr>
+          <w:p>
+            <w:pPr>
+              <w:jc w:val="center"/>
+            </w:pPr>
+            <w:r>
+              <w:t>S</w:t>
+            </w:r>
+          </w:p>
+        </w:tc>
+        <w:tc>
+          <w:tcPr>
+            <w:tcW w:w="1976" w:type="dxa"/>
+            <w:vAlign w:val="center"/>
+          </w:tcPr>
+          <w:p>
+            <w:pPr>
+              <w:jc w:val="center"/>
+            </w:pPr>
+          </w:p>
+        </w:tc>
+        <w:tc>
+          <w:tcPr>
+            <w:tcW w:w="2086" w:type="dxa"/>
+            <w:vAlign w:val="center"/>
+          </w:tcPr>
+          <w:p>
+            <w:pPr>
+              <w:jc w:val="center"/>
+            </w:pPr>
+          </w:p>
+        </w:tc>
+        <w:tc>
+          <w:tcPr>
+            <w:tcW w:w="1599" w:type="dxa"/>
+            <w:vAlign w:val="center"/>
+          </w:tcPr>
+          <w:p>
+            <w:pPr>
+              <w:jc w:val="center"/>
+            </w:pPr>
+          </w:p>
+        </w:tc>
+      </w:tr>
+      <w:tr>
+        <w:tc>
+          <w:tcPr>
+            <w:tcW w:w="1430" w:type="dxa"/>
+            <w:vMerge/>
+            <w:vAlign w:val="center"/>
+          </w:tcPr>
+          <w:p>
+            <w:pPr>
+              <w:jc w:val="center"/>
+            </w:pPr>
+          </w:p>
+        </w:tc>
+        <w:tc>
+          <w:tcPr>
+            <w:tcW w:w="1126" w:type="dxa"/>
+            <w:vMerge w:val="restart"/>
+            <w:shd w:val="clear" w:color="auto" w:fill="D0CECE" w:themeFill="background2" w:themeFillShade="E6"/>
+            <w:vAlign w:val="center"/>
+          </w:tcPr>
+          <w:p>
+            <w:pPr>
+              <w:jc w:val="center"/>
+            </w:pPr>
+          </w:p>
+        </w:tc>
+        <w:tc>
+          <w:tcPr>
+            <w:tcW w:w="1025" w:type="dxa"/>
+            <w:shd w:val="clear" w:color="auto" w:fill="D0CECE" w:themeFill="background2" w:themeFillShade="E6"/>
+            <w:vAlign w:val="center"/>
+          </w:tcPr>
+          <w:p>
+            <w:pPr>
+              <w:jc w:val="center"/>
+            </w:pPr>
+            <w:r>
+              <w:t>P</w:t>
+            </w:r>
+          </w:p>
+        </w:tc>
+        <w:tc>
+          <w:tcPr>
+            <w:tcW w:w="1976" w:type="dxa"/>
+            <w:shd w:val="clear" w:color="auto" w:fill="D0CECE" w:themeFill="background2" w:themeFillShade="E6"/>
+            <w:vAlign w:val="center"/>
+          </w:tcPr>
+          <w:p>
+            <w:pPr>
+              <w:jc w:val="center"/>
+            </w:pPr>
+          </w:p>
+        </w:tc>
+        <w:tc>
+          <w:tcPr>
+            <w:tcW w:w="2086" w:type="dxa"/>
+            <w:shd w:val="clear" w:color="auto" w:fill="D0CECE" w:themeFill="background2" w:themeFillShade="E6"/>
+            <w:vAlign w:val="center"/>
+          </w:tcPr>
+          <w:p>
+            <w:pPr>
+              <w:jc w:val="center"/>
+            </w:pPr>
+          </w:p>
+        </w:tc>
+        <w:tc>
+          <w:tcPr>
+            <w:tcW w:w="1599" w:type="dxa"/>
+            <w:shd w:val="clear" w:color="auto" w:fill="D0CECE" w:themeFill="background2" w:themeFillShade="E6"/>
+            <w:vAlign w:val="center"/>
+          </w:tcPr>
+          <w:p>
+            <w:pPr>
+              <w:jc w:val="center"/>
+            </w:pPr>
+          </w:p>
+        </w:tc>
+      </w:tr>
+      <w:tr>
+        <w:tc>
+          <w:tcPr>
+            <w:tcW w:w="1430" w:type="dxa"/>
+            <w:vMerge/>
+            <w:vAlign w:val="center"/>
+          </w:tcPr>
+          <w:p>
+            <w:pPr>
+              <w:jc w:val="center"/>
+            </w:pPr>
+          </w:p>
+        </w:tc>
+        <w:tc>
+          <w:tcPr>
+            <w:tcW w:w="1126" w:type="dxa"/>
+            <w:vMerge/>
+            <w:shd w:val="clear" w:color="auto" w:fill="D0CECE" w:themeFill="background2" w:themeFillShade="E6"/>
+            <w:vAlign w:val="center"/>
+          </w:tcPr>
+          <w:p>
+            <w:pPr>
+              <w:jc w:val="center"/>
+            </w:pPr>
+          </w:p>
+        </w:tc>
+        <w:tc>
+          <w:tcPr>
+            <w:tcW w:w="1025" w:type="dxa"/>
+            <w:shd w:val="clear" w:color="auto" w:fill="D0CECE" w:themeFill="background2" w:themeFillShade="E6"/>
+            <w:vAlign w:val="center"/>
+          </w:tcPr>
+          <w:p>
+            <w:pPr>
+              <w:jc w:val="center"/>
+            </w:pPr>
+            <w:r>
+              <w:t>S</w:t>
+            </w:r>
+          </w:p>
+        </w:tc>
+        <w:tc>
+          <w:tcPr>
+            <w:tcW w:w="1976" w:type="dxa"/>
+            <w:shd w:val="clear" w:color="auto" w:fill="D0CECE" w:themeFill="background2" w:themeFillShade="E6"/>
+            <w:vAlign w:val="center"/>
+          </w:tcPr>
+          <w:p>
+            <w:pPr>
+              <w:jc w:val="center"/>
+            </w:pPr>
+          </w:p>
+        </w:tc>
+        <w:tc>
+          <w:tcPr>
+            <w:tcW w:w="2086" w:type="dxa"/>
+            <w:shd w:val="clear" w:color="auto" w:fill="D0CECE" w:themeFill="background2" w:themeFillShade="E6"/>
+            <w:vAlign w:val="center"/>
+          </w:tcPr>
+          <w:p>
+            <w:pPr>
+              <w:jc w:val="center"/>
+            </w:pPr>
+          </w:p>
+        </w:tc>
+        <w:tc>
+          <w:tcPr>
+            <w:tcW w:w="1599" w:type="dxa"/>
+            <w:shd w:val="clear" w:color="auto" w:fill="D0CECE" w:themeFill="background2" w:themeFillShade="E6"/>
+            <w:vAlign w:val="center"/>
+          </w:tcPr>
+          <w:p>
+            <w:pPr>
+              <w:jc w:val="center"/>
+            </w:pPr>
+          </w:p>
+        </w:tc>
+      </w:tr>
+      <w:tr>
+        <w:tc>
+          <w:tcPr>
+            <w:tcW w:w="1430" w:type="dxa"/>
+            <w:vMerge/>
+            <w:vAlign w:val="center"/>
+          </w:tcPr>
+          <w:p>
+            <w:pPr>
+              <w:jc w:val="center"/>
+            </w:pPr>
+          </w:p>
+        </w:tc>
+        <w:tc>
+          <w:tcPr>
+            <w:tcW w:w="1126" w:type="dxa"/>
+            <w:vMerge w:val="restart"/>
+            <w:vAlign w:val="center"/>
+          </w:tcPr>
+          <w:p>
+            <w:pPr>
+              <w:jc w:val="center"/>
+            </w:pPr>
+          </w:p>
+        </w:tc>
+        <w:tc>
+          <w:tcPr>
+            <w:tcW w:w="1025" w:type="dxa"/>
+            <w:vAlign w:val="center"/>
+          </w:tcPr>
+          <w:p>
+            <w:pPr>
+              <w:jc w:val="center"/>
+            </w:pPr>
+            <w:r>
+              <w:t>P</w:t>
+            </w:r>
+          </w:p>
+        </w:tc>
+        <w:tc>
+          <w:tcPr>
+            <w:tcW w:w="1976" w:type="dxa"/>
+            <w:vAlign w:val="center"/>
+          </w:tcPr>
+          <w:p>
+            <w:pPr>
+              <w:jc w:val="center"/>
+            </w:pPr>
+          </w:p>
+        </w:tc>
+        <w:tc>
+          <w:tcPr>
+            <w:tcW w:w="2086" w:type="dxa"/>
+            <w:vAlign w:val="center"/>
+          </w:tcPr>
+          <w:p>
+            <w:pPr>
+              <w:jc w:val="center"/>
+            </w:pPr>
+          </w:p>
+        </w:tc>
+        <w:tc>
+          <w:tcPr>
+            <w:tcW w:w="1599" w:type="dxa"/>
+            <w:vAlign w:val="center"/>
+          </w:tcPr>
+          <w:p>
+            <w:pPr>
+              <w:jc w:val="center"/>
+            </w:pPr>
+          </w:p>
+        </w:tc>
+      </w:tr>
+      <w:tr>
+        <w:tc>
+          <w:tcPr>
+            <w:tcW w:w="1430" w:type="dxa"/>
+            <w:vMerge/>
+            <w:vAlign w:val="center"/>
+          </w:tcPr>
+          <w:p>
+            <w:pPr>
+              <w:jc w:val="center"/>
+            </w:pPr>
+          </w:p>
+        </w:tc>
+        <w:tc>
+          <w:tcPr>
+            <w:tcW w:w="1126" w:type="dxa"/>
+            <w:vMerge/>
+            <w:vAlign w:val="center"/>
+          </w:tcPr>
+          <w:p>
+            <w:pPr>
+              <w:jc w:val="center"/>
+            </w:pPr>
+          </w:p>
+        </w:tc>
+        <w:tc>
+          <w:tcPr>
+            <w:tcW w:w="1025" w:type="dxa"/>
+            <w:vAlign w:val="center"/>
+          </w:tcPr>
+          <w:p>
+            <w:pPr>
+              <w:jc w:val="center"/>
+            </w:pPr>
+            <w:r>
+              <w:t>S</w:t>
+            </w:r>
+          </w:p>
+        </w:tc>
+        <w:tc>
+          <w:tcPr>
+            <w:tcW w:w="1976" w:type="dxa"/>
+            <w:vAlign w:val="center"/>
+          </w:tcPr>
+          <w:p/>
+        </w:tc>
+        <w:tc>
+          <w:tcPr>
+            <w:tcW w:w="2086" w:type="dxa"/>
+            <w:vAlign w:val="center"/>
+          </w:tcPr>
+          <w:p>
+            <w:pPr>
+              <w:jc w:val="center"/>
+            </w:pPr>
+          </w:p>
+        </w:tc>
+        <w:tc>
+          <w:tcPr>
+            <w:tcW w:w="1599" w:type="dxa"/>
+            <w:vAlign w:val="center"/>
+          </w:tcPr>
+          <w:p>
+            <w:pPr>
+              <w:jc w:val="center"/>
+            </w:pPr>
+          </w:p>
+        </w:tc>
+      </w:tr>
+      <w:tr>
+        <w:tc>
+          <w:tcPr>
+            <w:tcW w:w="1430" w:type="dxa"/>
+            <w:vMerge w:val="restart"/>
+            <w:shd w:val="clear" w:color="auto" w:fill="D0CECE" w:themeFill="background2" w:themeFillShade="E6"/>
+            <w:vAlign w:val="center"/>
+          </w:tcPr>
+          <w:p>
+            <w:pPr>
+              <w:jc w:val="center"/>
+            </w:pPr>
+            <w:r>
+              <w:t>Matriz5030</w:t>
+            </w:r>
+          </w:p>
+        </w:tc>
+        <w:tc>
+          <w:tcPr>
+            <w:tcW w:w="1126" w:type="dxa"/>
+            <w:vMerge w:val="restart"/>
+            <w:shd w:val="clear" w:color="auto" w:fill="D0CECE" w:themeFill="background2" w:themeFillShade="E6"/>
+            <w:vAlign w:val="center"/>
+          </w:tcPr>
+          <w:p>
+            <w:pPr>
+              <w:jc w:val="center"/>
+            </w:pPr>
+          </w:p>
+        </w:tc>
+        <w:tc>
+          <w:tcPr>
+            <w:tcW w:w="1025" w:type="dxa"/>
+            <w:shd w:val="clear" w:color="auto" w:fill="D0CECE" w:themeFill="background2" w:themeFillShade="E6"/>
+            <w:vAlign w:val="center"/>
+          </w:tcPr>
+          <w:p>
+            <w:pPr>
+              <w:jc w:val="center"/>
+            </w:pPr>
+            <w:r>
+              <w:t>P</w:t>
+            </w:r>
+          </w:p>
+        </w:tc>
+        <w:tc>
+          <w:tcPr>
+            <w:tcW w:w="1976" w:type="dxa"/>
+            <w:shd w:val="clear" w:color="auto" w:fill="D0CECE" w:themeFill="background2" w:themeFillShade="E6"/>
+            <w:vAlign w:val="center"/>
+          </w:tcPr>
+          <w:p>
+            <w:pPr>
+              <w:jc w:val="center"/>
+            </w:pPr>
+          </w:p>
+        </w:tc>
+        <w:tc>
+          <w:tcPr>
+            <w:tcW w:w="2086" w:type="dxa"/>
+            <w:shd w:val="clear" w:color="auto" w:fill="D0CECE" w:themeFill="background2" w:themeFillShade="E6"/>
+            <w:vAlign w:val="center"/>
+          </w:tcPr>
+          <w:p>
+            <w:pPr>
+              <w:jc w:val="center"/>
+            </w:pPr>
+          </w:p>
+        </w:tc>
+        <w:tc>
+          <w:tcPr>
+            <w:tcW w:w="1599" w:type="dxa"/>
+            <w:shd w:val="clear" w:color="auto" w:fill="D0CECE" w:themeFill="background2" w:themeFillShade="E6"/>
+            <w:vAlign w:val="center"/>
+          </w:tcPr>
+          <w:p>
+            <w:pPr>
+              <w:jc w:val="center"/>
+            </w:pPr>
+          </w:p>
+        </w:tc>
+      </w:tr>
+      <w:tr>
+        <w:tc>
+          <w:tcPr>
+            <w:tcW w:w="1430" w:type="dxa"/>
+            <w:vMerge/>
+            <w:shd w:val="clear" w:color="auto" w:fill="D0CECE" w:themeFill="background2" w:themeFillShade="E6"/>
+            <w:vAlign w:val="center"/>
+          </w:tcPr>
+          <w:p>
+            <w:pPr>
+              <w:jc w:val="center"/>
+            </w:pPr>
+          </w:p>
+        </w:tc>
+        <w:tc>
+          <w:tcPr>
+            <w:tcW w:w="1126" w:type="dxa"/>
+            <w:vMerge/>
+            <w:shd w:val="clear" w:color="auto" w:fill="D0CECE" w:themeFill="background2" w:themeFillShade="E6"/>
+            <w:vAlign w:val="center"/>
+          </w:tcPr>
+          <w:p>
+            <w:pPr>
+              <w:jc w:val="center"/>
+            </w:pPr>
+          </w:p>
+        </w:tc>
+        <w:tc>
+          <w:tcPr>
+            <w:tcW w:w="1025" w:type="dxa"/>
+            <w:shd w:val="clear" w:color="auto" w:fill="D0CECE" w:themeFill="background2" w:themeFillShade="E6"/>
+            <w:vAlign w:val="center"/>
+          </w:tcPr>
+          <w:p>
+            <w:pPr>
+              <w:jc w:val="center"/>
+            </w:pPr>
+            <w:r>
+              <w:t>S</w:t>
+            </w:r>
+          </w:p>
+        </w:tc>
+        <w:tc>
+          <w:tcPr>
+            <w:tcW w:w="1976" w:type="dxa"/>
+            <w:shd w:val="clear" w:color="auto" w:fill="D0CECE" w:themeFill="background2" w:themeFillShade="E6"/>
+            <w:vAlign w:val="center"/>
+          </w:tcPr>
+          <w:p>
+            <w:pPr>
+              <w:jc w:val="center"/>
+            </w:pPr>
+          </w:p>
+        </w:tc>
+        <w:tc>
+          <w:tcPr>
+            <w:tcW w:w="2086" w:type="dxa"/>
+            <w:shd w:val="clear" w:color="auto" w:fill="D0CECE" w:themeFill="background2" w:themeFillShade="E6"/>
+            <w:vAlign w:val="center"/>
+          </w:tcPr>
+          <w:p>
+            <w:pPr>
+              <w:jc w:val="center"/>
+            </w:pPr>
+          </w:p>
+        </w:tc>
+        <w:tc>
+          <w:tcPr>
+            <w:tcW w:w="1599" w:type="dxa"/>
+            <w:shd w:val="clear" w:color="auto" w:fill="D0CECE" w:themeFill="background2" w:themeFillShade="E6"/>
+            <w:vAlign w:val="center"/>
+          </w:tcPr>
+          <w:p>
+            <w:pPr>
+              <w:jc w:val="center"/>
+            </w:pPr>
+          </w:p>
+        </w:tc>
+      </w:tr>
+      <w:tr>
+        <w:tc>
+          <w:tcPr>
+            <w:tcW w:w="1430" w:type="dxa"/>
+            <w:vMerge/>
+            <w:shd w:val="clear" w:color="auto" w:fill="D0CECE" w:themeFill="background2" w:themeFillShade="E6"/>
+            <w:vAlign w:val="center"/>
+          </w:tcPr>
+          <w:p>
+            <w:pPr>
+              <w:jc w:val="center"/>
+            </w:pPr>
+          </w:p>
+        </w:tc>
+        <w:tc>
+          <w:tcPr>
+            <w:tcW w:w="1126" w:type="dxa"/>
+            <w:vMerge w:val="restart"/>
+            <w:vAlign w:val="center"/>
+          </w:tcPr>
+          <w:p>
+            <w:pPr>
+              <w:jc w:val="center"/>
+            </w:pPr>
+          </w:p>
+        </w:tc>
+        <w:tc>
+          <w:tcPr>
+            <w:tcW w:w="1025" w:type="dxa"/>
+            <w:vAlign w:val="center"/>
+          </w:tcPr>
+          <w:p>
+            <w:pPr>
+              <w:jc w:val="center"/>
+            </w:pPr>
+            <w:r>
+              <w:t>P</w:t>
+            </w:r>
+          </w:p>
+        </w:tc>
+        <w:tc>
+          <w:tcPr>
+            <w:tcW w:w="1976" w:type="dxa"/>
+            <w:vAlign w:val="center"/>
+          </w:tcPr>
+          <w:p>
+            <w:pPr>
+              <w:jc w:val="center"/>
+            </w:pPr>
+          </w:p>
+        </w:tc>
+        <w:tc>
+          <w:tcPr>
+            <w:tcW w:w="2086" w:type="dxa"/>
+            <w:vAlign w:val="center"/>
+          </w:tcPr>
+          <w:p>
+            <w:pPr>
+              <w:jc w:val="center"/>
+            </w:pPr>
+          </w:p>
+        </w:tc>
+        <w:tc>
+          <w:tcPr>
+            <w:tcW w:w="1599" w:type="dxa"/>
+            <w:vAlign w:val="center"/>
+          </w:tcPr>
+          <w:p>
+            <w:pPr>
+              <w:jc w:val="center"/>
+            </w:pPr>
+          </w:p>
+        </w:tc>
+      </w:tr>
+      <w:tr>
+        <w:tc>
+          <w:tcPr>
+            <w:tcW w:w="1430" w:type="dxa"/>
+            <w:vMerge/>
+            <w:shd w:val="clear" w:color="auto" w:fill="D0CECE" w:themeFill="background2" w:themeFillShade="E6"/>
+            <w:vAlign w:val="center"/>
+          </w:tcPr>
+          <w:p>
+            <w:pPr>
+              <w:jc w:val="center"/>
+            </w:pPr>
+          </w:p>
+        </w:tc>
+        <w:tc>
+          <w:tcPr>
+            <w:tcW w:w="1126" w:type="dxa"/>
+            <w:vMerge/>
+            <w:vAlign w:val="center"/>
+          </w:tcPr>
+          <w:p>
+            <w:pPr>
+              <w:jc w:val="center"/>
+            </w:pPr>
+          </w:p>
+        </w:tc>
+        <w:tc>
+          <w:tcPr>
+            <w:tcW w:w="1025" w:type="dxa"/>
+            <w:vAlign w:val="center"/>
+          </w:tcPr>
+          <w:p>
+            <w:pPr>
+              <w:jc w:val="center"/>
+            </w:pPr>
+            <w:r>
+              <w:t>S</w:t>
+            </w:r>
+          </w:p>
+        </w:tc>
+        <w:tc>
+          <w:tcPr>
+            <w:tcW w:w="1976" w:type="dxa"/>
+            <w:vAlign w:val="center"/>
+          </w:tcPr>
+          <w:p>
+            <w:pPr>
+              <w:jc w:val="center"/>
+            </w:pPr>
+          </w:p>
+        </w:tc>
+        <w:tc>
+          <w:tcPr>
+            <w:tcW w:w="2086" w:type="dxa"/>
+            <w:vAlign w:val="center"/>
+          </w:tcPr>
+          <w:p>
+            <w:pPr>
+              <w:jc w:val="center"/>
+            </w:pPr>
+          </w:p>
+        </w:tc>
+        <w:tc>
+          <w:tcPr>
+            <w:tcW w:w="1599" w:type="dxa"/>
+            <w:vAlign w:val="center"/>
+          </w:tcPr>
+          <w:p>
+            <w:pPr>
+              <w:keepNext/>
+              <w:jc w:val="center"/>
+            </w:pPr>
+          </w:p>
+        </w:tc>
+      </w:tr>
+      <w:tr>
+        <w:tc>
+          <w:tcPr>
+            <w:tcW w:w="1430" w:type="dxa"/>
+            <w:vMerge/>
+            <w:shd w:val="clear" w:color="auto" w:fill="D0CECE" w:themeFill="background2" w:themeFillShade="E6"/>
+            <w:vAlign w:val="center"/>
+          </w:tcPr>
+          <w:p>
+            <w:pPr>
+              <w:jc w:val="center"/>
+            </w:pPr>
+          </w:p>
+        </w:tc>
+        <w:tc>
+          <w:tcPr>
+            <w:tcW w:w="1126" w:type="dxa"/>
+            <w:vMerge w:val="restart"/>
+            <w:shd w:val="clear" w:color="auto" w:fill="D0CECE" w:themeFill="background2" w:themeFillShade="E6"/>
+            <w:vAlign w:val="center"/>
+          </w:tcPr>
+          <w:p>
+            <w:pPr>
+              <w:jc w:val="center"/>
+            </w:pPr>
+          </w:p>
+        </w:tc>
+        <w:tc>
+          <w:tcPr>
+            <w:tcW w:w="1025" w:type="dxa"/>
+            <w:shd w:val="clear" w:color="auto" w:fill="D0CECE" w:themeFill="background2" w:themeFillShade="E6"/>
+            <w:vAlign w:val="center"/>
+          </w:tcPr>
+          <w:p>
+            <w:pPr>
+              <w:jc w:val="center"/>
+            </w:pPr>
+            <w:r>
+              <w:t>P</w:t>
+            </w:r>
+          </w:p>
+        </w:tc>
+        <w:tc>
+          <w:tcPr>
+            <w:tcW w:w="1976" w:type="dxa"/>
+            <w:shd w:val="clear" w:color="auto" w:fill="D0CECE" w:themeFill="background2" w:themeFillShade="E6"/>
+            <w:vAlign w:val="center"/>
+          </w:tcPr>
+          <w:p>
+            <w:pPr>
+              <w:jc w:val="center"/>
+            </w:pPr>
+          </w:p>
+        </w:tc>
+        <w:tc>
+          <w:tcPr>
+            <w:tcW w:w="2086" w:type="dxa"/>
+            <w:shd w:val="clear" w:color="auto" w:fill="D0CECE" w:themeFill="background2" w:themeFillShade="E6"/>
+            <w:vAlign w:val="center"/>
+          </w:tcPr>
+          <w:p>
+            <w:pPr>
+              <w:jc w:val="center"/>
+            </w:pPr>
+          </w:p>
+        </w:tc>
+        <w:tc>
+          <w:tcPr>
+            <w:tcW w:w="1599" w:type="dxa"/>
+            <w:shd w:val="clear" w:color="auto" w:fill="D0CECE" w:themeFill="background2" w:themeFillShade="E6"/>
+            <w:vAlign w:val="center"/>
+          </w:tcPr>
+          <w:p>
+            <w:pPr>
+              <w:keepNext/>
+              <w:jc w:val="center"/>
+            </w:pPr>
+          </w:p>
+        </w:tc>
+      </w:tr>
+      <w:tr>
+        <w:tc>
+          <w:tcPr>
+            <w:tcW w:w="1430" w:type="dxa"/>
+            <w:vMerge/>
+            <w:shd w:val="clear" w:color="auto" w:fill="D0CECE" w:themeFill="background2" w:themeFillShade="E6"/>
+            <w:vAlign w:val="center"/>
+          </w:tcPr>
+          <w:p>
+            <w:pPr>
+              <w:jc w:val="center"/>
+            </w:pPr>
+          </w:p>
+        </w:tc>
+        <w:tc>
+          <w:tcPr>
+            <w:tcW w:w="1126" w:type="dxa"/>
+            <w:vMerge/>
+            <w:shd w:val="clear" w:color="auto" w:fill="D0CECE" w:themeFill="background2" w:themeFillShade="E6"/>
+            <w:vAlign w:val="center"/>
+          </w:tcPr>
+          <w:p>
+            <w:pPr>
+              <w:jc w:val="center"/>
+            </w:pPr>
+          </w:p>
+        </w:tc>
+        <w:tc>
+          <w:tcPr>
+            <w:tcW w:w="1025" w:type="dxa"/>
+            <w:shd w:val="clear" w:color="auto" w:fill="D0CECE" w:themeFill="background2" w:themeFillShade="E6"/>
+            <w:vAlign w:val="center"/>
+          </w:tcPr>
+          <w:p>
+            <w:pPr>
+              <w:jc w:val="center"/>
+            </w:pPr>
+            <w:r>
+              <w:t>S</w:t>
+            </w:r>
+          </w:p>
+        </w:tc>
+        <w:tc>
+          <w:tcPr>
+            <w:tcW w:w="1976" w:type="dxa"/>
+            <w:shd w:val="clear" w:color="auto" w:fill="D0CECE" w:themeFill="background2" w:themeFillShade="E6"/>
+            <w:vAlign w:val="center"/>
+          </w:tcPr>
+          <w:p>
+            <w:pPr>
+              <w:jc w:val="center"/>
+            </w:pPr>
+          </w:p>
+        </w:tc>
+        <w:tc>
+          <w:tcPr>
+            <w:tcW w:w="2086" w:type="dxa"/>
+            <w:shd w:val="clear" w:color="auto" w:fill="D0CECE" w:themeFill="background2" w:themeFillShade="E6"/>
+            <w:vAlign w:val="center"/>
+          </w:tcPr>
+          <w:p>
+            <w:pPr>
+              <w:jc w:val="center"/>
+            </w:pPr>
+          </w:p>
+        </w:tc>
+        <w:tc>
+          <w:tcPr>
+            <w:tcW w:w="1599" w:type="dxa"/>
+            <w:shd w:val="clear" w:color="auto" w:fill="D0CECE" w:themeFill="background2" w:themeFillShade="E6"/>
+            <w:vAlign w:val="center"/>
+          </w:tcPr>
+          <w:p>
+            <w:pPr>
+              <w:keepNext/>
+              <w:jc w:val="center"/>
+            </w:pPr>
+          </w:p>
+        </w:tc>
+      </w:tr>
+    </w:tbl>
     <w:p>
       <w:pPr>
         <w:sectPr>
@@ -11785,7 +13341,7 @@
   <w:style w:type="paragraph" w:default="1" w:styleId="Normal">
     <w:name w:val="Normal"/>
     <w:qFormat/>
-    <w:rsid w:val="00F23FD4"/>
+    <w:rsid w:val="005B1251"/>
     <w:pPr>
       <w:spacing w:line="254" w:lineRule="auto"/>
       <w:jc w:val="both"/>

</xml_diff>

<commit_message>
inserção do custo real no relatorio nos algoritmos
</commit_message>
<xml_diff>
--- a/Relatorio/Relatorio_IA.docx
+++ b/Relatorio/Relatorio_IA.docx
@@ -3365,30 +3365,8 @@
         <w:rPr>
           <w:lang w:eastAsia="en-GB"/>
         </w:rPr>
-        <w:t xml:space="preserve"> </w:t>
-      </w:r>
-      <w:proofErr w:type="spellStart"/>
-      <w:r>
-        <w:rPr>
-          <w:lang w:eastAsia="en-GB"/>
-        </w:rPr>
-        <w:t>Code</w:t>
-      </w:r>
-      <w:proofErr w:type="spellEnd"/>
-      <w:r>
-        <w:rPr>
-          <w:lang w:eastAsia="en-GB"/>
-        </w:rPr>
-        <w:t xml:space="preserve"> - </w:t>
-      </w:r>
-      <w:proofErr w:type="spellStart"/>
-      <w:r>
-        <w:rPr>
-          <w:lang w:eastAsia="en-GB"/>
-        </w:rPr>
-        <w:t>VSCode</w:t>
-      </w:r>
-      <w:proofErr w:type="spellEnd"/>
+        <w:t xml:space="preserve"> Code - VSCode</w:t>
+      </w:r>
     </w:p>
     <w:p>
       <w:pPr>
@@ -7307,8 +7285,8 @@
         </w:rPr>
         <w:lastRenderedPageBreak/>
         <w:drawing>
-          <wp:inline distT="0" distB="0" distL="0" distR="0" wp14:anchorId="707E2075" wp14:editId="572CECD4">
-            <wp:extent cx="3327991" cy="2577197"/>
+          <wp:inline distT="0" distB="0" distL="0" distR="0" wp14:anchorId="707E2075" wp14:editId="4D355967">
+            <wp:extent cx="3057525" cy="2367750"/>
             <wp:effectExtent l="0" t="0" r="0" b="0"/>
             <wp:docPr id="1481851287" name="Imagem 1" descr="Uma imagem com texto, captura de ecrã, software, Software de multimédia&#10;&#10;Descrição gerada automaticamente"/>
             <wp:cNvGraphicFramePr>
@@ -7329,7 +7307,7 @@
                   <pic:spPr bwMode="auto">
                     <a:xfrm>
                       <a:off x="0" y="0"/>
-                      <a:ext cx="3341078" cy="2587332"/>
+                      <a:ext cx="3073941" cy="2380463"/>
                     </a:xfrm>
                     <a:prstGeom prst="rect">
                       <a:avLst/>
@@ -7474,6 +7452,9 @@
         <w:t>, C o custo final</w:t>
       </w:r>
       <w:r>
+        <w:t>, por unidade de tempo</w:t>
+      </w:r>
+      <w:r>
         <w:t xml:space="preserve">. </w:t>
       </w:r>
     </w:p>
@@ -7885,9 +7866,6 @@
             <w:pPr>
               <w:jc w:val="center"/>
             </w:pPr>
-            <w:r>
-              <w:t>1.01499987</w:t>
-            </w:r>
           </w:p>
         </w:tc>
       </w:tr>
@@ -8040,7 +8018,7 @@
               <w:jc w:val="center"/>
             </w:pPr>
             <w:r>
-              <w:t>-</w:t>
+              <w:t>6</w:t>
             </w:r>
           </w:p>
         </w:tc>
@@ -8055,7 +8033,7 @@
               <w:jc w:val="center"/>
             </w:pPr>
             <w:r>
-              <w:t>-</w:t>
+              <w:t>6</w:t>
             </w:r>
           </w:p>
         </w:tc>
@@ -8240,9 +8218,6 @@
             <w:pPr>
               <w:jc w:val="center"/>
             </w:pPr>
-            <w:r>
-              <w:t>1.00499582</w:t>
-            </w:r>
           </w:p>
         </w:tc>
       </w:tr>
@@ -8387,7 +8362,7 @@
               <w:jc w:val="center"/>
             </w:pPr>
             <w:r>
-              <w:t>-</w:t>
+              <w:t>28</w:t>
             </w:r>
           </w:p>
         </w:tc>
@@ -8401,7 +8376,7 @@
               <w:jc w:val="center"/>
             </w:pPr>
             <w:r>
-              <w:t>-</w:t>
+              <w:t>32</w:t>
             </w:r>
           </w:p>
         </w:tc>
@@ -8595,9 +8570,6 @@
             <w:pPr>
               <w:jc w:val="center"/>
             </w:pPr>
-            <w:r>
-              <w:t>1.00202322</w:t>
-            </w:r>
           </w:p>
         </w:tc>
       </w:tr>
@@ -8750,7 +8722,7 @@
               <w:jc w:val="center"/>
             </w:pPr>
             <w:r>
-              <w:t>-</w:t>
+              <w:t>35</w:t>
             </w:r>
           </w:p>
         </w:tc>
@@ -8765,7 +8737,7 @@
               <w:jc w:val="center"/>
             </w:pPr>
             <w:r>
-              <w:t>-</w:t>
+              <w:t>44</w:t>
             </w:r>
           </w:p>
         </w:tc>
@@ -8955,9 +8927,6 @@
             <w:pPr>
               <w:jc w:val="center"/>
             </w:pPr>
-            <w:r>
-              <w:t>1.00699234</w:t>
-            </w:r>
           </w:p>
         </w:tc>
       </w:tr>
@@ -9100,7 +9069,7 @@
               <w:jc w:val="center"/>
             </w:pPr>
             <w:r>
-              <w:t>-</w:t>
+              <w:t>16</w:t>
             </w:r>
           </w:p>
         </w:tc>
@@ -9114,7 +9083,7 @@
               <w:jc w:val="center"/>
             </w:pPr>
             <w:r>
-              <w:t>-</w:t>
+              <w:t>50</w:t>
             </w:r>
           </w:p>
         </w:tc>
@@ -9306,9 +9275,6 @@
             <w:pPr>
               <w:jc w:val="center"/>
             </w:pPr>
-            <w:r>
-              <w:t>1.01491666</w:t>
-            </w:r>
           </w:p>
         </w:tc>
       </w:tr>
@@ -9459,7 +9425,7 @@
               <w:jc w:val="center"/>
             </w:pPr>
             <w:r>
-              <w:t>-</w:t>
+              <w:t>69</w:t>
             </w:r>
           </w:p>
         </w:tc>
@@ -9474,7 +9440,7 @@
               <w:jc w:val="center"/>
             </w:pPr>
             <w:r>
-              <w:t>-</w:t>
+              <w:t>124</w:t>
             </w:r>
           </w:p>
         </w:tc>
@@ -9843,9 +9809,6 @@
             <w:pPr>
               <w:jc w:val="center"/>
             </w:pPr>
-            <w:r>
-              <w:t>1.01400542</w:t>
-            </w:r>
           </w:p>
         </w:tc>
       </w:tr>
@@ -9988,7 +9951,7 @@
               <w:jc w:val="center"/>
             </w:pPr>
             <w:r>
-              <w:t>-</w:t>
+              <w:t>67</w:t>
             </w:r>
           </w:p>
         </w:tc>
@@ -10002,7 +9965,7 @@
               <w:jc w:val="center"/>
             </w:pPr>
             <w:r>
-              <w:t>-</w:t>
+              <w:t>121</w:t>
             </w:r>
           </w:p>
         </w:tc>
@@ -10203,9 +10166,6 @@
             <w:pPr>
               <w:jc w:val="center"/>
             </w:pPr>
-            <w:r>
-              <w:t>1.00600243</w:t>
-            </w:r>
           </w:p>
         </w:tc>
       </w:tr>
@@ -10350,7 +10310,7 @@
               <w:jc w:val="center"/>
             </w:pPr>
             <w:r>
-              <w:t>-</w:t>
+              <w:t>59</w:t>
             </w:r>
           </w:p>
         </w:tc>
@@ -10365,7 +10325,7 @@
               <w:jc w:val="center"/>
             </w:pPr>
             <w:r>
-              <w:t>-</w:t>
+              <w:t>693</w:t>
             </w:r>
           </w:p>
         </w:tc>
@@ -10545,9 +10505,6 @@
             <w:pPr>
               <w:jc w:val="center"/>
             </w:pPr>
-            <w:r>
-              <w:t>1.01670384</w:t>
-            </w:r>
           </w:p>
         </w:tc>
       </w:tr>
@@ -10685,7 +10642,7 @@
               <w:jc w:val="center"/>
             </w:pPr>
             <w:r>
-              <w:t>-</w:t>
+              <w:t>102</w:t>
             </w:r>
           </w:p>
         </w:tc>
@@ -10699,7 +10656,7 @@
               <w:jc w:val="center"/>
             </w:pPr>
             <w:r>
-              <w:t>-</w:t>
+              <w:t>158</w:t>
             </w:r>
           </w:p>
         </w:tc>
@@ -10888,9 +10845,6 @@
               <w:keepNext/>
               <w:jc w:val="center"/>
             </w:pPr>
-            <w:r>
-              <w:t>1.02797508</w:t>
-            </w:r>
           </w:p>
         </w:tc>
       </w:tr>
@@ -10946,6 +10900,9 @@
             <w:pPr>
               <w:jc w:val="center"/>
             </w:pPr>
+            <w:r>
+              <w:t>98</w:t>
+            </w:r>
           </w:p>
         </w:tc>
         <w:tc>
@@ -10958,6 +10915,9 @@
             <w:pPr>
               <w:jc w:val="center"/>
             </w:pPr>
+            <w:r>
+              <w:t>212</w:t>
+            </w:r>
           </w:p>
         </w:tc>
         <w:tc>
@@ -11030,7 +10990,7 @@
               <w:jc w:val="center"/>
             </w:pPr>
             <w:r>
-              <w:t>-</w:t>
+              <w:t>144</w:t>
             </w:r>
           </w:p>
         </w:tc>
@@ -11045,7 +11005,7 @@
               <w:jc w:val="center"/>
             </w:pPr>
             <w:r>
-              <w:t>-</w:t>
+              <w:t>312</w:t>
             </w:r>
           </w:p>
         </w:tc>
@@ -11221,6 +11181,9 @@
             <w:pPr>
               <w:jc w:val="center"/>
             </w:pPr>
+            <w:r>
+              <w:t>1.00326443</w:t>
+            </w:r>
           </w:p>
         </w:tc>
         <w:tc>
@@ -11232,6 +11195,9 @@
             <w:pPr>
               <w:jc w:val="center"/>
             </w:pPr>
+            <w:r>
+              <w:t>1.08528090</w:t>
+            </w:r>
           </w:p>
         </w:tc>
         <w:tc>
@@ -11245,7 +11211,7 @@
               <w:jc w:val="center"/>
             </w:pPr>
             <w:r>
-              <w:t>1.00895905</w:t>
+              <w:t>1.00577617</w:t>
             </w:r>
           </w:p>
         </w:tc>
@@ -11388,7 +11354,7 @@
               <w:jc w:val="center"/>
             </w:pPr>
             <w:r>
-              <w:t>-</w:t>
+              <w:t>28</w:t>
             </w:r>
           </w:p>
         </w:tc>
@@ -11402,7 +11368,7 @@
               <w:jc w:val="center"/>
             </w:pPr>
             <w:r>
-              <w:t>-</w:t>
+              <w:t>2901</w:t>
             </w:r>
           </w:p>
         </w:tc>
@@ -11585,9 +11551,6 @@
               <w:keepNext/>
               <w:jc w:val="center"/>
             </w:pPr>
-            <w:r>
-              <w:t>1.02495289</w:t>
-            </w:r>
           </w:p>
         </w:tc>
       </w:tr>
@@ -11656,6 +11619,9 @@
             <w:pPr>
               <w:jc w:val="center"/>
             </w:pPr>
+            <w:r>
+              <w:t>1989</w:t>
+            </w:r>
           </w:p>
         </w:tc>
         <w:tc>
@@ -11725,6 +11691,9 @@
             <w:pPr>
               <w:jc w:val="center"/>
             </w:pPr>
+            <w:r>
+              <w:t>120</w:t>
+            </w:r>
           </w:p>
         </w:tc>
         <w:tc>
@@ -11736,6 +11705,9 @@
             <w:pPr>
               <w:jc w:val="center"/>
             </w:pPr>
+            <w:r>
+              <w:t>2873</w:t>
+            </w:r>
           </w:p>
         </w:tc>
         <w:tc>
@@ -11894,6 +11866,9 @@
             <w:pPr>
               <w:jc w:val="center"/>
             </w:pPr>
+            <w:r>
+              <w:t>1.05174160</w:t>
+            </w:r>
           </w:p>
         </w:tc>
         <w:tc>
@@ -11905,6 +11880,9 @@
             <w:pPr>
               <w:jc w:val="center"/>
             </w:pPr>
+            <w:r>
+              <w:t>1.05412316</w:t>
+            </w:r>
           </w:p>
         </w:tc>
         <w:tc>
@@ -11918,7 +11896,7 @@
               <w:jc w:val="center"/>
             </w:pPr>
             <w:r>
-              <w:t>1.02092886</w:t>
+              <w:t>1.08675265</w:t>
             </w:r>
           </w:p>
         </w:tc>
@@ -12061,7 +12039,7 @@
               <w:jc w:val="center"/>
             </w:pPr>
             <w:r>
-              <w:t>-</w:t>
+              <w:t>145</w:t>
             </w:r>
           </w:p>
         </w:tc>
@@ -12075,7 +12053,7 @@
               <w:jc w:val="center"/>
             </w:pPr>
             <w:r>
-              <w:t>-</w:t>
+              <w:t>2075</w:t>
             </w:r>
           </w:p>
         </w:tc>
@@ -12258,9 +12236,6 @@
               <w:keepNext/>
               <w:jc w:val="center"/>
             </w:pPr>
-            <w:r>
-              <w:t>1.02545619</w:t>
-            </w:r>
           </w:p>
         </w:tc>
       </w:tr>
@@ -12329,6 +12304,9 @@
             <w:pPr>
               <w:jc w:val="center"/>
             </w:pPr>
+            <w:r>
+              <w:t>1188</w:t>
+            </w:r>
           </w:p>
         </w:tc>
         <w:tc>
@@ -12398,6 +12376,9 @@
             <w:pPr>
               <w:jc w:val="center"/>
             </w:pPr>
+            <w:r>
+              <w:t>190</w:t>
+            </w:r>
           </w:p>
         </w:tc>
         <w:tc>
@@ -12409,6 +12390,9 @@
             <w:pPr>
               <w:jc w:val="center"/>
             </w:pPr>
+            <w:r>
+              <w:t>1703</w:t>
+            </w:r>
           </w:p>
         </w:tc>
         <w:tc>
@@ -12567,6 +12551,9 @@
             <w:pPr>
               <w:jc w:val="center"/>
             </w:pPr>
+            <w:r>
+              <w:t>1.11923456</w:t>
+            </w:r>
           </w:p>
         </w:tc>
         <w:tc>
@@ -12578,6 +12565,9 @@
             <w:pPr>
               <w:jc w:val="center"/>
             </w:pPr>
+            <w:r>
+              <w:t>1.02438235</w:t>
+            </w:r>
           </w:p>
         </w:tc>
         <w:tc>
@@ -12591,7 +12581,7 @@
               <w:jc w:val="center"/>
             </w:pPr>
             <w:r>
-              <w:t>1.06400299</w:t>
+              <w:t>1.20892167</w:t>
             </w:r>
           </w:p>
         </w:tc>
@@ -12734,7 +12724,7 @@
               <w:jc w:val="center"/>
             </w:pPr>
             <w:r>
-              <w:t>-</w:t>
+              <w:t>260</w:t>
             </w:r>
           </w:p>
         </w:tc>
@@ -12748,7 +12738,7 @@
               <w:jc w:val="center"/>
             </w:pPr>
             <w:r>
-              <w:t>-</w:t>
+              <w:t>1002</w:t>
             </w:r>
           </w:p>
         </w:tc>
@@ -12919,6 +12909,9 @@
             <w:pPr>
               <w:jc w:val="center"/>
             </w:pPr>
+            <w:r>
+              <w:t>1.00811005</w:t>
+            </w:r>
           </w:p>
         </w:tc>
         <w:tc>
@@ -12930,6 +12923,9 @@
             <w:pPr>
               <w:jc w:val="center"/>
             </w:pPr>
+            <w:r>
+              <w:t>1.05428340</w:t>
+            </w:r>
           </w:p>
         </w:tc>
         <w:tc>
@@ -12943,7 +12939,7 @@
               <w:jc w:val="center"/>
             </w:pPr>
             <w:r>
-              <w:t>1.00912666</w:t>
+              <w:t>1.01698613</w:t>
             </w:r>
           </w:p>
         </w:tc>
@@ -13085,9 +13081,6 @@
             <w:pPr>
               <w:jc w:val="center"/>
             </w:pPr>
-            <w:r>
-              <w:t>-</w:t>
-            </w:r>
           </w:p>
         </w:tc>
         <w:tc>
@@ -13099,9 +13092,6 @@
             <w:pPr>
               <w:jc w:val="center"/>
             </w:pPr>
-            <w:r>
-              <w:t>-</w:t>
-            </w:r>
           </w:p>
         </w:tc>
         <w:tc>
@@ -13481,9 +13471,6 @@
               <w:keepNext/>
               <w:jc w:val="center"/>
             </w:pPr>
-            <w:r>
-              <w:t>1.14426351</w:t>
-            </w:r>
           </w:p>
         </w:tc>
       </w:tr>
@@ -13802,6 +13789,9 @@
             <w:pPr>
               <w:jc w:val="center"/>
             </w:pPr>
+            <w:r>
+              <w:t>1.38760543</w:t>
+            </w:r>
           </w:p>
         </w:tc>
         <w:tc>
@@ -13813,6 +13803,9 @@
             <w:pPr>
               <w:jc w:val="center"/>
             </w:pPr>
+            <w:r>
+              <w:t>1.55443215</w:t>
+            </w:r>
           </w:p>
         </w:tc>
         <w:tc>
@@ -13826,7 +13819,7 @@
               <w:jc w:val="center"/>
             </w:pPr>
             <w:r>
-              <w:t>1.15995145</w:t>
+              <w:t>1.67001653</w:t>
             </w:r>
           </w:p>
         </w:tc>
@@ -13968,9 +13961,6 @@
             <w:pPr>
               <w:jc w:val="center"/>
             </w:pPr>
-            <w:r>
-              <w:t>-</w:t>
-            </w:r>
           </w:p>
         </w:tc>
         <w:tc>
@@ -13982,9 +13972,6 @@
             <w:pPr>
               <w:jc w:val="center"/>
             </w:pPr>
-            <w:r>
-              <w:t>-</w:t>
-            </w:r>
           </w:p>
         </w:tc>
         <w:tc>
@@ -14166,9 +14153,6 @@
               <w:keepNext/>
               <w:jc w:val="center"/>
             </w:pPr>
-            <w:r>
-              <w:t>1.21102333</w:t>
-            </w:r>
           </w:p>
         </w:tc>
       </w:tr>
@@ -14469,6 +14453,9 @@
             <w:pPr>
               <w:jc w:val="center"/>
             </w:pPr>
+            <w:r>
+              <w:t>1.62517190</w:t>
+            </w:r>
           </w:p>
         </w:tc>
         <w:tc>
@@ -14480,6 +14467,9 @@
             <w:pPr>
               <w:jc w:val="center"/>
             </w:pPr>
+            <w:r>
+              <w:t>1.58663011</w:t>
+            </w:r>
           </w:p>
         </w:tc>
         <w:tc>
@@ -14492,6 +14482,9 @@
               <w:keepNext/>
               <w:jc w:val="center"/>
             </w:pPr>
+            <w:r>
+              <w:t>2.65746760</w:t>
+            </w:r>
           </w:p>
         </w:tc>
       </w:tr>
@@ -14632,9 +14625,6 @@
             <w:pPr>
               <w:jc w:val="center"/>
             </w:pPr>
-            <w:r>
-              <w:t>-</w:t>
-            </w:r>
           </w:p>
         </w:tc>
         <w:tc>
@@ -14646,9 +14636,6 @@
             <w:pPr>
               <w:jc w:val="center"/>
             </w:pPr>
-            <w:r>
-              <w:t>-</w:t>
-            </w:r>
           </w:p>
         </w:tc>
         <w:tc>
@@ -14818,6 +14805,9 @@
             <w:pPr>
               <w:jc w:val="center"/>
             </w:pPr>
+            <w:r>
+              <w:t>1.01031566</w:t>
+            </w:r>
           </w:p>
         </w:tc>
         <w:tc>
@@ -14829,6 +14819,9 @@
             <w:pPr>
               <w:jc w:val="center"/>
             </w:pPr>
+            <w:r>
+              <w:t>1.81676507</w:t>
+            </w:r>
           </w:p>
         </w:tc>
         <w:tc>
@@ -14841,6 +14834,9 @@
               <w:keepNext/>
               <w:jc w:val="center"/>
             </w:pPr>
+            <w:r>
+              <w:t>1.01704001</w:t>
+            </w:r>
           </w:p>
         </w:tc>
       </w:tr>
@@ -14981,9 +14977,6 @@
             <w:pPr>
               <w:jc w:val="center"/>
             </w:pPr>
-            <w:r>
-              <w:t>-</w:t>
-            </w:r>
           </w:p>
         </w:tc>
         <w:tc>
@@ -14995,9 +14988,6 @@
             <w:pPr>
               <w:jc w:val="center"/>
             </w:pPr>
-            <w:r>
-              <w:t>-</w:t>
-            </w:r>
           </w:p>
         </w:tc>
         <w:tc>
@@ -15470,6 +15460,9 @@
             <w:pPr>
               <w:jc w:val="center"/>
             </w:pPr>
+            <w:r>
+              <w:t>1.37688780</w:t>
+            </w:r>
           </w:p>
         </w:tc>
         <w:tc>
@@ -15481,6 +15474,9 @@
             <w:pPr>
               <w:jc w:val="center"/>
             </w:pPr>
+            <w:r>
+              <w:t>1.61698794</w:t>
+            </w:r>
           </w:p>
         </w:tc>
         <w:tc>
@@ -15493,6 +15489,9 @@
               <w:keepNext/>
               <w:jc w:val="center"/>
             </w:pPr>
+            <w:r>
+              <w:t>1.69592667</w:t>
+            </w:r>
           </w:p>
         </w:tc>
       </w:tr>
@@ -16119,6 +16118,9 @@
             <w:pPr>
               <w:jc w:val="center"/>
             </w:pPr>
+            <w:r>
+              <w:t>1.95478463</w:t>
+            </w:r>
           </w:p>
         </w:tc>
         <w:tc>
@@ -16130,6 +16132,9 @@
             <w:pPr>
               <w:jc w:val="center"/>
             </w:pPr>
+            <w:r>
+              <w:t>1.04202247</w:t>
+            </w:r>
           </w:p>
         </w:tc>
         <w:tc>
@@ -16142,6 +16147,9 @@
               <w:keepNext/>
               <w:jc w:val="center"/>
             </w:pPr>
+            <w:r>
+              <w:t>4.14381528</w:t>
+            </w:r>
           </w:p>
         </w:tc>
       </w:tr>
@@ -16282,9 +16290,6 @@
             <w:pPr>
               <w:jc w:val="center"/>
             </w:pPr>
-            <w:r>
-              <w:t>-</w:t>
-            </w:r>
           </w:p>
         </w:tc>
         <w:tc>
@@ -16296,9 +16301,6 @@
             <w:pPr>
               <w:jc w:val="center"/>
             </w:pPr>
-            <w:r>
-              <w:t>-</w:t>
-            </w:r>
           </w:p>
         </w:tc>
         <w:tc>
@@ -16468,6 +16470,9 @@
             <w:pPr>
               <w:jc w:val="center"/>
             </w:pPr>
+            <w:r>
+              <w:t>1.00501108</w:t>
+            </w:r>
           </w:p>
         </w:tc>
         <w:tc>
@@ -16479,6 +16484,9 @@
             <w:pPr>
               <w:jc w:val="center"/>
             </w:pPr>
+            <w:r>
+              <w:t>1.00869727</w:t>
+            </w:r>
           </w:p>
         </w:tc>
         <w:tc>
@@ -16491,6 +16499,9 @@
               <w:keepNext/>
               <w:jc w:val="center"/>
             </w:pPr>
+            <w:r>
+              <w:t>1.00712442</w:t>
+            </w:r>
           </w:p>
         </w:tc>
       </w:tr>
@@ -16632,9 +16643,6 @@
             <w:pPr>
               <w:jc w:val="center"/>
             </w:pPr>
-            <w:r>
-              <w:t>-</w:t>
-            </w:r>
           </w:p>
         </w:tc>
         <w:tc>
@@ -16647,9 +16655,6 @@
             <w:pPr>
               <w:jc w:val="center"/>
             </w:pPr>
-            <w:r>
-              <w:t>-</w:t>
-            </w:r>
           </w:p>
         </w:tc>
         <w:tc>
@@ -17343,6 +17348,9 @@
             <w:pPr>
               <w:jc w:val="center"/>
             </w:pPr>
+            <w:r>
+              <w:t>1.69026423</w:t>
+            </w:r>
           </w:p>
         </w:tc>
         <w:tc>
@@ -17354,6 +17362,9 @@
             <w:pPr>
               <w:jc w:val="center"/>
             </w:pPr>
+            <w:r>
+              <w:t>1.89317250</w:t>
+            </w:r>
           </w:p>
         </w:tc>
         <w:tc>
@@ -17366,6 +17377,9 @@
               <w:keepNext/>
               <w:jc w:val="center"/>
             </w:pPr>
+            <w:r>
+              <w:t>2.46708751</w:t>
+            </w:r>
           </w:p>
         </w:tc>
       </w:tr>
@@ -17506,9 +17520,6 @@
             <w:pPr>
               <w:jc w:val="center"/>
             </w:pPr>
-            <w:r>
-              <w:t>-</w:t>
-            </w:r>
           </w:p>
         </w:tc>
         <w:tc>
@@ -17520,9 +17531,6 @@
             <w:pPr>
               <w:jc w:val="center"/>
             </w:pPr>
-            <w:r>
-              <w:t>-</w:t>
-            </w:r>
           </w:p>
         </w:tc>
         <w:tc>
@@ -17995,6 +18003,9 @@
             <w:pPr>
               <w:jc w:val="center"/>
             </w:pPr>
+            <w:r>
+              <w:t>2.63497901</w:t>
+            </w:r>
           </w:p>
         </w:tc>
         <w:tc>
@@ -18006,6 +18017,9 @@
             <w:pPr>
               <w:jc w:val="center"/>
             </w:pPr>
+            <w:r>
+              <w:t>1.34992266</w:t>
+            </w:r>
           </w:p>
         </w:tc>
         <w:tc>
@@ -18018,6 +18032,9 @@
               <w:keepNext/>
               <w:jc w:val="center"/>
             </w:pPr>
+            <w:r>
+              <w:t>6.90995264</w:t>
+            </w:r>
           </w:p>
         </w:tc>
       </w:tr>
@@ -18158,9 +18175,6 @@
             <w:pPr>
               <w:jc w:val="center"/>
             </w:pPr>
-            <w:r>
-              <w:t>-</w:t>
-            </w:r>
           </w:p>
         </w:tc>
         <w:tc>
@@ -18172,9 +18186,6 @@
             <w:pPr>
               <w:jc w:val="center"/>
             </w:pPr>
-            <w:r>
-              <w:t>-</w:t>
-            </w:r>
           </w:p>
         </w:tc>
         <w:tc>
@@ -18359,6 +18370,9 @@
             <w:pPr>
               <w:jc w:val="center"/>
             </w:pPr>
+            <w:r>
+              <w:t>1.02839351</w:t>
+            </w:r>
           </w:p>
         </w:tc>
         <w:tc>
@@ -18370,6 +18384,9 @@
             <w:pPr>
               <w:jc w:val="center"/>
             </w:pPr>
+            <w:r>
+              <w:t>3.42422533</w:t>
+            </w:r>
           </w:p>
         </w:tc>
         <w:tc>
@@ -18382,6 +18399,9 @@
               <w:keepNext/>
               <w:jc w:val="center"/>
             </w:pPr>
+            <w:r>
+              <w:t>1.04662085</w:t>
+            </w:r>
           </w:p>
         </w:tc>
       </w:tr>
@@ -18522,9 +18542,6 @@
             <w:pPr>
               <w:jc w:val="center"/>
             </w:pPr>
-            <w:r>
-              <w:t>-</w:t>
-            </w:r>
           </w:p>
         </w:tc>
         <w:tc>
@@ -18536,9 +18553,6 @@
             <w:pPr>
               <w:jc w:val="center"/>
             </w:pPr>
-            <w:r>
-              <w:t>-</w:t>
-            </w:r>
           </w:p>
         </w:tc>
         <w:tc>
@@ -19017,6 +19031,9 @@
             <w:pPr>
               <w:jc w:val="center"/>
             </w:pPr>
+            <w:r>
+              <w:t>2.04639149</w:t>
+            </w:r>
           </w:p>
         </w:tc>
         <w:tc>
@@ -19028,6 +19045,9 @@
             <w:pPr>
               <w:jc w:val="center"/>
             </w:pPr>
+            <w:r>
+              <w:t>3.33480120</w:t>
+            </w:r>
           </w:p>
         </w:tc>
         <w:tc>
@@ -19040,6 +19060,9 @@
               <w:keepNext/>
               <w:jc w:val="center"/>
             </w:pPr>
+            <w:r>
+              <w:t>3.07610202</w:t>
+            </w:r>
           </w:p>
         </w:tc>
       </w:tr>
@@ -19180,9 +19203,6 @@
             <w:pPr>
               <w:jc w:val="center"/>
             </w:pPr>
-            <w:r>
-              <w:t>-</w:t>
-            </w:r>
           </w:p>
         </w:tc>
         <w:tc>
@@ -19194,9 +19214,6 @@
             <w:pPr>
               <w:jc w:val="center"/>
             </w:pPr>
-            <w:r>
-              <w:t>-</w:t>
-            </w:r>
           </w:p>
         </w:tc>
         <w:tc>
@@ -19269,6 +19286,9 @@
             <w:pPr>
               <w:jc w:val="center"/>
             </w:pPr>
+            <w:r>
+              <w:t>-</w:t>
+            </w:r>
           </w:p>
         </w:tc>
         <w:tc>
@@ -19280,6 +19300,9 @@
             <w:pPr>
               <w:jc w:val="center"/>
             </w:pPr>
+            <w:r>
+              <w:t>-</w:t>
+            </w:r>
           </w:p>
         </w:tc>
         <w:tc>
@@ -19669,6 +19692,9 @@
             <w:pPr>
               <w:jc w:val="center"/>
             </w:pPr>
+            <w:r>
+              <w:t>3.56703234</w:t>
+            </w:r>
           </w:p>
         </w:tc>
         <w:tc>
@@ -19680,6 +19706,9 @@
             <w:pPr>
               <w:jc w:val="center"/>
             </w:pPr>
+            <w:r>
+              <w:t>1.62314844</w:t>
+            </w:r>
           </w:p>
         </w:tc>
         <w:tc>
@@ -19692,6 +19721,9 @@
               <w:keepNext/>
               <w:jc w:val="center"/>
             </w:pPr>
+            <w:r>
+              <w:t>10.01739931</w:t>
+            </w:r>
           </w:p>
         </w:tc>
       </w:tr>
@@ -19760,6 +19792,9 @@
             <w:pPr>
               <w:jc w:val="center"/>
             </w:pPr>
+            <w:r>
+              <w:t>3182</w:t>
+            </w:r>
           </w:p>
         </w:tc>
         <w:tc>
@@ -19829,9 +19864,6 @@
             <w:pPr>
               <w:jc w:val="center"/>
             </w:pPr>
-            <w:r>
-              <w:t>-</w:t>
-            </w:r>
           </w:p>
         </w:tc>
         <w:tc>
@@ -19843,9 +19875,6 @@
             <w:pPr>
               <w:jc w:val="center"/>
             </w:pPr>
-            <w:r>
-              <w:t>-</w:t>
-            </w:r>
           </w:p>
         </w:tc>
         <w:tc>
@@ -27271,7 +27300,55 @@
         <w:ind w:firstLine="357"/>
       </w:pPr>
       <w:r>
-        <w:t>Comparando os resultados, obteve-se as seguintes observações:</w:t>
+        <w:t xml:space="preserve">Tendo a </w:t>
+      </w:r>
+      <w:r>
+        <w:fldChar w:fldCharType="begin"/>
+      </w:r>
+      <w:r>
+        <w:instrText xml:space="preserve"> REF _Ref152235444 \h </w:instrText>
+      </w:r>
+      <w:r>
+        <w:fldChar w:fldCharType="separate"/>
+      </w:r>
+      <w:r>
+        <w:t xml:space="preserve">Tabela </w:t>
+      </w:r>
+      <w:r>
+        <w:rPr>
+          <w:noProof/>
+        </w:rPr>
+        <w:t>1</w:t>
+      </w:r>
+      <w:r>
+        <w:fldChar w:fldCharType="end"/>
+      </w:r>
+      <w:r>
+        <w:t xml:space="preserve"> como exemplo, para armazéns maiores com menos paredes e o objeto mais distante da zona inicial, os robôs conseguem encontrar um caminho mais rapidamente utilizando um algoritmo de pesquisa em largura, no entanto, o custo real deste é significativamente muito superior ao custo dos outros dois algoritmos, que têm um custo parecido, sendo melhor o algoritmo de pesquisa em largura por causa do tempo de processamento, que pode ter diferenças de até 4 segundos para com o A*.</w:t>
+      </w:r>
+    </w:p>
+    <w:p>
+      <w:pPr>
+        <w:ind w:firstLine="357"/>
+      </w:pPr>
+      <w:r>
+        <w:t xml:space="preserve">Para objetivos mais próximos do </w:t>
+      </w:r>
+      <w:proofErr w:type="gramStart"/>
+      <w:r>
+        <w:t>inicio</w:t>
+      </w:r>
+      <w:proofErr w:type="gramEnd"/>
+      <w:r>
+        <w:t>, o A* seria a melhor opção, priorizando o custo real de tempo.</w:t>
+      </w:r>
+    </w:p>
+    <w:p>
+      <w:pPr>
+        <w:ind w:firstLine="357"/>
+      </w:pPr>
+      <w:r>
+        <w:t xml:space="preserve"> </w:t>
       </w:r>
     </w:p>
     <w:p>
@@ -27787,7 +27864,7 @@
         <w:noProof/>
       </w:rPr>
       <w:drawing>
-        <wp:anchor distT="0" distB="0" distL="114300" distR="114300" simplePos="0" relativeHeight="251657216" behindDoc="0" locked="0" layoutInCell="1" allowOverlap="1" wp14:anchorId="18A06DD7" wp14:editId="5D850104">
+        <wp:anchor distT="0" distB="0" distL="114300" distR="114300" simplePos="0" relativeHeight="251656192" behindDoc="0" locked="0" layoutInCell="1" allowOverlap="1" wp14:anchorId="18A06DD7" wp14:editId="5D850104">
           <wp:simplePos x="0" y="0"/>
           <wp:positionH relativeFrom="margin">
             <wp:posOffset>5448300</wp:posOffset>
@@ -27861,7 +27938,7 @@
         <w:noProof/>
       </w:rPr>
       <w:drawing>
-        <wp:anchor distT="0" distB="0" distL="114300" distR="114300" simplePos="0" relativeHeight="251659264" behindDoc="0" locked="0" layoutInCell="1" allowOverlap="1" wp14:anchorId="1E988FBF" wp14:editId="4EE6A002">
+        <wp:anchor distT="0" distB="0" distL="114300" distR="114300" simplePos="0" relativeHeight="251658240" behindDoc="0" locked="0" layoutInCell="1" allowOverlap="1" wp14:anchorId="1E988FBF" wp14:editId="4EE6A002">
           <wp:simplePos x="0" y="0"/>
           <wp:positionH relativeFrom="margin">
             <wp:posOffset>5448300</wp:posOffset>
@@ -27940,7 +28017,7 @@
         <w:noProof/>
       </w:rPr>
       <w:drawing>
-        <wp:anchor distT="0" distB="0" distL="114300" distR="114300" simplePos="0" relativeHeight="251658240" behindDoc="0" locked="0" layoutInCell="1" allowOverlap="1" wp14:anchorId="5B684A61" wp14:editId="5284E233">
+        <wp:anchor distT="0" distB="0" distL="114300" distR="114300" simplePos="0" relativeHeight="251657216" behindDoc="0" locked="0" layoutInCell="1" allowOverlap="1" wp14:anchorId="5B684A61" wp14:editId="5284E233">
           <wp:simplePos x="0" y="0"/>
           <wp:positionH relativeFrom="margin">
             <wp:posOffset>5448300</wp:posOffset>
@@ -28019,7 +28096,7 @@
         <w:noProof/>
       </w:rPr>
       <w:drawing>
-        <wp:anchor distT="0" distB="0" distL="114300" distR="114300" simplePos="0" relativeHeight="251660288" behindDoc="0" locked="0" layoutInCell="1" allowOverlap="1" wp14:anchorId="657D9043" wp14:editId="009552A2">
+        <wp:anchor distT="0" distB="0" distL="114300" distR="114300" simplePos="0" relativeHeight="251659264" behindDoc="0" locked="0" layoutInCell="1" allowOverlap="1" wp14:anchorId="657D9043" wp14:editId="009552A2">
           <wp:simplePos x="0" y="0"/>
           <wp:positionH relativeFrom="margin">
             <wp:posOffset>5448300</wp:posOffset>

</xml_diff>

<commit_message>
acabar testes e incluir conclusões
</commit_message>
<xml_diff>
--- a/Relatorio/Relatorio_IA.docx
+++ b/Relatorio/Relatorio_IA.docx
@@ -7195,6 +7195,9 @@
             <w:pPr>
               <w:jc w:val="center"/>
             </w:pPr>
+            <w:r>
+              <w:t>1.00116420</w:t>
+            </w:r>
           </w:p>
         </w:tc>
         <w:tc>
@@ -7207,6 +7210,9 @@
             <w:pPr>
               <w:jc w:val="center"/>
             </w:pPr>
+            <w:r>
+              <w:t>1.00155950</w:t>
+            </w:r>
           </w:p>
         </w:tc>
         <w:tc>
@@ -7219,6 +7225,9 @@
             <w:pPr>
               <w:jc w:val="center"/>
             </w:pPr>
+            <w:r>
+              <w:t>1.00257897</w:t>
+            </w:r>
           </w:p>
         </w:tc>
       </w:tr>
@@ -7549,6 +7558,9 @@
             <w:pPr>
               <w:jc w:val="center"/>
             </w:pPr>
+            <w:r>
+              <w:t>1.00279140</w:t>
+            </w:r>
           </w:p>
         </w:tc>
         <w:tc>
@@ -7560,6 +7572,9 @@
             <w:pPr>
               <w:jc w:val="center"/>
             </w:pPr>
+            <w:r>
+              <w:t>1.00204992</w:t>
+            </w:r>
           </w:p>
         </w:tc>
         <w:tc>
@@ -7571,6 +7586,9 @@
             <w:pPr>
               <w:jc w:val="center"/>
             </w:pPr>
+            <w:r>
+              <w:t>1.00638866</w:t>
+            </w:r>
           </w:p>
         </w:tc>
       </w:tr>
@@ -7899,6 +7917,9 @@
             <w:pPr>
               <w:jc w:val="center"/>
             </w:pPr>
+            <w:r>
+              <w:t>1.00301433</w:t>
+            </w:r>
           </w:p>
         </w:tc>
         <w:tc>
@@ -7911,6 +7932,9 @@
             <w:pPr>
               <w:jc w:val="center"/>
             </w:pPr>
+            <w:r>
+              <w:t>1.00358558</w:t>
+            </w:r>
           </w:p>
         </w:tc>
         <w:tc>
@@ -7923,6 +7947,9 @@
             <w:pPr>
               <w:jc w:val="center"/>
             </w:pPr>
+            <w:r>
+              <w:t>1.00770950</w:t>
+            </w:r>
           </w:p>
         </w:tc>
       </w:tr>
@@ -8258,6 +8285,9 @@
             <w:pPr>
               <w:jc w:val="center"/>
             </w:pPr>
+            <w:r>
+              <w:t>1.00203562</w:t>
+            </w:r>
           </w:p>
         </w:tc>
         <w:tc>
@@ -8269,6 +8299,9 @@
             <w:pPr>
               <w:jc w:val="center"/>
             </w:pPr>
+            <w:r>
+              <w:t>1.01353097</w:t>
+            </w:r>
           </w:p>
         </w:tc>
         <w:tc>
@@ -8280,6 +8313,9 @@
             <w:pPr>
               <w:jc w:val="center"/>
             </w:pPr>
+            <w:r>
+              <w:t>1.00477171</w:t>
+            </w:r>
           </w:p>
         </w:tc>
       </w:tr>
@@ -8604,6 +8640,9 @@
             <w:pPr>
               <w:jc w:val="center"/>
             </w:pPr>
+            <w:r>
+              <w:t>1.01008010</w:t>
+            </w:r>
           </w:p>
         </w:tc>
         <w:tc>
@@ -8616,6 +8655,9 @@
             <w:pPr>
               <w:jc w:val="center"/>
             </w:pPr>
+            <w:r>
+              <w:t>1.00426006</w:t>
+            </w:r>
           </w:p>
         </w:tc>
         <w:tc>
@@ -8628,6 +8670,9 @@
             <w:pPr>
               <w:jc w:val="center"/>
             </w:pPr>
+            <w:r>
+              <w:t>1.02925110</w:t>
+            </w:r>
           </w:p>
         </w:tc>
       </w:tr>
@@ -9140,6 +9185,9 @@
             <w:pPr>
               <w:jc w:val="center"/>
             </w:pPr>
+            <w:r>
+              <w:t>1.00963545</w:t>
+            </w:r>
           </w:p>
         </w:tc>
         <w:tc>
@@ -9151,6 +9199,9 @@
             <w:pPr>
               <w:jc w:val="center"/>
             </w:pPr>
+            <w:r>
+              <w:t>1.00543404</w:t>
+            </w:r>
           </w:p>
         </w:tc>
         <w:tc>
@@ -9162,6 +9213,9 @@
             <w:pPr>
               <w:jc w:val="center"/>
             </w:pPr>
+            <w:r>
+              <w:t>1.02402639</w:t>
+            </w:r>
           </w:p>
         </w:tc>
       </w:tr>
@@ -9495,6 +9549,9 @@
             <w:pPr>
               <w:jc w:val="center"/>
             </w:pPr>
+            <w:r>
+              <w:t>1.01865435</w:t>
+            </w:r>
           </w:p>
         </w:tc>
         <w:tc>
@@ -9507,6 +9564,9 @@
             <w:pPr>
               <w:jc w:val="center"/>
             </w:pPr>
+            <w:r>
+              <w:t>1.03863645</w:t>
+            </w:r>
           </w:p>
         </w:tc>
         <w:tc>
@@ -9519,6 +9579,9 @@
             <w:pPr>
               <w:jc w:val="center"/>
             </w:pPr>
+            <w:r>
+              <w:t>1.02528620</w:t>
+            </w:r>
           </w:p>
         </w:tc>
       </w:tr>
@@ -9693,10 +9756,7 @@
               <w:jc w:val="center"/>
             </w:pPr>
             <w:r>
-              <w:t>4</w:t>
-            </w:r>
-            <w:r>
-              <w:t>8</w:t>
+              <w:t>48</w:t>
             </w:r>
           </w:p>
         </w:tc>
@@ -9836,6 +9896,9 @@
             <w:pPr>
               <w:jc w:val="center"/>
             </w:pPr>
+            <w:r>
+              <w:t>1.04536414</w:t>
+            </w:r>
           </w:p>
         </w:tc>
         <w:tc>
@@ -9847,6 +9910,9 @@
             <w:pPr>
               <w:jc w:val="center"/>
             </w:pPr>
+            <w:r>
+              <w:t>1.04878712</w:t>
+            </w:r>
           </w:p>
         </w:tc>
         <w:tc>
@@ -9858,6 +9924,9 @@
             <w:pPr>
               <w:jc w:val="center"/>
             </w:pPr>
+            <w:r>
+              <w:t>1.08652806</w:t>
+            </w:r>
           </w:p>
         </w:tc>
       </w:tr>
@@ -10173,6 +10242,9 @@
             <w:pPr>
               <w:jc w:val="center"/>
             </w:pPr>
+            <w:r>
+              <w:t>1.05562305</w:t>
+            </w:r>
           </w:p>
         </w:tc>
         <w:tc>
@@ -10185,6 +10257,9 @@
             <w:pPr>
               <w:jc w:val="center"/>
             </w:pPr>
+            <w:r>
+              <w:t>1.01004887</w:t>
+            </w:r>
           </w:p>
         </w:tc>
         <w:tc>
@@ -10198,6 +10273,9 @@
               <w:keepNext/>
               <w:jc w:val="center"/>
             </w:pPr>
+            <w:r>
+              <w:t>1.15826678</w:t>
+            </w:r>
           </w:p>
         </w:tc>
       </w:tr>
@@ -10535,7 +10613,7 @@
               <w:jc w:val="center"/>
             </w:pPr>
             <w:r>
-              <w:t>1.00326443</w:t>
+              <w:t>1.00657392</w:t>
             </w:r>
           </w:p>
         </w:tc>
@@ -10549,7 +10627,7 @@
               <w:jc w:val="center"/>
             </w:pPr>
             <w:r>
-              <w:t>1.08528090</w:t>
+              <w:t>1.16657400</w:t>
             </w:r>
           </w:p>
         </w:tc>
@@ -10564,7 +10642,7 @@
               <w:jc w:val="center"/>
             </w:pPr>
             <w:r>
-              <w:t>1.00577617</w:t>
+              <w:t>1.01130104</w:t>
             </w:r>
           </w:p>
         </w:tc>
@@ -10881,6 +10959,9 @@
             <w:pPr>
               <w:jc w:val="center"/>
             </w:pPr>
+            <w:r>
+              <w:t>1.08573294</w:t>
+            </w:r>
           </w:p>
         </w:tc>
         <w:tc>
@@ -10892,6 +10973,9 @@
             <w:pPr>
               <w:jc w:val="center"/>
             </w:pPr>
+            <w:r>
+              <w:t>1.23285437</w:t>
+            </w:r>
           </w:p>
         </w:tc>
         <w:tc>
@@ -10904,6 +10988,9 @@
               <w:keepNext/>
               <w:jc w:val="center"/>
             </w:pPr>
+            <w:r>
+              <w:t>1.15550828</w:t>
+            </w:r>
           </w:p>
         </w:tc>
       </w:tr>
@@ -11220,7 +11307,7 @@
               <w:jc w:val="center"/>
             </w:pPr>
             <w:r>
-              <w:t>1.05174160</w:t>
+              <w:t>1.09785151</w:t>
             </w:r>
           </w:p>
         </w:tc>
@@ -11234,7 +11321,7 @@
               <w:jc w:val="center"/>
             </w:pPr>
             <w:r>
-              <w:t>1.05412316</w:t>
+              <w:t>1.10227418</w:t>
             </w:r>
           </w:p>
         </w:tc>
@@ -11249,7 +11336,7 @@
               <w:jc w:val="center"/>
             </w:pPr>
             <w:r>
-              <w:t>1.08675265</w:t>
+              <w:t>1.18692088</w:t>
             </w:r>
           </w:p>
         </w:tc>
@@ -11566,6 +11653,9 @@
             <w:pPr>
               <w:jc w:val="center"/>
             </w:pPr>
+            <w:r>
+              <w:t>1.16704106</w:t>
+            </w:r>
           </w:p>
         </w:tc>
         <w:tc>
@@ -11577,6 +11667,9 @@
             <w:pPr>
               <w:jc w:val="center"/>
             </w:pPr>
+            <w:r>
+              <w:t>1.08559990</w:t>
+            </w:r>
           </w:p>
         </w:tc>
         <w:tc>
@@ -11589,6 +11682,9 @@
               <w:keepNext/>
               <w:jc w:val="center"/>
             </w:pPr>
+            <w:r>
+              <w:t>1.25977111</w:t>
+            </w:r>
           </w:p>
         </w:tc>
       </w:tr>
@@ -11905,7 +12001,7 @@
               <w:jc w:val="center"/>
             </w:pPr>
             <w:r>
-              <w:t>1.11923456</w:t>
+              <w:t>1.21259832</w:t>
             </w:r>
           </w:p>
         </w:tc>
@@ -11919,7 +12015,7 @@
               <w:jc w:val="center"/>
             </w:pPr>
             <w:r>
-              <w:t>1.02438235</w:t>
+              <w:t>1.05355668</w:t>
             </w:r>
           </w:p>
         </w:tc>
@@ -11934,7 +12030,7 @@
               <w:jc w:val="center"/>
             </w:pPr>
             <w:r>
-              <w:t>1.20892167</w:t>
+              <w:t>1.41732001</w:t>
             </w:r>
           </w:p>
         </w:tc>
@@ -12263,7 +12359,7 @@
               <w:jc w:val="center"/>
             </w:pPr>
             <w:r>
-              <w:t>1.00811005</w:t>
+              <w:t>1.01235867</w:t>
             </w:r>
           </w:p>
         </w:tc>
@@ -12277,7 +12373,7 @@
               <w:jc w:val="center"/>
             </w:pPr>
             <w:r>
-              <w:t>1.05428340</w:t>
+              <w:t>2.10968184</w:t>
             </w:r>
           </w:p>
         </w:tc>
@@ -12292,7 +12388,7 @@
               <w:jc w:val="center"/>
             </w:pPr>
             <w:r>
-              <w:t>1.01698613</w:t>
+              <w:t>1.02670479</w:t>
             </w:r>
           </w:p>
         </w:tc>
@@ -12715,6 +12811,10 @@
           </w:tcPr>
           <w:p>
             <w:pPr>
+              <w:tabs>
+                <w:tab w:val="left" w:pos="636"/>
+                <w:tab w:val="center" w:pos="780"/>
+              </w:tabs>
               <w:jc w:val="center"/>
             </w:pPr>
             <w:r>
@@ -12807,6 +12907,9 @@
             <w:pPr>
               <w:jc w:val="center"/>
             </w:pPr>
+            <w:r>
+              <w:t>1.89781213</w:t>
+            </w:r>
           </w:p>
         </w:tc>
         <w:tc>
@@ -12818,6 +12921,9 @@
             <w:pPr>
               <w:jc w:val="center"/>
             </w:pPr>
+            <w:r>
+              <w:t>1.62477112</w:t>
+            </w:r>
           </w:p>
         </w:tc>
         <w:tc>
@@ -12830,6 +12936,9 @@
               <w:keepNext/>
               <w:jc w:val="center"/>
             </w:pPr>
+            <w:r>
+              <w:t>1.88524461</w:t>
+            </w:r>
           </w:p>
         </w:tc>
       </w:tr>
@@ -12902,6 +13011,9 @@
             <w:pPr>
               <w:jc w:val="center"/>
             </w:pPr>
+            <w:r>
+              <w:t>7442</w:t>
+            </w:r>
           </w:p>
         </w:tc>
         <w:tc>
@@ -12975,6 +13087,9 @@
             <w:pPr>
               <w:jc w:val="center"/>
             </w:pPr>
+            <w:r>
+              <w:t>417</w:t>
+            </w:r>
           </w:p>
         </w:tc>
         <w:tc>
@@ -12986,6 +13101,9 @@
             <w:pPr>
               <w:jc w:val="center"/>
             </w:pPr>
+            <w:r>
+              <w:t>10918</w:t>
+            </w:r>
           </w:p>
         </w:tc>
         <w:tc>
@@ -13149,7 +13267,7 @@
               <w:jc w:val="center"/>
             </w:pPr>
             <w:r>
-              <w:t>1.38760543</w:t>
+              <w:t>1.87504387</w:t>
             </w:r>
           </w:p>
         </w:tc>
@@ -13163,7 +13281,7 @@
               <w:jc w:val="center"/>
             </w:pPr>
             <w:r>
-              <w:t>1.55443215</w:t>
+              <w:t>2.23479438</w:t>
             </w:r>
           </w:p>
         </w:tc>
@@ -13178,7 +13296,7 @@
               <w:jc w:val="center"/>
             </w:pPr>
             <w:r>
-              <w:t>1.67001653</w:t>
+              <w:t>2.58426595</w:t>
             </w:r>
           </w:p>
         </w:tc>
@@ -13495,6 +13613,9 @@
             <w:pPr>
               <w:jc w:val="center"/>
             </w:pPr>
+            <w:r>
+              <w:t>2.16749072</w:t>
+            </w:r>
           </w:p>
         </w:tc>
         <w:tc>
@@ -13506,6 +13627,9 @@
             <w:pPr>
               <w:jc w:val="center"/>
             </w:pPr>
+            <w:r>
+              <w:t>2.28154635</w:t>
+            </w:r>
           </w:p>
         </w:tc>
         <w:tc>
@@ -13518,6 +13642,9 @@
               <w:keepNext/>
               <w:jc w:val="center"/>
             </w:pPr>
+            <w:r>
+              <w:t>3.02689338</w:t>
+            </w:r>
           </w:p>
         </w:tc>
       </w:tr>
@@ -13586,6 +13713,9 @@
             <w:pPr>
               <w:jc w:val="center"/>
             </w:pPr>
+            <w:r>
+              <w:t>6916</w:t>
+            </w:r>
           </w:p>
         </w:tc>
         <w:tc>
@@ -13598,6 +13728,9 @@
               <w:keepNext/>
               <w:jc w:val="center"/>
             </w:pPr>
+            <w:r>
+              <w:t>356</w:t>
+            </w:r>
           </w:p>
         </w:tc>
       </w:tr>
@@ -13652,6 +13785,9 @@
             <w:pPr>
               <w:jc w:val="center"/>
             </w:pPr>
+            <w:r>
+              <w:t>495</w:t>
+            </w:r>
           </w:p>
         </w:tc>
         <w:tc>
@@ -13663,6 +13799,9 @@
             <w:pPr>
               <w:jc w:val="center"/>
             </w:pPr>
+            <w:r>
+              <w:t>10156</w:t>
+            </w:r>
           </w:p>
         </w:tc>
         <w:tc>
@@ -13675,6 +13814,9 @@
               <w:keepNext/>
               <w:jc w:val="center"/>
             </w:pPr>
+            <w:r>
+              <w:t>426</w:t>
+            </w:r>
           </w:p>
         </w:tc>
       </w:tr>
@@ -13819,7 +13961,7 @@
               <w:jc w:val="center"/>
             </w:pPr>
             <w:r>
-              <w:t>1.62517190</w:t>
+              <w:t>2.38899708</w:t>
             </w:r>
           </w:p>
         </w:tc>
@@ -13833,7 +13975,7 @@
               <w:jc w:val="center"/>
             </w:pPr>
             <w:r>
-              <w:t>1.58663011</w:t>
+              <w:t>2.41292787</w:t>
             </w:r>
           </w:p>
         </w:tc>
@@ -13848,7 +13990,7 @@
               <w:jc w:val="center"/>
             </w:pPr>
             <w:r>
-              <w:t>2.65746760</w:t>
+              <w:t>3.61785507</w:t>
             </w:r>
           </w:p>
         </w:tc>
@@ -14177,7 +14319,7 @@
               <w:jc w:val="center"/>
             </w:pPr>
             <w:r>
-              <w:t>1.01031566</w:t>
+              <w:t>1.01602316</w:t>
             </w:r>
           </w:p>
         </w:tc>
@@ -14191,7 +14333,7 @@
               <w:jc w:val="center"/>
             </w:pPr>
             <w:r>
-              <w:t>1.81676507</w:t>
+              <w:t>2.77100778</w:t>
             </w:r>
           </w:p>
         </w:tc>
@@ -14206,7 +14348,7 @@
               <w:jc w:val="center"/>
             </w:pPr>
             <w:r>
-              <w:t>1.01704001</w:t>
+              <w:t>1.04349995</w:t>
             </w:r>
           </w:p>
         </w:tc>
@@ -14437,6 +14579,9 @@
             <w:pPr>
               <w:jc w:val="center"/>
             </w:pPr>
+            <w:r>
+              <w:t>-</w:t>
+            </w:r>
           </w:p>
         </w:tc>
         <w:tc>
@@ -14448,6 +14593,9 @@
             <w:pPr>
               <w:jc w:val="center"/>
             </w:pPr>
+            <w:r>
+              <w:t>-</w:t>
+            </w:r>
           </w:p>
         </w:tc>
         <w:tc>
@@ -14460,6 +14608,9 @@
               <w:keepNext/>
               <w:jc w:val="center"/>
             </w:pPr>
+            <w:r>
+              <w:t>301</w:t>
+            </w:r>
           </w:p>
         </w:tc>
       </w:tr>
@@ -14514,6 +14665,9 @@
             <w:pPr>
               <w:jc w:val="center"/>
             </w:pPr>
+            <w:r>
+              <w:t>2.03632331</w:t>
+            </w:r>
           </w:p>
         </w:tc>
         <w:tc>
@@ -14525,6 +14679,9 @@
             <w:pPr>
               <w:jc w:val="center"/>
             </w:pPr>
+            <w:r>
+              <w:t>2.68545580</w:t>
+            </w:r>
           </w:p>
         </w:tc>
         <w:tc>
@@ -14537,6 +14694,9 @@
               <w:keepNext/>
               <w:jc w:val="center"/>
             </w:pPr>
+            <w:r>
+              <w:t>2.41652226</w:t>
+            </w:r>
           </w:p>
         </w:tc>
       </w:tr>
@@ -14605,6 +14765,9 @@
             <w:pPr>
               <w:jc w:val="center"/>
             </w:pPr>
+            <w:r>
+              <w:t>2293</w:t>
+            </w:r>
           </w:p>
         </w:tc>
         <w:tc>
@@ -14617,6 +14780,9 @@
               <w:keepNext/>
               <w:jc w:val="center"/>
             </w:pPr>
+            <w:r>
+              <w:t>339</w:t>
+            </w:r>
           </w:p>
         </w:tc>
       </w:tr>
@@ -14671,6 +14837,9 @@
             <w:pPr>
               <w:jc w:val="center"/>
             </w:pPr>
+            <w:r>
+              <w:t>434</w:t>
+            </w:r>
           </w:p>
         </w:tc>
         <w:tc>
@@ -14682,6 +14851,9 @@
             <w:pPr>
               <w:jc w:val="center"/>
             </w:pPr>
+            <w:r>
+              <w:t>3338</w:t>
+            </w:r>
           </w:p>
         </w:tc>
         <w:tc>
@@ -14694,6 +14866,9 @@
               <w:keepNext/>
               <w:jc w:val="center"/>
             </w:pPr>
+            <w:r>
+              <w:t>408</w:t>
+            </w:r>
           </w:p>
         </w:tc>
       </w:tr>
@@ -14838,7 +15013,7 @@
               <w:jc w:val="center"/>
             </w:pPr>
             <w:r>
-              <w:t>1.37688780</w:t>
+              <w:t>1.80108166</w:t>
             </w:r>
           </w:p>
         </w:tc>
@@ -14852,7 +15027,7 @@
               <w:jc w:val="center"/>
             </w:pPr>
             <w:r>
-              <w:t>1.61698794</w:t>
+              <w:t>2.33435774</w:t>
             </w:r>
           </w:p>
         </w:tc>
@@ -14867,7 +15042,7 @@
               <w:jc w:val="center"/>
             </w:pPr>
             <w:r>
-              <w:t>1.69592667</w:t>
+              <w:t>2.27136159</w:t>
             </w:r>
           </w:p>
         </w:tc>
@@ -15127,6 +15302,9 @@
               <w:keepNext/>
               <w:jc w:val="center"/>
             </w:pPr>
+            <w:r>
+              <w:t>406</w:t>
+            </w:r>
           </w:p>
         </w:tc>
       </w:tr>
@@ -15181,6 +15359,9 @@
             <w:pPr>
               <w:jc w:val="center"/>
             </w:pPr>
+            <w:r>
+              <w:t>2.55018115</w:t>
+            </w:r>
           </w:p>
         </w:tc>
         <w:tc>
@@ -15192,6 +15373,9 @@
             <w:pPr>
               <w:jc w:val="center"/>
             </w:pPr>
+            <w:r>
+              <w:t>1.47505808</w:t>
+            </w:r>
           </w:p>
         </w:tc>
         <w:tc>
@@ -15204,6 +15388,9 @@
               <w:keepNext/>
               <w:jc w:val="center"/>
             </w:pPr>
+            <w:r>
+              <w:t>3.38367772</w:t>
+            </w:r>
           </w:p>
         </w:tc>
       </w:tr>
@@ -15258,6 +15445,9 @@
             <w:pPr>
               <w:jc w:val="center"/>
             </w:pPr>
+            <w:r>
+              <w:t>410</w:t>
+            </w:r>
           </w:p>
         </w:tc>
         <w:tc>
@@ -15269,6 +15459,9 @@
             <w:pPr>
               <w:jc w:val="center"/>
             </w:pPr>
+            <w:r>
+              <w:t>7424</w:t>
+            </w:r>
           </w:p>
         </w:tc>
         <w:tc>
@@ -15281,6 +15474,9 @@
               <w:keepNext/>
               <w:jc w:val="center"/>
             </w:pPr>
+            <w:r>
+              <w:t>412</w:t>
+            </w:r>
           </w:p>
         </w:tc>
       </w:tr>
@@ -15335,6 +15531,9 @@
             <w:pPr>
               <w:jc w:val="center"/>
             </w:pPr>
+            <w:r>
+              <w:t>579</w:t>
+            </w:r>
           </w:p>
         </w:tc>
         <w:tc>
@@ -15346,6 +15545,9 @@
             <w:pPr>
               <w:jc w:val="center"/>
             </w:pPr>
+            <w:r>
+              <w:t>10926</w:t>
+            </w:r>
           </w:p>
         </w:tc>
         <w:tc>
@@ -15358,6 +15560,9 @@
               <w:keepNext/>
               <w:jc w:val="center"/>
             </w:pPr>
+            <w:r>
+              <w:t>494</w:t>
+            </w:r>
           </w:p>
         </w:tc>
       </w:tr>
@@ -15502,7 +15707,7 @@
               <w:jc w:val="center"/>
             </w:pPr>
             <w:r>
-              <w:t>1.95478463</w:t>
+              <w:t>3.03281331</w:t>
             </w:r>
           </w:p>
         </w:tc>
@@ -15516,7 +15721,7 @@
               <w:jc w:val="center"/>
             </w:pPr>
             <w:r>
-              <w:t>1.04202247</w:t>
+              <w:t>1.08241057</w:t>
             </w:r>
           </w:p>
         </w:tc>
@@ -15531,7 +15736,7 @@
               <w:jc w:val="center"/>
             </w:pPr>
             <w:r>
-              <w:t>4.14381528</w:t>
+              <w:t>6.67739487</w:t>
             </w:r>
           </w:p>
         </w:tc>
@@ -15860,7 +16065,7 @@
               <w:jc w:val="center"/>
             </w:pPr>
             <w:r>
-              <w:t>1.00501108</w:t>
+              <w:t>1.00884962</w:t>
             </w:r>
           </w:p>
         </w:tc>
@@ -15874,7 +16079,7 @@
               <w:jc w:val="center"/>
             </w:pPr>
             <w:r>
-              <w:t>1.00869727</w:t>
+              <w:t>1.01345134</w:t>
             </w:r>
           </w:p>
         </w:tc>
@@ -15889,7 +16094,7 @@
               <w:jc w:val="center"/>
             </w:pPr>
             <w:r>
-              <w:t>1.00712442</w:t>
+              <w:t>1.01531230</w:t>
             </w:r>
           </w:p>
         </w:tc>
@@ -15960,13 +16165,7 @@
               <w:jc w:val="center"/>
             </w:pPr>
             <w:r>
-              <w:t>2</w:t>
-            </w:r>
-            <w:r>
-              <w:t>2</w:t>
-            </w:r>
-            <w:r>
-              <w:t>7</w:t>
+              <w:t>227</w:t>
             </w:r>
           </w:p>
         </w:tc>
@@ -16333,6 +16532,9 @@
             <w:pPr>
               <w:jc w:val="center"/>
             </w:pPr>
+            <w:r>
+              <w:t>-</w:t>
+            </w:r>
           </w:p>
         </w:tc>
         <w:tc>
@@ -16344,6 +16546,9 @@
             <w:pPr>
               <w:jc w:val="center"/>
             </w:pPr>
+            <w:r>
+              <w:t>-</w:t>
+            </w:r>
           </w:p>
         </w:tc>
         <w:tc>
@@ -16356,6 +16561,9 @@
               <w:keepNext/>
               <w:jc w:val="center"/>
             </w:pPr>
+            <w:r>
+              <w:t>513</w:t>
+            </w:r>
           </w:p>
         </w:tc>
       </w:tr>
@@ -16414,6 +16622,9 @@
             <w:pPr>
               <w:jc w:val="center"/>
             </w:pPr>
+            <w:r>
+              <w:t>3.78244400</w:t>
+            </w:r>
           </w:p>
         </w:tc>
         <w:tc>
@@ -16425,6 +16636,9 @@
             <w:pPr>
               <w:jc w:val="center"/>
             </w:pPr>
+            <w:r>
+              <w:t>4.29580593</w:t>
+            </w:r>
           </w:p>
         </w:tc>
         <w:tc>
@@ -16437,6 +16651,9 @@
               <w:keepNext/>
               <w:jc w:val="center"/>
             </w:pPr>
+            <w:r>
+              <w:t>5.50188088</w:t>
+            </w:r>
           </w:p>
         </w:tc>
       </w:tr>
@@ -16509,6 +16726,9 @@
             <w:pPr>
               <w:jc w:val="center"/>
             </w:pPr>
+            <w:r>
+              <w:t>28359</w:t>
+            </w:r>
           </w:p>
         </w:tc>
         <w:tc>
@@ -16521,6 +16741,9 @@
               <w:keepNext/>
               <w:jc w:val="center"/>
             </w:pPr>
+            <w:r>
+              <w:t>535</w:t>
+            </w:r>
           </w:p>
         </w:tc>
       </w:tr>
@@ -16579,6 +16802,9 @@
             <w:pPr>
               <w:jc w:val="center"/>
             </w:pPr>
+            <w:r>
+              <w:t>716</w:t>
+            </w:r>
           </w:p>
         </w:tc>
         <w:tc>
@@ -16590,6 +16816,9 @@
             <w:pPr>
               <w:jc w:val="center"/>
             </w:pPr>
+            <w:r>
+              <w:t>41425</w:t>
+            </w:r>
           </w:p>
         </w:tc>
         <w:tc>
@@ -16602,6 +16831,9 @@
               <w:keepNext/>
               <w:jc w:val="center"/>
             </w:pPr>
+            <w:r>
+              <w:t>664</w:t>
+            </w:r>
           </w:p>
         </w:tc>
       </w:tr>
@@ -16750,7 +16982,7 @@
               <w:jc w:val="center"/>
             </w:pPr>
             <w:r>
-              <w:t>1.69026423</w:t>
+              <w:t>2.56183648</w:t>
             </w:r>
           </w:p>
         </w:tc>
@@ -16764,7 +16996,7 @@
               <w:jc w:val="center"/>
             </w:pPr>
             <w:r>
-              <w:t>1.89317250</w:t>
+              <w:t>3.07781935</w:t>
             </w:r>
           </w:p>
         </w:tc>
@@ -16779,7 +17011,7 @@
               <w:jc w:val="center"/>
             </w:pPr>
             <w:r>
-              <w:t>2.46708751</w:t>
+              <w:t>3.44757605</w:t>
             </w:r>
           </w:p>
         </w:tc>
@@ -17010,6 +17242,9 @@
             <w:pPr>
               <w:jc w:val="center"/>
             </w:pPr>
+            <w:r>
+              <w:t>-</w:t>
+            </w:r>
           </w:p>
         </w:tc>
         <w:tc>
@@ -17021,6 +17256,9 @@
             <w:pPr>
               <w:jc w:val="center"/>
             </w:pPr>
+            <w:r>
+              <w:t>-</w:t>
+            </w:r>
           </w:p>
         </w:tc>
         <w:tc>
@@ -17033,6 +17271,9 @@
               <w:keepNext/>
               <w:jc w:val="center"/>
             </w:pPr>
+            <w:r>
+              <w:t>619</w:t>
+            </w:r>
           </w:p>
         </w:tc>
       </w:tr>
@@ -17087,6 +17328,9 @@
             <w:pPr>
               <w:jc w:val="center"/>
             </w:pPr>
+            <w:r>
+              <w:t>4.57950211</w:t>
+            </w:r>
           </w:p>
         </w:tc>
         <w:tc>
@@ -17098,6 +17342,9 @@
             <w:pPr>
               <w:jc w:val="center"/>
             </w:pPr>
+            <w:r>
+              <w:t>2.24433804</w:t>
+            </w:r>
           </w:p>
         </w:tc>
         <w:tc>
@@ -17110,6 +17357,9 @@
               <w:keepNext/>
               <w:jc w:val="center"/>
             </w:pPr>
+            <w:r>
+              <w:t>7.18098235</w:t>
+            </w:r>
           </w:p>
         </w:tc>
       </w:tr>
@@ -17178,6 +17428,9 @@
             <w:pPr>
               <w:jc w:val="center"/>
             </w:pPr>
+            <w:r>
+              <w:t>8229</w:t>
+            </w:r>
           </w:p>
         </w:tc>
         <w:tc>
@@ -17190,6 +17443,9 @@
               <w:keepNext/>
               <w:jc w:val="center"/>
             </w:pPr>
+            <w:r>
+              <w:t>633</w:t>
+            </w:r>
           </w:p>
         </w:tc>
       </w:tr>
@@ -17244,6 +17500,9 @@
             <w:pPr>
               <w:jc w:val="center"/>
             </w:pPr>
+            <w:r>
+              <w:t>920</w:t>
+            </w:r>
           </w:p>
         </w:tc>
         <w:tc>
@@ -17255,6 +17514,9 @@
             <w:pPr>
               <w:jc w:val="center"/>
             </w:pPr>
+            <w:r>
+              <w:t>11918</w:t>
+            </w:r>
           </w:p>
         </w:tc>
         <w:tc>
@@ -17267,6 +17529,9 @@
               <w:keepNext/>
               <w:jc w:val="center"/>
             </w:pPr>
+            <w:r>
+              <w:t>761</w:t>
+            </w:r>
           </w:p>
         </w:tc>
       </w:tr>
@@ -17411,7 +17676,7 @@
               <w:jc w:val="center"/>
             </w:pPr>
             <w:r>
-              <w:t>2.63497901</w:t>
+              <w:t>4.53331947</w:t>
             </w:r>
           </w:p>
         </w:tc>
@@ -17425,7 +17690,7 @@
               <w:jc w:val="center"/>
             </w:pPr>
             <w:r>
-              <w:t>1.34992266</w:t>
+              <w:t>1.86880231</w:t>
             </w:r>
           </w:p>
         </w:tc>
@@ -17440,7 +17705,7 @@
               <w:jc w:val="center"/>
             </w:pPr>
             <w:r>
-              <w:t>6.90995264</w:t>
+              <w:t>13.74813533</w:t>
             </w:r>
           </w:p>
         </w:tc>
@@ -17784,7 +18049,7 @@
               <w:jc w:val="center"/>
             </w:pPr>
             <w:r>
-              <w:t>1.02839351</w:t>
+              <w:t>1.04492068</w:t>
             </w:r>
           </w:p>
         </w:tc>
@@ -17798,7 +18063,7 @@
               <w:jc w:val="center"/>
             </w:pPr>
             <w:r>
-              <w:t>3.42422533</w:t>
+              <w:t>6.77946758</w:t>
             </w:r>
           </w:p>
         </w:tc>
@@ -17813,7 +18078,7 @@
               <w:jc w:val="center"/>
             </w:pPr>
             <w:r>
-              <w:t>1.04662085</w:t>
+              <w:t>1.11498642</w:t>
             </w:r>
           </w:p>
         </w:tc>
@@ -18073,6 +18338,9 @@
               <w:keepNext/>
               <w:jc w:val="center"/>
             </w:pPr>
+            <w:r>
+              <w:t>615</w:t>
+            </w:r>
           </w:p>
         </w:tc>
       </w:tr>
@@ -18127,6 +18395,9 @@
             <w:pPr>
               <w:jc w:val="center"/>
             </w:pPr>
+            <w:r>
+              <w:t>4.88392234</w:t>
+            </w:r>
           </w:p>
         </w:tc>
         <w:tc>
@@ -18138,6 +18409,9 @@
             <w:pPr>
               <w:jc w:val="center"/>
             </w:pPr>
+            <w:r>
+              <w:t>5.38607812</w:t>
+            </w:r>
           </w:p>
         </w:tc>
         <w:tc>
@@ -18150,6 +18424,9 @@
               <w:keepNext/>
               <w:jc w:val="center"/>
             </w:pPr>
+            <w:r>
+              <w:t>6.82255340</w:t>
+            </w:r>
           </w:p>
         </w:tc>
       </w:tr>
@@ -18218,6 +18495,9 @@
             <w:pPr>
               <w:jc w:val="center"/>
             </w:pPr>
+            <w:r>
+              <w:t>31617</w:t>
+            </w:r>
           </w:p>
         </w:tc>
         <w:tc>
@@ -18230,6 +18510,9 @@
               <w:keepNext/>
               <w:jc w:val="center"/>
             </w:pPr>
+            <w:r>
+              <w:t>639</w:t>
+            </w:r>
           </w:p>
         </w:tc>
       </w:tr>
@@ -18284,6 +18567,9 @@
             <w:pPr>
               <w:jc w:val="center"/>
             </w:pPr>
+            <w:r>
+              <w:t>849</w:t>
+            </w:r>
           </w:p>
         </w:tc>
         <w:tc>
@@ -18295,6 +18581,9 @@
             <w:pPr>
               <w:jc w:val="center"/>
             </w:pPr>
+            <w:r>
+              <w:t>46180</w:t>
+            </w:r>
           </w:p>
         </w:tc>
         <w:tc>
@@ -18307,6 +18596,9 @@
               <w:keepNext/>
               <w:jc w:val="center"/>
             </w:pPr>
+            <w:r>
+              <w:t>784</w:t>
+            </w:r>
           </w:p>
         </w:tc>
       </w:tr>
@@ -18451,7 +18743,7 @@
               <w:jc w:val="center"/>
             </w:pPr>
             <w:r>
-              <w:t>2.04639149</w:t>
+              <w:t>3.47062302</w:t>
             </w:r>
           </w:p>
         </w:tc>
@@ -18465,7 +18757,7 @@
               <w:jc w:val="center"/>
             </w:pPr>
             <w:r>
-              <w:t>3.33480120</w:t>
+              <w:t>6.80727792</w:t>
             </w:r>
           </w:p>
         </w:tc>
@@ -18480,7 +18772,7 @@
               <w:jc w:val="center"/>
             </w:pPr>
             <w:r>
-              <w:t>3.07610202</w:t>
+              <w:t>5.05881596</w:t>
             </w:r>
           </w:p>
         </w:tc>
@@ -18740,6 +19032,9 @@
               <w:keepNext/>
               <w:jc w:val="center"/>
             </w:pPr>
+            <w:r>
+              <w:t>729</w:t>
+            </w:r>
           </w:p>
         </w:tc>
       </w:tr>
@@ -18794,6 +19089,9 @@
             <w:pPr>
               <w:jc w:val="center"/>
             </w:pPr>
+            <w:r>
+              <w:t>5.84736872</w:t>
+            </w:r>
           </w:p>
         </w:tc>
         <w:tc>
@@ -18805,6 +19103,9 @@
             <w:pPr>
               <w:jc w:val="center"/>
             </w:pPr>
+            <w:r>
+              <w:t>2.58046269</w:t>
+            </w:r>
           </w:p>
         </w:tc>
         <w:tc>
@@ -18817,6 +19118,9 @@
               <w:keepNext/>
               <w:jc w:val="center"/>
             </w:pPr>
+            <w:r>
+              <w:t>10.90567636</w:t>
+            </w:r>
           </w:p>
         </w:tc>
       </w:tr>
@@ -18885,6 +19189,9 @@
             <w:pPr>
               <w:jc w:val="center"/>
             </w:pPr>
+            <w:r>
+              <w:t>14685</w:t>
+            </w:r>
           </w:p>
         </w:tc>
         <w:tc>
@@ -18897,6 +19204,9 @@
               <w:keepNext/>
               <w:jc w:val="center"/>
             </w:pPr>
+            <w:r>
+              <w:t>745</w:t>
+            </w:r>
           </w:p>
         </w:tc>
       </w:tr>
@@ -18951,6 +19261,9 @@
             <w:pPr>
               <w:jc w:val="center"/>
             </w:pPr>
+            <w:r>
+              <w:t>1041</w:t>
+            </w:r>
           </w:p>
         </w:tc>
         <w:tc>
@@ -18962,6 +19275,9 @@
             <w:pPr>
               <w:jc w:val="center"/>
             </w:pPr>
+            <w:r>
+              <w:t>21432</w:t>
+            </w:r>
           </w:p>
         </w:tc>
         <w:tc>
@@ -18974,6 +19290,9 @@
               <w:keepNext/>
               <w:jc w:val="center"/>
             </w:pPr>
+            <w:r>
+              <w:t>884</w:t>
+            </w:r>
           </w:p>
         </w:tc>
       </w:tr>
@@ -19118,7 +19437,7 @@
               <w:jc w:val="center"/>
             </w:pPr>
             <w:r>
-              <w:t>3.56703234</w:t>
+              <w:t>6.89649749</w:t>
             </w:r>
           </w:p>
         </w:tc>
@@ -19132,7 +19451,7 @@
               <w:jc w:val="center"/>
             </w:pPr>
             <w:r>
-              <w:t>1.62314844</w:t>
+              <w:t>1.96339464</w:t>
             </w:r>
           </w:p>
         </w:tc>
@@ -19147,7 +19466,7 @@
               <w:jc w:val="center"/>
             </w:pPr>
             <w:r>
-              <w:t>10.01739931</w:t>
+              <w:t>16.89161181</w:t>
             </w:r>
           </w:p>
         </w:tc>
@@ -19690,984 +20009,1018 @@
                 <w:b/>
                 <w:bCs/>
               </w:rPr>
-              <w:t>Matriz</w:t>
-            </w:r>
-            <w:r>
+              <w:t>Matriz1045</w:t>
+            </w:r>
+          </w:p>
+        </w:tc>
+        <w:tc>
+          <w:tcPr>
+            <w:tcW w:w="1184" w:type="dxa"/>
+            <w:vMerge w:val="restart"/>
+            <w:shd w:val="clear" w:color="auto" w:fill="D0CECE" w:themeFill="background2" w:themeFillShade="E6"/>
+            <w:vAlign w:val="center"/>
+          </w:tcPr>
+          <w:p>
+            <w:pPr>
+              <w:jc w:val="center"/>
+            </w:pPr>
+            <w:r>
+              <w:t>2,3</w:t>
+            </w:r>
+          </w:p>
+        </w:tc>
+        <w:tc>
+          <w:tcPr>
+            <w:tcW w:w="1097" w:type="dxa"/>
+            <w:shd w:val="clear" w:color="auto" w:fill="D0CECE" w:themeFill="background2" w:themeFillShade="E6"/>
+            <w:vAlign w:val="center"/>
+          </w:tcPr>
+          <w:p>
+            <w:pPr>
+              <w:jc w:val="center"/>
+            </w:pPr>
+            <w:r>
+              <w:t>H</w:t>
+            </w:r>
+          </w:p>
+        </w:tc>
+        <w:tc>
+          <w:tcPr>
+            <w:tcW w:w="1775" w:type="dxa"/>
+            <w:shd w:val="clear" w:color="auto" w:fill="D0CECE" w:themeFill="background2" w:themeFillShade="E6"/>
+          </w:tcPr>
+          <w:p>
+            <w:pPr>
+              <w:jc w:val="center"/>
+            </w:pPr>
+            <w:r>
+              <w:t>-</w:t>
+            </w:r>
+          </w:p>
+        </w:tc>
+        <w:tc>
+          <w:tcPr>
+            <w:tcW w:w="1777" w:type="dxa"/>
+            <w:shd w:val="clear" w:color="auto" w:fill="D0CECE" w:themeFill="background2" w:themeFillShade="E6"/>
+          </w:tcPr>
+          <w:p>
+            <w:pPr>
+              <w:jc w:val="center"/>
+            </w:pPr>
+            <w:r>
+              <w:t>-</w:t>
+            </w:r>
+          </w:p>
+        </w:tc>
+        <w:tc>
+          <w:tcPr>
+            <w:tcW w:w="1777" w:type="dxa"/>
+            <w:shd w:val="clear" w:color="auto" w:fill="D0CECE" w:themeFill="background2" w:themeFillShade="E6"/>
+          </w:tcPr>
+          <w:p>
+            <w:pPr>
+              <w:jc w:val="center"/>
+            </w:pPr>
+            <w:r>
+              <w:t>5</w:t>
+            </w:r>
+          </w:p>
+        </w:tc>
+      </w:tr>
+      <w:tr>
+        <w:tc>
+          <w:tcPr>
+            <w:tcW w:w="1632" w:type="dxa"/>
+            <w:vMerge/>
+            <w:shd w:val="clear" w:color="auto" w:fill="D0CECE" w:themeFill="background2" w:themeFillShade="E6"/>
+            <w:vAlign w:val="center"/>
+          </w:tcPr>
+          <w:p>
+            <w:pPr>
+              <w:jc w:val="center"/>
+            </w:pPr>
+          </w:p>
+        </w:tc>
+        <w:tc>
+          <w:tcPr>
+            <w:tcW w:w="1184" w:type="dxa"/>
+            <w:vMerge/>
+            <w:shd w:val="clear" w:color="auto" w:fill="D0CECE" w:themeFill="background2" w:themeFillShade="E6"/>
+            <w:vAlign w:val="center"/>
+          </w:tcPr>
+          <w:p>
+            <w:pPr>
+              <w:jc w:val="center"/>
+            </w:pPr>
+          </w:p>
+        </w:tc>
+        <w:tc>
+          <w:tcPr>
+            <w:tcW w:w="1097" w:type="dxa"/>
+            <w:shd w:val="clear" w:color="auto" w:fill="D0CECE" w:themeFill="background2" w:themeFillShade="E6"/>
+            <w:vAlign w:val="center"/>
+          </w:tcPr>
+          <w:p>
+            <w:pPr>
+              <w:jc w:val="center"/>
+            </w:pPr>
+            <w:r>
+              <w:t>P</w:t>
+            </w:r>
+          </w:p>
+        </w:tc>
+        <w:tc>
+          <w:tcPr>
+            <w:tcW w:w="1775" w:type="dxa"/>
+            <w:shd w:val="clear" w:color="auto" w:fill="D0CECE" w:themeFill="background2" w:themeFillShade="E6"/>
+          </w:tcPr>
+          <w:p>
+            <w:pPr>
+              <w:jc w:val="center"/>
+            </w:pPr>
+            <w:r>
+              <w:t>1.00052547</w:t>
+            </w:r>
+          </w:p>
+        </w:tc>
+        <w:tc>
+          <w:tcPr>
+            <w:tcW w:w="1777" w:type="dxa"/>
+            <w:shd w:val="clear" w:color="auto" w:fill="D0CECE" w:themeFill="background2" w:themeFillShade="E6"/>
+          </w:tcPr>
+          <w:p>
+            <w:pPr>
+              <w:jc w:val="center"/>
+            </w:pPr>
+            <w:r>
+              <w:t>1.00201702</w:t>
+            </w:r>
+          </w:p>
+        </w:tc>
+        <w:tc>
+          <w:tcPr>
+            <w:tcW w:w="1777" w:type="dxa"/>
+            <w:shd w:val="clear" w:color="auto" w:fill="D0CECE" w:themeFill="background2" w:themeFillShade="E6"/>
+          </w:tcPr>
+          <w:p>
+            <w:pPr>
+              <w:jc w:val="center"/>
+            </w:pPr>
+            <w:r>
+              <w:t>1.00156784</w:t>
+            </w:r>
+          </w:p>
+        </w:tc>
+      </w:tr>
+      <w:tr>
+        <w:tc>
+          <w:tcPr>
+            <w:tcW w:w="1632" w:type="dxa"/>
+            <w:vMerge/>
+            <w:shd w:val="clear" w:color="auto" w:fill="D0CECE" w:themeFill="background2" w:themeFillShade="E6"/>
+            <w:vAlign w:val="center"/>
+          </w:tcPr>
+          <w:p>
+            <w:pPr>
+              <w:jc w:val="center"/>
+            </w:pPr>
+          </w:p>
+        </w:tc>
+        <w:tc>
+          <w:tcPr>
+            <w:tcW w:w="1184" w:type="dxa"/>
+            <w:vMerge/>
+            <w:shd w:val="clear" w:color="auto" w:fill="D0CECE" w:themeFill="background2" w:themeFillShade="E6"/>
+            <w:vAlign w:val="center"/>
+          </w:tcPr>
+          <w:p>
+            <w:pPr>
+              <w:jc w:val="center"/>
+            </w:pPr>
+          </w:p>
+        </w:tc>
+        <w:tc>
+          <w:tcPr>
+            <w:tcW w:w="1097" w:type="dxa"/>
+            <w:shd w:val="clear" w:color="auto" w:fill="D0CECE" w:themeFill="background2" w:themeFillShade="E6"/>
+            <w:vAlign w:val="center"/>
+          </w:tcPr>
+          <w:p>
+            <w:pPr>
+              <w:jc w:val="center"/>
+            </w:pPr>
+            <w:r>
+              <w:t>S</w:t>
+            </w:r>
+          </w:p>
+        </w:tc>
+        <w:tc>
+          <w:tcPr>
+            <w:tcW w:w="1775" w:type="dxa"/>
+            <w:shd w:val="clear" w:color="auto" w:fill="D0CECE" w:themeFill="background2" w:themeFillShade="E6"/>
+          </w:tcPr>
+          <w:p>
+            <w:pPr>
+              <w:jc w:val="center"/>
+            </w:pPr>
+            <w:r>
+              <w:t>7</w:t>
+            </w:r>
+          </w:p>
+        </w:tc>
+        <w:tc>
+          <w:tcPr>
+            <w:tcW w:w="1777" w:type="dxa"/>
+            <w:shd w:val="clear" w:color="auto" w:fill="D0CECE" w:themeFill="background2" w:themeFillShade="E6"/>
+          </w:tcPr>
+          <w:p>
+            <w:pPr>
+              <w:jc w:val="center"/>
+            </w:pPr>
+            <w:r>
+              <w:t>7</w:t>
+            </w:r>
+          </w:p>
+        </w:tc>
+        <w:tc>
+          <w:tcPr>
+            <w:tcW w:w="1777" w:type="dxa"/>
+            <w:shd w:val="clear" w:color="auto" w:fill="D0CECE" w:themeFill="background2" w:themeFillShade="E6"/>
+          </w:tcPr>
+          <w:p>
+            <w:pPr>
+              <w:jc w:val="center"/>
+            </w:pPr>
+            <w:r>
+              <w:t>7</w:t>
+            </w:r>
+          </w:p>
+        </w:tc>
+      </w:tr>
+      <w:tr>
+        <w:tc>
+          <w:tcPr>
+            <w:tcW w:w="1632" w:type="dxa"/>
+            <w:vMerge/>
+            <w:shd w:val="clear" w:color="auto" w:fill="D0CECE" w:themeFill="background2" w:themeFillShade="E6"/>
+            <w:vAlign w:val="center"/>
+          </w:tcPr>
+          <w:p>
+            <w:pPr>
+              <w:jc w:val="center"/>
+            </w:pPr>
+          </w:p>
+        </w:tc>
+        <w:tc>
+          <w:tcPr>
+            <w:tcW w:w="1184" w:type="dxa"/>
+            <w:vMerge/>
+            <w:shd w:val="clear" w:color="auto" w:fill="D0CECE" w:themeFill="background2" w:themeFillShade="E6"/>
+            <w:vAlign w:val="center"/>
+          </w:tcPr>
+          <w:p>
+            <w:pPr>
+              <w:jc w:val="center"/>
+            </w:pPr>
+          </w:p>
+        </w:tc>
+        <w:tc>
+          <w:tcPr>
+            <w:tcW w:w="1097" w:type="dxa"/>
+            <w:shd w:val="clear" w:color="auto" w:fill="D0CECE" w:themeFill="background2" w:themeFillShade="E6"/>
+            <w:vAlign w:val="center"/>
+          </w:tcPr>
+          <w:p>
+            <w:pPr>
+              <w:jc w:val="center"/>
+            </w:pPr>
+            <w:r>
+              <w:t>C</w:t>
+            </w:r>
+          </w:p>
+        </w:tc>
+        <w:tc>
+          <w:tcPr>
+            <w:tcW w:w="1775" w:type="dxa"/>
+            <w:shd w:val="clear" w:color="auto" w:fill="D0CECE" w:themeFill="background2" w:themeFillShade="E6"/>
+          </w:tcPr>
+          <w:p>
+            <w:pPr>
+              <w:jc w:val="center"/>
+            </w:pPr>
+            <w:r>
+              <w:t>9</w:t>
+            </w:r>
+          </w:p>
+        </w:tc>
+        <w:tc>
+          <w:tcPr>
+            <w:tcW w:w="1777" w:type="dxa"/>
+            <w:shd w:val="clear" w:color="auto" w:fill="D0CECE" w:themeFill="background2" w:themeFillShade="E6"/>
+          </w:tcPr>
+          <w:p>
+            <w:pPr>
+              <w:jc w:val="center"/>
+            </w:pPr>
+            <w:r>
+              <w:t>10</w:t>
+            </w:r>
+          </w:p>
+        </w:tc>
+        <w:tc>
+          <w:tcPr>
+            <w:tcW w:w="1777" w:type="dxa"/>
+            <w:shd w:val="clear" w:color="auto" w:fill="D0CECE" w:themeFill="background2" w:themeFillShade="E6"/>
+          </w:tcPr>
+          <w:p>
+            <w:pPr>
+              <w:jc w:val="center"/>
+            </w:pPr>
+            <w:r>
+              <w:t>9</w:t>
+            </w:r>
+          </w:p>
+        </w:tc>
+      </w:tr>
+      <w:tr>
+        <w:tc>
+          <w:tcPr>
+            <w:tcW w:w="1632" w:type="dxa"/>
+            <w:vMerge/>
+            <w:vAlign w:val="center"/>
+          </w:tcPr>
+          <w:p>
+            <w:pPr>
+              <w:jc w:val="center"/>
+            </w:pPr>
+          </w:p>
+        </w:tc>
+        <w:tc>
+          <w:tcPr>
+            <w:tcW w:w="1184" w:type="dxa"/>
+            <w:vMerge w:val="restart"/>
+            <w:vAlign w:val="center"/>
+          </w:tcPr>
+          <w:p>
+            <w:pPr>
+              <w:jc w:val="center"/>
+            </w:pPr>
+            <w:r>
+              <w:t>5,5</w:t>
+            </w:r>
+          </w:p>
+        </w:tc>
+        <w:tc>
+          <w:tcPr>
+            <w:tcW w:w="1097" w:type="dxa"/>
+            <w:vAlign w:val="center"/>
+          </w:tcPr>
+          <w:p>
+            <w:pPr>
+              <w:jc w:val="center"/>
+            </w:pPr>
+            <w:r>
+              <w:t>H</w:t>
+            </w:r>
+          </w:p>
+        </w:tc>
+        <w:tc>
+          <w:tcPr>
+            <w:tcW w:w="1775" w:type="dxa"/>
+          </w:tcPr>
+          <w:p>
+            <w:pPr>
+              <w:jc w:val="center"/>
+            </w:pPr>
+            <w:r>
+              <w:t>-</w:t>
+            </w:r>
+          </w:p>
+        </w:tc>
+        <w:tc>
+          <w:tcPr>
+            <w:tcW w:w="1777" w:type="dxa"/>
+          </w:tcPr>
+          <w:p>
+            <w:pPr>
+              <w:jc w:val="center"/>
+            </w:pPr>
+            <w:r>
+              <w:t>-</w:t>
+            </w:r>
+          </w:p>
+        </w:tc>
+        <w:tc>
+          <w:tcPr>
+            <w:tcW w:w="1777" w:type="dxa"/>
+          </w:tcPr>
+          <w:p>
+            <w:pPr>
+              <w:jc w:val="center"/>
+            </w:pPr>
+            <w:r>
+              <w:t>10</w:t>
+            </w:r>
+          </w:p>
+        </w:tc>
+      </w:tr>
+      <w:tr>
+        <w:tc>
+          <w:tcPr>
+            <w:tcW w:w="1632" w:type="dxa"/>
+            <w:vMerge/>
+            <w:vAlign w:val="center"/>
+          </w:tcPr>
+          <w:p>
+            <w:pPr>
+              <w:jc w:val="center"/>
+            </w:pPr>
+          </w:p>
+        </w:tc>
+        <w:tc>
+          <w:tcPr>
+            <w:tcW w:w="1184" w:type="dxa"/>
+            <w:vMerge/>
+            <w:vAlign w:val="center"/>
+          </w:tcPr>
+          <w:p>
+            <w:pPr>
+              <w:jc w:val="center"/>
+            </w:pPr>
+          </w:p>
+        </w:tc>
+        <w:tc>
+          <w:tcPr>
+            <w:tcW w:w="1097" w:type="dxa"/>
+            <w:vAlign w:val="center"/>
+          </w:tcPr>
+          <w:p>
+            <w:pPr>
+              <w:jc w:val="center"/>
+            </w:pPr>
+            <w:r>
+              <w:t>P</w:t>
+            </w:r>
+          </w:p>
+        </w:tc>
+        <w:tc>
+          <w:tcPr>
+            <w:tcW w:w="1775" w:type="dxa"/>
+          </w:tcPr>
+          <w:p>
+            <w:pPr>
+              <w:jc w:val="center"/>
+            </w:pPr>
+            <w:r>
+              <w:t>1.00113153</w:t>
+            </w:r>
+          </w:p>
+        </w:tc>
+        <w:tc>
+          <w:tcPr>
+            <w:tcW w:w="1777" w:type="dxa"/>
+          </w:tcPr>
+          <w:p>
+            <w:pPr>
+              <w:jc w:val="center"/>
+            </w:pPr>
+            <w:r>
+              <w:t>1.00242615</w:t>
+            </w:r>
+          </w:p>
+        </w:tc>
+        <w:tc>
+          <w:tcPr>
+            <w:tcW w:w="1777" w:type="dxa"/>
+          </w:tcPr>
+          <w:p>
+            <w:pPr>
+              <w:jc w:val="center"/>
+            </w:pPr>
+            <w:r>
+              <w:t>1.00190306</w:t>
+            </w:r>
+          </w:p>
+        </w:tc>
+      </w:tr>
+      <w:tr>
+        <w:tc>
+          <w:tcPr>
+            <w:tcW w:w="1632" w:type="dxa"/>
+            <w:vMerge/>
+            <w:vAlign w:val="center"/>
+          </w:tcPr>
+          <w:p>
+            <w:pPr>
+              <w:jc w:val="center"/>
+            </w:pPr>
+          </w:p>
+        </w:tc>
+        <w:tc>
+          <w:tcPr>
+            <w:tcW w:w="1184" w:type="dxa"/>
+            <w:vMerge/>
+            <w:vAlign w:val="center"/>
+          </w:tcPr>
+          <w:p>
+            <w:pPr>
+              <w:jc w:val="center"/>
+            </w:pPr>
+          </w:p>
+        </w:tc>
+        <w:tc>
+          <w:tcPr>
+            <w:tcW w:w="1097" w:type="dxa"/>
+            <w:vAlign w:val="center"/>
+          </w:tcPr>
+          <w:p>
+            <w:pPr>
+              <w:jc w:val="center"/>
+            </w:pPr>
+            <w:r>
+              <w:t>S</w:t>
+            </w:r>
+          </w:p>
+        </w:tc>
+        <w:tc>
+          <w:tcPr>
+            <w:tcW w:w="1775" w:type="dxa"/>
+          </w:tcPr>
+          <w:p>
+            <w:pPr>
+              <w:jc w:val="center"/>
+            </w:pPr>
+            <w:r>
+              <w:t>10</w:t>
+            </w:r>
+          </w:p>
+        </w:tc>
+        <w:tc>
+          <w:tcPr>
+            <w:tcW w:w="1777" w:type="dxa"/>
+          </w:tcPr>
+          <w:p>
+            <w:pPr>
+              <w:jc w:val="center"/>
+            </w:pPr>
+            <w:r>
+              <w:t>12</w:t>
+            </w:r>
+          </w:p>
+        </w:tc>
+        <w:tc>
+          <w:tcPr>
+            <w:tcW w:w="1777" w:type="dxa"/>
+          </w:tcPr>
+          <w:p>
+            <w:pPr>
+              <w:jc w:val="center"/>
+            </w:pPr>
+            <w:r>
+              <w:t>10</w:t>
+            </w:r>
+          </w:p>
+        </w:tc>
+      </w:tr>
+      <w:tr>
+        <w:tc>
+          <w:tcPr>
+            <w:tcW w:w="1632" w:type="dxa"/>
+            <w:vMerge/>
+            <w:vAlign w:val="center"/>
+          </w:tcPr>
+          <w:p>
+            <w:pPr>
+              <w:jc w:val="center"/>
+            </w:pPr>
+          </w:p>
+        </w:tc>
+        <w:tc>
+          <w:tcPr>
+            <w:tcW w:w="1184" w:type="dxa"/>
+            <w:vMerge/>
+            <w:vAlign w:val="center"/>
+          </w:tcPr>
+          <w:p>
+            <w:pPr>
+              <w:jc w:val="center"/>
+            </w:pPr>
+          </w:p>
+        </w:tc>
+        <w:tc>
+          <w:tcPr>
+            <w:tcW w:w="1097" w:type="dxa"/>
+            <w:vAlign w:val="center"/>
+          </w:tcPr>
+          <w:p>
+            <w:pPr>
+              <w:jc w:val="center"/>
+            </w:pPr>
+            <w:r>
+              <w:t>C</w:t>
+            </w:r>
+          </w:p>
+        </w:tc>
+        <w:tc>
+          <w:tcPr>
+            <w:tcW w:w="1775" w:type="dxa"/>
+          </w:tcPr>
+          <w:p>
+            <w:pPr>
+              <w:jc w:val="center"/>
+            </w:pPr>
+            <w:r>
+              <w:t>13</w:t>
+            </w:r>
+          </w:p>
+        </w:tc>
+        <w:tc>
+          <w:tcPr>
+            <w:tcW w:w="1777" w:type="dxa"/>
+          </w:tcPr>
+          <w:p>
+            <w:pPr>
+              <w:jc w:val="center"/>
+            </w:pPr>
+            <w:r>
+              <w:t>18</w:t>
+            </w:r>
+          </w:p>
+        </w:tc>
+        <w:tc>
+          <w:tcPr>
+            <w:tcW w:w="1777" w:type="dxa"/>
+          </w:tcPr>
+          <w:p>
+            <w:pPr>
+              <w:jc w:val="center"/>
+            </w:pPr>
+            <w:r>
+              <w:t>13</w:t>
+            </w:r>
+          </w:p>
+        </w:tc>
+      </w:tr>
+      <w:tr>
+        <w:tc>
+          <w:tcPr>
+            <w:tcW w:w="1632" w:type="dxa"/>
+            <w:vMerge/>
+            <w:vAlign w:val="center"/>
+          </w:tcPr>
+          <w:p>
+            <w:pPr>
+              <w:jc w:val="center"/>
+            </w:pPr>
+          </w:p>
+        </w:tc>
+        <w:tc>
+          <w:tcPr>
+            <w:tcW w:w="1184" w:type="dxa"/>
+            <w:vMerge w:val="restart"/>
+            <w:shd w:val="clear" w:color="auto" w:fill="D0CECE" w:themeFill="background2" w:themeFillShade="E6"/>
+            <w:vAlign w:val="center"/>
+          </w:tcPr>
+          <w:p>
+            <w:pPr>
+              <w:jc w:val="center"/>
+            </w:pPr>
+            <w:r>
+              <w:t>9,8</w:t>
+            </w:r>
+          </w:p>
+        </w:tc>
+        <w:tc>
+          <w:tcPr>
+            <w:tcW w:w="1097" w:type="dxa"/>
+            <w:shd w:val="clear" w:color="auto" w:fill="D0CECE" w:themeFill="background2" w:themeFillShade="E6"/>
+            <w:vAlign w:val="center"/>
+          </w:tcPr>
+          <w:p>
+            <w:pPr>
+              <w:jc w:val="center"/>
+            </w:pPr>
+            <w:r>
+              <w:t>H</w:t>
+            </w:r>
+          </w:p>
+        </w:tc>
+        <w:tc>
+          <w:tcPr>
+            <w:tcW w:w="1775" w:type="dxa"/>
+            <w:shd w:val="clear" w:color="auto" w:fill="D0CECE" w:themeFill="background2" w:themeFillShade="E6"/>
+          </w:tcPr>
+          <w:p>
+            <w:pPr>
+              <w:jc w:val="center"/>
+            </w:pPr>
+            <w:r>
+              <w:t>-</w:t>
+            </w:r>
+          </w:p>
+        </w:tc>
+        <w:tc>
+          <w:tcPr>
+            <w:tcW w:w="1777" w:type="dxa"/>
+            <w:shd w:val="clear" w:color="auto" w:fill="D0CECE" w:themeFill="background2" w:themeFillShade="E6"/>
+          </w:tcPr>
+          <w:p>
+            <w:pPr>
+              <w:jc w:val="center"/>
+            </w:pPr>
+            <w:r>
+              <w:t>-</w:t>
+            </w:r>
+          </w:p>
+        </w:tc>
+        <w:tc>
+          <w:tcPr>
+            <w:tcW w:w="1777" w:type="dxa"/>
+            <w:shd w:val="clear" w:color="auto" w:fill="D0CECE" w:themeFill="background2" w:themeFillShade="E6"/>
+          </w:tcPr>
+          <w:p>
+            <w:pPr>
+              <w:jc w:val="center"/>
+            </w:pPr>
+            <w:r>
+              <w:t>17</w:t>
+            </w:r>
+          </w:p>
+        </w:tc>
+      </w:tr>
+      <w:tr>
+        <w:tc>
+          <w:tcPr>
+            <w:tcW w:w="1632" w:type="dxa"/>
+            <w:vMerge/>
+            <w:vAlign w:val="center"/>
+          </w:tcPr>
+          <w:p>
+            <w:pPr>
+              <w:jc w:val="center"/>
+            </w:pPr>
+          </w:p>
+        </w:tc>
+        <w:tc>
+          <w:tcPr>
+            <w:tcW w:w="1184" w:type="dxa"/>
+            <w:vMerge/>
+            <w:shd w:val="clear" w:color="auto" w:fill="D0CECE" w:themeFill="background2" w:themeFillShade="E6"/>
+            <w:vAlign w:val="center"/>
+          </w:tcPr>
+          <w:p>
+            <w:pPr>
+              <w:jc w:val="center"/>
+            </w:pPr>
+          </w:p>
+        </w:tc>
+        <w:tc>
+          <w:tcPr>
+            <w:tcW w:w="1097" w:type="dxa"/>
+            <w:shd w:val="clear" w:color="auto" w:fill="D0CECE" w:themeFill="background2" w:themeFillShade="E6"/>
+            <w:vAlign w:val="center"/>
+          </w:tcPr>
+          <w:p>
+            <w:pPr>
+              <w:jc w:val="center"/>
+            </w:pPr>
+            <w:r>
+              <w:t>P</w:t>
+            </w:r>
+          </w:p>
+        </w:tc>
+        <w:tc>
+          <w:tcPr>
+            <w:tcW w:w="1775" w:type="dxa"/>
+            <w:shd w:val="clear" w:color="auto" w:fill="D0CECE" w:themeFill="background2" w:themeFillShade="E6"/>
+          </w:tcPr>
+          <w:p>
+            <w:pPr>
+              <w:jc w:val="center"/>
+            </w:pPr>
+            <w:r>
+              <w:t>1.00140953</w:t>
+            </w:r>
+          </w:p>
+        </w:tc>
+        <w:tc>
+          <w:tcPr>
+            <w:tcW w:w="1777" w:type="dxa"/>
+            <w:shd w:val="clear" w:color="auto" w:fill="D0CECE" w:themeFill="background2" w:themeFillShade="E6"/>
+          </w:tcPr>
+          <w:p>
+            <w:pPr>
+              <w:jc w:val="center"/>
+            </w:pPr>
+            <w:r>
+              <w:t>1.00167060</w:t>
+            </w:r>
+          </w:p>
+        </w:tc>
+        <w:tc>
+          <w:tcPr>
+            <w:tcW w:w="1777" w:type="dxa"/>
+            <w:shd w:val="clear" w:color="auto" w:fill="D0CECE" w:themeFill="background2" w:themeFillShade="E6"/>
+          </w:tcPr>
+          <w:p>
+            <w:pPr>
+              <w:jc w:val="center"/>
+            </w:pPr>
+            <w:r>
+              <w:t>1.00283027</w:t>
+            </w:r>
+          </w:p>
+        </w:tc>
+      </w:tr>
+      <w:tr>
+        <w:tc>
+          <w:tcPr>
+            <w:tcW w:w="1632" w:type="dxa"/>
+            <w:vMerge/>
+            <w:vAlign w:val="center"/>
+          </w:tcPr>
+          <w:p>
+            <w:pPr>
+              <w:jc w:val="center"/>
+            </w:pPr>
+          </w:p>
+        </w:tc>
+        <w:tc>
+          <w:tcPr>
+            <w:tcW w:w="1184" w:type="dxa"/>
+            <w:vMerge/>
+            <w:shd w:val="clear" w:color="auto" w:fill="D0CECE" w:themeFill="background2" w:themeFillShade="E6"/>
+            <w:vAlign w:val="center"/>
+          </w:tcPr>
+          <w:p>
+            <w:pPr>
+              <w:jc w:val="center"/>
+            </w:pPr>
+          </w:p>
+        </w:tc>
+        <w:tc>
+          <w:tcPr>
+            <w:tcW w:w="1097" w:type="dxa"/>
+            <w:shd w:val="clear" w:color="auto" w:fill="D0CECE" w:themeFill="background2" w:themeFillShade="E6"/>
+            <w:vAlign w:val="center"/>
+          </w:tcPr>
+          <w:p>
+            <w:pPr>
+              <w:jc w:val="center"/>
+            </w:pPr>
+            <w:r>
+              <w:t>S</w:t>
+            </w:r>
+          </w:p>
+        </w:tc>
+        <w:tc>
+          <w:tcPr>
+            <w:tcW w:w="1775" w:type="dxa"/>
+            <w:shd w:val="clear" w:color="auto" w:fill="D0CECE" w:themeFill="background2" w:themeFillShade="E6"/>
+          </w:tcPr>
+          <w:p>
+            <w:pPr>
+              <w:jc w:val="center"/>
+            </w:pPr>
+            <w:r>
+              <w:t>17</w:t>
+            </w:r>
+          </w:p>
+        </w:tc>
+        <w:tc>
+          <w:tcPr>
+            <w:tcW w:w="1777" w:type="dxa"/>
+            <w:shd w:val="clear" w:color="auto" w:fill="D0CECE" w:themeFill="background2" w:themeFillShade="E6"/>
+          </w:tcPr>
+          <w:p>
+            <w:pPr>
+              <w:jc w:val="center"/>
+            </w:pPr>
+            <w:r>
+              <w:t>19</w:t>
+            </w:r>
+          </w:p>
+        </w:tc>
+        <w:tc>
+          <w:tcPr>
+            <w:tcW w:w="1777" w:type="dxa"/>
+            <w:shd w:val="clear" w:color="auto" w:fill="D0CECE" w:themeFill="background2" w:themeFillShade="E6"/>
+          </w:tcPr>
+          <w:p>
+            <w:pPr>
+              <w:jc w:val="center"/>
+            </w:pPr>
+            <w:r>
+              <w:t>17</w:t>
+            </w:r>
+          </w:p>
+        </w:tc>
+      </w:tr>
+      <w:tr>
+        <w:tc>
+          <w:tcPr>
+            <w:tcW w:w="1632" w:type="dxa"/>
+            <w:vMerge/>
+            <w:vAlign w:val="center"/>
+          </w:tcPr>
+          <w:p>
+            <w:pPr>
+              <w:jc w:val="center"/>
+            </w:pPr>
+          </w:p>
+        </w:tc>
+        <w:tc>
+          <w:tcPr>
+            <w:tcW w:w="1184" w:type="dxa"/>
+            <w:vMerge/>
+            <w:shd w:val="clear" w:color="auto" w:fill="D0CECE" w:themeFill="background2" w:themeFillShade="E6"/>
+            <w:vAlign w:val="center"/>
+          </w:tcPr>
+          <w:p>
+            <w:pPr>
+              <w:jc w:val="center"/>
+            </w:pPr>
+          </w:p>
+        </w:tc>
+        <w:tc>
+          <w:tcPr>
+            <w:tcW w:w="1097" w:type="dxa"/>
+            <w:shd w:val="clear" w:color="auto" w:fill="D0CECE" w:themeFill="background2" w:themeFillShade="E6"/>
+            <w:vAlign w:val="center"/>
+          </w:tcPr>
+          <w:p>
+            <w:pPr>
+              <w:jc w:val="center"/>
+            </w:pPr>
+            <w:r>
+              <w:t>C</w:t>
+            </w:r>
+          </w:p>
+        </w:tc>
+        <w:tc>
+          <w:tcPr>
+            <w:tcW w:w="1775" w:type="dxa"/>
+            <w:shd w:val="clear" w:color="auto" w:fill="D0CECE" w:themeFill="background2" w:themeFillShade="E6"/>
+          </w:tcPr>
+          <w:p>
+            <w:pPr>
+              <w:jc w:val="center"/>
+            </w:pPr>
+            <w:r>
+              <w:t>24</w:t>
+            </w:r>
+          </w:p>
+        </w:tc>
+        <w:tc>
+          <w:tcPr>
+            <w:tcW w:w="1777" w:type="dxa"/>
+            <w:shd w:val="clear" w:color="auto" w:fill="D0CECE" w:themeFill="background2" w:themeFillShade="E6"/>
+          </w:tcPr>
+          <w:p>
+            <w:pPr>
+              <w:jc w:val="center"/>
+            </w:pPr>
+            <w:r>
+              <w:t>30</w:t>
+            </w:r>
+          </w:p>
+        </w:tc>
+        <w:tc>
+          <w:tcPr>
+            <w:tcW w:w="1777" w:type="dxa"/>
+            <w:shd w:val="clear" w:color="auto" w:fill="D0CECE" w:themeFill="background2" w:themeFillShade="E6"/>
+          </w:tcPr>
+          <w:p>
+            <w:pPr>
+              <w:jc w:val="center"/>
+            </w:pPr>
+            <w:r>
+              <w:t>21</w:t>
+            </w:r>
+          </w:p>
+        </w:tc>
+      </w:tr>
+      <w:tr>
+        <w:tc>
+          <w:tcPr>
+            <w:tcW w:w="1632" w:type="dxa"/>
+            <w:vMerge w:val="restart"/>
+            <w:vAlign w:val="center"/>
+          </w:tcPr>
+          <w:p>
+            <w:pPr>
+              <w:jc w:val="center"/>
               <w:rPr>
                 <w:b/>
                 <w:bCs/>
               </w:rPr>
-              <w:t>1045</w:t>
-            </w:r>
-          </w:p>
-        </w:tc>
-        <w:tc>
-          <w:tcPr>
-            <w:tcW w:w="1184" w:type="dxa"/>
-            <w:vMerge w:val="restart"/>
-            <w:shd w:val="clear" w:color="auto" w:fill="D0CECE" w:themeFill="background2" w:themeFillShade="E6"/>
-            <w:vAlign w:val="center"/>
-          </w:tcPr>
-          <w:p>
-            <w:pPr>
-              <w:jc w:val="center"/>
-            </w:pPr>
-            <w:r>
-              <w:t>2,3</w:t>
-            </w:r>
-          </w:p>
-        </w:tc>
-        <w:tc>
-          <w:tcPr>
-            <w:tcW w:w="1097" w:type="dxa"/>
-            <w:shd w:val="clear" w:color="auto" w:fill="D0CECE" w:themeFill="background2" w:themeFillShade="E6"/>
-            <w:vAlign w:val="center"/>
-          </w:tcPr>
-          <w:p>
-            <w:pPr>
-              <w:jc w:val="center"/>
-            </w:pPr>
-            <w:r>
-              <w:t>H</w:t>
-            </w:r>
-          </w:p>
-        </w:tc>
-        <w:tc>
-          <w:tcPr>
-            <w:tcW w:w="1775" w:type="dxa"/>
-            <w:shd w:val="clear" w:color="auto" w:fill="D0CECE" w:themeFill="background2" w:themeFillShade="E6"/>
-            <w:vAlign w:val="center"/>
-          </w:tcPr>
-          <w:p>
-            <w:pPr>
-              <w:jc w:val="center"/>
-            </w:pPr>
-            <w:r>
-              <w:t>-</w:t>
-            </w:r>
-          </w:p>
-        </w:tc>
-        <w:tc>
-          <w:tcPr>
-            <w:tcW w:w="1777" w:type="dxa"/>
-            <w:shd w:val="clear" w:color="auto" w:fill="D0CECE" w:themeFill="background2" w:themeFillShade="E6"/>
-            <w:vAlign w:val="center"/>
-          </w:tcPr>
-          <w:p>
-            <w:pPr>
-              <w:jc w:val="center"/>
-            </w:pPr>
-            <w:r>
-              <w:t>-</w:t>
-            </w:r>
-          </w:p>
-        </w:tc>
-        <w:tc>
-          <w:tcPr>
-            <w:tcW w:w="1777" w:type="dxa"/>
-            <w:shd w:val="clear" w:color="auto" w:fill="D0CECE" w:themeFill="background2" w:themeFillShade="E6"/>
-            <w:vAlign w:val="center"/>
-          </w:tcPr>
-          <w:p>
-            <w:pPr>
-              <w:jc w:val="center"/>
-            </w:pPr>
-          </w:p>
-        </w:tc>
-      </w:tr>
-      <w:tr>
-        <w:tc>
-          <w:tcPr>
-            <w:tcW w:w="1632" w:type="dxa"/>
-            <w:vMerge/>
-            <w:shd w:val="clear" w:color="auto" w:fill="D0CECE" w:themeFill="background2" w:themeFillShade="E6"/>
-            <w:vAlign w:val="center"/>
-          </w:tcPr>
-          <w:p>
-            <w:pPr>
-              <w:jc w:val="center"/>
-            </w:pPr>
-          </w:p>
-        </w:tc>
-        <w:tc>
-          <w:tcPr>
-            <w:tcW w:w="1184" w:type="dxa"/>
-            <w:vMerge/>
-            <w:shd w:val="clear" w:color="auto" w:fill="D0CECE" w:themeFill="background2" w:themeFillShade="E6"/>
-            <w:vAlign w:val="center"/>
-          </w:tcPr>
-          <w:p>
-            <w:pPr>
-              <w:jc w:val="center"/>
-            </w:pPr>
-          </w:p>
-        </w:tc>
-        <w:tc>
-          <w:tcPr>
-            <w:tcW w:w="1097" w:type="dxa"/>
-            <w:shd w:val="clear" w:color="auto" w:fill="D0CECE" w:themeFill="background2" w:themeFillShade="E6"/>
-            <w:vAlign w:val="center"/>
-          </w:tcPr>
-          <w:p>
-            <w:pPr>
-              <w:jc w:val="center"/>
-            </w:pPr>
-            <w:r>
-              <w:t>P</w:t>
-            </w:r>
-          </w:p>
-        </w:tc>
-        <w:tc>
-          <w:tcPr>
-            <w:tcW w:w="1775" w:type="dxa"/>
-            <w:shd w:val="clear" w:color="auto" w:fill="D0CECE" w:themeFill="background2" w:themeFillShade="E6"/>
-            <w:vAlign w:val="center"/>
-          </w:tcPr>
-          <w:p>
-            <w:pPr>
-              <w:jc w:val="center"/>
-            </w:pPr>
-          </w:p>
-        </w:tc>
-        <w:tc>
-          <w:tcPr>
-            <w:tcW w:w="1777" w:type="dxa"/>
-            <w:shd w:val="clear" w:color="auto" w:fill="D0CECE" w:themeFill="background2" w:themeFillShade="E6"/>
-            <w:vAlign w:val="center"/>
-          </w:tcPr>
-          <w:p>
-            <w:pPr>
-              <w:jc w:val="center"/>
-            </w:pPr>
-          </w:p>
-        </w:tc>
-        <w:tc>
-          <w:tcPr>
-            <w:tcW w:w="1777" w:type="dxa"/>
-            <w:shd w:val="clear" w:color="auto" w:fill="D0CECE" w:themeFill="background2" w:themeFillShade="E6"/>
-            <w:vAlign w:val="center"/>
-          </w:tcPr>
-          <w:p>
-            <w:pPr>
-              <w:jc w:val="center"/>
-            </w:pPr>
-          </w:p>
-        </w:tc>
-      </w:tr>
-      <w:tr>
-        <w:tc>
-          <w:tcPr>
-            <w:tcW w:w="1632" w:type="dxa"/>
-            <w:vMerge/>
-            <w:shd w:val="clear" w:color="auto" w:fill="D0CECE" w:themeFill="background2" w:themeFillShade="E6"/>
-            <w:vAlign w:val="center"/>
-          </w:tcPr>
-          <w:p>
-            <w:pPr>
-              <w:jc w:val="center"/>
-            </w:pPr>
-          </w:p>
-        </w:tc>
-        <w:tc>
-          <w:tcPr>
-            <w:tcW w:w="1184" w:type="dxa"/>
-            <w:vMerge/>
-            <w:shd w:val="clear" w:color="auto" w:fill="D0CECE" w:themeFill="background2" w:themeFillShade="E6"/>
-            <w:vAlign w:val="center"/>
-          </w:tcPr>
-          <w:p>
-            <w:pPr>
-              <w:jc w:val="center"/>
-            </w:pPr>
-          </w:p>
-        </w:tc>
-        <w:tc>
-          <w:tcPr>
-            <w:tcW w:w="1097" w:type="dxa"/>
-            <w:shd w:val="clear" w:color="auto" w:fill="D0CECE" w:themeFill="background2" w:themeFillShade="E6"/>
-            <w:vAlign w:val="center"/>
-          </w:tcPr>
-          <w:p>
-            <w:pPr>
-              <w:jc w:val="center"/>
-            </w:pPr>
-            <w:r>
-              <w:t>S</w:t>
-            </w:r>
-          </w:p>
-        </w:tc>
-        <w:tc>
-          <w:tcPr>
-            <w:tcW w:w="1775" w:type="dxa"/>
-            <w:shd w:val="clear" w:color="auto" w:fill="D0CECE" w:themeFill="background2" w:themeFillShade="E6"/>
-            <w:vAlign w:val="center"/>
-          </w:tcPr>
-          <w:p>
-            <w:pPr>
-              <w:jc w:val="center"/>
-            </w:pPr>
-            <w:r>
-              <w:t>7</w:t>
-            </w:r>
-          </w:p>
-        </w:tc>
-        <w:tc>
-          <w:tcPr>
-            <w:tcW w:w="1777" w:type="dxa"/>
-            <w:shd w:val="clear" w:color="auto" w:fill="D0CECE" w:themeFill="background2" w:themeFillShade="E6"/>
-            <w:vAlign w:val="center"/>
-          </w:tcPr>
-          <w:p>
-            <w:pPr>
-              <w:jc w:val="center"/>
-            </w:pPr>
-          </w:p>
-        </w:tc>
-        <w:tc>
-          <w:tcPr>
-            <w:tcW w:w="1777" w:type="dxa"/>
-            <w:shd w:val="clear" w:color="auto" w:fill="D0CECE" w:themeFill="background2" w:themeFillShade="E6"/>
-            <w:vAlign w:val="center"/>
-          </w:tcPr>
-          <w:p>
-            <w:pPr>
-              <w:jc w:val="center"/>
-            </w:pPr>
-          </w:p>
-        </w:tc>
-      </w:tr>
-      <w:tr>
-        <w:tc>
-          <w:tcPr>
-            <w:tcW w:w="1632" w:type="dxa"/>
-            <w:vMerge/>
-            <w:shd w:val="clear" w:color="auto" w:fill="D0CECE" w:themeFill="background2" w:themeFillShade="E6"/>
-            <w:vAlign w:val="center"/>
-          </w:tcPr>
-          <w:p>
-            <w:pPr>
-              <w:jc w:val="center"/>
-            </w:pPr>
-          </w:p>
-        </w:tc>
-        <w:tc>
-          <w:tcPr>
-            <w:tcW w:w="1184" w:type="dxa"/>
-            <w:vMerge/>
-            <w:shd w:val="clear" w:color="auto" w:fill="D0CECE" w:themeFill="background2" w:themeFillShade="E6"/>
-            <w:vAlign w:val="center"/>
-          </w:tcPr>
-          <w:p>
-            <w:pPr>
-              <w:jc w:val="center"/>
-            </w:pPr>
-          </w:p>
-        </w:tc>
-        <w:tc>
-          <w:tcPr>
-            <w:tcW w:w="1097" w:type="dxa"/>
-            <w:shd w:val="clear" w:color="auto" w:fill="D0CECE" w:themeFill="background2" w:themeFillShade="E6"/>
-            <w:vAlign w:val="center"/>
-          </w:tcPr>
-          <w:p>
-            <w:pPr>
-              <w:jc w:val="center"/>
-            </w:pPr>
-            <w:r>
-              <w:t>C</w:t>
-            </w:r>
-          </w:p>
-        </w:tc>
-        <w:tc>
-          <w:tcPr>
-            <w:tcW w:w="1775" w:type="dxa"/>
-            <w:shd w:val="clear" w:color="auto" w:fill="D0CECE" w:themeFill="background2" w:themeFillShade="E6"/>
-            <w:vAlign w:val="center"/>
-          </w:tcPr>
-          <w:p>
-            <w:pPr>
-              <w:jc w:val="center"/>
-            </w:pPr>
-            <w:r>
-              <w:t>9</w:t>
-            </w:r>
-          </w:p>
-        </w:tc>
-        <w:tc>
-          <w:tcPr>
-            <w:tcW w:w="1777" w:type="dxa"/>
-            <w:shd w:val="clear" w:color="auto" w:fill="D0CECE" w:themeFill="background2" w:themeFillShade="E6"/>
-            <w:vAlign w:val="center"/>
-          </w:tcPr>
-          <w:p>
-            <w:pPr>
-              <w:jc w:val="center"/>
-            </w:pPr>
-          </w:p>
-        </w:tc>
-        <w:tc>
-          <w:tcPr>
-            <w:tcW w:w="1777" w:type="dxa"/>
-            <w:shd w:val="clear" w:color="auto" w:fill="D0CECE" w:themeFill="background2" w:themeFillShade="E6"/>
-            <w:vAlign w:val="center"/>
-          </w:tcPr>
-          <w:p>
-            <w:pPr>
-              <w:jc w:val="center"/>
-            </w:pPr>
-          </w:p>
-        </w:tc>
-      </w:tr>
-      <w:tr>
-        <w:tc>
-          <w:tcPr>
-            <w:tcW w:w="1632" w:type="dxa"/>
-            <w:vMerge/>
-            <w:vAlign w:val="center"/>
-          </w:tcPr>
-          <w:p>
-            <w:pPr>
-              <w:jc w:val="center"/>
-            </w:pPr>
-          </w:p>
-        </w:tc>
-        <w:tc>
-          <w:tcPr>
-            <w:tcW w:w="1184" w:type="dxa"/>
-            <w:vMerge w:val="restart"/>
-            <w:vAlign w:val="center"/>
-          </w:tcPr>
-          <w:p>
-            <w:pPr>
-              <w:jc w:val="center"/>
-            </w:pPr>
-            <w:r>
-              <w:t>5,5</w:t>
-            </w:r>
-          </w:p>
-        </w:tc>
-        <w:tc>
-          <w:tcPr>
-            <w:tcW w:w="1097" w:type="dxa"/>
-            <w:vAlign w:val="center"/>
-          </w:tcPr>
-          <w:p>
-            <w:pPr>
-              <w:jc w:val="center"/>
-            </w:pPr>
-            <w:r>
-              <w:t>H</w:t>
-            </w:r>
-          </w:p>
-        </w:tc>
-        <w:tc>
-          <w:tcPr>
-            <w:tcW w:w="1775" w:type="dxa"/>
-            <w:vAlign w:val="center"/>
-          </w:tcPr>
-          <w:p>
-            <w:pPr>
-              <w:jc w:val="center"/>
-            </w:pPr>
-          </w:p>
-        </w:tc>
-        <w:tc>
-          <w:tcPr>
-            <w:tcW w:w="1777" w:type="dxa"/>
-            <w:vAlign w:val="center"/>
-          </w:tcPr>
-          <w:p>
-            <w:pPr>
-              <w:jc w:val="center"/>
-            </w:pPr>
-          </w:p>
-        </w:tc>
-        <w:tc>
-          <w:tcPr>
-            <w:tcW w:w="1777" w:type="dxa"/>
-            <w:vAlign w:val="center"/>
-          </w:tcPr>
-          <w:p>
-            <w:pPr>
-              <w:jc w:val="center"/>
-            </w:pPr>
-          </w:p>
-        </w:tc>
-      </w:tr>
-      <w:tr>
-        <w:tc>
-          <w:tcPr>
-            <w:tcW w:w="1632" w:type="dxa"/>
-            <w:vMerge/>
-            <w:vAlign w:val="center"/>
-          </w:tcPr>
-          <w:p>
-            <w:pPr>
-              <w:jc w:val="center"/>
-            </w:pPr>
-          </w:p>
-        </w:tc>
-        <w:tc>
-          <w:tcPr>
-            <w:tcW w:w="1184" w:type="dxa"/>
-            <w:vMerge/>
-            <w:vAlign w:val="center"/>
-          </w:tcPr>
-          <w:p>
-            <w:pPr>
-              <w:jc w:val="center"/>
-            </w:pPr>
-          </w:p>
-        </w:tc>
-        <w:tc>
-          <w:tcPr>
-            <w:tcW w:w="1097" w:type="dxa"/>
-            <w:vAlign w:val="center"/>
-          </w:tcPr>
-          <w:p>
-            <w:pPr>
-              <w:jc w:val="center"/>
-            </w:pPr>
-            <w:r>
-              <w:t>P</w:t>
-            </w:r>
-          </w:p>
-        </w:tc>
-        <w:tc>
-          <w:tcPr>
-            <w:tcW w:w="1775" w:type="dxa"/>
-            <w:vAlign w:val="center"/>
-          </w:tcPr>
-          <w:p>
-            <w:pPr>
-              <w:jc w:val="center"/>
-            </w:pPr>
-          </w:p>
-        </w:tc>
-        <w:tc>
-          <w:tcPr>
-            <w:tcW w:w="1777" w:type="dxa"/>
-            <w:vAlign w:val="center"/>
-          </w:tcPr>
-          <w:p>
-            <w:pPr>
-              <w:jc w:val="center"/>
-            </w:pPr>
-          </w:p>
-        </w:tc>
-        <w:tc>
-          <w:tcPr>
-            <w:tcW w:w="1777" w:type="dxa"/>
-            <w:vAlign w:val="center"/>
-          </w:tcPr>
-          <w:p>
-            <w:pPr>
-              <w:jc w:val="center"/>
-            </w:pPr>
-          </w:p>
-        </w:tc>
-      </w:tr>
-      <w:tr>
-        <w:tc>
-          <w:tcPr>
-            <w:tcW w:w="1632" w:type="dxa"/>
-            <w:vMerge/>
-            <w:vAlign w:val="center"/>
-          </w:tcPr>
-          <w:p>
-            <w:pPr>
-              <w:jc w:val="center"/>
-            </w:pPr>
-          </w:p>
-        </w:tc>
-        <w:tc>
-          <w:tcPr>
-            <w:tcW w:w="1184" w:type="dxa"/>
-            <w:vMerge/>
-            <w:vAlign w:val="center"/>
-          </w:tcPr>
-          <w:p>
-            <w:pPr>
-              <w:jc w:val="center"/>
-            </w:pPr>
-          </w:p>
-        </w:tc>
-        <w:tc>
-          <w:tcPr>
-            <w:tcW w:w="1097" w:type="dxa"/>
-            <w:vAlign w:val="center"/>
-          </w:tcPr>
-          <w:p>
-            <w:pPr>
-              <w:jc w:val="center"/>
-            </w:pPr>
-            <w:r>
-              <w:t>S</w:t>
-            </w:r>
-          </w:p>
-        </w:tc>
-        <w:tc>
-          <w:tcPr>
-            <w:tcW w:w="1775" w:type="dxa"/>
-            <w:vAlign w:val="center"/>
-          </w:tcPr>
-          <w:p>
-            <w:pPr>
-              <w:jc w:val="center"/>
-            </w:pPr>
-            <w:r>
-              <w:t>10</w:t>
-            </w:r>
-          </w:p>
-        </w:tc>
-        <w:tc>
-          <w:tcPr>
-            <w:tcW w:w="1777" w:type="dxa"/>
-            <w:vAlign w:val="center"/>
-          </w:tcPr>
-          <w:p>
-            <w:pPr>
-              <w:jc w:val="center"/>
-            </w:pPr>
-          </w:p>
-        </w:tc>
-        <w:tc>
-          <w:tcPr>
-            <w:tcW w:w="1777" w:type="dxa"/>
-            <w:vAlign w:val="center"/>
-          </w:tcPr>
-          <w:p>
-            <w:pPr>
-              <w:jc w:val="center"/>
-            </w:pPr>
-          </w:p>
-        </w:tc>
-      </w:tr>
-      <w:tr>
-        <w:tc>
-          <w:tcPr>
-            <w:tcW w:w="1632" w:type="dxa"/>
-            <w:vMerge/>
-            <w:vAlign w:val="center"/>
-          </w:tcPr>
-          <w:p>
-            <w:pPr>
-              <w:jc w:val="center"/>
-            </w:pPr>
-          </w:p>
-        </w:tc>
-        <w:tc>
-          <w:tcPr>
-            <w:tcW w:w="1184" w:type="dxa"/>
-            <w:vMerge/>
-            <w:vAlign w:val="center"/>
-          </w:tcPr>
-          <w:p>
-            <w:pPr>
-              <w:jc w:val="center"/>
-            </w:pPr>
-          </w:p>
-        </w:tc>
-        <w:tc>
-          <w:tcPr>
-            <w:tcW w:w="1097" w:type="dxa"/>
-            <w:vAlign w:val="center"/>
-          </w:tcPr>
-          <w:p>
-            <w:pPr>
-              <w:jc w:val="center"/>
-            </w:pPr>
-            <w:r>
-              <w:t>C</w:t>
-            </w:r>
-          </w:p>
-        </w:tc>
-        <w:tc>
-          <w:tcPr>
-            <w:tcW w:w="1775" w:type="dxa"/>
-            <w:vAlign w:val="center"/>
-          </w:tcPr>
-          <w:p>
-            <w:pPr>
-              <w:jc w:val="center"/>
-            </w:pPr>
-            <w:r>
-              <w:t>13</w:t>
-            </w:r>
-          </w:p>
-        </w:tc>
-        <w:tc>
-          <w:tcPr>
-            <w:tcW w:w="1777" w:type="dxa"/>
-            <w:vAlign w:val="center"/>
-          </w:tcPr>
-          <w:p>
-            <w:pPr>
-              <w:jc w:val="center"/>
-            </w:pPr>
-          </w:p>
-        </w:tc>
-        <w:tc>
-          <w:tcPr>
-            <w:tcW w:w="1777" w:type="dxa"/>
-            <w:vAlign w:val="center"/>
-          </w:tcPr>
-          <w:p>
-            <w:pPr>
-              <w:jc w:val="center"/>
-            </w:pPr>
-          </w:p>
-        </w:tc>
-      </w:tr>
-      <w:tr>
-        <w:tc>
-          <w:tcPr>
-            <w:tcW w:w="1632" w:type="dxa"/>
-            <w:vMerge/>
-            <w:vAlign w:val="center"/>
-          </w:tcPr>
-          <w:p>
-            <w:pPr>
-              <w:jc w:val="center"/>
-            </w:pPr>
-          </w:p>
-        </w:tc>
-        <w:tc>
-          <w:tcPr>
-            <w:tcW w:w="1184" w:type="dxa"/>
-            <w:vMerge w:val="restart"/>
-            <w:shd w:val="clear" w:color="auto" w:fill="D0CECE" w:themeFill="background2" w:themeFillShade="E6"/>
-            <w:vAlign w:val="center"/>
-          </w:tcPr>
-          <w:p>
-            <w:pPr>
-              <w:jc w:val="center"/>
-            </w:pPr>
-            <w:r>
-              <w:t>9,8</w:t>
-            </w:r>
-          </w:p>
-        </w:tc>
-        <w:tc>
-          <w:tcPr>
-            <w:tcW w:w="1097" w:type="dxa"/>
-            <w:shd w:val="clear" w:color="auto" w:fill="D0CECE" w:themeFill="background2" w:themeFillShade="E6"/>
-            <w:vAlign w:val="center"/>
-          </w:tcPr>
-          <w:p>
-            <w:pPr>
-              <w:jc w:val="center"/>
-            </w:pPr>
-            <w:r>
-              <w:t>H</w:t>
-            </w:r>
-          </w:p>
-        </w:tc>
-        <w:tc>
-          <w:tcPr>
-            <w:tcW w:w="1775" w:type="dxa"/>
-            <w:shd w:val="clear" w:color="auto" w:fill="D0CECE" w:themeFill="background2" w:themeFillShade="E6"/>
-            <w:vAlign w:val="center"/>
-          </w:tcPr>
-          <w:p>
-            <w:pPr>
-              <w:jc w:val="center"/>
-            </w:pPr>
-          </w:p>
-        </w:tc>
-        <w:tc>
-          <w:tcPr>
-            <w:tcW w:w="1777" w:type="dxa"/>
-            <w:shd w:val="clear" w:color="auto" w:fill="D0CECE" w:themeFill="background2" w:themeFillShade="E6"/>
-            <w:vAlign w:val="center"/>
-          </w:tcPr>
-          <w:p>
-            <w:pPr>
-              <w:jc w:val="center"/>
-            </w:pPr>
-          </w:p>
-        </w:tc>
-        <w:tc>
-          <w:tcPr>
-            <w:tcW w:w="1777" w:type="dxa"/>
-            <w:shd w:val="clear" w:color="auto" w:fill="D0CECE" w:themeFill="background2" w:themeFillShade="E6"/>
-            <w:vAlign w:val="center"/>
-          </w:tcPr>
-          <w:p>
-            <w:pPr>
-              <w:jc w:val="center"/>
-            </w:pPr>
-          </w:p>
-        </w:tc>
-      </w:tr>
-      <w:tr>
-        <w:tc>
-          <w:tcPr>
-            <w:tcW w:w="1632" w:type="dxa"/>
-            <w:vMerge/>
-            <w:vAlign w:val="center"/>
-          </w:tcPr>
-          <w:p>
-            <w:pPr>
-              <w:jc w:val="center"/>
-            </w:pPr>
-          </w:p>
-        </w:tc>
-        <w:tc>
-          <w:tcPr>
-            <w:tcW w:w="1184" w:type="dxa"/>
-            <w:vMerge/>
-            <w:shd w:val="clear" w:color="auto" w:fill="D0CECE" w:themeFill="background2" w:themeFillShade="E6"/>
-            <w:vAlign w:val="center"/>
-          </w:tcPr>
-          <w:p>
-            <w:pPr>
-              <w:jc w:val="center"/>
-            </w:pPr>
-          </w:p>
-        </w:tc>
-        <w:tc>
-          <w:tcPr>
-            <w:tcW w:w="1097" w:type="dxa"/>
-            <w:shd w:val="clear" w:color="auto" w:fill="D0CECE" w:themeFill="background2" w:themeFillShade="E6"/>
-            <w:vAlign w:val="center"/>
-          </w:tcPr>
-          <w:p>
-            <w:pPr>
-              <w:jc w:val="center"/>
-            </w:pPr>
-            <w:r>
-              <w:t>P</w:t>
-            </w:r>
-          </w:p>
-        </w:tc>
-        <w:tc>
-          <w:tcPr>
-            <w:tcW w:w="1775" w:type="dxa"/>
-            <w:shd w:val="clear" w:color="auto" w:fill="D0CECE" w:themeFill="background2" w:themeFillShade="E6"/>
-            <w:vAlign w:val="center"/>
-          </w:tcPr>
-          <w:p>
-            <w:pPr>
-              <w:jc w:val="center"/>
-            </w:pPr>
-          </w:p>
-        </w:tc>
-        <w:tc>
-          <w:tcPr>
-            <w:tcW w:w="1777" w:type="dxa"/>
-            <w:shd w:val="clear" w:color="auto" w:fill="D0CECE" w:themeFill="background2" w:themeFillShade="E6"/>
-            <w:vAlign w:val="center"/>
-          </w:tcPr>
-          <w:p>
-            <w:pPr>
-              <w:jc w:val="center"/>
-            </w:pPr>
-          </w:p>
-        </w:tc>
-        <w:tc>
-          <w:tcPr>
-            <w:tcW w:w="1777" w:type="dxa"/>
-            <w:shd w:val="clear" w:color="auto" w:fill="D0CECE" w:themeFill="background2" w:themeFillShade="E6"/>
-            <w:vAlign w:val="center"/>
-          </w:tcPr>
-          <w:p>
-            <w:pPr>
-              <w:jc w:val="center"/>
-            </w:pPr>
-          </w:p>
-        </w:tc>
-      </w:tr>
-      <w:tr>
-        <w:tc>
-          <w:tcPr>
-            <w:tcW w:w="1632" w:type="dxa"/>
-            <w:vMerge/>
-            <w:vAlign w:val="center"/>
-          </w:tcPr>
-          <w:p>
-            <w:pPr>
-              <w:jc w:val="center"/>
-            </w:pPr>
-          </w:p>
-        </w:tc>
-        <w:tc>
-          <w:tcPr>
-            <w:tcW w:w="1184" w:type="dxa"/>
-            <w:vMerge/>
-            <w:shd w:val="clear" w:color="auto" w:fill="D0CECE" w:themeFill="background2" w:themeFillShade="E6"/>
-            <w:vAlign w:val="center"/>
-          </w:tcPr>
-          <w:p>
-            <w:pPr>
-              <w:jc w:val="center"/>
-            </w:pPr>
-          </w:p>
-        </w:tc>
-        <w:tc>
-          <w:tcPr>
-            <w:tcW w:w="1097" w:type="dxa"/>
-            <w:shd w:val="clear" w:color="auto" w:fill="D0CECE" w:themeFill="background2" w:themeFillShade="E6"/>
-            <w:vAlign w:val="center"/>
-          </w:tcPr>
-          <w:p>
-            <w:pPr>
-              <w:jc w:val="center"/>
-            </w:pPr>
-            <w:r>
-              <w:t>S</w:t>
-            </w:r>
-          </w:p>
-        </w:tc>
-        <w:tc>
-          <w:tcPr>
-            <w:tcW w:w="1775" w:type="dxa"/>
-            <w:shd w:val="clear" w:color="auto" w:fill="D0CECE" w:themeFill="background2" w:themeFillShade="E6"/>
-            <w:vAlign w:val="center"/>
-          </w:tcPr>
-          <w:p>
-            <w:pPr>
-              <w:jc w:val="center"/>
-            </w:pPr>
-            <w:r>
-              <w:t>17</w:t>
-            </w:r>
-          </w:p>
-        </w:tc>
-        <w:tc>
-          <w:tcPr>
-            <w:tcW w:w="1777" w:type="dxa"/>
-            <w:shd w:val="clear" w:color="auto" w:fill="D0CECE" w:themeFill="background2" w:themeFillShade="E6"/>
-            <w:vAlign w:val="center"/>
-          </w:tcPr>
-          <w:p>
-            <w:pPr>
-              <w:jc w:val="center"/>
-            </w:pPr>
-          </w:p>
-        </w:tc>
-        <w:tc>
-          <w:tcPr>
-            <w:tcW w:w="1777" w:type="dxa"/>
-            <w:shd w:val="clear" w:color="auto" w:fill="D0CECE" w:themeFill="background2" w:themeFillShade="E6"/>
-            <w:vAlign w:val="center"/>
-          </w:tcPr>
-          <w:p>
-            <w:pPr>
-              <w:jc w:val="center"/>
-            </w:pPr>
-          </w:p>
-        </w:tc>
-      </w:tr>
-      <w:tr>
-        <w:tc>
-          <w:tcPr>
-            <w:tcW w:w="1632" w:type="dxa"/>
-            <w:vMerge/>
-            <w:vAlign w:val="center"/>
-          </w:tcPr>
-          <w:p>
-            <w:pPr>
-              <w:jc w:val="center"/>
-            </w:pPr>
-          </w:p>
-        </w:tc>
-        <w:tc>
-          <w:tcPr>
-            <w:tcW w:w="1184" w:type="dxa"/>
-            <w:vMerge/>
-            <w:shd w:val="clear" w:color="auto" w:fill="D0CECE" w:themeFill="background2" w:themeFillShade="E6"/>
-            <w:vAlign w:val="center"/>
-          </w:tcPr>
-          <w:p>
-            <w:pPr>
-              <w:jc w:val="center"/>
-            </w:pPr>
-          </w:p>
-        </w:tc>
-        <w:tc>
-          <w:tcPr>
-            <w:tcW w:w="1097" w:type="dxa"/>
-            <w:shd w:val="clear" w:color="auto" w:fill="D0CECE" w:themeFill="background2" w:themeFillShade="E6"/>
-            <w:vAlign w:val="center"/>
-          </w:tcPr>
-          <w:p>
-            <w:pPr>
-              <w:jc w:val="center"/>
-            </w:pPr>
-            <w:r>
-              <w:t>C</w:t>
-            </w:r>
-          </w:p>
-        </w:tc>
-        <w:tc>
-          <w:tcPr>
-            <w:tcW w:w="1775" w:type="dxa"/>
-            <w:shd w:val="clear" w:color="auto" w:fill="D0CECE" w:themeFill="background2" w:themeFillShade="E6"/>
-            <w:vAlign w:val="center"/>
-          </w:tcPr>
-          <w:p>
-            <w:pPr>
-              <w:jc w:val="center"/>
-            </w:pPr>
-            <w:r>
-              <w:t>24</w:t>
-            </w:r>
-          </w:p>
-        </w:tc>
-        <w:tc>
-          <w:tcPr>
-            <w:tcW w:w="1777" w:type="dxa"/>
-            <w:shd w:val="clear" w:color="auto" w:fill="D0CECE" w:themeFill="background2" w:themeFillShade="E6"/>
-            <w:vAlign w:val="center"/>
-          </w:tcPr>
-          <w:p>
-            <w:pPr>
-              <w:jc w:val="center"/>
-            </w:pPr>
-          </w:p>
-        </w:tc>
-        <w:tc>
-          <w:tcPr>
-            <w:tcW w:w="1777" w:type="dxa"/>
-            <w:shd w:val="clear" w:color="auto" w:fill="D0CECE" w:themeFill="background2" w:themeFillShade="E6"/>
-            <w:vAlign w:val="center"/>
-          </w:tcPr>
-          <w:p>
-            <w:pPr>
-              <w:jc w:val="center"/>
-            </w:pPr>
-          </w:p>
-        </w:tc>
-      </w:tr>
-      <w:tr>
-        <w:tc>
-          <w:tcPr>
-            <w:tcW w:w="1632" w:type="dxa"/>
-            <w:vMerge w:val="restart"/>
-            <w:vAlign w:val="center"/>
-          </w:tcPr>
-          <w:p>
-            <w:pPr>
-              <w:jc w:val="center"/>
+            </w:pPr>
+            <w:r>
               <w:rPr>
                 <w:b/>
                 <w:bCs/>
               </w:rPr>
-            </w:pPr>
-            <w:r>
-              <w:rPr>
-                <w:b/>
-                <w:bCs/>
-              </w:rPr>
-              <w:t>Matriz</w:t>
-            </w:r>
-            <w:r>
-              <w:rPr>
-                <w:b/>
-                <w:bCs/>
-              </w:rPr>
-              <w:t>2545</w:t>
+              <w:t>Matriz2545</w:t>
             </w:r>
           </w:p>
         </w:tc>
@@ -20706,36 +21059,42 @@
           <w:tcPr>
             <w:tcW w:w="1775" w:type="dxa"/>
             <w:shd w:val="clear" w:color="auto" w:fill="FFFFFF" w:themeFill="background1"/>
-            <w:vAlign w:val="center"/>
-          </w:tcPr>
-          <w:p>
-            <w:pPr>
-              <w:jc w:val="center"/>
-            </w:pPr>
+          </w:tcPr>
+          <w:p>
+            <w:pPr>
+              <w:jc w:val="center"/>
+            </w:pPr>
+            <w:r>
+              <w:t>-</w:t>
+            </w:r>
           </w:p>
         </w:tc>
         <w:tc>
           <w:tcPr>
             <w:tcW w:w="1777" w:type="dxa"/>
             <w:shd w:val="clear" w:color="auto" w:fill="FFFFFF" w:themeFill="background1"/>
-            <w:vAlign w:val="center"/>
-          </w:tcPr>
-          <w:p>
-            <w:pPr>
-              <w:jc w:val="center"/>
-            </w:pPr>
+          </w:tcPr>
+          <w:p>
+            <w:pPr>
+              <w:jc w:val="center"/>
+            </w:pPr>
+            <w:r>
+              <w:t>-</w:t>
+            </w:r>
           </w:p>
         </w:tc>
         <w:tc>
           <w:tcPr>
             <w:tcW w:w="1777" w:type="dxa"/>
             <w:shd w:val="clear" w:color="auto" w:fill="FFFFFF" w:themeFill="background1"/>
-            <w:vAlign w:val="center"/>
-          </w:tcPr>
-          <w:p>
-            <w:pPr>
-              <w:jc w:val="center"/>
-            </w:pPr>
+          </w:tcPr>
+          <w:p>
+            <w:pPr>
+              <w:jc w:val="center"/>
+            </w:pPr>
+            <w:r>
+              <w:t>11</w:t>
+            </w:r>
           </w:p>
         </w:tc>
       </w:tr>
@@ -20784,36 +21143,42 @@
           <w:tcPr>
             <w:tcW w:w="1775" w:type="dxa"/>
             <w:shd w:val="clear" w:color="auto" w:fill="FFFFFF" w:themeFill="background1"/>
-            <w:vAlign w:val="center"/>
-          </w:tcPr>
-          <w:p>
-            <w:pPr>
-              <w:jc w:val="center"/>
-            </w:pPr>
+          </w:tcPr>
+          <w:p>
+            <w:pPr>
+              <w:jc w:val="center"/>
+            </w:pPr>
+            <w:r>
+              <w:t>1.00685763</w:t>
+            </w:r>
           </w:p>
         </w:tc>
         <w:tc>
           <w:tcPr>
             <w:tcW w:w="1777" w:type="dxa"/>
             <w:shd w:val="clear" w:color="auto" w:fill="FFFFFF" w:themeFill="background1"/>
-            <w:vAlign w:val="center"/>
-          </w:tcPr>
-          <w:p>
-            <w:pPr>
-              <w:jc w:val="center"/>
-            </w:pPr>
+          </w:tcPr>
+          <w:p>
+            <w:pPr>
+              <w:jc w:val="center"/>
+            </w:pPr>
+            <w:r>
+              <w:t>1.00586200</w:t>
+            </w:r>
           </w:p>
         </w:tc>
         <w:tc>
           <w:tcPr>
             <w:tcW w:w="1777" w:type="dxa"/>
             <w:shd w:val="clear" w:color="auto" w:fill="FFFFFF" w:themeFill="background1"/>
-            <w:vAlign w:val="center"/>
-          </w:tcPr>
-          <w:p>
-            <w:pPr>
-              <w:jc w:val="center"/>
-            </w:pPr>
+          </w:tcPr>
+          <w:p>
+            <w:pPr>
+              <w:jc w:val="center"/>
+            </w:pPr>
+            <w:r>
+              <w:t>1.00732756</w:t>
+            </w:r>
           </w:p>
         </w:tc>
       </w:tr>
@@ -20862,7 +21227,6 @@
           <w:tcPr>
             <w:tcW w:w="1775" w:type="dxa"/>
             <w:shd w:val="clear" w:color="auto" w:fill="FFFFFF" w:themeFill="background1"/>
-            <w:vAlign w:val="center"/>
           </w:tcPr>
           <w:p>
             <w:pPr>
@@ -20877,24 +21241,28 @@
           <w:tcPr>
             <w:tcW w:w="1777" w:type="dxa"/>
             <w:shd w:val="clear" w:color="auto" w:fill="FFFFFF" w:themeFill="background1"/>
-            <w:vAlign w:val="center"/>
-          </w:tcPr>
-          <w:p>
-            <w:pPr>
-              <w:jc w:val="center"/>
-            </w:pPr>
+          </w:tcPr>
+          <w:p>
+            <w:pPr>
+              <w:jc w:val="center"/>
+            </w:pPr>
+            <w:r>
+              <w:t>47</w:t>
+            </w:r>
           </w:p>
         </w:tc>
         <w:tc>
           <w:tcPr>
             <w:tcW w:w="1777" w:type="dxa"/>
             <w:shd w:val="clear" w:color="auto" w:fill="FFFFFF" w:themeFill="background1"/>
-            <w:vAlign w:val="center"/>
-          </w:tcPr>
-          <w:p>
-            <w:pPr>
-              <w:jc w:val="center"/>
-            </w:pPr>
+          </w:tcPr>
+          <w:p>
+            <w:pPr>
+              <w:jc w:val="center"/>
+            </w:pPr>
+            <w:r>
+              <w:t>45</w:t>
+            </w:r>
           </w:p>
         </w:tc>
       </w:tr>
@@ -20943,7 +21311,6 @@
           <w:tcPr>
             <w:tcW w:w="1775" w:type="dxa"/>
             <w:shd w:val="clear" w:color="auto" w:fill="FFFFFF" w:themeFill="background1"/>
-            <w:vAlign w:val="center"/>
           </w:tcPr>
           <w:p>
             <w:pPr>
@@ -20958,24 +21325,28 @@
           <w:tcPr>
             <w:tcW w:w="1777" w:type="dxa"/>
             <w:shd w:val="clear" w:color="auto" w:fill="FFFFFF" w:themeFill="background1"/>
-            <w:vAlign w:val="center"/>
-          </w:tcPr>
-          <w:p>
-            <w:pPr>
-              <w:jc w:val="center"/>
-            </w:pPr>
+          </w:tcPr>
+          <w:p>
+            <w:pPr>
+              <w:jc w:val="center"/>
+            </w:pPr>
+            <w:r>
+              <w:t>64</w:t>
+            </w:r>
           </w:p>
         </w:tc>
         <w:tc>
           <w:tcPr>
             <w:tcW w:w="1777" w:type="dxa"/>
             <w:shd w:val="clear" w:color="auto" w:fill="FFFFFF" w:themeFill="background1"/>
-            <w:vAlign w:val="center"/>
-          </w:tcPr>
-          <w:p>
-            <w:pPr>
-              <w:jc w:val="center"/>
-            </w:pPr>
+          </w:tcPr>
+          <w:p>
+            <w:pPr>
+              <w:jc w:val="center"/>
+            </w:pPr>
+            <w:r>
+              <w:t>60</w:t>
+            </w:r>
           </w:p>
         </w:tc>
       </w:tr>
@@ -21027,36 +21398,42 @@
           <w:tcPr>
             <w:tcW w:w="1775" w:type="dxa"/>
             <w:shd w:val="clear" w:color="auto" w:fill="D0CECE" w:themeFill="background2" w:themeFillShade="E6"/>
-            <w:vAlign w:val="center"/>
-          </w:tcPr>
-          <w:p>
-            <w:pPr>
-              <w:jc w:val="center"/>
-            </w:pPr>
+          </w:tcPr>
+          <w:p>
+            <w:pPr>
+              <w:jc w:val="center"/>
+            </w:pPr>
+            <w:r>
+              <w:t>-</w:t>
+            </w:r>
           </w:p>
         </w:tc>
         <w:tc>
           <w:tcPr>
             <w:tcW w:w="1777" w:type="dxa"/>
             <w:shd w:val="clear" w:color="auto" w:fill="D0CECE" w:themeFill="background2" w:themeFillShade="E6"/>
-            <w:vAlign w:val="center"/>
-          </w:tcPr>
-          <w:p>
-            <w:pPr>
-              <w:jc w:val="center"/>
-            </w:pPr>
+          </w:tcPr>
+          <w:p>
+            <w:pPr>
+              <w:jc w:val="center"/>
+            </w:pPr>
+            <w:r>
+              <w:t>-</w:t>
+            </w:r>
           </w:p>
         </w:tc>
         <w:tc>
           <w:tcPr>
             <w:tcW w:w="1777" w:type="dxa"/>
             <w:shd w:val="clear" w:color="auto" w:fill="D0CECE" w:themeFill="background2" w:themeFillShade="E6"/>
-            <w:vAlign w:val="center"/>
-          </w:tcPr>
-          <w:p>
-            <w:pPr>
-              <w:jc w:val="center"/>
-            </w:pPr>
+          </w:tcPr>
+          <w:p>
+            <w:pPr>
+              <w:jc w:val="center"/>
+            </w:pPr>
+            <w:r>
+              <w:t>23</w:t>
+            </w:r>
           </w:p>
         </w:tc>
       </w:tr>
@@ -21105,36 +21482,42 @@
           <w:tcPr>
             <w:tcW w:w="1775" w:type="dxa"/>
             <w:shd w:val="clear" w:color="auto" w:fill="D0CECE" w:themeFill="background2" w:themeFillShade="E6"/>
-            <w:vAlign w:val="center"/>
-          </w:tcPr>
-          <w:p>
-            <w:pPr>
-              <w:jc w:val="center"/>
-            </w:pPr>
+          </w:tcPr>
+          <w:p>
+            <w:pPr>
+              <w:jc w:val="center"/>
+            </w:pPr>
+            <w:r>
+              <w:t>1.00369143</w:t>
+            </w:r>
           </w:p>
         </w:tc>
         <w:tc>
           <w:tcPr>
             <w:tcW w:w="1777" w:type="dxa"/>
             <w:shd w:val="clear" w:color="auto" w:fill="D0CECE" w:themeFill="background2" w:themeFillShade="E6"/>
-            <w:vAlign w:val="center"/>
-          </w:tcPr>
-          <w:p>
-            <w:pPr>
-              <w:jc w:val="center"/>
-            </w:pPr>
+          </w:tcPr>
+          <w:p>
+            <w:pPr>
+              <w:jc w:val="center"/>
+            </w:pPr>
+            <w:r>
+              <w:t>1.00218868</w:t>
+            </w:r>
           </w:p>
         </w:tc>
         <w:tc>
           <w:tcPr>
             <w:tcW w:w="1777" w:type="dxa"/>
             <w:shd w:val="clear" w:color="auto" w:fill="D0CECE" w:themeFill="background2" w:themeFillShade="E6"/>
-            <w:vAlign w:val="center"/>
-          </w:tcPr>
-          <w:p>
-            <w:pPr>
-              <w:jc w:val="center"/>
-            </w:pPr>
+          </w:tcPr>
+          <w:p>
+            <w:pPr>
+              <w:jc w:val="center"/>
+            </w:pPr>
+            <w:r>
+              <w:t>1.00481272</w:t>
+            </w:r>
           </w:p>
         </w:tc>
       </w:tr>
@@ -21183,7 +21566,6 @@
           <w:tcPr>
             <w:tcW w:w="1775" w:type="dxa"/>
             <w:shd w:val="clear" w:color="auto" w:fill="D0CECE" w:themeFill="background2" w:themeFillShade="E6"/>
-            <w:vAlign w:val="center"/>
           </w:tcPr>
           <w:p>
             <w:pPr>
@@ -21198,24 +21580,28 @@
           <w:tcPr>
             <w:tcW w:w="1777" w:type="dxa"/>
             <w:shd w:val="clear" w:color="auto" w:fill="D0CECE" w:themeFill="background2" w:themeFillShade="E6"/>
-            <w:vAlign w:val="center"/>
-          </w:tcPr>
-          <w:p>
-            <w:pPr>
-              <w:jc w:val="center"/>
-            </w:pPr>
+          </w:tcPr>
+          <w:p>
+            <w:pPr>
+              <w:jc w:val="center"/>
+            </w:pPr>
+            <w:r>
+              <w:t>45</w:t>
+            </w:r>
           </w:p>
         </w:tc>
         <w:tc>
           <w:tcPr>
             <w:tcW w:w="1777" w:type="dxa"/>
             <w:shd w:val="clear" w:color="auto" w:fill="D0CECE" w:themeFill="background2" w:themeFillShade="E6"/>
-            <w:vAlign w:val="center"/>
-          </w:tcPr>
-          <w:p>
-            <w:pPr>
-              <w:jc w:val="center"/>
-            </w:pPr>
+          </w:tcPr>
+          <w:p>
+            <w:pPr>
+              <w:jc w:val="center"/>
+            </w:pPr>
+            <w:r>
+              <w:t>39</w:t>
+            </w:r>
           </w:p>
         </w:tc>
       </w:tr>
@@ -21264,7 +21650,6 @@
           <w:tcPr>
             <w:tcW w:w="1775" w:type="dxa"/>
             <w:shd w:val="clear" w:color="auto" w:fill="D0CECE" w:themeFill="background2" w:themeFillShade="E6"/>
-            <w:vAlign w:val="center"/>
           </w:tcPr>
           <w:p>
             <w:pPr>
@@ -21279,24 +21664,28 @@
           <w:tcPr>
             <w:tcW w:w="1777" w:type="dxa"/>
             <w:shd w:val="clear" w:color="auto" w:fill="D0CECE" w:themeFill="background2" w:themeFillShade="E6"/>
-            <w:vAlign w:val="center"/>
-          </w:tcPr>
-          <w:p>
-            <w:pPr>
-              <w:jc w:val="center"/>
-            </w:pPr>
+          </w:tcPr>
+          <w:p>
+            <w:pPr>
+              <w:jc w:val="center"/>
+            </w:pPr>
+            <w:r>
+              <w:t>60</w:t>
+            </w:r>
           </w:p>
         </w:tc>
         <w:tc>
           <w:tcPr>
             <w:tcW w:w="1777" w:type="dxa"/>
             <w:shd w:val="clear" w:color="auto" w:fill="D0CECE" w:themeFill="background2" w:themeFillShade="E6"/>
-            <w:vAlign w:val="center"/>
-          </w:tcPr>
-          <w:p>
-            <w:pPr>
-              <w:jc w:val="center"/>
-            </w:pPr>
+          </w:tcPr>
+          <w:p>
+            <w:pPr>
+              <w:jc w:val="center"/>
+            </w:pPr>
+            <w:r>
+              <w:t>53</w:t>
+            </w:r>
           </w:p>
         </w:tc>
       </w:tr>
@@ -21348,36 +21737,42 @@
           <w:tcPr>
             <w:tcW w:w="1775" w:type="dxa"/>
             <w:shd w:val="clear" w:color="auto" w:fill="FFFFFF" w:themeFill="background1"/>
-            <w:vAlign w:val="center"/>
-          </w:tcPr>
-          <w:p>
-            <w:pPr>
-              <w:jc w:val="center"/>
-            </w:pPr>
+          </w:tcPr>
+          <w:p>
+            <w:pPr>
+              <w:jc w:val="center"/>
+            </w:pPr>
+            <w:r>
+              <w:t>-</w:t>
+            </w:r>
           </w:p>
         </w:tc>
         <w:tc>
           <w:tcPr>
             <w:tcW w:w="1777" w:type="dxa"/>
             <w:shd w:val="clear" w:color="auto" w:fill="FFFFFF" w:themeFill="background1"/>
-            <w:vAlign w:val="center"/>
-          </w:tcPr>
-          <w:p>
-            <w:pPr>
-              <w:jc w:val="center"/>
-            </w:pPr>
+          </w:tcPr>
+          <w:p>
+            <w:pPr>
+              <w:jc w:val="center"/>
+            </w:pPr>
+            <w:r>
+              <w:t>-</w:t>
+            </w:r>
           </w:p>
         </w:tc>
         <w:tc>
           <w:tcPr>
             <w:tcW w:w="1777" w:type="dxa"/>
             <w:shd w:val="clear" w:color="auto" w:fill="FFFFFF" w:themeFill="background1"/>
-            <w:vAlign w:val="center"/>
-          </w:tcPr>
-          <w:p>
-            <w:pPr>
-              <w:jc w:val="center"/>
-            </w:pPr>
+          </w:tcPr>
+          <w:p>
+            <w:pPr>
+              <w:jc w:val="center"/>
+            </w:pPr>
+            <w:r>
+              <w:t>46</w:t>
+            </w:r>
           </w:p>
         </w:tc>
       </w:tr>
@@ -21426,36 +21821,42 @@
           <w:tcPr>
             <w:tcW w:w="1775" w:type="dxa"/>
             <w:shd w:val="clear" w:color="auto" w:fill="FFFFFF" w:themeFill="background1"/>
-            <w:vAlign w:val="center"/>
-          </w:tcPr>
-          <w:p>
-            <w:pPr>
-              <w:jc w:val="center"/>
-            </w:pPr>
+          </w:tcPr>
+          <w:p>
+            <w:pPr>
+              <w:jc w:val="center"/>
+            </w:pPr>
+            <w:r>
+              <w:t>1.00604868</w:t>
+            </w:r>
           </w:p>
         </w:tc>
         <w:tc>
           <w:tcPr>
             <w:tcW w:w="1777" w:type="dxa"/>
             <w:shd w:val="clear" w:color="auto" w:fill="FFFFFF" w:themeFill="background1"/>
-            <w:vAlign w:val="center"/>
-          </w:tcPr>
-          <w:p>
-            <w:pPr>
-              <w:jc w:val="center"/>
-            </w:pPr>
+          </w:tcPr>
+          <w:p>
+            <w:pPr>
+              <w:jc w:val="center"/>
+            </w:pPr>
+            <w:r>
+              <w:t>1.00371146</w:t>
+            </w:r>
           </w:p>
         </w:tc>
         <w:tc>
           <w:tcPr>
             <w:tcW w:w="1777" w:type="dxa"/>
             <w:shd w:val="clear" w:color="auto" w:fill="FFFFFF" w:themeFill="background1"/>
-            <w:vAlign w:val="center"/>
-          </w:tcPr>
-          <w:p>
-            <w:pPr>
-              <w:jc w:val="center"/>
-            </w:pPr>
+          </w:tcPr>
+          <w:p>
+            <w:pPr>
+              <w:jc w:val="center"/>
+            </w:pPr>
+            <w:r>
+              <w:t>1.00770307</w:t>
+            </w:r>
           </w:p>
         </w:tc>
       </w:tr>
@@ -21504,7 +21905,6 @@
           <w:tcPr>
             <w:tcW w:w="1775" w:type="dxa"/>
             <w:shd w:val="clear" w:color="auto" w:fill="FFFFFF" w:themeFill="background1"/>
-            <w:vAlign w:val="center"/>
           </w:tcPr>
           <w:p>
             <w:pPr>
@@ -21519,24 +21919,28 @@
           <w:tcPr>
             <w:tcW w:w="1777" w:type="dxa"/>
             <w:shd w:val="clear" w:color="auto" w:fill="FFFFFF" w:themeFill="background1"/>
-            <w:vAlign w:val="center"/>
-          </w:tcPr>
-          <w:p>
-            <w:pPr>
-              <w:jc w:val="center"/>
-            </w:pPr>
+          </w:tcPr>
+          <w:p>
+            <w:pPr>
+              <w:jc w:val="center"/>
+            </w:pPr>
+            <w:r>
+              <w:t>82</w:t>
+            </w:r>
           </w:p>
         </w:tc>
         <w:tc>
           <w:tcPr>
             <w:tcW w:w="1777" w:type="dxa"/>
             <w:shd w:val="clear" w:color="auto" w:fill="FFFFFF" w:themeFill="background1"/>
-            <w:vAlign w:val="center"/>
-          </w:tcPr>
-          <w:p>
-            <w:pPr>
-              <w:jc w:val="center"/>
-            </w:pPr>
+          </w:tcPr>
+          <w:p>
+            <w:pPr>
+              <w:jc w:val="center"/>
+            </w:pPr>
+            <w:r>
+              <w:t>54</w:t>
+            </w:r>
           </w:p>
         </w:tc>
       </w:tr>
@@ -21585,7 +21989,6 @@
           <w:tcPr>
             <w:tcW w:w="1775" w:type="dxa"/>
             <w:shd w:val="clear" w:color="auto" w:fill="FFFFFF" w:themeFill="background1"/>
-            <w:vAlign w:val="center"/>
           </w:tcPr>
           <w:p>
             <w:pPr>
@@ -21600,24 +22003,28 @@
           <w:tcPr>
             <w:tcW w:w="1777" w:type="dxa"/>
             <w:shd w:val="clear" w:color="auto" w:fill="FFFFFF" w:themeFill="background1"/>
-            <w:vAlign w:val="center"/>
-          </w:tcPr>
-          <w:p>
-            <w:pPr>
-              <w:jc w:val="center"/>
-            </w:pPr>
+          </w:tcPr>
+          <w:p>
+            <w:pPr>
+              <w:jc w:val="center"/>
+            </w:pPr>
+            <w:r>
+              <w:t>115</w:t>
+            </w:r>
           </w:p>
         </w:tc>
         <w:tc>
           <w:tcPr>
             <w:tcW w:w="1777" w:type="dxa"/>
             <w:shd w:val="clear" w:color="auto" w:fill="FFFFFF" w:themeFill="background1"/>
-            <w:vAlign w:val="center"/>
-          </w:tcPr>
-          <w:p>
-            <w:pPr>
-              <w:jc w:val="center"/>
-            </w:pPr>
+          </w:tcPr>
+          <w:p>
+            <w:pPr>
+              <w:jc w:val="center"/>
+            </w:pPr>
+            <w:r>
+              <w:t>74</w:t>
+            </w:r>
           </w:p>
         </w:tc>
       </w:tr>
@@ -21870,36 +22277,42 @@
           <w:tcPr>
             <w:tcW w:w="1775" w:type="dxa"/>
             <w:shd w:val="clear" w:color="auto" w:fill="D0CECE" w:themeFill="background2" w:themeFillShade="E6"/>
-            <w:vAlign w:val="center"/>
-          </w:tcPr>
-          <w:p>
-            <w:pPr>
-              <w:jc w:val="center"/>
-            </w:pPr>
+          </w:tcPr>
+          <w:p>
+            <w:pPr>
+              <w:jc w:val="center"/>
+            </w:pPr>
+            <w:r>
+              <w:t>-</w:t>
+            </w:r>
           </w:p>
         </w:tc>
         <w:tc>
           <w:tcPr>
             <w:tcW w:w="1777" w:type="dxa"/>
             <w:shd w:val="clear" w:color="auto" w:fill="D0CECE" w:themeFill="background2" w:themeFillShade="E6"/>
-            <w:vAlign w:val="center"/>
-          </w:tcPr>
-          <w:p>
-            <w:pPr>
-              <w:jc w:val="center"/>
-            </w:pPr>
+          </w:tcPr>
+          <w:p>
+            <w:pPr>
+              <w:jc w:val="center"/>
+            </w:pPr>
+            <w:r>
+              <w:t>-</w:t>
+            </w:r>
           </w:p>
         </w:tc>
         <w:tc>
           <w:tcPr>
             <w:tcW w:w="1777" w:type="dxa"/>
             <w:shd w:val="clear" w:color="auto" w:fill="D0CECE" w:themeFill="background2" w:themeFillShade="E6"/>
-            <w:vAlign w:val="center"/>
-          </w:tcPr>
-          <w:p>
-            <w:pPr>
-              <w:jc w:val="center"/>
-            </w:pPr>
+          </w:tcPr>
+          <w:p>
+            <w:pPr>
+              <w:jc w:val="center"/>
+            </w:pPr>
+            <w:r>
+              <w:t>44</w:t>
+            </w:r>
           </w:p>
         </w:tc>
       </w:tr>
@@ -21949,36 +22362,42 @@
           <w:tcPr>
             <w:tcW w:w="1775" w:type="dxa"/>
             <w:shd w:val="clear" w:color="auto" w:fill="D0CECE" w:themeFill="background2" w:themeFillShade="E6"/>
-            <w:vAlign w:val="center"/>
-          </w:tcPr>
-          <w:p>
-            <w:pPr>
-              <w:jc w:val="center"/>
-            </w:pPr>
+          </w:tcPr>
+          <w:p>
+            <w:pPr>
+              <w:jc w:val="center"/>
+            </w:pPr>
+            <w:r>
+              <w:t>1.00947809</w:t>
+            </w:r>
           </w:p>
         </w:tc>
         <w:tc>
           <w:tcPr>
             <w:tcW w:w="1777" w:type="dxa"/>
             <w:shd w:val="clear" w:color="auto" w:fill="D0CECE" w:themeFill="background2" w:themeFillShade="E6"/>
-            <w:vAlign w:val="center"/>
-          </w:tcPr>
-          <w:p>
-            <w:pPr>
-              <w:jc w:val="center"/>
-            </w:pPr>
+          </w:tcPr>
+          <w:p>
+            <w:pPr>
+              <w:jc w:val="center"/>
+            </w:pPr>
+            <w:r>
+              <w:t>1.00332689</w:t>
+            </w:r>
           </w:p>
         </w:tc>
         <w:tc>
           <w:tcPr>
             <w:tcW w:w="1777" w:type="dxa"/>
             <w:shd w:val="clear" w:color="auto" w:fill="D0CECE" w:themeFill="background2" w:themeFillShade="E6"/>
-            <w:vAlign w:val="center"/>
-          </w:tcPr>
-          <w:p>
-            <w:pPr>
-              <w:jc w:val="center"/>
-            </w:pPr>
+          </w:tcPr>
+          <w:p>
+            <w:pPr>
+              <w:jc w:val="center"/>
+            </w:pPr>
+            <w:r>
+              <w:t>1.00931311</w:t>
+            </w:r>
           </w:p>
         </w:tc>
       </w:tr>
@@ -22028,7 +22447,6 @@
           <w:tcPr>
             <w:tcW w:w="1775" w:type="dxa"/>
             <w:shd w:val="clear" w:color="auto" w:fill="D0CECE" w:themeFill="background2" w:themeFillShade="E6"/>
-            <w:vAlign w:val="center"/>
           </w:tcPr>
           <w:p>
             <w:pPr>
@@ -22043,24 +22461,28 @@
           <w:tcPr>
             <w:tcW w:w="1777" w:type="dxa"/>
             <w:shd w:val="clear" w:color="auto" w:fill="D0CECE" w:themeFill="background2" w:themeFillShade="E6"/>
-            <w:vAlign w:val="center"/>
-          </w:tcPr>
-          <w:p>
-            <w:pPr>
-              <w:jc w:val="center"/>
-            </w:pPr>
+          </w:tcPr>
+          <w:p>
+            <w:pPr>
+              <w:jc w:val="center"/>
+            </w:pPr>
+            <w:r>
+              <w:t>64</w:t>
+            </w:r>
           </w:p>
         </w:tc>
         <w:tc>
           <w:tcPr>
             <w:tcW w:w="1777" w:type="dxa"/>
             <w:shd w:val="clear" w:color="auto" w:fill="D0CECE" w:themeFill="background2" w:themeFillShade="E6"/>
-            <w:vAlign w:val="center"/>
-          </w:tcPr>
-          <w:p>
-            <w:pPr>
-              <w:jc w:val="center"/>
-            </w:pPr>
+          </w:tcPr>
+          <w:p>
+            <w:pPr>
+              <w:jc w:val="center"/>
+            </w:pPr>
+            <w:r>
+              <w:t>54</w:t>
+            </w:r>
           </w:p>
         </w:tc>
       </w:tr>
@@ -22110,7 +22532,6 @@
           <w:tcPr>
             <w:tcW w:w="1775" w:type="dxa"/>
             <w:shd w:val="clear" w:color="auto" w:fill="D0CECE" w:themeFill="background2" w:themeFillShade="E6"/>
-            <w:vAlign w:val="center"/>
           </w:tcPr>
           <w:p>
             <w:pPr>
@@ -22125,24 +22546,28 @@
           <w:tcPr>
             <w:tcW w:w="1777" w:type="dxa"/>
             <w:shd w:val="clear" w:color="auto" w:fill="D0CECE" w:themeFill="background2" w:themeFillShade="E6"/>
-            <w:vAlign w:val="center"/>
-          </w:tcPr>
-          <w:p>
-            <w:pPr>
-              <w:jc w:val="center"/>
-            </w:pPr>
+          </w:tcPr>
+          <w:p>
+            <w:pPr>
+              <w:jc w:val="center"/>
+            </w:pPr>
+            <w:r>
+              <w:t>87</w:t>
+            </w:r>
           </w:p>
         </w:tc>
         <w:tc>
           <w:tcPr>
             <w:tcW w:w="1777" w:type="dxa"/>
             <w:shd w:val="clear" w:color="auto" w:fill="D0CECE" w:themeFill="background2" w:themeFillShade="E6"/>
-            <w:vAlign w:val="center"/>
-          </w:tcPr>
-          <w:p>
-            <w:pPr>
-              <w:jc w:val="center"/>
-            </w:pPr>
+          </w:tcPr>
+          <w:p>
+            <w:pPr>
+              <w:jc w:val="center"/>
+            </w:pPr>
+            <w:r>
+              <w:t>69</w:t>
+            </w:r>
           </w:p>
         </w:tc>
       </w:tr>
@@ -22195,36 +22620,42 @@
           <w:tcPr>
             <w:tcW w:w="1775" w:type="dxa"/>
             <w:shd w:val="clear" w:color="auto" w:fill="FFFFFF" w:themeFill="background1"/>
-            <w:vAlign w:val="center"/>
-          </w:tcPr>
-          <w:p>
-            <w:pPr>
-              <w:jc w:val="center"/>
-            </w:pPr>
+          </w:tcPr>
+          <w:p>
+            <w:pPr>
+              <w:jc w:val="center"/>
+            </w:pPr>
+            <w:r>
+              <w:t>-</w:t>
+            </w:r>
           </w:p>
         </w:tc>
         <w:tc>
           <w:tcPr>
             <w:tcW w:w="1777" w:type="dxa"/>
             <w:shd w:val="clear" w:color="auto" w:fill="FFFFFF" w:themeFill="background1"/>
-            <w:vAlign w:val="center"/>
-          </w:tcPr>
-          <w:p>
-            <w:pPr>
-              <w:jc w:val="center"/>
-            </w:pPr>
+          </w:tcPr>
+          <w:p>
+            <w:pPr>
+              <w:jc w:val="center"/>
+            </w:pPr>
+            <w:r>
+              <w:t>-</w:t>
+            </w:r>
           </w:p>
         </w:tc>
         <w:tc>
           <w:tcPr>
             <w:tcW w:w="1777" w:type="dxa"/>
             <w:shd w:val="clear" w:color="auto" w:fill="FFFFFF" w:themeFill="background1"/>
-            <w:vAlign w:val="center"/>
-          </w:tcPr>
-          <w:p>
-            <w:pPr>
-              <w:jc w:val="center"/>
-            </w:pPr>
+          </w:tcPr>
+          <w:p>
+            <w:pPr>
+              <w:jc w:val="center"/>
+            </w:pPr>
+            <w:r>
+              <w:t>40</w:t>
+            </w:r>
           </w:p>
         </w:tc>
       </w:tr>
@@ -22274,36 +22705,42 @@
           <w:tcPr>
             <w:tcW w:w="1775" w:type="dxa"/>
             <w:shd w:val="clear" w:color="auto" w:fill="FFFFFF" w:themeFill="background1"/>
-            <w:vAlign w:val="center"/>
-          </w:tcPr>
-          <w:p>
-            <w:pPr>
-              <w:jc w:val="center"/>
-            </w:pPr>
+          </w:tcPr>
+          <w:p>
+            <w:pPr>
+              <w:jc w:val="center"/>
+            </w:pPr>
+            <w:r>
+              <w:t>1.00821733</w:t>
+            </w:r>
           </w:p>
         </w:tc>
         <w:tc>
           <w:tcPr>
             <w:tcW w:w="1777" w:type="dxa"/>
             <w:shd w:val="clear" w:color="auto" w:fill="FFFFFF" w:themeFill="background1"/>
-            <w:vAlign w:val="center"/>
-          </w:tcPr>
-          <w:p>
-            <w:pPr>
-              <w:jc w:val="center"/>
-            </w:pPr>
+          </w:tcPr>
+          <w:p>
+            <w:pPr>
+              <w:jc w:val="center"/>
+            </w:pPr>
+            <w:r>
+              <w:t>1.00700545</w:t>
+            </w:r>
           </w:p>
         </w:tc>
         <w:tc>
           <w:tcPr>
             <w:tcW w:w="1777" w:type="dxa"/>
             <w:shd w:val="clear" w:color="auto" w:fill="FFFFFF" w:themeFill="background1"/>
-            <w:vAlign w:val="center"/>
-          </w:tcPr>
-          <w:p>
-            <w:pPr>
-              <w:jc w:val="center"/>
-            </w:pPr>
+          </w:tcPr>
+          <w:p>
+            <w:pPr>
+              <w:jc w:val="center"/>
+            </w:pPr>
+            <w:r>
+              <w:t>1.00649691</w:t>
+            </w:r>
           </w:p>
         </w:tc>
       </w:tr>
@@ -22353,7 +22790,6 @@
           <w:tcPr>
             <w:tcW w:w="1775" w:type="dxa"/>
             <w:shd w:val="clear" w:color="auto" w:fill="FFFFFF" w:themeFill="background1"/>
-            <w:vAlign w:val="center"/>
           </w:tcPr>
           <w:p>
             <w:pPr>
@@ -22368,24 +22804,28 @@
           <w:tcPr>
             <w:tcW w:w="1777" w:type="dxa"/>
             <w:shd w:val="clear" w:color="auto" w:fill="FFFFFF" w:themeFill="background1"/>
-            <w:vAlign w:val="center"/>
-          </w:tcPr>
-          <w:p>
-            <w:pPr>
-              <w:jc w:val="center"/>
-            </w:pPr>
+          </w:tcPr>
+          <w:p>
+            <w:pPr>
+              <w:jc w:val="center"/>
+            </w:pPr>
+            <w:r>
+              <w:t>80</w:t>
+            </w:r>
           </w:p>
         </w:tc>
         <w:tc>
           <w:tcPr>
             <w:tcW w:w="1777" w:type="dxa"/>
             <w:shd w:val="clear" w:color="auto" w:fill="FFFFFF" w:themeFill="background1"/>
-            <w:vAlign w:val="center"/>
-          </w:tcPr>
-          <w:p>
-            <w:pPr>
-              <w:jc w:val="center"/>
-            </w:pPr>
+          </w:tcPr>
+          <w:p>
+            <w:pPr>
+              <w:jc w:val="center"/>
+            </w:pPr>
+            <w:r>
+              <w:t>52</w:t>
+            </w:r>
           </w:p>
         </w:tc>
       </w:tr>
@@ -22435,7 +22875,6 @@
           <w:tcPr>
             <w:tcW w:w="1775" w:type="dxa"/>
             <w:shd w:val="clear" w:color="auto" w:fill="FFFFFF" w:themeFill="background1"/>
-            <w:vAlign w:val="center"/>
           </w:tcPr>
           <w:p>
             <w:pPr>
@@ -22450,24 +22889,28 @@
           <w:tcPr>
             <w:tcW w:w="1777" w:type="dxa"/>
             <w:shd w:val="clear" w:color="auto" w:fill="FFFFFF" w:themeFill="background1"/>
-            <w:vAlign w:val="center"/>
-          </w:tcPr>
-          <w:p>
-            <w:pPr>
-              <w:jc w:val="center"/>
-            </w:pPr>
+          </w:tcPr>
+          <w:p>
+            <w:pPr>
+              <w:jc w:val="center"/>
+            </w:pPr>
+            <w:r>
+              <w:t>116</w:t>
+            </w:r>
           </w:p>
         </w:tc>
         <w:tc>
           <w:tcPr>
             <w:tcW w:w="1777" w:type="dxa"/>
             <w:shd w:val="clear" w:color="auto" w:fill="FFFFFF" w:themeFill="background1"/>
-            <w:vAlign w:val="center"/>
-          </w:tcPr>
-          <w:p>
-            <w:pPr>
-              <w:jc w:val="center"/>
-            </w:pPr>
+          </w:tcPr>
+          <w:p>
+            <w:pPr>
+              <w:jc w:val="center"/>
+            </w:pPr>
+            <w:r>
+              <w:t>70</w:t>
+            </w:r>
           </w:p>
         </w:tc>
       </w:tr>
@@ -22520,36 +22963,42 @@
           <w:tcPr>
             <w:tcW w:w="1775" w:type="dxa"/>
             <w:shd w:val="clear" w:color="auto" w:fill="D0CECE" w:themeFill="background2" w:themeFillShade="E6"/>
-            <w:vAlign w:val="center"/>
-          </w:tcPr>
-          <w:p>
-            <w:pPr>
-              <w:jc w:val="center"/>
-            </w:pPr>
+          </w:tcPr>
+          <w:p>
+            <w:pPr>
+              <w:jc w:val="center"/>
+            </w:pPr>
+            <w:r>
+              <w:t>-</w:t>
+            </w:r>
           </w:p>
         </w:tc>
         <w:tc>
           <w:tcPr>
             <w:tcW w:w="1777" w:type="dxa"/>
             <w:shd w:val="clear" w:color="auto" w:fill="D0CECE" w:themeFill="background2" w:themeFillShade="E6"/>
-            <w:vAlign w:val="center"/>
-          </w:tcPr>
-          <w:p>
-            <w:pPr>
-              <w:jc w:val="center"/>
-            </w:pPr>
+          </w:tcPr>
+          <w:p>
+            <w:pPr>
+              <w:jc w:val="center"/>
+            </w:pPr>
+            <w:r>
+              <w:t>-</w:t>
+            </w:r>
           </w:p>
         </w:tc>
         <w:tc>
           <w:tcPr>
             <w:tcW w:w="1777" w:type="dxa"/>
             <w:shd w:val="clear" w:color="auto" w:fill="D0CECE" w:themeFill="background2" w:themeFillShade="E6"/>
-            <w:vAlign w:val="center"/>
-          </w:tcPr>
-          <w:p>
-            <w:pPr>
-              <w:jc w:val="center"/>
-            </w:pPr>
+          </w:tcPr>
+          <w:p>
+            <w:pPr>
+              <w:jc w:val="center"/>
+            </w:pPr>
+            <w:r>
+              <w:t>73</w:t>
+            </w:r>
           </w:p>
         </w:tc>
       </w:tr>
@@ -22599,36 +23048,42 @@
           <w:tcPr>
             <w:tcW w:w="1775" w:type="dxa"/>
             <w:shd w:val="clear" w:color="auto" w:fill="D0CECE" w:themeFill="background2" w:themeFillShade="E6"/>
-            <w:vAlign w:val="center"/>
-          </w:tcPr>
-          <w:p>
-            <w:pPr>
-              <w:jc w:val="center"/>
-            </w:pPr>
+          </w:tcPr>
+          <w:p>
+            <w:pPr>
+              <w:jc w:val="center"/>
+            </w:pPr>
+            <w:r>
+              <w:t>1.02075505</w:t>
+            </w:r>
           </w:p>
         </w:tc>
         <w:tc>
           <w:tcPr>
             <w:tcW w:w="1777" w:type="dxa"/>
             <w:shd w:val="clear" w:color="auto" w:fill="D0CECE" w:themeFill="background2" w:themeFillShade="E6"/>
-            <w:vAlign w:val="center"/>
-          </w:tcPr>
-          <w:p>
-            <w:pPr>
-              <w:jc w:val="center"/>
-            </w:pPr>
+          </w:tcPr>
+          <w:p>
+            <w:pPr>
+              <w:jc w:val="center"/>
+            </w:pPr>
+            <w:r>
+              <w:t>1.01224232</w:t>
+            </w:r>
           </w:p>
         </w:tc>
         <w:tc>
           <w:tcPr>
             <w:tcW w:w="1777" w:type="dxa"/>
             <w:shd w:val="clear" w:color="auto" w:fill="D0CECE" w:themeFill="background2" w:themeFillShade="E6"/>
-            <w:vAlign w:val="center"/>
-          </w:tcPr>
-          <w:p>
-            <w:pPr>
-              <w:jc w:val="center"/>
-            </w:pPr>
+          </w:tcPr>
+          <w:p>
+            <w:pPr>
+              <w:jc w:val="center"/>
+            </w:pPr>
+            <w:r>
+              <w:t>1.03987217</w:t>
+            </w:r>
           </w:p>
         </w:tc>
       </w:tr>
@@ -22678,7 +23133,6 @@
           <w:tcPr>
             <w:tcW w:w="1775" w:type="dxa"/>
             <w:shd w:val="clear" w:color="auto" w:fill="D0CECE" w:themeFill="background2" w:themeFillShade="E6"/>
-            <w:vAlign w:val="center"/>
           </w:tcPr>
           <w:p>
             <w:pPr>
@@ -22693,24 +23147,28 @@
           <w:tcPr>
             <w:tcW w:w="1777" w:type="dxa"/>
             <w:shd w:val="clear" w:color="auto" w:fill="D0CECE" w:themeFill="background2" w:themeFillShade="E6"/>
-            <w:vAlign w:val="center"/>
-          </w:tcPr>
-          <w:p>
-            <w:pPr>
-              <w:jc w:val="center"/>
-            </w:pPr>
+          </w:tcPr>
+          <w:p>
+            <w:pPr>
+              <w:jc w:val="center"/>
+            </w:pPr>
+            <w:r>
+              <w:t>163</w:t>
+            </w:r>
           </w:p>
         </w:tc>
         <w:tc>
           <w:tcPr>
             <w:tcW w:w="1777" w:type="dxa"/>
             <w:shd w:val="clear" w:color="auto" w:fill="D0CECE" w:themeFill="background2" w:themeFillShade="E6"/>
-            <w:vAlign w:val="center"/>
-          </w:tcPr>
-          <w:p>
-            <w:pPr>
-              <w:jc w:val="center"/>
-            </w:pPr>
+          </w:tcPr>
+          <w:p>
+            <w:pPr>
+              <w:jc w:val="center"/>
+            </w:pPr>
+            <w:r>
+              <w:t>107</w:t>
+            </w:r>
           </w:p>
         </w:tc>
       </w:tr>
@@ -22760,7 +23218,6 @@
           <w:tcPr>
             <w:tcW w:w="1775" w:type="dxa"/>
             <w:shd w:val="clear" w:color="auto" w:fill="D0CECE" w:themeFill="background2" w:themeFillShade="E6"/>
-            <w:vAlign w:val="center"/>
           </w:tcPr>
           <w:p>
             <w:pPr>
@@ -22775,24 +23232,28 @@
           <w:tcPr>
             <w:tcW w:w="1777" w:type="dxa"/>
             <w:shd w:val="clear" w:color="auto" w:fill="D0CECE" w:themeFill="background2" w:themeFillShade="E6"/>
-            <w:vAlign w:val="center"/>
-          </w:tcPr>
-          <w:p>
-            <w:pPr>
-              <w:jc w:val="center"/>
-            </w:pPr>
+          </w:tcPr>
+          <w:p>
+            <w:pPr>
+              <w:jc w:val="center"/>
+            </w:pPr>
+            <w:r>
+              <w:t>249</w:t>
+            </w:r>
           </w:p>
         </w:tc>
         <w:tc>
           <w:tcPr>
             <w:tcW w:w="1777" w:type="dxa"/>
             <w:shd w:val="clear" w:color="auto" w:fill="D0CECE" w:themeFill="background2" w:themeFillShade="E6"/>
-            <w:vAlign w:val="center"/>
-          </w:tcPr>
-          <w:p>
-            <w:pPr>
-              <w:jc w:val="center"/>
-            </w:pPr>
+          </w:tcPr>
+          <w:p>
+            <w:pPr>
+              <w:jc w:val="center"/>
+            </w:pPr>
+            <w:r>
+              <w:t>144</w:t>
+            </w:r>
           </w:p>
         </w:tc>
       </w:tr>
@@ -22839,13 +23300,35 @@
         <w:ind w:firstLine="357"/>
       </w:pPr>
       <w:r>
-        <w:t xml:space="preserve">Observando a tabela, pode-se concluir que </w:t>
-      </w:r>
-    </w:p>
-    <w:p>
-      <w:pPr>
-        <w:ind w:firstLine="357"/>
-      </w:pPr>
+        <w:t xml:space="preserve">Observando a </w:t>
+      </w:r>
+      <w:r>
+        <w:fldChar w:fldCharType="begin"/>
+      </w:r>
+      <w:r>
+        <w:instrText xml:space="preserve"> REF _Ref152443255 \h </w:instrText>
+      </w:r>
+      <w:r>
+        <w:fldChar w:fldCharType="separate"/>
+      </w:r>
+      <w:r>
+        <w:t xml:space="preserve">Tabela </w:t>
+      </w:r>
+      <w:r>
+        <w:rPr>
+          <w:noProof/>
+        </w:rPr>
+        <w:t>2</w:t>
+      </w:r>
+      <w:r>
+        <w:fldChar w:fldCharType="end"/>
+      </w:r>
+      <w:r>
+        <w:t xml:space="preserve">, </w:t>
+      </w:r>
+      <w:r>
+        <w:t xml:space="preserve">os resultados não são muito conclusivos devido ao tamanho menor das matrizes. </w:t>
+      </w:r>
       <w:r>
         <w:t xml:space="preserve">Não foram </w:t>
       </w:r>
@@ -22902,10 +23385,9 @@
         <w:rPr>
           <w:noProof/>
         </w:rPr>
-        <w:lastRenderedPageBreak/>
         <w:drawing>
-          <wp:inline distT="0" distB="0" distL="0" distR="0" wp14:anchorId="748BA6B3" wp14:editId="00DAD25D">
-            <wp:extent cx="3962400" cy="3855308"/>
+          <wp:inline distT="0" distB="0" distL="0" distR="0" wp14:anchorId="748BA6B3" wp14:editId="4879396B">
+            <wp:extent cx="3933238" cy="3826934"/>
             <wp:effectExtent l="0" t="0" r="0" b="0"/>
             <wp:docPr id="560012436" name="Imagem 1" descr="Uma imagem com padrão, arte, esboço, desenho&#10;&#10;Descrição gerada automaticamente"/>
             <wp:cNvGraphicFramePr>
@@ -22932,7 +23414,7 @@
                   <pic:spPr bwMode="auto">
                     <a:xfrm>
                       <a:off x="0" y="0"/>
-                      <a:ext cx="3974876" cy="3867447"/>
+                      <a:ext cx="4003220" cy="3895025"/>
                     </a:xfrm>
                     <a:prstGeom prst="rect">
                       <a:avLst/>
@@ -22991,7 +23473,30 @@
         <w:ind w:firstLine="357"/>
       </w:pPr>
       <w:r>
+        <w:lastRenderedPageBreak/>
         <w:t>Como se pode observar, escolhendo um ponto mais distante do ponto inicial definido por (0, 0), está praticamente tudo envolvido de paredes, sendo impossível de chegar às coordenadas do objeto.</w:t>
+      </w:r>
+    </w:p>
+    <w:p>
+      <w:pPr>
+        <w:ind w:firstLine="357"/>
+      </w:pPr>
+      <w:r>
+        <w:t xml:space="preserve">Comparando os dois resultados com a matriz de dimensão 50, com o maior número de obstáculos o algoritmo de pesquisa em profundidade acompanha mais os outros dois algoritmos. Com o aumento de obstáculos, o DFS não tem tanta liberdade de ir de uma ponta a outra da matriz, sendo mais restringido diminuindo o número de passos quando o </w:t>
+      </w:r>
+      <w:r>
+        <w:t>objeto se encontra mais próximo do início, como se observa na primeira tabela, por e</w:t>
+      </w:r>
+      <w:r>
+        <w:t>xemplo, comparando na matriz de dimensão 100 com o objetivo a (7, 15), o DFS percorre um total de 2006 nós do inicio até ao objeto, enquanto que os outros dois modelos encontram o caminho igual à heurística, tendo o A* o menor custo total.</w:t>
+      </w:r>
+    </w:p>
+    <w:p>
+      <w:pPr>
+        <w:ind w:firstLine="357"/>
+      </w:pPr>
+      <w:r>
+        <w:t xml:space="preserve">Com o aumento das paredes, o DFS torna-se mais eficiente e retorna caminhos melhores do que com o reduzido número de paredes. </w:t>
       </w:r>
     </w:p>
     <w:p>

</xml_diff>

<commit_message>
vantagens e desvantagens A*
</commit_message>
<xml_diff>
--- a/Relatorio/Relatorio_IA.docx
+++ b/Relatorio/Relatorio_IA.docx
@@ -148,7 +148,6 @@
                       <w:lang w:val="en-GB"/>
                     </w:rPr>
                   </w:pPr>
-                  <w:proofErr w:type="spellStart"/>
                   <w:r>
                     <w:rPr>
                       <w:b/>
@@ -156,17 +155,7 @@
                       <w:szCs w:val="48"/>
                       <w:lang w:val="en-GB"/>
                     </w:rPr>
-                    <w:t>Algoritmos</w:t>
-                  </w:r>
-                  <w:proofErr w:type="spellEnd"/>
-                  <w:r>
-                    <w:rPr>
-                      <w:b/>
-                      <w:sz w:val="48"/>
-                      <w:szCs w:val="48"/>
-                      <w:lang w:val="en-GB"/>
-                    </w:rPr>
-                    <w:t xml:space="preserve"> de Pesquisa</w:t>
+                    <w:t>Algoritmos de Pesquisa</w:t>
                   </w:r>
                 </w:p>
               </w:txbxContent>
@@ -314,7 +303,7 @@
           <w:r>
             <w:fldChar w:fldCharType="separate"/>
           </w:r>
-          <w:hyperlink w:anchor="_Toc152600058" w:history="1">
+          <w:hyperlink w:anchor="_Toc152667741" w:history="1">
             <w:r>
               <w:rPr>
                 <w:rStyle w:val="Hiperligao"/>
@@ -341,7 +330,7 @@
                 <w:noProof/>
                 <w:webHidden/>
               </w:rPr>
-              <w:instrText xml:space="preserve"> PAGEREF _Toc152600058 \h </w:instrText>
+              <w:instrText xml:space="preserve"> PAGEREF _Toc152667741 \h </w:instrText>
             </w:r>
             <w:r>
               <w:rPr>
@@ -388,7 +377,7 @@
               <w14:ligatures w14:val="standardContextual"/>
             </w:rPr>
           </w:pPr>
-          <w:hyperlink w:anchor="_Toc152600059" w:history="1">
+          <w:hyperlink w:anchor="_Toc152667742" w:history="1">
             <w:r>
               <w:rPr>
                 <w:rStyle w:val="Hiperligao"/>
@@ -415,7 +404,7 @@
                 <w:noProof/>
                 <w:webHidden/>
               </w:rPr>
-              <w:instrText xml:space="preserve"> PAGEREF _Toc152600059 \h </w:instrText>
+              <w:instrText xml:space="preserve"> PAGEREF _Toc152667742 \h </w:instrText>
             </w:r>
             <w:r>
               <w:rPr>
@@ -462,7 +451,7 @@
               <w14:ligatures w14:val="standardContextual"/>
             </w:rPr>
           </w:pPr>
-          <w:hyperlink w:anchor="_Toc152600060" w:history="1">
+          <w:hyperlink w:anchor="_Toc152667743" w:history="1">
             <w:r>
               <w:rPr>
                 <w:rStyle w:val="Hiperligao"/>
@@ -489,7 +478,7 @@
                 <w:noProof/>
                 <w:webHidden/>
               </w:rPr>
-              <w:instrText xml:space="preserve"> PAGEREF _Toc152600060 \h </w:instrText>
+              <w:instrText xml:space="preserve"> PAGEREF _Toc152667743 \h </w:instrText>
             </w:r>
             <w:r>
               <w:rPr>
@@ -536,7 +525,7 @@
               <w14:ligatures w14:val="standardContextual"/>
             </w:rPr>
           </w:pPr>
-          <w:hyperlink w:anchor="_Toc152600061" w:history="1">
+          <w:hyperlink w:anchor="_Toc152667744" w:history="1">
             <w:r>
               <w:rPr>
                 <w:rStyle w:val="Hiperligao"/>
@@ -563,7 +552,7 @@
                 <w:noProof/>
                 <w:webHidden/>
               </w:rPr>
-              <w:instrText xml:space="preserve"> PAGEREF _Toc152600061 \h </w:instrText>
+              <w:instrText xml:space="preserve"> PAGEREF _Toc152667744 \h </w:instrText>
             </w:r>
             <w:r>
               <w:rPr>
@@ -610,7 +599,7 @@
               <w14:ligatures w14:val="standardContextual"/>
             </w:rPr>
           </w:pPr>
-          <w:hyperlink w:anchor="_Toc152600062" w:history="1">
+          <w:hyperlink w:anchor="_Toc152667745" w:history="1">
             <w:r>
               <w:rPr>
                 <w:rStyle w:val="Hiperligao"/>
@@ -637,7 +626,7 @@
                 <w:noProof/>
                 <w:webHidden/>
               </w:rPr>
-              <w:instrText xml:space="preserve"> PAGEREF _Toc152600062 \h </w:instrText>
+              <w:instrText xml:space="preserve"> PAGEREF _Toc152667745 \h </w:instrText>
             </w:r>
             <w:r>
               <w:rPr>
@@ -684,7 +673,7 @@
               <w14:ligatures w14:val="standardContextual"/>
             </w:rPr>
           </w:pPr>
-          <w:hyperlink w:anchor="_Toc152600063" w:history="1">
+          <w:hyperlink w:anchor="_Toc152667746" w:history="1">
             <w:r>
               <w:rPr>
                 <w:rStyle w:val="Hiperligao"/>
@@ -711,7 +700,7 @@
                 <w:noProof/>
                 <w:webHidden/>
               </w:rPr>
-              <w:instrText xml:space="preserve"> PAGEREF _Toc152600063 \h </w:instrText>
+              <w:instrText xml:space="preserve"> PAGEREF _Toc152667746 \h </w:instrText>
             </w:r>
             <w:r>
               <w:rPr>
@@ -758,7 +747,7 @@
               <w14:ligatures w14:val="standardContextual"/>
             </w:rPr>
           </w:pPr>
-          <w:hyperlink w:anchor="_Toc152600064" w:history="1">
+          <w:hyperlink w:anchor="_Toc152667747" w:history="1">
             <w:r>
               <w:rPr>
                 <w:rStyle w:val="Hiperligao"/>
@@ -785,7 +774,7 @@
                 <w:noProof/>
                 <w:webHidden/>
               </w:rPr>
-              <w:instrText xml:space="preserve"> PAGEREF _Toc152600064 \h </w:instrText>
+              <w:instrText xml:space="preserve"> PAGEREF _Toc152667747 \h </w:instrText>
             </w:r>
             <w:r>
               <w:rPr>
@@ -832,7 +821,7 @@
               <w14:ligatures w14:val="standardContextual"/>
             </w:rPr>
           </w:pPr>
-          <w:hyperlink w:anchor="_Toc152600065" w:history="1">
+          <w:hyperlink w:anchor="_Toc152667748" w:history="1">
             <w:r>
               <w:rPr>
                 <w:rStyle w:val="Hiperligao"/>
@@ -859,7 +848,7 @@
                 <w:noProof/>
                 <w:webHidden/>
               </w:rPr>
-              <w:instrText xml:space="preserve"> PAGEREF _Toc152600065 \h </w:instrText>
+              <w:instrText xml:space="preserve"> PAGEREF _Toc152667748 \h </w:instrText>
             </w:r>
             <w:r>
               <w:rPr>
@@ -906,7 +895,7 @@
               <w14:ligatures w14:val="standardContextual"/>
             </w:rPr>
           </w:pPr>
-          <w:hyperlink w:anchor="_Toc152600066" w:history="1">
+          <w:hyperlink w:anchor="_Toc152667749" w:history="1">
             <w:r>
               <w:rPr>
                 <w:rStyle w:val="Hiperligao"/>
@@ -933,7 +922,7 @@
                 <w:noProof/>
                 <w:webHidden/>
               </w:rPr>
-              <w:instrText xml:space="preserve"> PAGEREF _Toc152600066 \h </w:instrText>
+              <w:instrText xml:space="preserve"> PAGEREF _Toc152667749 \h </w:instrText>
             </w:r>
             <w:r>
               <w:rPr>
@@ -980,7 +969,7 @@
               <w14:ligatures w14:val="standardContextual"/>
             </w:rPr>
           </w:pPr>
-          <w:hyperlink w:anchor="_Toc152600067" w:history="1">
+          <w:hyperlink w:anchor="_Toc152667750" w:history="1">
             <w:r>
               <w:rPr>
                 <w:rStyle w:val="Hiperligao"/>
@@ -1007,7 +996,7 @@
                 <w:noProof/>
                 <w:webHidden/>
               </w:rPr>
-              <w:instrText xml:space="preserve"> PAGEREF _Toc152600067 \h </w:instrText>
+              <w:instrText xml:space="preserve"> PAGEREF _Toc152667750 \h </w:instrText>
             </w:r>
             <w:r>
               <w:rPr>
@@ -1054,7 +1043,7 @@
               <w14:ligatures w14:val="standardContextual"/>
             </w:rPr>
           </w:pPr>
-          <w:hyperlink w:anchor="_Toc152600068" w:history="1">
+          <w:hyperlink w:anchor="_Toc152667751" w:history="1">
             <w:r>
               <w:rPr>
                 <w:rStyle w:val="Hiperligao"/>
@@ -1081,7 +1070,7 @@
                 <w:noProof/>
                 <w:webHidden/>
               </w:rPr>
-              <w:instrText xml:space="preserve"> PAGEREF _Toc152600068 \h </w:instrText>
+              <w:instrText xml:space="preserve"> PAGEREF _Toc152667751 \h </w:instrText>
             </w:r>
             <w:r>
               <w:rPr>
@@ -1128,7 +1117,7 @@
               <w14:ligatures w14:val="standardContextual"/>
             </w:rPr>
           </w:pPr>
-          <w:hyperlink w:anchor="_Toc152600069" w:history="1">
+          <w:hyperlink w:anchor="_Toc152667752" w:history="1">
             <w:r>
               <w:rPr>
                 <w:rStyle w:val="Hiperligao"/>
@@ -1155,7 +1144,7 @@
                 <w:noProof/>
                 <w:webHidden/>
               </w:rPr>
-              <w:instrText xml:space="preserve"> PAGEREF _Toc152600069 \h </w:instrText>
+              <w:instrText xml:space="preserve"> PAGEREF _Toc152667752 \h </w:instrText>
             </w:r>
             <w:r>
               <w:rPr>
@@ -1202,7 +1191,7 @@
               <w14:ligatures w14:val="standardContextual"/>
             </w:rPr>
           </w:pPr>
-          <w:hyperlink w:anchor="_Toc152600070" w:history="1">
+          <w:hyperlink w:anchor="_Toc152667753" w:history="1">
             <w:r>
               <w:rPr>
                 <w:rStyle w:val="Hiperligao"/>
@@ -1229,7 +1218,7 @@
                 <w:noProof/>
                 <w:webHidden/>
               </w:rPr>
-              <w:instrText xml:space="preserve"> PAGEREF _Toc152600070 \h </w:instrText>
+              <w:instrText xml:space="preserve"> PAGEREF _Toc152667753 \h </w:instrText>
             </w:r>
             <w:r>
               <w:rPr>
@@ -1276,7 +1265,7 @@
               <w14:ligatures w14:val="standardContextual"/>
             </w:rPr>
           </w:pPr>
-          <w:hyperlink w:anchor="_Toc152600071" w:history="1">
+          <w:hyperlink w:anchor="_Toc152667754" w:history="1">
             <w:r>
               <w:rPr>
                 <w:rStyle w:val="Hiperligao"/>
@@ -1303,7 +1292,7 @@
                 <w:noProof/>
                 <w:webHidden/>
               </w:rPr>
-              <w:instrText xml:space="preserve"> PAGEREF _Toc152600071 \h </w:instrText>
+              <w:instrText xml:space="preserve"> PAGEREF _Toc152667754 \h </w:instrText>
             </w:r>
             <w:r>
               <w:rPr>
@@ -1410,7 +1399,7 @@
         </w:rPr>
         <w:fldChar w:fldCharType="separate"/>
       </w:r>
-      <w:hyperlink w:anchor="_Toc152600072" w:history="1">
+      <w:hyperlink w:anchor="_Toc152667755" w:history="1">
         <w:r>
           <w:rPr>
             <w:rStyle w:val="Hiperligao"/>
@@ -1437,7 +1426,7 @@
             <w:noProof/>
             <w:webHidden/>
           </w:rPr>
-          <w:instrText xml:space="preserve"> PAGEREF _Toc152600072 \h </w:instrText>
+          <w:instrText xml:space="preserve"> PAGEREF _Toc152667755 \h </w:instrText>
         </w:r>
         <w:r>
           <w:rPr>
@@ -1484,7 +1473,7 @@
           <w14:ligatures w14:val="standardContextual"/>
         </w:rPr>
       </w:pPr>
-      <w:hyperlink w:anchor="_Toc152600073" w:history="1">
+      <w:hyperlink w:anchor="_Toc152667756" w:history="1">
         <w:r>
           <w:rPr>
             <w:rStyle w:val="Hiperligao"/>
@@ -1511,7 +1500,7 @@
             <w:noProof/>
             <w:webHidden/>
           </w:rPr>
-          <w:instrText xml:space="preserve"> PAGEREF _Toc152600073 \h </w:instrText>
+          <w:instrText xml:space="preserve"> PAGEREF _Toc152667756 \h </w:instrText>
         </w:r>
         <w:r>
           <w:rPr>
@@ -1558,7 +1547,7 @@
           <w14:ligatures w14:val="standardContextual"/>
         </w:rPr>
       </w:pPr>
-      <w:hyperlink w:anchor="_Toc152600074" w:history="1">
+      <w:hyperlink w:anchor="_Toc152667757" w:history="1">
         <w:r>
           <w:rPr>
             <w:rStyle w:val="Hiperligao"/>
@@ -1585,7 +1574,7 @@
             <w:noProof/>
             <w:webHidden/>
           </w:rPr>
-          <w:instrText xml:space="preserve"> PAGEREF _Toc152600074 \h </w:instrText>
+          <w:instrText xml:space="preserve"> PAGEREF _Toc152667757 \h </w:instrText>
         </w:r>
         <w:r>
           <w:rPr>
@@ -1632,7 +1621,7 @@
           <w14:ligatures w14:val="standardContextual"/>
         </w:rPr>
       </w:pPr>
-      <w:hyperlink w:anchor="_Toc152600075" w:history="1">
+      <w:hyperlink w:anchor="_Toc152667758" w:history="1">
         <w:r>
           <w:rPr>
             <w:rStyle w:val="Hiperligao"/>
@@ -1659,7 +1648,7 @@
             <w:noProof/>
             <w:webHidden/>
           </w:rPr>
-          <w:instrText xml:space="preserve"> PAGEREF _Toc152600075 \h </w:instrText>
+          <w:instrText xml:space="preserve"> PAGEREF _Toc152667758 \h </w:instrText>
         </w:r>
         <w:r>
           <w:rPr>
@@ -1706,7 +1695,7 @@
           <w14:ligatures w14:val="standardContextual"/>
         </w:rPr>
       </w:pPr>
-      <w:hyperlink w:anchor="_Toc152600076" w:history="1">
+      <w:hyperlink w:anchor="_Toc152667759" w:history="1">
         <w:r>
           <w:rPr>
             <w:rStyle w:val="Hiperligao"/>
@@ -1733,7 +1722,7 @@
             <w:noProof/>
             <w:webHidden/>
           </w:rPr>
-          <w:instrText xml:space="preserve"> PAGEREF _Toc152600076 \h </w:instrText>
+          <w:instrText xml:space="preserve"> PAGEREF _Toc152667759 \h </w:instrText>
         </w:r>
         <w:r>
           <w:rPr>
@@ -1780,7 +1769,7 @@
           <w14:ligatures w14:val="standardContextual"/>
         </w:rPr>
       </w:pPr>
-      <w:hyperlink w:anchor="_Toc152600077" w:history="1">
+      <w:hyperlink w:anchor="_Toc152667760" w:history="1">
         <w:r>
           <w:rPr>
             <w:rStyle w:val="Hiperligao"/>
@@ -1807,7 +1796,7 @@
             <w:noProof/>
             <w:webHidden/>
           </w:rPr>
-          <w:instrText xml:space="preserve"> PAGEREF _Toc152600077 \h </w:instrText>
+          <w:instrText xml:space="preserve"> PAGEREF _Toc152667760 \h </w:instrText>
         </w:r>
         <w:r>
           <w:rPr>
@@ -1854,7 +1843,7 @@
           <w14:ligatures w14:val="standardContextual"/>
         </w:rPr>
       </w:pPr>
-      <w:hyperlink w:anchor="_Toc152600078" w:history="1">
+      <w:hyperlink w:anchor="_Toc152667761" w:history="1">
         <w:r>
           <w:rPr>
             <w:rStyle w:val="Hiperligao"/>
@@ -1881,7 +1870,7 @@
             <w:noProof/>
             <w:webHidden/>
           </w:rPr>
-          <w:instrText xml:space="preserve"> PAGEREF _Toc152600078 \h </w:instrText>
+          <w:instrText xml:space="preserve"> PAGEREF _Toc152667761 \h </w:instrText>
         </w:r>
         <w:r>
           <w:rPr>
@@ -1928,7 +1917,7 @@
           <w14:ligatures w14:val="standardContextual"/>
         </w:rPr>
       </w:pPr>
-      <w:hyperlink w:anchor="_Toc152600079" w:history="1">
+      <w:hyperlink w:anchor="_Toc152667762" w:history="1">
         <w:r>
           <w:rPr>
             <w:rStyle w:val="Hiperligao"/>
@@ -1955,7 +1944,7 @@
             <w:noProof/>
             <w:webHidden/>
           </w:rPr>
-          <w:instrText xml:space="preserve"> PAGEREF _Toc152600079 \h </w:instrText>
+          <w:instrText xml:space="preserve"> PAGEREF _Toc152667762 \h </w:instrText>
         </w:r>
         <w:r>
           <w:rPr>
@@ -2002,7 +1991,7 @@
           <w14:ligatures w14:val="standardContextual"/>
         </w:rPr>
       </w:pPr>
-      <w:hyperlink w:anchor="_Toc152600080" w:history="1">
+      <w:hyperlink w:anchor="_Toc152667763" w:history="1">
         <w:r>
           <w:rPr>
             <w:rStyle w:val="Hiperligao"/>
@@ -2029,7 +2018,7 @@
             <w:noProof/>
             <w:webHidden/>
           </w:rPr>
-          <w:instrText xml:space="preserve"> PAGEREF _Toc152600080 \h </w:instrText>
+          <w:instrText xml:space="preserve"> PAGEREF _Toc152667763 \h </w:instrText>
         </w:r>
         <w:r>
           <w:rPr>
@@ -2076,7 +2065,7 @@
           <w14:ligatures w14:val="standardContextual"/>
         </w:rPr>
       </w:pPr>
-      <w:hyperlink w:anchor="_Toc152600081" w:history="1">
+      <w:hyperlink w:anchor="_Toc152667764" w:history="1">
         <w:r>
           <w:rPr>
             <w:rStyle w:val="Hiperligao"/>
@@ -2103,7 +2092,7 @@
             <w:noProof/>
             <w:webHidden/>
           </w:rPr>
-          <w:instrText xml:space="preserve"> PAGEREF _Toc152600081 \h </w:instrText>
+          <w:instrText xml:space="preserve"> PAGEREF _Toc152667764 \h </w:instrText>
         </w:r>
         <w:r>
           <w:rPr>
@@ -2150,7 +2139,7 @@
           <w14:ligatures w14:val="standardContextual"/>
         </w:rPr>
       </w:pPr>
-      <w:hyperlink w:anchor="_Toc152600082" w:history="1">
+      <w:hyperlink w:anchor="_Toc152667765" w:history="1">
         <w:r>
           <w:rPr>
             <w:rStyle w:val="Hiperligao"/>
@@ -2177,7 +2166,7 @@
             <w:noProof/>
             <w:webHidden/>
           </w:rPr>
-          <w:instrText xml:space="preserve"> PAGEREF _Toc152600082 \h </w:instrText>
+          <w:instrText xml:space="preserve"> PAGEREF _Toc152667765 \h </w:instrText>
         </w:r>
         <w:r>
           <w:rPr>
@@ -2197,7 +2186,7 @@
             <w:noProof/>
             <w:webHidden/>
           </w:rPr>
-          <w:t>15</w:t>
+          <w:t>14</w:t>
         </w:r>
         <w:r>
           <w:rPr>
@@ -2283,7 +2272,7 @@
       <w:r>
         <w:fldChar w:fldCharType="separate"/>
       </w:r>
-      <w:hyperlink w:anchor="_Toc152600083" w:history="1">
+      <w:hyperlink w:anchor="_Toc152667766" w:history="1">
         <w:r>
           <w:rPr>
             <w:rStyle w:val="Hiperligao"/>
@@ -2310,7 +2299,7 @@
             <w:noProof/>
             <w:webHidden/>
           </w:rPr>
-          <w:instrText xml:space="preserve"> PAGEREF _Toc152600083 \h </w:instrText>
+          <w:instrText xml:space="preserve"> PAGEREF _Toc152667766 \h </w:instrText>
         </w:r>
         <w:r>
           <w:rPr>
@@ -2357,7 +2346,7 @@
           <w14:ligatures w14:val="standardContextual"/>
         </w:rPr>
       </w:pPr>
-      <w:hyperlink w:anchor="_Toc152600084" w:history="1">
+      <w:hyperlink w:anchor="_Toc152667767" w:history="1">
         <w:r>
           <w:rPr>
             <w:rStyle w:val="Hiperligao"/>
@@ -2384,7 +2373,7 @@
             <w:noProof/>
             <w:webHidden/>
           </w:rPr>
-          <w:instrText xml:space="preserve"> PAGEREF _Toc152600084 \h </w:instrText>
+          <w:instrText xml:space="preserve"> PAGEREF _Toc152667767 \h </w:instrText>
         </w:r>
         <w:r>
           <w:rPr>
@@ -2543,76 +2532,40 @@
           <w:iCs/>
           <w:lang w:val="en-GB" w:eastAsia="en-GB"/>
         </w:rPr>
-        <w:t xml:space="preserve">First </w:t>
-      </w:r>
-      <w:proofErr w:type="gramStart"/>
+        <w:t>First In First Out</w:t>
+      </w:r>
+    </w:p>
+    <w:p>
+      <w:pPr>
+        <w:rPr>
+          <w:b/>
+          <w:bCs/>
+          <w:lang w:val="en-GB" w:eastAsia="en-GB"/>
+        </w:rPr>
+      </w:pPr>
+      <w:r>
+        <w:rPr>
+          <w:b/>
+          <w:bCs/>
+          <w:lang w:val="en-GB" w:eastAsia="en-GB"/>
+        </w:rPr>
+        <w:t>FILO</w:t>
+      </w:r>
+      <w:r>
+        <w:rPr>
+          <w:b/>
+          <w:bCs/>
+          <w:lang w:val="en-GB" w:eastAsia="en-GB"/>
+        </w:rPr>
+        <w:tab/>
+      </w:r>
       <w:r>
         <w:rPr>
           <w:i/>
           <w:iCs/>
           <w:lang w:val="en-GB" w:eastAsia="en-GB"/>
         </w:rPr>
-        <w:t>In</w:t>
-      </w:r>
-      <w:proofErr w:type="gramEnd"/>
-      <w:r>
-        <w:rPr>
-          <w:i/>
-          <w:iCs/>
-          <w:lang w:val="en-GB" w:eastAsia="en-GB"/>
-        </w:rPr>
-        <w:t xml:space="preserve"> First Out</w:t>
-      </w:r>
-    </w:p>
-    <w:p>
-      <w:pPr>
-        <w:rPr>
-          <w:b/>
-          <w:bCs/>
-          <w:lang w:val="en-GB" w:eastAsia="en-GB"/>
-        </w:rPr>
-      </w:pPr>
-      <w:r>
-        <w:rPr>
-          <w:b/>
-          <w:bCs/>
-          <w:lang w:val="en-GB" w:eastAsia="en-GB"/>
-        </w:rPr>
-        <w:t>FILO</w:t>
-      </w:r>
-      <w:r>
-        <w:rPr>
-          <w:b/>
-          <w:bCs/>
-          <w:lang w:val="en-GB" w:eastAsia="en-GB"/>
-        </w:rPr>
-        <w:tab/>
-      </w:r>
-      <w:r>
-        <w:rPr>
-          <w:i/>
-          <w:iCs/>
-          <w:lang w:val="en-GB" w:eastAsia="en-GB"/>
-        </w:rPr>
-        <w:t xml:space="preserve">First </w:t>
-      </w:r>
-      <w:proofErr w:type="gramStart"/>
-      <w:r>
-        <w:rPr>
-          <w:i/>
-          <w:iCs/>
-          <w:lang w:val="en-GB" w:eastAsia="en-GB"/>
-        </w:rPr>
-        <w:t>In</w:t>
-      </w:r>
-      <w:proofErr w:type="gramEnd"/>
-      <w:r>
-        <w:rPr>
-          <w:i/>
-          <w:iCs/>
-          <w:lang w:val="en-GB" w:eastAsia="en-GB"/>
-        </w:rPr>
-        <w:t xml:space="preserve"> Last Out</w:t>
+        <w:t>First In Last Out</w:t>
       </w:r>
       <w:r>
         <w:rPr>
@@ -2709,7 +2662,7 @@
       <w:pPr>
         <w:pStyle w:val="Ttulo1"/>
       </w:pPr>
-      <w:bookmarkStart w:id="0" w:name="_Toc152600058"/>
+      <w:bookmarkStart w:id="0" w:name="_Toc152667741"/>
       <w:r>
         <w:lastRenderedPageBreak/>
         <w:t>Introdução</w:t>
@@ -2967,7 +2920,7 @@
           <w:numId w:val="15"/>
         </w:numPr>
       </w:pPr>
-      <w:bookmarkStart w:id="1" w:name="_Toc152600059"/>
+      <w:bookmarkStart w:id="1" w:name="_Toc152667742"/>
       <w:r>
         <w:t>Enquadramento</w:t>
       </w:r>
@@ -3022,7 +2975,7 @@
           <w:numId w:val="15"/>
         </w:numPr>
       </w:pPr>
-      <w:bookmarkStart w:id="2" w:name="_Toc152600060"/>
+      <w:bookmarkStart w:id="2" w:name="_Toc152667743"/>
       <w:r>
         <w:t>Estrutura do documento</w:t>
       </w:r>
@@ -3114,7 +3067,7 @@
       <w:pPr>
         <w:pStyle w:val="Ttulo1"/>
       </w:pPr>
-      <w:bookmarkStart w:id="3" w:name="_Toc152600061"/>
+      <w:bookmarkStart w:id="3" w:name="_Toc152667744"/>
       <w:r>
         <w:lastRenderedPageBreak/>
         <w:t>Algoritmos de Pesquisa</w:t>
@@ -3212,7 +3165,7 @@
       <w:pPr>
         <w:pStyle w:val="Ttulo2"/>
       </w:pPr>
-      <w:bookmarkStart w:id="4" w:name="_Toc152600062"/>
+      <w:bookmarkStart w:id="4" w:name="_Toc152667745"/>
       <w:r>
         <w:t>Largura</w:t>
       </w:r>
@@ -3301,7 +3254,6 @@
         </w:rPr>
         <w:t xml:space="preserve"> </w:t>
       </w:r>
-      <w:proofErr w:type="spellStart"/>
       <w:r>
         <w:rPr>
           <w:i/>
@@ -3316,16 +3268,15 @@
           <w:iCs/>
           <w:lang w:eastAsia="en-GB"/>
         </w:rPr>
-        <w:t>irst</w:t>
-      </w:r>
-      <w:proofErr w:type="spellEnd"/>
+        <w:t xml:space="preserve">irst </w:t>
+      </w:r>
       <w:r>
         <w:rPr>
           <w:i/>
           <w:iCs/>
           <w:lang w:eastAsia="en-GB"/>
         </w:rPr>
-        <w:t xml:space="preserve"> </w:t>
+        <w:t>I</w:t>
       </w:r>
       <w:r>
         <w:rPr>
@@ -3333,7 +3284,7 @@
           <w:iCs/>
           <w:lang w:eastAsia="en-GB"/>
         </w:rPr>
-        <w:t>I</w:t>
+        <w:t xml:space="preserve">n </w:t>
       </w:r>
       <w:r>
         <w:rPr>
@@ -3341,33 +3292,15 @@
           <w:iCs/>
           <w:lang w:eastAsia="en-GB"/>
         </w:rPr>
-        <w:t xml:space="preserve">n </w:t>
-      </w:r>
-      <w:proofErr w:type="spellStart"/>
+        <w:t>F</w:t>
+      </w:r>
       <w:r>
         <w:rPr>
           <w:i/>
           <w:iCs/>
           <w:lang w:eastAsia="en-GB"/>
         </w:rPr>
-        <w:t>F</w:t>
-      </w:r>
-      <w:r>
-        <w:rPr>
-          <w:i/>
-          <w:iCs/>
-          <w:lang w:eastAsia="en-GB"/>
-        </w:rPr>
-        <w:t>irst</w:t>
-      </w:r>
-      <w:proofErr w:type="spellEnd"/>
-      <w:r>
-        <w:rPr>
-          <w:i/>
-          <w:iCs/>
-          <w:lang w:eastAsia="en-GB"/>
-        </w:rPr>
-        <w:t xml:space="preserve"> </w:t>
+        <w:t xml:space="preserve">irst </w:t>
       </w:r>
       <w:r>
         <w:rPr>
@@ -3685,7 +3618,7 @@
         <w:pStyle w:val="Legenda"/>
       </w:pPr>
       <w:bookmarkStart w:id="5" w:name="_Ref151729704"/>
-      <w:bookmarkStart w:id="6" w:name="_Toc152600072"/>
+      <w:bookmarkStart w:id="6" w:name="_Toc152667755"/>
       <w:r>
         <w:t xml:space="preserve">Figura </w:t>
       </w:r>
@@ -3734,44 +3667,25 @@
       <w:r>
         <w:t xml:space="preserve">, que será a </w:t>
       </w:r>
-      <w:proofErr w:type="spellStart"/>
       <w:r>
         <w:rPr>
           <w:i/>
           <w:iCs/>
         </w:rPr>
-        <w:t>queueFrontier</w:t>
-      </w:r>
-      <w:proofErr w:type="spellEnd"/>
+        <w:t xml:space="preserve">queueFrontier, </w:t>
+      </w:r>
+      <w:r>
+        <w:t xml:space="preserve">definida como a classe deque da biblioteca </w:t>
+      </w:r>
       <w:r>
         <w:rPr>
           <w:i/>
           <w:iCs/>
         </w:rPr>
-        <w:t xml:space="preserve">, </w:t>
-      </w:r>
-      <w:r>
-        <w:t xml:space="preserve">definida como a classe deque da biblioteca </w:t>
-      </w:r>
-      <w:proofErr w:type="spellStart"/>
-      <w:r>
-        <w:rPr>
-          <w:i/>
-          <w:iCs/>
-        </w:rPr>
         <w:t>collections</w:t>
       </w:r>
-      <w:proofErr w:type="spellEnd"/>
-      <w:r>
-        <w:t xml:space="preserve">, neste caso será feito a eliminação do primeiro item guardado na variável, com recurso ao método </w:t>
-      </w:r>
-      <w:proofErr w:type="spellStart"/>
-      <w:r>
-        <w:t>popleft</w:t>
-      </w:r>
-      <w:proofErr w:type="spellEnd"/>
-      <w:r>
-        <w:t>(), como se pode observar a seguir:</w:t>
+      <w:r>
+        <w:t>, neste caso será feito a eliminação do primeiro item guardado na variável, com recurso ao método popleft(), como se pode observar a seguir:</w:t>
       </w:r>
     </w:p>
     <w:p>
@@ -3787,7 +3701,6 @@
           <w:lang w:eastAsia="en-GB"/>
         </w:rPr>
       </w:pPr>
-      <w:proofErr w:type="spellStart"/>
       <w:r>
         <w:rPr>
           <w:rFonts w:ascii="Consolas" w:eastAsia="Times New Roman" w:hAnsi="Consolas"/>
@@ -3818,7 +3731,6 @@
         </w:rPr>
         <w:t>popleft</w:t>
       </w:r>
-      <w:proofErr w:type="spellEnd"/>
       <w:r>
         <w:rPr>
           <w:rFonts w:ascii="Consolas" w:eastAsia="Times New Roman" w:hAnsi="Consolas"/>
@@ -4055,7 +3967,7 @@
       <w:pPr>
         <w:pStyle w:val="Ttulo2"/>
       </w:pPr>
-      <w:bookmarkStart w:id="7" w:name="_Toc152600063"/>
+      <w:bookmarkStart w:id="7" w:name="_Toc152667746"/>
       <w:r>
         <w:t>Profundidade</w:t>
       </w:r>
@@ -4467,7 +4379,7 @@
         <w:pStyle w:val="Legenda"/>
       </w:pPr>
       <w:bookmarkStart w:id="8" w:name="_Ref151729712"/>
-      <w:bookmarkStart w:id="9" w:name="_Toc152600073"/>
+      <w:bookmarkStart w:id="9" w:name="_Toc152667756"/>
       <w:r>
         <w:t xml:space="preserve">Figura </w:t>
       </w:r>
@@ -4516,37 +4428,12 @@
       <w:r>
         <w:t xml:space="preserve">, agindo em FILO – </w:t>
       </w:r>
-      <w:proofErr w:type="spellStart"/>
       <w:r>
         <w:rPr>
           <w:i/>
           <w:iCs/>
         </w:rPr>
-        <w:t>First</w:t>
-      </w:r>
-      <w:proofErr w:type="spellEnd"/>
-      <w:r>
-        <w:rPr>
-          <w:i/>
-          <w:iCs/>
-        </w:rPr>
-        <w:t xml:space="preserve"> In </w:t>
-      </w:r>
-      <w:proofErr w:type="spellStart"/>
-      <w:r>
-        <w:rPr>
-          <w:i/>
-          <w:iCs/>
-        </w:rPr>
-        <w:t>Last</w:t>
-      </w:r>
-      <w:proofErr w:type="spellEnd"/>
-      <w:r>
-        <w:rPr>
-          <w:i/>
-          <w:iCs/>
-        </w:rPr>
-        <w:t xml:space="preserve"> Out</w:t>
+        <w:t>First In Last Out</w:t>
       </w:r>
       <w:r>
         <w:t>. Com isso, ao e</w:t>
@@ -4577,7 +4464,6 @@
         </w:rPr>
         <w:t xml:space="preserve">. O último nó adicionado é selecionado através do método pop() da biblioteca </w:t>
       </w:r>
-      <w:proofErr w:type="spellStart"/>
       <w:r>
         <w:rPr>
           <w:rStyle w:val="x4k7w5x"/>
@@ -4586,7 +4472,6 @@
         </w:rPr>
         <w:t>collections</w:t>
       </w:r>
-      <w:proofErr w:type="spellEnd"/>
       <w:r>
         <w:rPr>
           <w:rStyle w:val="x4k7w5x"/>
@@ -4607,7 +4492,6 @@
           <w:lang w:eastAsia="en-GB"/>
         </w:rPr>
       </w:pPr>
-      <w:proofErr w:type="spellStart"/>
       <w:r>
         <w:rPr>
           <w:rFonts w:ascii="Consolas" w:eastAsia="Times New Roman" w:hAnsi="Consolas"/>
@@ -4638,7 +4522,6 @@
         </w:rPr>
         <w:t>pop</w:t>
       </w:r>
-      <w:proofErr w:type="spellEnd"/>
       <w:r>
         <w:rPr>
           <w:rFonts w:ascii="Consolas" w:eastAsia="Times New Roman" w:hAnsi="Consolas"/>
@@ -4796,7 +4679,7 @@
       <w:pPr>
         <w:pStyle w:val="Ttulo2"/>
       </w:pPr>
-      <w:bookmarkStart w:id="10" w:name="_Toc152600064"/>
+      <w:bookmarkStart w:id="10" w:name="_Toc152667747"/>
       <w:r>
         <w:t>A*</w:t>
       </w:r>
@@ -4848,13 +4731,31 @@
         <w:rPr>
           <w:rStyle w:val="x4k7w5x"/>
         </w:rPr>
+        <w:t xml:space="preserve"> ser o principal</w:t>
+      </w:r>
+      <w:r>
+        <w:rPr>
+          <w:rStyle w:val="x4k7w5x"/>
+        </w:rPr>
         <w:t>, o A* utiliza uma função heurística, que calcula a distância da posição inicial até ao objetivo e mantém o registo do custo do início até à posição atual.</w:t>
       </w:r>
       <w:r>
         <w:rPr>
           <w:rStyle w:val="x4k7w5x"/>
         </w:rPr>
-        <w:t xml:space="preserve"> Da </w:t>
+        <w:t xml:space="preserve"> </w:t>
+      </w:r>
+      <w:r>
+        <w:rPr>
+          <w:rStyle w:val="x4k7w5x"/>
+        </w:rPr>
+        <w:t xml:space="preserve">Para este trabalho, a heurística utilizada foi a distância de Manhattan. </w:t>
+      </w:r>
+      <w:r>
+        <w:rPr>
+          <w:rStyle w:val="x4k7w5x"/>
+        </w:rPr>
+        <w:t xml:space="preserve">Da </w:t>
       </w:r>
       <w:r>
         <w:rPr>
@@ -5014,8 +4915,8 @@
           <w:noProof/>
         </w:rPr>
         <w:drawing>
-          <wp:inline distT="0" distB="0" distL="0" distR="0" wp14:anchorId="0B692CBC" wp14:editId="4412A35A">
-            <wp:extent cx="3322320" cy="1920240"/>
+          <wp:inline distT="0" distB="0" distL="0" distR="0" wp14:anchorId="0B692CBC" wp14:editId="6927C27D">
+            <wp:extent cx="2971702" cy="1717589"/>
             <wp:effectExtent l="0" t="0" r="0" b="0"/>
             <wp:docPr id="618085571" name="Imagem 1" descr="Uma imagem com texto, captura de ecrã, software, Software de multimédia&#10;&#10;Descrição gerada automaticamente"/>
             <wp:cNvGraphicFramePr>
@@ -5036,7 +4937,7 @@
                   <pic:spPr bwMode="auto">
                     <a:xfrm>
                       <a:off x="0" y="0"/>
-                      <a:ext cx="3322320" cy="1920240"/>
+                      <a:ext cx="2995418" cy="1731296"/>
                     </a:xfrm>
                     <a:prstGeom prst="rect">
                       <a:avLst/>
@@ -5062,7 +4963,7 @@
         <w:pStyle w:val="Legenda"/>
       </w:pPr>
       <w:bookmarkStart w:id="11" w:name="_Ref152339670"/>
-      <w:bookmarkStart w:id="12" w:name="_Toc152600074"/>
+      <w:bookmarkStart w:id="12" w:name="_Toc152667757"/>
       <w:r>
         <w:t xml:space="preserve">Figura </w:t>
       </w:r>
@@ -5198,7 +5099,7 @@
       </w:pPr>
       <w:bookmarkStart w:id="13" w:name="_Ref152340057"/>
       <w:bookmarkStart w:id="14" w:name="_Ref152340052"/>
-      <w:bookmarkStart w:id="15" w:name="_Toc152600075"/>
+      <w:bookmarkStart w:id="15" w:name="_Toc152667758"/>
       <w:r>
         <w:t xml:space="preserve">Figura </w:t>
       </w:r>
@@ -5228,8 +5129,10 @@
       <w:bookmarkEnd w:id="15"/>
     </w:p>
     <w:p>
-      <w:r>
-        <w:tab/>
+      <w:pPr>
+        <w:ind w:firstLine="357"/>
+      </w:pPr>
+      <w:r>
         <w:t xml:space="preserve">Na </w:t>
       </w:r>
       <w:r>
@@ -5330,7 +5233,7 @@
         <w:pStyle w:val="Legenda"/>
       </w:pPr>
       <w:bookmarkStart w:id="16" w:name="_Ref152340449"/>
-      <w:bookmarkStart w:id="17" w:name="_Toc152600076"/>
+      <w:bookmarkStart w:id="17" w:name="_Toc152667759"/>
       <w:r>
         <w:t xml:space="preserve">Figura </w:t>
       </w:r>
@@ -5360,7 +5263,7 @@
     </w:p>
     <w:p>
       <w:pPr>
-        <w:ind w:firstLine="567"/>
+        <w:ind w:firstLine="357"/>
       </w:pPr>
       <w:r>
         <w:t>O algoritmo opta, portanto, por “voltar atrás”, mesmo que a heurística seja menor no nó seguinte, para e</w:t>
@@ -5474,7 +5377,7 @@
         <w:pStyle w:val="Legenda"/>
       </w:pPr>
       <w:bookmarkStart w:id="18" w:name="_Ref152340453"/>
-      <w:bookmarkStart w:id="19" w:name="_Toc152600077"/>
+      <w:bookmarkStart w:id="19" w:name="_Toc152667760"/>
       <w:r>
         <w:t xml:space="preserve">Figura </w:t>
       </w:r>
@@ -5503,9 +5406,11 @@
       <w:bookmarkEnd w:id="19"/>
     </w:p>
     <w:p>
+      <w:pPr>
+        <w:ind w:firstLine="357"/>
+      </w:pPr>
       <w:r>
         <w:lastRenderedPageBreak/>
-        <w:tab/>
         <w:t>De seguida, o algoritmo escolhe continuar o caminho anterior, seguindo a seguir o segundo escolhido e</w:t>
       </w:r>
       <w:r>
@@ -5612,7 +5517,7 @@
         <w:pStyle w:val="Legenda"/>
       </w:pPr>
       <w:bookmarkStart w:id="20" w:name="_Ref152340735"/>
-      <w:bookmarkStart w:id="21" w:name="_Toc152600078"/>
+      <w:bookmarkStart w:id="21" w:name="_Toc152667761"/>
       <w:r>
         <w:t xml:space="preserve">Figura </w:t>
       </w:r>
@@ -5640,6 +5545,151 @@
       </w:r>
       <w:bookmarkEnd w:id="21"/>
     </w:p>
+    <w:p>
+      <w:pPr>
+        <w:spacing w:before="240"/>
+        <w:rPr>
+          <w:rStyle w:val="x4k7w5x"/>
+        </w:rPr>
+      </w:pPr>
+      <w:r>
+        <w:tab/>
+      </w:r>
+      <w:r>
+        <w:rPr>
+          <w:rStyle w:val="x4k7w5x"/>
+        </w:rPr>
+        <w:t xml:space="preserve">As vantagens do algoritmo de pesquisa </w:t>
+      </w:r>
+      <w:r>
+        <w:rPr>
+          <w:rStyle w:val="x4k7w5x"/>
+        </w:rPr>
+        <w:t>A*</w:t>
+      </w:r>
+      <w:r>
+        <w:rPr>
+          <w:rStyle w:val="x4k7w5x"/>
+        </w:rPr>
+        <w:t>:</w:t>
+      </w:r>
+    </w:p>
+    <w:p>
+      <w:pPr>
+        <w:pStyle w:val="PargrafodaLista"/>
+        <w:numPr>
+          <w:ilvl w:val="0"/>
+          <w:numId w:val="30"/>
+        </w:numPr>
+        <w:spacing w:before="240"/>
+        <w:rPr>
+          <w:rStyle w:val="x4k7w5x"/>
+        </w:rPr>
+      </w:pPr>
+      <w:r>
+        <w:rPr>
+          <w:rStyle w:val="x4k7w5x"/>
+        </w:rPr>
+        <w:t>Encontra um caminho otimizado de distância reduzida</w:t>
+      </w:r>
+      <w:r>
+        <w:rPr>
+          <w:rStyle w:val="x4k7w5x"/>
+        </w:rPr>
+        <w:t>;</w:t>
+      </w:r>
+    </w:p>
+    <w:p>
+      <w:pPr>
+        <w:pStyle w:val="PargrafodaLista"/>
+        <w:numPr>
+          <w:ilvl w:val="0"/>
+          <w:numId w:val="30"/>
+        </w:numPr>
+        <w:spacing w:before="240"/>
+        <w:rPr>
+          <w:rStyle w:val="x4k7w5x"/>
+        </w:rPr>
+      </w:pPr>
+      <w:r>
+        <w:rPr>
+          <w:rStyle w:val="x4k7w5x"/>
+        </w:rPr>
+        <w:t>Ótimo em termos de eficiência, o A* é o algoritmo que irá expandir menos nós.</w:t>
+      </w:r>
+    </w:p>
+    <w:p>
+      <w:pPr>
+        <w:spacing w:before="240"/>
+        <w:ind w:left="360" w:firstLine="207"/>
+        <w:rPr>
+          <w:rStyle w:val="x4k7w5x"/>
+        </w:rPr>
+      </w:pPr>
+      <w:r>
+        <w:rPr>
+          <w:rStyle w:val="x4k7w5x"/>
+        </w:rPr>
+        <w:t>As desvantagens deste algoritmo são os seguintes:</w:t>
+      </w:r>
+    </w:p>
+    <w:p>
+      <w:pPr>
+        <w:pStyle w:val="PargrafodaLista"/>
+        <w:numPr>
+          <w:ilvl w:val="0"/>
+          <w:numId w:val="32"/>
+        </w:numPr>
+        <w:spacing w:before="240"/>
+        <w:rPr>
+          <w:rStyle w:val="x4k7w5x"/>
+        </w:rPr>
+      </w:pPr>
+      <w:r>
+        <w:rPr>
+          <w:rStyle w:val="x4k7w5x"/>
+        </w:rPr>
+        <w:t>Pode consumir memória significativa e recursos de processamento</w:t>
+      </w:r>
+      <w:r>
+        <w:rPr>
+          <w:rStyle w:val="x4k7w5x"/>
+        </w:rPr>
+        <w:t>;</w:t>
+      </w:r>
+    </w:p>
+    <w:p>
+      <w:pPr>
+        <w:pStyle w:val="PargrafodaLista"/>
+        <w:numPr>
+          <w:ilvl w:val="0"/>
+          <w:numId w:val="32"/>
+        </w:numPr>
+        <w:spacing w:before="240"/>
+        <w:rPr>
+          <w:rStyle w:val="x4k7w5x"/>
+        </w:rPr>
+      </w:pPr>
+      <w:r>
+        <w:rPr>
+          <w:rStyle w:val="x4k7w5x"/>
+        </w:rPr>
+        <w:t xml:space="preserve">O desempenho do algoritmo depende </w:t>
+      </w:r>
+      <w:r>
+        <w:rPr>
+          <w:rStyle w:val="x4k7w5x"/>
+        </w:rPr>
+        <w:t xml:space="preserve">fortemente </w:t>
+      </w:r>
+      <w:r>
+        <w:rPr>
+          <w:rStyle w:val="x4k7w5x"/>
+        </w:rPr>
+        <w:t>da qualidade da função heurística.</w:t>
+      </w:r>
+    </w:p>
+    <w:p/>
     <w:p>
       <w:pPr>
         <w:sectPr>
@@ -5658,7 +5708,7 @@
       <w:pPr>
         <w:pStyle w:val="Ttulo1"/>
       </w:pPr>
-      <w:bookmarkStart w:id="22" w:name="_Toc152600065"/>
+      <w:bookmarkStart w:id="22" w:name="_Toc152667748"/>
       <w:r>
         <w:lastRenderedPageBreak/>
         <w:t>Testes e Resultados</w:t>
@@ -5709,7 +5759,7 @@
       <w:pPr>
         <w:pStyle w:val="Ttulo2"/>
       </w:pPr>
-      <w:bookmarkStart w:id="23" w:name="_Toc152600066"/>
+      <w:bookmarkStart w:id="23" w:name="_Toc152667749"/>
       <w:r>
         <w:t>Preparação</w:t>
       </w:r>
@@ -5784,7 +5834,6 @@
         </w:rPr>
         <w:t xml:space="preserve">, no ficheiro randomMatrices.py, com o método </w:t>
       </w:r>
-      <w:proofErr w:type="spellStart"/>
       <w:r>
         <w:rPr>
           <w:i/>
@@ -5793,14 +5842,12 @@
         </w:rPr>
         <w:t>random.choice</w:t>
       </w:r>
-      <w:proofErr w:type="spellEnd"/>
       <w:r>
         <w:rPr>
           <w:lang w:eastAsia="en-GB"/>
         </w:rPr>
         <w:t xml:space="preserve"> da biblioteca </w:t>
       </w:r>
-      <w:proofErr w:type="spellStart"/>
       <w:r>
         <w:rPr>
           <w:i/>
@@ -5809,7 +5856,6 @@
         </w:rPr>
         <w:t>NumPy</w:t>
       </w:r>
-      <w:proofErr w:type="spellEnd"/>
       <w:r>
         <w:rPr>
           <w:lang w:eastAsia="en-GB"/>
@@ -5830,8 +5876,6 @@
           <w:lang w:val="en-GB" w:eastAsia="en-GB"/>
         </w:rPr>
       </w:pPr>
-      <w:proofErr w:type="spellStart"/>
-      <w:proofErr w:type="gramStart"/>
       <w:r>
         <w:rPr>
           <w:rFonts w:ascii="Consolas" w:eastAsia="Times New Roman" w:hAnsi="Consolas"/>
@@ -5862,7 +5906,6 @@
         </w:rPr>
         <w:t>random</w:t>
       </w:r>
-      <w:proofErr w:type="gramEnd"/>
       <w:r>
         <w:rPr>
           <w:rFonts w:ascii="Consolas" w:eastAsia="Times New Roman" w:hAnsi="Consolas"/>
@@ -5883,7 +5926,6 @@
         </w:rPr>
         <w:t>choice</w:t>
       </w:r>
-      <w:proofErr w:type="spellEnd"/>
       <w:r>
         <w:rPr>
           <w:rFonts w:ascii="Consolas" w:eastAsia="Times New Roman" w:hAnsi="Consolas"/>
@@ -6116,7 +6158,6 @@
           <w:lang w:eastAsia="en-GB"/>
         </w:rPr>
       </w:pPr>
-      <w:proofErr w:type="spellStart"/>
       <w:r>
         <w:rPr>
           <w:rFonts w:ascii="Consolas" w:eastAsia="Times New Roman" w:hAnsi="Consolas"/>
@@ -6127,7 +6168,6 @@
         </w:rPr>
         <w:t>matrix</w:t>
       </w:r>
-      <w:proofErr w:type="spellEnd"/>
       <w:r>
         <w:rPr>
           <w:rFonts w:ascii="Consolas" w:eastAsia="Times New Roman" w:hAnsi="Consolas"/>
@@ -6222,7 +6262,7 @@
       <w:pPr>
         <w:pStyle w:val="Ttulo2"/>
       </w:pPr>
-      <w:bookmarkStart w:id="24" w:name="_Toc152600067"/>
+      <w:bookmarkStart w:id="24" w:name="_Toc152667750"/>
       <w:r>
         <w:t>Resultados</w:t>
       </w:r>
@@ -6358,7 +6398,6 @@
         </w:rPr>
         <w:t xml:space="preserve"> estão representados os resultados no terminal do </w:t>
       </w:r>
-      <w:proofErr w:type="spellStart"/>
       <w:r>
         <w:rPr>
           <w:rStyle w:val="x4k7w5x"/>
@@ -6375,7 +6414,6 @@
         </w:rPr>
         <w:t>ode</w:t>
       </w:r>
-      <w:proofErr w:type="spellEnd"/>
       <w:r>
         <w:rPr>
           <w:rStyle w:val="x4k7w5x"/>
@@ -6458,7 +6496,7 @@
         </w:rPr>
       </w:pPr>
       <w:bookmarkStart w:id="25" w:name="_Ref151988555"/>
-      <w:bookmarkStart w:id="26" w:name="_Toc152600079"/>
+      <w:bookmarkStart w:id="26" w:name="_Toc152667762"/>
       <w:r>
         <w:t xml:space="preserve">Figura </w:t>
       </w:r>
@@ -6552,7 +6590,7 @@
       <w:pPr>
         <w:pStyle w:val="Legenda"/>
       </w:pPr>
-      <w:bookmarkStart w:id="27" w:name="_Toc152600080"/>
+      <w:bookmarkStart w:id="27" w:name="_Toc152667763"/>
       <w:r>
         <w:t xml:space="preserve">Figura </w:t>
       </w:r>
@@ -6613,7 +6651,6 @@
       <w:r>
         <w:t xml:space="preserve"> De modo a serem comparáveis, a todos os tempos de processamento foi adicionado o </w:t>
       </w:r>
-      <w:proofErr w:type="spellStart"/>
       <w:r>
         <w:rPr>
           <w:i/>
@@ -6621,7 +6658,6 @@
         </w:rPr>
         <w:t>delay</w:t>
       </w:r>
-      <w:proofErr w:type="spellEnd"/>
       <w:r>
         <w:t xml:space="preserve"> de 1 segundo.</w:t>
       </w:r>
@@ -6686,7 +6722,7 @@
         <w:pStyle w:val="Legenda"/>
       </w:pPr>
       <w:bookmarkStart w:id="28" w:name="_Ref152437707"/>
-      <w:bookmarkStart w:id="29" w:name="_Toc152600081"/>
+      <w:bookmarkStart w:id="29" w:name="_Toc152667764"/>
       <w:r>
         <w:t xml:space="preserve">Figura </w:t>
       </w:r>
@@ -19650,7 +19686,7 @@
         <w:spacing w:before="240"/>
       </w:pPr>
       <w:bookmarkStart w:id="31" w:name="_Ref152235444"/>
-      <w:bookmarkStart w:id="32" w:name="_Toc152600083"/>
+      <w:bookmarkStart w:id="32" w:name="_Toc152667766"/>
       <w:bookmarkEnd w:id="30"/>
       <w:r>
         <w:t xml:space="preserve">Tabela </w:t>
@@ -23264,7 +23300,7 @@
         <w:spacing w:before="240"/>
       </w:pPr>
       <w:bookmarkStart w:id="33" w:name="_Ref152443255"/>
-      <w:bookmarkStart w:id="34" w:name="_Toc152600084"/>
+      <w:bookmarkStart w:id="34" w:name="_Toc152667767"/>
       <w:r>
         <w:t xml:space="preserve">Tabela </w:t>
       </w:r>
@@ -23440,7 +23476,7 @@
         <w:pStyle w:val="Legenda"/>
       </w:pPr>
       <w:bookmarkStart w:id="35" w:name="_Ref152598517"/>
-      <w:bookmarkStart w:id="36" w:name="_Toc152600082"/>
+      <w:bookmarkStart w:id="36" w:name="_Toc152667765"/>
       <w:r>
         <w:t xml:space="preserve">Figura </w:t>
       </w:r>
@@ -23508,7 +23544,7 @@
       <w:pPr>
         <w:pStyle w:val="Ttulo2"/>
       </w:pPr>
-      <w:bookmarkStart w:id="37" w:name="_Toc152600068"/>
+      <w:bookmarkStart w:id="37" w:name="_Toc152667751"/>
       <w:r>
         <w:t>Resultados com dois objetivos</w:t>
       </w:r>
@@ -23592,7 +23628,7 @@
       <w:pPr>
         <w:pStyle w:val="Ttulo1"/>
       </w:pPr>
-      <w:bookmarkStart w:id="38" w:name="_Toc152600069"/>
+      <w:bookmarkStart w:id="38" w:name="_Toc152667752"/>
       <w:r>
         <w:lastRenderedPageBreak/>
         <w:t>Conclusão</w:t>
@@ -23671,7 +23707,7 @@
         <w:pStyle w:val="Ttulo2"/>
         <w:spacing w:after="0"/>
       </w:pPr>
-      <w:bookmarkStart w:id="39" w:name="_Toc152600070"/>
+      <w:bookmarkStart w:id="39" w:name="_Toc152667753"/>
       <w:r>
         <w:t>Ferramentas utilizadas</w:t>
       </w:r>
@@ -23749,7 +23785,6 @@
           </wp:anchor>
         </w:drawing>
       </w:r>
-      <w:proofErr w:type="spellStart"/>
       <w:r>
         <w:rPr>
           <w:b/>
@@ -23758,31 +23793,8 @@
           <w:iCs/>
           <w:lang w:eastAsia="en-GB"/>
         </w:rPr>
-        <w:t>Version</w:t>
-      </w:r>
-      <w:proofErr w:type="spellEnd"/>
-      <w:r>
-        <w:rPr>
-          <w:b/>
-          <w:bCs/>
-          <w:i/>
-          <w:iCs/>
-          <w:lang w:eastAsia="en-GB"/>
-        </w:rPr>
-        <w:t xml:space="preserve"> </w:t>
-      </w:r>
-      <w:proofErr w:type="spellStart"/>
-      <w:r>
-        <w:rPr>
-          <w:b/>
-          <w:bCs/>
-          <w:i/>
-          <w:iCs/>
-          <w:lang w:eastAsia="en-GB"/>
-        </w:rPr>
-        <w:t>Control</w:t>
-      </w:r>
-      <w:proofErr w:type="spellEnd"/>
+        <w:t>Version Control</w:t>
+      </w:r>
     </w:p>
     <w:p>
       <w:pPr>
@@ -23945,14 +23957,12 @@
           <w:lang w:eastAsia="en-GB"/>
         </w:rPr>
       </w:pPr>
-      <w:proofErr w:type="spellStart"/>
       <w:r>
         <w:rPr>
           <w:lang w:eastAsia="en-GB"/>
         </w:rPr>
         <w:t>Trello</w:t>
       </w:r>
-      <w:proofErr w:type="spellEnd"/>
     </w:p>
     <w:p>
       <w:pPr>
@@ -24094,21 +24104,7 @@
         <w:rPr>
           <w:lang w:eastAsia="en-GB"/>
         </w:rPr>
-        <w:t xml:space="preserve">Visual </w:t>
-      </w:r>
-      <w:proofErr w:type="spellStart"/>
-      <w:r>
-        <w:rPr>
-          <w:lang w:eastAsia="en-GB"/>
-        </w:rPr>
-        <w:t>Studio</w:t>
-      </w:r>
-      <w:proofErr w:type="spellEnd"/>
-      <w:r>
-        <w:rPr>
-          <w:lang w:eastAsia="en-GB"/>
-        </w:rPr>
-        <w:t xml:space="preserve"> Code - VSCode</w:t>
+        <w:t>Visual Studio Code - VSCode</w:t>
       </w:r>
     </w:p>
     <w:p>
@@ -24250,14 +24246,12 @@
           </wp:anchor>
         </w:drawing>
       </w:r>
-      <w:proofErr w:type="spellStart"/>
       <w:r>
         <w:rPr>
           <w:lang w:eastAsia="en-GB"/>
         </w:rPr>
         <w:t>Discord</w:t>
       </w:r>
-      <w:proofErr w:type="spellEnd"/>
     </w:p>
     <w:p>
       <w:pPr>
@@ -24385,14 +24379,12 @@
           </wp:anchor>
         </w:drawing>
       </w:r>
-      <w:proofErr w:type="spellStart"/>
       <w:r>
         <w:rPr>
           <w:lang w:eastAsia="en-GB"/>
         </w:rPr>
         <w:t>Whatsapp</w:t>
       </w:r>
-      <w:proofErr w:type="spellEnd"/>
     </w:p>
     <w:p>
       <w:pPr>
@@ -24470,7 +24462,7 @@
       <w:pPr>
         <w:pStyle w:val="Ttulo1"/>
       </w:pPr>
-      <w:bookmarkStart w:id="40" w:name="_Toc152600071"/>
+      <w:bookmarkStart w:id="40" w:name="_Toc152667754"/>
       <w:r>
         <w:lastRenderedPageBreak/>
         <w:t>Bibliografia</w:t>
@@ -24612,6 +24604,19 @@
           <w:lang w:eastAsia="en-GB"/>
         </w:rPr>
         <w:t>https://en.wikipedia.org/wiki/Breadth-first_search</w:t>
+      </w:r>
+    </w:p>
+    <w:p>
+      <w:pPr>
+        <w:rPr>
+          <w:lang w:eastAsia="en-GB"/>
+        </w:rPr>
+      </w:pPr>
+      <w:r>
+        <w:rPr>
+          <w:lang w:eastAsia="en-GB"/>
+        </w:rPr>
+        <w:t>https://iq.opengenus.org/a-search/</w:t>
       </w:r>
     </w:p>
     <w:p>
@@ -24856,7 +24861,7 @@
         <w:noProof/>
       </w:rPr>
       <w:drawing>
-        <wp:anchor distT="0" distB="0" distL="114300" distR="114300" simplePos="0" relativeHeight="251652608" behindDoc="0" locked="0" layoutInCell="1" allowOverlap="1" wp14:anchorId="48A1E868" wp14:editId="4F4FF305">
+        <wp:anchor distT="0" distB="0" distL="114300" distR="114300" simplePos="0" relativeHeight="251655168" behindDoc="0" locked="0" layoutInCell="1" allowOverlap="1" wp14:anchorId="48A1E868" wp14:editId="4F4FF305">
           <wp:simplePos x="0" y="0"/>
           <wp:positionH relativeFrom="margin">
             <wp:posOffset>5448300</wp:posOffset>
@@ -24927,7 +24932,7 @@
         <w:noProof/>
       </w:rPr>
       <w:drawing>
-        <wp:anchor distT="0" distB="0" distL="114300" distR="114300" simplePos="0" relativeHeight="251654656" behindDoc="0" locked="0" layoutInCell="1" allowOverlap="1" wp14:anchorId="18A06DD7" wp14:editId="5D850104">
+        <wp:anchor distT="0" distB="0" distL="114300" distR="114300" simplePos="0" relativeHeight="251656192" behindDoc="0" locked="0" layoutInCell="1" allowOverlap="1" wp14:anchorId="18A06DD7" wp14:editId="5D850104">
           <wp:simplePos x="0" y="0"/>
           <wp:positionH relativeFrom="margin">
             <wp:posOffset>5448300</wp:posOffset>
@@ -25001,7 +25006,7 @@
         <w:noProof/>
       </w:rPr>
       <w:drawing>
-        <wp:anchor distT="0" distB="0" distL="114300" distR="114300" simplePos="0" relativeHeight="251658752" behindDoc="0" locked="0" layoutInCell="1" allowOverlap="1" wp14:anchorId="1E988FBF" wp14:editId="4EE6A002">
+        <wp:anchor distT="0" distB="0" distL="114300" distR="114300" simplePos="0" relativeHeight="251658240" behindDoc="0" locked="0" layoutInCell="1" allowOverlap="1" wp14:anchorId="1E988FBF" wp14:editId="4EE6A002">
           <wp:simplePos x="0" y="0"/>
           <wp:positionH relativeFrom="margin">
             <wp:posOffset>5448300</wp:posOffset>
@@ -25080,7 +25085,7 @@
         <w:noProof/>
       </w:rPr>
       <w:drawing>
-        <wp:anchor distT="0" distB="0" distL="114300" distR="114300" simplePos="0" relativeHeight="251656704" behindDoc="0" locked="0" layoutInCell="1" allowOverlap="1" wp14:anchorId="5B684A61" wp14:editId="5284E233">
+        <wp:anchor distT="0" distB="0" distL="114300" distR="114300" simplePos="0" relativeHeight="251657216" behindDoc="0" locked="0" layoutInCell="1" allowOverlap="1" wp14:anchorId="5B684A61" wp14:editId="5284E233">
           <wp:simplePos x="0" y="0"/>
           <wp:positionH relativeFrom="margin">
             <wp:posOffset>5448300</wp:posOffset>
@@ -25159,7 +25164,7 @@
         <w:noProof/>
       </w:rPr>
       <w:drawing>
-        <wp:anchor distT="0" distB="0" distL="114300" distR="114300" simplePos="0" relativeHeight="251661824" behindDoc="0" locked="0" layoutInCell="1" allowOverlap="1" wp14:anchorId="657D9043" wp14:editId="009552A2">
+        <wp:anchor distT="0" distB="0" distL="114300" distR="114300" simplePos="0" relativeHeight="251660288" behindDoc="0" locked="0" layoutInCell="1" allowOverlap="1" wp14:anchorId="657D9043" wp14:editId="009552A2">
           <wp:simplePos x="0" y="0"/>
           <wp:positionH relativeFrom="margin">
             <wp:posOffset>5448300</wp:posOffset>
@@ -25233,7 +25238,7 @@
         <w:noProof/>
       </w:rPr>
       <w:drawing>
-        <wp:anchor distT="0" distB="0" distL="114300" distR="114300" simplePos="0" relativeHeight="251660288" behindDoc="0" locked="0" layoutInCell="1" allowOverlap="1" wp14:anchorId="0C5E1CA1" wp14:editId="51CC9168">
+        <wp:anchor distT="0" distB="0" distL="114300" distR="114300" simplePos="0" relativeHeight="251659264" behindDoc="0" locked="0" layoutInCell="1" allowOverlap="1" wp14:anchorId="0C5E1CA1" wp14:editId="51CC9168">
           <wp:simplePos x="0" y="0"/>
           <wp:positionH relativeFrom="margin">
             <wp:posOffset>5448300</wp:posOffset>
@@ -28433,7 +28438,7 @@
   <w:style w:type="paragraph" w:default="1" w:styleId="Normal">
     <w:name w:val="Normal"/>
     <w:qFormat/>
-    <w:rsid w:val="0031579A"/>
+    <w:rsid w:val="00D06463"/>
     <w:pPr>
       <w:spacing w:line="254" w:lineRule="auto"/>
       <w:jc w:val="both"/>

</xml_diff>